<commit_message>
RobotGarage is done, Lab2.zip exists now
</commit_message>
<xml_diff>
--- a/Notes/notes.docx
+++ b/Notes/notes.docx
@@ -60,7 +60,15 @@
         </w:numPr>
       </w:pPr>
       <w:r>
-        <w:t>Main is also global, and apparently globals are bad</w:t>
+        <w:t xml:space="preserve">Main is also global, and apparently </w:t>
+      </w:r>
+      <w:proofErr w:type="spellStart"/>
+      <w:r>
+        <w:t>globals</w:t>
+      </w:r>
+      <w:proofErr w:type="spellEnd"/>
+      <w:r>
+        <w:t xml:space="preserve"> are bad</w:t>
       </w:r>
     </w:p>
     <w:p>
@@ -120,7 +128,20 @@
         </w:numPr>
       </w:pPr>
       <w:r>
-        <w:t>Every time new is used, it’s a new instance of a method i.e. new int[4];</w:t>
+        <w:t xml:space="preserve">Every time new is used, it’s a new instance of a method i.e. new </w:t>
+      </w:r>
+      <w:proofErr w:type="spellStart"/>
+      <w:proofErr w:type="gramStart"/>
+      <w:r>
+        <w:t>int</w:t>
+      </w:r>
+      <w:proofErr w:type="spellEnd"/>
+      <w:r>
+        <w:t>[</w:t>
+      </w:r>
+      <w:proofErr w:type="gramEnd"/>
+      <w:r>
+        <w:t>4];</w:t>
       </w:r>
     </w:p>
     <w:p>
@@ -132,7 +153,39 @@
         </w:numPr>
       </w:pPr>
       <w:r>
-        <w:t>Example, every math method is static because it makes much more sense to have a static method available to every class than to force a new instance of math class every single time there needs to be a math call. Math.sqrt(25.0); instead of Math myMath = new Math(); myMath.sqrt(25.0);</w:t>
+        <w:t xml:space="preserve">Example, every math method is static because it makes much more sense to have a static method available to every class than to force a new instance of math class every single time there needs to be a math call. </w:t>
+      </w:r>
+      <w:proofErr w:type="spellStart"/>
+      <w:r>
+        <w:t>Math.sqrt</w:t>
+      </w:r>
+      <w:proofErr w:type="spellEnd"/>
+      <w:r>
+        <w:t xml:space="preserve">(25.0); instead of Math </w:t>
+      </w:r>
+      <w:proofErr w:type="spellStart"/>
+      <w:r>
+        <w:t>myMath</w:t>
+      </w:r>
+      <w:proofErr w:type="spellEnd"/>
+      <w:r>
+        <w:t xml:space="preserve"> = new </w:t>
+      </w:r>
+      <w:proofErr w:type="gramStart"/>
+      <w:r>
+        <w:t>Math(</w:t>
+      </w:r>
+      <w:proofErr w:type="gramEnd"/>
+      <w:r>
+        <w:t xml:space="preserve">); </w:t>
+      </w:r>
+      <w:proofErr w:type="spellStart"/>
+      <w:r>
+        <w:t>myMath.sqrt</w:t>
+      </w:r>
+      <w:proofErr w:type="spellEnd"/>
+      <w:r>
+        <w:t>(25.0);</w:t>
       </w:r>
     </w:p>
     <w:p>
@@ -144,7 +197,15 @@
         </w:numPr>
       </w:pPr>
       <w:r>
-        <w:t>You can access statics anywhere, and since global is bad, don’t have static unless its for utilitarian stuff</w:t>
+        <w:t xml:space="preserve">You can access statics anywhere, and since global is bad, don’t have static unless </w:t>
+      </w:r>
+      <w:proofErr w:type="spellStart"/>
+      <w:r>
+        <w:t>its</w:t>
+      </w:r>
+      <w:proofErr w:type="spellEnd"/>
+      <w:r>
+        <w:t xml:space="preserve"> for utilitarian stuff</w:t>
       </w:r>
     </w:p>
     <w:p>
@@ -171,7 +232,15 @@
         </w:numPr>
       </w:pPr>
       <w:r>
-        <w:t>All instances of class shares the same static fields</w:t>
+        <w:t xml:space="preserve">All instances of class </w:t>
+      </w:r>
+      <w:proofErr w:type="gramStart"/>
+      <w:r>
+        <w:t>shares</w:t>
+      </w:r>
+      <w:proofErr w:type="gramEnd"/>
+      <w:r>
+        <w:t xml:space="preserve"> the same static fields</w:t>
       </w:r>
     </w:p>
     <w:p>
@@ -272,71 +341,965 @@
       <w:r>
         <w:t>Not good security</w:t>
       </w:r>
+    </w:p>
+    <w:p>
+      <w:pPr>
+        <w:rPr>
+          <w:b/>
+        </w:rPr>
+      </w:pPr>
+      <w:r>
+        <w:rPr>
+          <w:b/>
+        </w:rPr>
+        <w:t>Objects:</w:t>
+      </w:r>
+    </w:p>
+    <w:p>
+      <w:pPr>
+        <w:pStyle w:val="ListParagraph"/>
+        <w:numPr>
+          <w:ilvl w:val="0"/>
+          <w:numId w:val="7"/>
+        </w:numPr>
+        <w:rPr>
+          <w:b/>
+        </w:rPr>
+      </w:pPr>
+      <w:r>
+        <w:t>Objects passed to methods as arguments</w:t>
+      </w:r>
+    </w:p>
+    <w:p>
+      <w:pPr>
+        <w:pStyle w:val="ListParagraph"/>
+        <w:numPr>
+          <w:ilvl w:val="0"/>
+          <w:numId w:val="7"/>
+        </w:numPr>
+        <w:rPr>
+          <w:b/>
+        </w:rPr>
+      </w:pPr>
+      <w:r>
+        <w:t>Java passes arguments by value</w:t>
+      </w:r>
+    </w:p>
+    <w:p>
+      <w:pPr>
+        <w:pStyle w:val="ListParagraph"/>
+        <w:numPr>
+          <w:ilvl w:val="0"/>
+          <w:numId w:val="7"/>
+        </w:numPr>
+        <w:rPr>
+          <w:b/>
+        </w:rPr>
+      </w:pPr>
+      <w:r>
+        <w:t>When an object is passed as an argument, the value of the reference is passed</w:t>
+      </w:r>
+    </w:p>
+    <w:p>
+      <w:pPr>
+        <w:pStyle w:val="ListParagraph"/>
+        <w:numPr>
+          <w:ilvl w:val="0"/>
+          <w:numId w:val="7"/>
+        </w:numPr>
+        <w:rPr>
+          <w:b/>
+        </w:rPr>
+      </w:pPr>
+      <w:proofErr w:type="gramStart"/>
+      <w:r>
+        <w:t>Basically</w:t>
+      </w:r>
+      <w:proofErr w:type="gramEnd"/>
+      <w:r>
+        <w:t xml:space="preserve"> any type that isn’t the primitive 8 types are just passed as a pointer to the object</w:t>
+      </w:r>
+    </w:p>
+    <w:p>
+      <w:pPr>
+        <w:pStyle w:val="ListParagraph"/>
+        <w:numPr>
+          <w:ilvl w:val="0"/>
+          <w:numId w:val="7"/>
+        </w:numPr>
+        <w:rPr>
+          <w:b/>
+        </w:rPr>
+      </w:pPr>
+      <w:r>
+        <w:t xml:space="preserve">In the example, r is just a pointer to </w:t>
+      </w:r>
+      <w:proofErr w:type="spellStart"/>
+      <w:r>
+        <w:t>globalRect</w:t>
+      </w:r>
+      <w:proofErr w:type="spellEnd"/>
+    </w:p>
+    <w:p>
+      <w:pPr>
+        <w:pStyle w:val="ListParagraph"/>
+        <w:numPr>
+          <w:ilvl w:val="1"/>
+          <w:numId w:val="7"/>
+        </w:numPr>
+        <w:rPr>
+          <w:b/>
+        </w:rPr>
+      </w:pPr>
+      <w:r>
+        <w:t xml:space="preserve">public Rectangle </w:t>
+      </w:r>
+      <w:proofErr w:type="spellStart"/>
+      <w:r>
+        <w:t>globalRect</w:t>
+      </w:r>
+      <w:proofErr w:type="spellEnd"/>
+      <w:r>
+        <w:t>;</w:t>
+      </w:r>
+    </w:p>
+    <w:p>
+      <w:pPr>
+        <w:pStyle w:val="ListParagraph"/>
+        <w:numPr>
+          <w:ilvl w:val="1"/>
+          <w:numId w:val="7"/>
+        </w:numPr>
+        <w:rPr>
+          <w:b/>
+        </w:rPr>
+      </w:pPr>
+      <w:r>
+        <w:t xml:space="preserve">public void </w:t>
+      </w:r>
+      <w:proofErr w:type="spellStart"/>
+      <w:proofErr w:type="gramStart"/>
+      <w:r>
+        <w:t>displayRectangle</w:t>
+      </w:r>
+      <w:proofErr w:type="spellEnd"/>
+      <w:r>
+        <w:t>(</w:t>
+      </w:r>
+      <w:proofErr w:type="gramEnd"/>
+      <w:r>
+        <w:t xml:space="preserve">Rectangle r){ </w:t>
+      </w:r>
+      <w:proofErr w:type="spellStart"/>
+      <w:r>
+        <w:t>System.out.println</w:t>
+      </w:r>
+      <w:proofErr w:type="spellEnd"/>
+      <w:r>
+        <w:t>(</w:t>
+      </w:r>
+      <w:proofErr w:type="spellStart"/>
+      <w:r>
+        <w:t>r.getLength</w:t>
+      </w:r>
+      <w:proofErr w:type="spellEnd"/>
+      <w:r>
+        <w:t>()); }</w:t>
+      </w:r>
+    </w:p>
+    <w:p>
+      <w:pPr>
+        <w:pStyle w:val="ListParagraph"/>
+        <w:numPr>
+          <w:ilvl w:val="0"/>
+          <w:numId w:val="7"/>
+        </w:numPr>
+        <w:rPr>
+          <w:b/>
+        </w:rPr>
+      </w:pPr>
+      <w:r>
+        <w:t xml:space="preserve">Methods can return any object type, not just </w:t>
+      </w:r>
+      <w:proofErr w:type="spellStart"/>
+      <w:r>
+        <w:t>primatives</w:t>
+      </w:r>
+      <w:proofErr w:type="spellEnd"/>
+    </w:p>
+    <w:p>
+      <w:pPr>
+        <w:rPr>
+          <w:b/>
+        </w:rPr>
+      </w:pPr>
+      <w:r>
+        <w:rPr>
+          <w:b/>
+        </w:rPr>
+        <w:t>Strings:</w:t>
+      </w:r>
+    </w:p>
+    <w:p>
+      <w:pPr>
+        <w:pStyle w:val="ListParagraph"/>
+        <w:numPr>
+          <w:ilvl w:val="0"/>
+          <w:numId w:val="6"/>
+        </w:numPr>
+        <w:rPr>
+          <w:b/>
+        </w:rPr>
+      </w:pPr>
+      <w:r>
+        <w:t xml:space="preserve">Good programming </w:t>
+      </w:r>
+      <w:proofErr w:type="spellStart"/>
+      <w:r>
+        <w:t>practive</w:t>
+      </w:r>
+      <w:proofErr w:type="spellEnd"/>
+      <w:r>
+        <w:t xml:space="preserve"> for each class is to have a </w:t>
+      </w:r>
+      <w:proofErr w:type="spellStart"/>
+      <w:proofErr w:type="gramStart"/>
+      <w:r>
+        <w:rPr>
+          <w:b/>
+        </w:rPr>
+        <w:t>toString</w:t>
+      </w:r>
+      <w:proofErr w:type="spellEnd"/>
+      <w:r>
+        <w:rPr>
+          <w:b/>
+        </w:rPr>
+        <w:t>(</w:t>
+      </w:r>
+      <w:proofErr w:type="gramEnd"/>
+      <w:r>
+        <w:rPr>
+          <w:b/>
+        </w:rPr>
+        <w:t>)</w:t>
+      </w:r>
+      <w:r>
+        <w:t xml:space="preserve"> method in each class, which will return the “state” of an object created in a class</w:t>
+      </w:r>
+    </w:p>
+    <w:p>
+      <w:pPr>
+        <w:pStyle w:val="ListParagraph"/>
+        <w:numPr>
+          <w:ilvl w:val="1"/>
+          <w:numId w:val="6"/>
+        </w:numPr>
+        <w:rPr>
+          <w:b/>
+        </w:rPr>
+      </w:pPr>
+      <w:r>
+        <w:lastRenderedPageBreak/>
+        <w:t xml:space="preserve">In RobotTorso.java, RobotHead.java, </w:t>
+      </w:r>
+      <w:proofErr w:type="spellStart"/>
+      <w:r>
+        <w:t>etc</w:t>
+      </w:r>
+      <w:proofErr w:type="spellEnd"/>
+      <w:r>
+        <w:t xml:space="preserve">, there is a </w:t>
+      </w:r>
+      <w:proofErr w:type="spellStart"/>
+      <w:r>
+        <w:t>toString</w:t>
+      </w:r>
+      <w:proofErr w:type="spellEnd"/>
+      <w:r>
+        <w:t xml:space="preserve"> function that returns how many arms or color of eye, etc.</w:t>
+      </w:r>
+    </w:p>
+    <w:p>
+      <w:pPr>
+        <w:pStyle w:val="ListParagraph"/>
+        <w:numPr>
+          <w:ilvl w:val="2"/>
+          <w:numId w:val="6"/>
+        </w:numPr>
+        <w:rPr>
+          <w:b/>
+        </w:rPr>
+      </w:pPr>
+      <w:r>
+        <w:t xml:space="preserve">If you try and </w:t>
+      </w:r>
+      <w:proofErr w:type="spellStart"/>
+      <w:r>
+        <w:t>System.out.println</w:t>
+      </w:r>
+      <w:proofErr w:type="spellEnd"/>
+      <w:r>
+        <w:t xml:space="preserve">() a class object, it will look for </w:t>
+      </w:r>
+      <w:proofErr w:type="spellStart"/>
+      <w:proofErr w:type="gramStart"/>
+      <w:r>
+        <w:rPr>
+          <w:b/>
+        </w:rPr>
+        <w:t>toString</w:t>
+      </w:r>
+      <w:proofErr w:type="spellEnd"/>
+      <w:r>
+        <w:rPr>
+          <w:b/>
+        </w:rPr>
+        <w:t>(</w:t>
+      </w:r>
+      <w:proofErr w:type="gramEnd"/>
+      <w:r>
+        <w:rPr>
+          <w:b/>
+        </w:rPr>
+        <w:t>)</w:t>
+      </w:r>
+      <w:r>
+        <w:t>, else it will print the name and address of the object</w:t>
+      </w:r>
+    </w:p>
+    <w:p>
+      <w:pPr>
+        <w:rPr>
+          <w:b/>
+        </w:rPr>
+      </w:pPr>
+      <w:r>
+        <w:rPr>
+          <w:b/>
+        </w:rPr>
+        <w:t>Inheritance:</w:t>
+      </w:r>
+    </w:p>
+    <w:p>
+      <w:pPr>
+        <w:pStyle w:val="ListParagraph"/>
+        <w:numPr>
+          <w:ilvl w:val="0"/>
+          <w:numId w:val="5"/>
+        </w:numPr>
+        <w:rPr>
+          <w:b/>
+        </w:rPr>
+      </w:pPr>
+      <w:r>
+        <w:t xml:space="preserve">Every single Java class inherits from Object, which provides </w:t>
+      </w:r>
+      <w:proofErr w:type="spellStart"/>
+      <w:proofErr w:type="gramStart"/>
+      <w:r>
+        <w:t>toString</w:t>
+      </w:r>
+      <w:proofErr w:type="spellEnd"/>
+      <w:r>
+        <w:t>(</w:t>
+      </w:r>
+      <w:proofErr w:type="gramEnd"/>
+      <w:r>
+        <w:t>) and equals()</w:t>
+      </w:r>
+    </w:p>
+    <w:p>
+      <w:pPr>
+        <w:rPr>
+          <w:b/>
+        </w:rPr>
+      </w:pPr>
+      <w:r>
+        <w:rPr>
+          <w:b/>
+        </w:rPr>
+        <w:t>Copies:</w:t>
+      </w:r>
+    </w:p>
+    <w:p>
+      <w:pPr>
+        <w:pStyle w:val="ListParagraph"/>
+        <w:numPr>
+          <w:ilvl w:val="0"/>
+          <w:numId w:val="5"/>
+        </w:numPr>
+        <w:rPr>
+          <w:b/>
+        </w:rPr>
+      </w:pPr>
+      <w:r>
+        <w:t>The best way to copy is by making a copy constructor</w:t>
+      </w:r>
+    </w:p>
+    <w:p>
+      <w:pPr>
+        <w:pStyle w:val="ListParagraph"/>
+        <w:numPr>
+          <w:ilvl w:val="1"/>
+          <w:numId w:val="5"/>
+        </w:numPr>
+        <w:rPr>
+          <w:b/>
+        </w:rPr>
+      </w:pPr>
+      <w:r>
+        <w:t>Don’t just make a new object with the same arguments</w:t>
+      </w:r>
+    </w:p>
+    <w:p>
+      <w:pPr>
+        <w:pStyle w:val="ListParagraph"/>
+        <w:numPr>
+          <w:ilvl w:val="0"/>
+          <w:numId w:val="5"/>
+        </w:numPr>
+        <w:rPr>
+          <w:b/>
+        </w:rPr>
+      </w:pPr>
+      <w:r>
+        <w:t>Make a method that returns type of class</w:t>
+      </w:r>
+    </w:p>
+    <w:p>
+      <w:pPr>
+        <w:pStyle w:val="ListParagraph"/>
+        <w:numPr>
+          <w:ilvl w:val="1"/>
+          <w:numId w:val="5"/>
+        </w:numPr>
+        <w:rPr>
+          <w:b/>
+        </w:rPr>
+      </w:pPr>
+      <w:r>
+        <w:t>For example,</w:t>
+      </w:r>
+    </w:p>
+    <w:p>
+      <w:pPr>
+        <w:pStyle w:val="ListParagraph"/>
+        <w:numPr>
+          <w:ilvl w:val="2"/>
+          <w:numId w:val="5"/>
+        </w:numPr>
+        <w:rPr>
+          <w:b/>
+        </w:rPr>
+      </w:pPr>
+      <w:r>
+        <w:t xml:space="preserve">public Car </w:t>
+      </w:r>
+      <w:proofErr w:type="gramStart"/>
+      <w:r>
+        <w:t>copy(</w:t>
+      </w:r>
+      <w:proofErr w:type="gramEnd"/>
+      <w:r>
+        <w:t>){</w:t>
+      </w:r>
+    </w:p>
+    <w:p>
+      <w:pPr>
+        <w:pStyle w:val="ListParagraph"/>
+        <w:numPr>
+          <w:ilvl w:val="3"/>
+          <w:numId w:val="5"/>
+        </w:numPr>
+        <w:rPr>
+          <w:b/>
+        </w:rPr>
+      </w:pPr>
+      <w:r>
+        <w:t xml:space="preserve">Car </w:t>
+      </w:r>
+      <w:proofErr w:type="spellStart"/>
+      <w:r>
+        <w:t>copyCar</w:t>
+      </w:r>
+      <w:proofErr w:type="spellEnd"/>
+      <w:r>
+        <w:t xml:space="preserve"> = new </w:t>
+      </w:r>
+      <w:proofErr w:type="gramStart"/>
+      <w:r>
+        <w:t>Car(</w:t>
+      </w:r>
+      <w:proofErr w:type="gramEnd"/>
+      <w:r>
+        <w:t>color, engine, name, doors, ….”);</w:t>
+      </w:r>
+    </w:p>
+    <w:p>
+      <w:pPr>
+        <w:pStyle w:val="ListParagraph"/>
+        <w:numPr>
+          <w:ilvl w:val="3"/>
+          <w:numId w:val="5"/>
+        </w:numPr>
+        <w:rPr>
+          <w:b/>
+        </w:rPr>
+      </w:pPr>
+      <w:r>
+        <w:t xml:space="preserve">return </w:t>
+      </w:r>
+      <w:proofErr w:type="spellStart"/>
+      <w:r>
+        <w:t>copyCar</w:t>
+      </w:r>
+      <w:proofErr w:type="spellEnd"/>
+      <w:r>
+        <w:t>;</w:t>
+      </w:r>
+    </w:p>
+    <w:p>
+      <w:pPr>
+        <w:pStyle w:val="ListParagraph"/>
+        <w:numPr>
+          <w:ilvl w:val="2"/>
+          <w:numId w:val="5"/>
+        </w:numPr>
+        <w:rPr>
+          <w:b/>
+        </w:rPr>
+      </w:pPr>
+      <w:r>
+        <w:t>}</w:t>
+      </w:r>
+    </w:p>
+    <w:p>
+      <w:pPr>
+        <w:rPr>
+          <w:b/>
+        </w:rPr>
+      </w:pPr>
+      <w:r>
+        <w:rPr>
+          <w:b/>
+        </w:rPr>
+        <w:t>Aggregation:</w:t>
+      </w:r>
+    </w:p>
+    <w:p>
+      <w:pPr>
+        <w:pStyle w:val="ListParagraph"/>
+        <w:numPr>
+          <w:ilvl w:val="0"/>
+          <w:numId w:val="8"/>
+        </w:numPr>
+        <w:rPr>
+          <w:b/>
+        </w:rPr>
+      </w:pPr>
+      <w:r>
+        <w:t>An object made up of other objects</w:t>
+      </w:r>
+    </w:p>
+    <w:p>
+      <w:pPr>
+        <w:pStyle w:val="ListParagraph"/>
+        <w:numPr>
+          <w:ilvl w:val="1"/>
+          <w:numId w:val="8"/>
+        </w:numPr>
+        <w:rPr>
+          <w:b/>
+        </w:rPr>
+      </w:pPr>
+      <w:r>
+        <w:t xml:space="preserve">House has door, window, room, </w:t>
+      </w:r>
+      <w:proofErr w:type="spellStart"/>
+      <w:r>
+        <w:t>etc</w:t>
+      </w:r>
+      <w:proofErr w:type="spellEnd"/>
+    </w:p>
+    <w:p>
+      <w:pPr>
+        <w:pStyle w:val="ListParagraph"/>
+        <w:numPr>
+          <w:ilvl w:val="0"/>
+          <w:numId w:val="8"/>
+        </w:numPr>
+        <w:rPr>
+          <w:b/>
+        </w:rPr>
+      </w:pPr>
+      <w:r>
+        <w:t>In a UML diagram, an object that contains some other class will be represented by a diamond</w:t>
+      </w:r>
+    </w:p>
+    <w:p>
+      <w:pPr>
+        <w:pStyle w:val="ListParagraph"/>
+        <w:numPr>
+          <w:ilvl w:val="1"/>
+          <w:numId w:val="8"/>
+        </w:numPr>
+        <w:rPr>
+          <w:b/>
+        </w:rPr>
+      </w:pPr>
+      <w:r>
+        <w:rPr>
+          <w:b/>
+          <w:noProof/>
+        </w:rPr>
+        <mc:AlternateContent>
+          <mc:Choice Requires="wps">
+            <w:drawing>
+              <wp:anchor distT="0" distB="0" distL="114300" distR="114300" simplePos="0" relativeHeight="251662336" behindDoc="0" locked="0" layoutInCell="1" allowOverlap="1" wp14:anchorId="25DE39D2" wp14:editId="4CEA0D5B">
+                <wp:simplePos x="0" y="0"/>
+                <wp:positionH relativeFrom="margin">
+                  <wp:align>right</wp:align>
+                </wp:positionH>
+                <wp:positionV relativeFrom="paragraph">
+                  <wp:posOffset>4445</wp:posOffset>
+                </wp:positionV>
+                <wp:extent cx="701040" cy="373380"/>
+                <wp:effectExtent l="0" t="0" r="22860" b="26670"/>
+                <wp:wrapNone/>
+                <wp:docPr id="5" name="Rectangle 5"/>
+                <wp:cNvGraphicFramePr/>
+                <a:graphic xmlns:a="http://schemas.openxmlformats.org/drawingml/2006/main">
+                  <a:graphicData uri="http://schemas.microsoft.com/office/word/2010/wordprocessingShape">
+                    <wps:wsp>
+                      <wps:cNvSpPr/>
+                      <wps:spPr>
+                        <a:xfrm>
+                          <a:off x="0" y="0"/>
+                          <a:ext cx="701040" cy="373380"/>
+                        </a:xfrm>
+                        <a:prstGeom prst="rect">
+                          <a:avLst/>
+                        </a:prstGeom>
+                        <a:ln>
+                          <a:solidFill>
+                            <a:schemeClr val="tx1"/>
+                          </a:solidFill>
+                        </a:ln>
+                      </wps:spPr>
+                      <wps:style>
+                        <a:lnRef idx="2">
+                          <a:schemeClr val="accent6"/>
+                        </a:lnRef>
+                        <a:fillRef idx="1">
+                          <a:schemeClr val="lt1"/>
+                        </a:fillRef>
+                        <a:effectRef idx="0">
+                          <a:schemeClr val="accent6"/>
+                        </a:effectRef>
+                        <a:fontRef idx="minor">
+                          <a:schemeClr val="dk1"/>
+                        </a:fontRef>
+                      </wps:style>
+                      <wps:bodyPr rot="0" spcFirstLastPara="0" vertOverflow="overflow" horzOverflow="overflow" vert="horz" wrap="square" lIns="91440" tIns="45720" rIns="91440" bIns="45720" numCol="1" spcCol="0" rtlCol="0" fromWordArt="0" anchor="ctr" anchorCtr="0" forceAA="0" compatLnSpc="1">
+                        <a:prstTxWarp prst="textNoShape">
+                          <a:avLst/>
+                        </a:prstTxWarp>
+                        <a:noAutofit/>
+                      </wps:bodyPr>
+                    </wps:wsp>
+                  </a:graphicData>
+                </a:graphic>
+                <wp14:sizeRelV relativeFrom="margin">
+                  <wp14:pctHeight>0</wp14:pctHeight>
+                </wp14:sizeRelV>
+              </wp:anchor>
+            </w:drawing>
+          </mc:Choice>
+          <mc:Fallback>
+            <w:pict>
+              <v:rect w14:anchorId="4C239FB3" id="Rectangle 5" o:spid="_x0000_s1026" style="position:absolute;margin-left:4pt;margin-top:.35pt;width:55.2pt;height:29.4pt;z-index:251662336;visibility:visible;mso-wrap-style:square;mso-height-percent:0;mso-wrap-distance-left:9pt;mso-wrap-distance-top:0;mso-wrap-distance-right:9pt;mso-wrap-distance-bottom:0;mso-position-horizontal:right;mso-position-horizontal-relative:margin;mso-position-vertical:absolute;mso-position-vertical-relative:text;mso-height-percent:0;mso-height-relative:margin;v-text-anchor:middle" o:gfxdata="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" fillcolor="white [3201]" strokecolor="black [3213]" strokeweight="1pt">
+                <w10:wrap anchorx="margin"/>
+              </v:rect>
+            </w:pict>
+          </mc:Fallback>
+        </mc:AlternateContent>
+      </w:r>
+      <w:r>
+        <w:rPr>
+          <w:b/>
+          <w:noProof/>
+        </w:rPr>
+        <mc:AlternateContent>
+          <mc:Choice Requires="wps">
+            <w:drawing>
+              <wp:anchor distT="0" distB="0" distL="114300" distR="114300" simplePos="0" relativeHeight="251661312" behindDoc="0" locked="0" layoutInCell="1" allowOverlap="1" wp14:anchorId="7A79A2FA" wp14:editId="6E03CA1B">
+                <wp:simplePos x="0" y="0"/>
+                <wp:positionH relativeFrom="column">
+                  <wp:posOffset>4785360</wp:posOffset>
+                </wp:positionH>
+                <wp:positionV relativeFrom="paragraph">
+                  <wp:posOffset>194944</wp:posOffset>
+                </wp:positionV>
+                <wp:extent cx="419100" cy="45719"/>
+                <wp:effectExtent l="0" t="57150" r="19050" b="50165"/>
+                <wp:wrapNone/>
+                <wp:docPr id="4" name="Straight Arrow Connector 4"/>
+                <wp:cNvGraphicFramePr/>
+                <a:graphic xmlns:a="http://schemas.openxmlformats.org/drawingml/2006/main">
+                  <a:graphicData uri="http://schemas.microsoft.com/office/word/2010/wordprocessingShape">
+                    <wps:wsp>
+                      <wps:cNvCnPr/>
+                      <wps:spPr>
+                        <a:xfrm flipH="1" flipV="1">
+                          <a:off x="0" y="0"/>
+                          <a:ext cx="419100" cy="45719"/>
+                        </a:xfrm>
+                        <a:prstGeom prst="straightConnector1">
+                          <a:avLst/>
+                        </a:prstGeom>
+                        <a:ln>
+                          <a:tailEnd type="triangle"/>
+                        </a:ln>
+                      </wps:spPr>
+                      <wps:style>
+                        <a:lnRef idx="1">
+                          <a:schemeClr val="dk1"/>
+                        </a:lnRef>
+                        <a:fillRef idx="0">
+                          <a:schemeClr val="dk1"/>
+                        </a:fillRef>
+                        <a:effectRef idx="0">
+                          <a:schemeClr val="dk1"/>
+                        </a:effectRef>
+                        <a:fontRef idx="minor">
+                          <a:schemeClr val="tx1"/>
+                        </a:fontRef>
+                      </wps:style>
+                      <wps:bodyPr/>
+                    </wps:wsp>
+                  </a:graphicData>
+                </a:graphic>
+                <wp14:sizeRelH relativeFrom="margin">
+                  <wp14:pctWidth>0</wp14:pctWidth>
+                </wp14:sizeRelH>
+                <wp14:sizeRelV relativeFrom="margin">
+                  <wp14:pctHeight>0</wp14:pctHeight>
+                </wp14:sizeRelV>
+              </wp:anchor>
+            </w:drawing>
+          </mc:Choice>
+          <mc:Fallback>
+            <w:pict>
+              <v:shapetype w14:anchorId="44435598" id="_x0000_t32" coordsize="21600,21600" o:spt="32" o:oned="t" path="m,l21600,21600e" filled="f">
+                <v:path arrowok="t" fillok="f" o:connecttype="none"/>
+                <o:lock v:ext="edit" shapetype="t"/>
+              </v:shapetype>
+              <v:shape id="Straight Arrow Connector 4" o:spid="_x0000_s1026" type="#_x0000_t32" style="position:absolute;margin-left:376.8pt;margin-top:15.35pt;width:33pt;height:3.6pt;flip:x y;z-index:251661312;visibility:visible;mso-wrap-style:square;mso-width-percent:0;mso-height-percent:0;mso-wrap-distance-left:9pt;mso-wrap-distance-top:0;mso-wrap-distance-right:9pt;mso-wrap-distance-bottom:0;mso-position-horizontal:absolute;mso-position-horizontal-relative:text;mso-position-vertical:absolute;mso-position-vertical-relative:text;mso-width-percent:0;mso-height-percent:0;mso-width-relative:margin;mso-height-relative:margin" o:gfxdata="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" strokecolor="black [3200]" strokeweight=".5pt">
+                <v:stroke endarrow="block" joinstyle="miter"/>
+              </v:shape>
+            </w:pict>
+          </mc:Fallback>
+        </mc:AlternateContent>
+      </w:r>
+      <w:r>
+        <w:rPr>
+          <w:b/>
+          <w:noProof/>
+        </w:rPr>
+        <mc:AlternateContent>
+          <mc:Choice Requires="wps">
+            <w:drawing>
+              <wp:anchor distT="0" distB="0" distL="114300" distR="114300" simplePos="0" relativeHeight="251660288" behindDoc="0" locked="0" layoutInCell="1" allowOverlap="1" wp14:anchorId="0F0CC1F0" wp14:editId="7B4DAD1F">
+                <wp:simplePos x="0" y="0"/>
+                <wp:positionH relativeFrom="column">
+                  <wp:posOffset>4579620</wp:posOffset>
+                </wp:positionH>
+                <wp:positionV relativeFrom="paragraph">
+                  <wp:posOffset>111125</wp:posOffset>
+                </wp:positionV>
+                <wp:extent cx="190500" cy="167640"/>
+                <wp:effectExtent l="19050" t="19050" r="19050" b="41910"/>
+                <wp:wrapNone/>
+                <wp:docPr id="2" name="Diamond 2"/>
+                <wp:cNvGraphicFramePr/>
+                <a:graphic xmlns:a="http://schemas.openxmlformats.org/drawingml/2006/main">
+                  <a:graphicData uri="http://schemas.microsoft.com/office/word/2010/wordprocessingShape">
+                    <wps:wsp>
+                      <wps:cNvSpPr/>
+                      <wps:spPr>
+                        <a:xfrm>
+                          <a:off x="0" y="0"/>
+                          <a:ext cx="190500" cy="167640"/>
+                        </a:xfrm>
+                        <a:prstGeom prst="diamond">
+                          <a:avLst/>
+                        </a:prstGeom>
+                        <a:ln>
+                          <a:solidFill>
+                            <a:schemeClr val="tx1"/>
+                          </a:solidFill>
+                        </a:ln>
+                      </wps:spPr>
+                      <wps:style>
+                        <a:lnRef idx="2">
+                          <a:schemeClr val="accent6"/>
+                        </a:lnRef>
+                        <a:fillRef idx="1">
+                          <a:schemeClr val="lt1"/>
+                        </a:fillRef>
+                        <a:effectRef idx="0">
+                          <a:schemeClr val="accent6"/>
+                        </a:effectRef>
+                        <a:fontRef idx="minor">
+                          <a:schemeClr val="dk1"/>
+                        </a:fontRef>
+                      </wps:style>
+                      <wps:bodyPr rot="0" spcFirstLastPara="0" vertOverflow="overflow" horzOverflow="overflow" vert="horz" wrap="square" lIns="91440" tIns="45720" rIns="91440" bIns="45720" numCol="1" spcCol="0" rtlCol="0" fromWordArt="0" anchor="ctr" anchorCtr="0" forceAA="0" compatLnSpc="1">
+                        <a:prstTxWarp prst="textNoShape">
+                          <a:avLst/>
+                        </a:prstTxWarp>
+                        <a:noAutofit/>
+                      </wps:bodyPr>
+                    </wps:wsp>
+                  </a:graphicData>
+                </a:graphic>
+                <wp14:sizeRelH relativeFrom="margin">
+                  <wp14:pctWidth>0</wp14:pctWidth>
+                </wp14:sizeRelH>
+                <wp14:sizeRelV relativeFrom="margin">
+                  <wp14:pctHeight>0</wp14:pctHeight>
+                </wp14:sizeRelV>
+              </wp:anchor>
+            </w:drawing>
+          </mc:Choice>
+          <mc:Fallback>
+            <w:pict>
+              <v:shapetype w14:anchorId="2219167B" id="_x0000_t4" coordsize="21600,21600" o:spt="4" path="m10800,l,10800,10800,21600,21600,10800xe">
+                <v:stroke joinstyle="miter"/>
+                <v:path gradientshapeok="t" o:connecttype="rect" textboxrect="5400,5400,16200,16200"/>
+              </v:shapetype>
+              <v:shape id="Diamond 2" o:spid="_x0000_s1026" type="#_x0000_t4" style="position:absolute;margin-left:360.6pt;margin-top:8.75pt;width:15pt;height:13.2pt;z-index:251660288;visibility:visible;mso-wrap-style:square;mso-width-percent:0;mso-height-percent:0;mso-wrap-distance-left:9pt;mso-wrap-distance-top:0;mso-wrap-distance-right:9pt;mso-wrap-distance-bottom:0;mso-position-horizontal:absolute;mso-position-horizontal-relative:text;mso-position-vertical:absolute;mso-position-vertical-relative:text;mso-width-percent:0;mso-height-percent:0;mso-width-relative:margin;mso-height-relative:margin;v-text-anchor:middle" o:gfxdata="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" fillcolor="white [3201]" strokecolor="black [3213]" strokeweight="1pt"/>
+            </w:pict>
+          </mc:Fallback>
+        </mc:AlternateContent>
+      </w:r>
+      <w:r>
+        <w:rPr>
+          <w:b/>
+          <w:noProof/>
+        </w:rPr>
+        <mc:AlternateContent>
+          <mc:Choice Requires="wps">
+            <w:drawing>
+              <wp:anchor distT="0" distB="0" distL="114300" distR="114300" simplePos="0" relativeHeight="251659264" behindDoc="1" locked="0" layoutInCell="1" allowOverlap="1" wp14:anchorId="71D8748B" wp14:editId="50BFB096">
+                <wp:simplePos x="0" y="0"/>
+                <wp:positionH relativeFrom="margin">
+                  <wp:posOffset>3842385</wp:posOffset>
+                </wp:positionH>
+                <wp:positionV relativeFrom="paragraph">
+                  <wp:posOffset>4445</wp:posOffset>
+                </wp:positionV>
+                <wp:extent cx="731520" cy="365760"/>
+                <wp:effectExtent l="0" t="0" r="11430" b="15240"/>
+                <wp:wrapTight wrapText="bothSides">
+                  <wp:wrapPolygon edited="0">
+                    <wp:start x="0" y="0"/>
+                    <wp:lineTo x="0" y="21375"/>
+                    <wp:lineTo x="21375" y="21375"/>
+                    <wp:lineTo x="21375" y="0"/>
+                    <wp:lineTo x="0" y="0"/>
+                  </wp:wrapPolygon>
+                </wp:wrapTight>
+                <wp:docPr id="1" name="Rectangle 1"/>
+                <wp:cNvGraphicFramePr/>
+                <a:graphic xmlns:a="http://schemas.openxmlformats.org/drawingml/2006/main">
+                  <a:graphicData uri="http://schemas.microsoft.com/office/word/2010/wordprocessingShape">
+                    <wps:wsp>
+                      <wps:cNvSpPr/>
+                      <wps:spPr>
+                        <a:xfrm>
+                          <a:off x="0" y="0"/>
+                          <a:ext cx="731520" cy="365760"/>
+                        </a:xfrm>
+                        <a:prstGeom prst="rect">
+                          <a:avLst/>
+                        </a:prstGeom>
+                        <a:ln>
+                          <a:solidFill>
+                            <a:schemeClr val="tx1"/>
+                          </a:solidFill>
+                        </a:ln>
+                      </wps:spPr>
+                      <wps:style>
+                        <a:lnRef idx="2">
+                          <a:schemeClr val="accent6"/>
+                        </a:lnRef>
+                        <a:fillRef idx="1">
+                          <a:schemeClr val="lt1"/>
+                        </a:fillRef>
+                        <a:effectRef idx="0">
+                          <a:schemeClr val="accent6"/>
+                        </a:effectRef>
+                        <a:fontRef idx="minor">
+                          <a:schemeClr val="dk1"/>
+                        </a:fontRef>
+                      </wps:style>
+                      <wps:bodyPr rot="0" spcFirstLastPara="0" vertOverflow="overflow" horzOverflow="overflow" vert="horz" wrap="square" lIns="91440" tIns="45720" rIns="91440" bIns="45720" numCol="1" spcCol="0" rtlCol="0" fromWordArt="0" anchor="ctr" anchorCtr="0" forceAA="0" compatLnSpc="1">
+                        <a:prstTxWarp prst="textNoShape">
+                          <a:avLst/>
+                        </a:prstTxWarp>
+                        <a:noAutofit/>
+                      </wps:bodyPr>
+                    </wps:wsp>
+                  </a:graphicData>
+                </a:graphic>
+              </wp:anchor>
+            </w:drawing>
+          </mc:Choice>
+          <mc:Fallback>
+            <w:pict>
+              <v:rect w14:anchorId="3955BF95" id="Rectangle 1" o:spid="_x0000_s1026" style="position:absolute;margin-left:302.55pt;margin-top:.35pt;width:57.6pt;height:28.8pt;z-index:-251657216;visibility:visible;mso-wrap-style:square;mso-wrap-distance-left:9pt;mso-wrap-distance-top:0;mso-wrap-distance-right:9pt;mso-wrap-distance-bottom:0;mso-position-horizontal:absolute;mso-position-horizontal-relative:margin;mso-position-vertical:absolute;mso-position-vertical-relative:text;v-text-anchor:middle" o:gfxdata="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" fillcolor="white [3201]" strokecolor="black [3213]" strokeweight="1pt">
+                <w10:wrap type="tight" anchorx="margin"/>
+              </v:rect>
+            </w:pict>
+          </mc:Fallback>
+        </mc:AlternateContent>
+      </w:r>
+      <w:r>
+        <w:rPr>
+          <w:noProof/>
+        </w:rPr>
+        <w:t>Left box contains right box</w:t>
+      </w:r>
+    </w:p>
+    <w:p>
+      <w:pPr>
+        <w:pStyle w:val="ListParagraph"/>
+        <w:numPr>
+          <w:ilvl w:val="0"/>
+          <w:numId w:val="8"/>
+        </w:numPr>
+        <w:rPr>
+          <w:b/>
+        </w:rPr>
+      </w:pPr>
       <w:bookmarkStart w:id="0" w:name="_GoBack"/>
       <w:bookmarkEnd w:id="0"/>
     </w:p>
-    <w:p>
-      <w:pPr>
-        <w:pStyle w:val="ListParagraph"/>
-      </w:pPr>
-    </w:p>
-    <w:p>
-      <w:pPr>
-        <w:rPr>
-          <w:b/>
-        </w:rPr>
-      </w:pPr>
-      <w:r>
-        <w:rPr>
-          <w:b/>
-        </w:rPr>
-        <w:t>Strings:</w:t>
-      </w:r>
-    </w:p>
-    <w:p>
-      <w:pPr>
-        <w:pStyle w:val="ListParagraph"/>
-        <w:numPr>
-          <w:ilvl w:val="0"/>
-          <w:numId w:val="6"/>
-        </w:numPr>
-        <w:rPr>
-          <w:b/>
-        </w:rPr>
-      </w:pPr>
-    </w:p>
-    <w:p>
-      <w:pPr>
-        <w:rPr>
-          <w:b/>
-        </w:rPr>
-      </w:pPr>
-      <w:r>
-        <w:rPr>
-          <w:b/>
-        </w:rPr>
-        <w:t>Inheritance:</w:t>
-      </w:r>
-    </w:p>
-    <w:p>
-      <w:pPr>
-        <w:pStyle w:val="ListParagraph"/>
-        <w:numPr>
-          <w:ilvl w:val="0"/>
-          <w:numId w:val="5"/>
-        </w:numPr>
-        <w:rPr>
-          <w:b/>
-        </w:rPr>
-      </w:pPr>
-      <w:r>
-        <w:t>Every single Java class inherits from Object, which provides toString() and equals()</w:t>
-      </w:r>
-    </w:p>
-    <w:p>
-      <w:pPr>
-        <w:pStyle w:val="ListParagraph"/>
-      </w:pPr>
+    <w:p/>
+    <w:p/>
+    <w:p/>
+    <w:p/>
+    <w:p>
+      <w:pPr>
+        <w:rPr>
+          <w:b/>
+        </w:rPr>
+      </w:pPr>
+      <w:r>
+        <w:t xml:space="preserve"> </w:t>
+      </w:r>
     </w:p>
     <w:sectPr>
       <w:headerReference w:type="default" r:id="rId7"/>
@@ -406,8 +1369,13 @@
       <w:pStyle w:val="Header"/>
     </w:pPr>
     <w:r>
-      <w:t>Notes. Just CTRL+F and search for a KeyWord</w:t>
+      <w:t xml:space="preserve">Notes. Just CTRL+F and search for a </w:t>
     </w:r>
+    <w:proofErr w:type="spellStart"/>
+    <w:r>
+      <w:t>KeyWord</w:t>
+    </w:r>
+    <w:proofErr w:type="spellEnd"/>
   </w:p>
 </w:hdr>
 </file>
@@ -430,7 +1398,7 @@
         <w:rFonts w:ascii="Symbol" w:hAnsi="Symbol" w:hint="default"/>
       </w:rPr>
     </w:lvl>
-    <w:lvl w:ilvl="1" w:tplc="04090003" w:tentative="1">
+    <w:lvl w:ilvl="1" w:tplc="04090003">
       <w:start w:val="1"/>
       <w:numFmt w:val="bullet"/>
       <w:lvlText w:val="o"/>
@@ -442,7 +1410,7 @@
         <w:rFonts w:ascii="Courier New" w:hAnsi="Courier New" w:cs="Courier New" w:hint="default"/>
       </w:rPr>
     </w:lvl>
-    <w:lvl w:ilvl="2" w:tplc="04090005" w:tentative="1">
+    <w:lvl w:ilvl="2" w:tplc="04090005">
       <w:start w:val="1"/>
       <w:numFmt w:val="bullet"/>
       <w:lvlText w:val=""/>
@@ -869,7 +1837,7 @@
   <w:abstractNum w:abstractNumId="4" w15:restartNumberingAfterBreak="0">
     <w:nsid w:val="36B33BD2"/>
     <w:multiLevelType w:val="hybridMultilevel"/>
-    <w:tmpl w:val="465EE22A"/>
+    <w:tmpl w:val="2946E326"/>
     <w:lvl w:ilvl="0" w:tplc="04090001">
       <w:start w:val="1"/>
       <w:numFmt w:val="bullet"/>
@@ -882,7 +1850,7 @@
         <w:rFonts w:ascii="Symbol" w:hAnsi="Symbol" w:hint="default"/>
       </w:rPr>
     </w:lvl>
-    <w:lvl w:ilvl="1" w:tplc="04090003" w:tentative="1">
+    <w:lvl w:ilvl="1" w:tplc="04090003">
       <w:start w:val="1"/>
       <w:numFmt w:val="bullet"/>
       <w:lvlText w:val="o"/>
@@ -894,7 +1862,7 @@
         <w:rFonts w:ascii="Courier New" w:hAnsi="Courier New" w:cs="Courier New" w:hint="default"/>
       </w:rPr>
     </w:lvl>
-    <w:lvl w:ilvl="2" w:tplc="04090005" w:tentative="1">
+    <w:lvl w:ilvl="2" w:tplc="04090005">
       <w:start w:val="1"/>
       <w:numFmt w:val="bullet"/>
       <w:lvlText w:val=""/>
@@ -906,7 +1874,7 @@
         <w:rFonts w:ascii="Wingdings" w:hAnsi="Wingdings" w:hint="default"/>
       </w:rPr>
     </w:lvl>
-    <w:lvl w:ilvl="3" w:tplc="04090001" w:tentative="1">
+    <w:lvl w:ilvl="3" w:tplc="04090001">
       <w:start w:val="1"/>
       <w:numFmt w:val="bullet"/>
       <w:lvlText w:val=""/>
@@ -996,6 +1964,232 @@
       </w:rPr>
     </w:lvl>
     <w:lvl w:ilvl="1" w:tplc="04090003" w:tentative="1">
+      <w:start w:val="1"/>
+      <w:numFmt w:val="bullet"/>
+      <w:lvlText w:val="o"/>
+      <w:lvlJc w:val="left"/>
+      <w:pPr>
+        <w:ind w:left="1440" w:hanging="360"/>
+      </w:pPr>
+      <w:rPr>
+        <w:rFonts w:ascii="Courier New" w:hAnsi="Courier New" w:cs="Courier New" w:hint="default"/>
+      </w:rPr>
+    </w:lvl>
+    <w:lvl w:ilvl="2" w:tplc="04090005" w:tentative="1">
+      <w:start w:val="1"/>
+      <w:numFmt w:val="bullet"/>
+      <w:lvlText w:val=""/>
+      <w:lvlJc w:val="left"/>
+      <w:pPr>
+        <w:ind w:left="2160" w:hanging="360"/>
+      </w:pPr>
+      <w:rPr>
+        <w:rFonts w:ascii="Wingdings" w:hAnsi="Wingdings" w:hint="default"/>
+      </w:rPr>
+    </w:lvl>
+    <w:lvl w:ilvl="3" w:tplc="04090001" w:tentative="1">
+      <w:start w:val="1"/>
+      <w:numFmt w:val="bullet"/>
+      <w:lvlText w:val=""/>
+      <w:lvlJc w:val="left"/>
+      <w:pPr>
+        <w:ind w:left="2880" w:hanging="360"/>
+      </w:pPr>
+      <w:rPr>
+        <w:rFonts w:ascii="Symbol" w:hAnsi="Symbol" w:hint="default"/>
+      </w:rPr>
+    </w:lvl>
+    <w:lvl w:ilvl="4" w:tplc="04090003" w:tentative="1">
+      <w:start w:val="1"/>
+      <w:numFmt w:val="bullet"/>
+      <w:lvlText w:val="o"/>
+      <w:lvlJc w:val="left"/>
+      <w:pPr>
+        <w:ind w:left="3600" w:hanging="360"/>
+      </w:pPr>
+      <w:rPr>
+        <w:rFonts w:ascii="Courier New" w:hAnsi="Courier New" w:cs="Courier New" w:hint="default"/>
+      </w:rPr>
+    </w:lvl>
+    <w:lvl w:ilvl="5" w:tplc="04090005" w:tentative="1">
+      <w:start w:val="1"/>
+      <w:numFmt w:val="bullet"/>
+      <w:lvlText w:val=""/>
+      <w:lvlJc w:val="left"/>
+      <w:pPr>
+        <w:ind w:left="4320" w:hanging="360"/>
+      </w:pPr>
+      <w:rPr>
+        <w:rFonts w:ascii="Wingdings" w:hAnsi="Wingdings" w:hint="default"/>
+      </w:rPr>
+    </w:lvl>
+    <w:lvl w:ilvl="6" w:tplc="04090001" w:tentative="1">
+      <w:start w:val="1"/>
+      <w:numFmt w:val="bullet"/>
+      <w:lvlText w:val=""/>
+      <w:lvlJc w:val="left"/>
+      <w:pPr>
+        <w:ind w:left="5040" w:hanging="360"/>
+      </w:pPr>
+      <w:rPr>
+        <w:rFonts w:ascii="Symbol" w:hAnsi="Symbol" w:hint="default"/>
+      </w:rPr>
+    </w:lvl>
+    <w:lvl w:ilvl="7" w:tplc="04090003" w:tentative="1">
+      <w:start w:val="1"/>
+      <w:numFmt w:val="bullet"/>
+      <w:lvlText w:val="o"/>
+      <w:lvlJc w:val="left"/>
+      <w:pPr>
+        <w:ind w:left="5760" w:hanging="360"/>
+      </w:pPr>
+      <w:rPr>
+        <w:rFonts w:ascii="Courier New" w:hAnsi="Courier New" w:cs="Courier New" w:hint="default"/>
+      </w:rPr>
+    </w:lvl>
+    <w:lvl w:ilvl="8" w:tplc="04090005" w:tentative="1">
+      <w:start w:val="1"/>
+      <w:numFmt w:val="bullet"/>
+      <w:lvlText w:val=""/>
+      <w:lvlJc w:val="left"/>
+      <w:pPr>
+        <w:ind w:left="6480" w:hanging="360"/>
+      </w:pPr>
+      <w:rPr>
+        <w:rFonts w:ascii="Wingdings" w:hAnsi="Wingdings" w:hint="default"/>
+      </w:rPr>
+    </w:lvl>
+  </w:abstractNum>
+  <w:abstractNum w:abstractNumId="6" w15:restartNumberingAfterBreak="0">
+    <w:nsid w:val="7CA1049F"/>
+    <w:multiLevelType w:val="hybridMultilevel"/>
+    <w:tmpl w:val="FB32616C"/>
+    <w:lvl w:ilvl="0" w:tplc="04090001">
+      <w:start w:val="1"/>
+      <w:numFmt w:val="bullet"/>
+      <w:lvlText w:val=""/>
+      <w:lvlJc w:val="left"/>
+      <w:pPr>
+        <w:ind w:left="720" w:hanging="360"/>
+      </w:pPr>
+      <w:rPr>
+        <w:rFonts w:ascii="Symbol" w:hAnsi="Symbol" w:hint="default"/>
+      </w:rPr>
+    </w:lvl>
+    <w:lvl w:ilvl="1" w:tplc="04090003">
+      <w:start w:val="1"/>
+      <w:numFmt w:val="bullet"/>
+      <w:lvlText w:val="o"/>
+      <w:lvlJc w:val="left"/>
+      <w:pPr>
+        <w:ind w:left="1440" w:hanging="360"/>
+      </w:pPr>
+      <w:rPr>
+        <w:rFonts w:ascii="Courier New" w:hAnsi="Courier New" w:cs="Courier New" w:hint="default"/>
+      </w:rPr>
+    </w:lvl>
+    <w:lvl w:ilvl="2" w:tplc="04090005" w:tentative="1">
+      <w:start w:val="1"/>
+      <w:numFmt w:val="bullet"/>
+      <w:lvlText w:val=""/>
+      <w:lvlJc w:val="left"/>
+      <w:pPr>
+        <w:ind w:left="2160" w:hanging="360"/>
+      </w:pPr>
+      <w:rPr>
+        <w:rFonts w:ascii="Wingdings" w:hAnsi="Wingdings" w:hint="default"/>
+      </w:rPr>
+    </w:lvl>
+    <w:lvl w:ilvl="3" w:tplc="04090001" w:tentative="1">
+      <w:start w:val="1"/>
+      <w:numFmt w:val="bullet"/>
+      <w:lvlText w:val=""/>
+      <w:lvlJc w:val="left"/>
+      <w:pPr>
+        <w:ind w:left="2880" w:hanging="360"/>
+      </w:pPr>
+      <w:rPr>
+        <w:rFonts w:ascii="Symbol" w:hAnsi="Symbol" w:hint="default"/>
+      </w:rPr>
+    </w:lvl>
+    <w:lvl w:ilvl="4" w:tplc="04090003" w:tentative="1">
+      <w:start w:val="1"/>
+      <w:numFmt w:val="bullet"/>
+      <w:lvlText w:val="o"/>
+      <w:lvlJc w:val="left"/>
+      <w:pPr>
+        <w:ind w:left="3600" w:hanging="360"/>
+      </w:pPr>
+      <w:rPr>
+        <w:rFonts w:ascii="Courier New" w:hAnsi="Courier New" w:cs="Courier New" w:hint="default"/>
+      </w:rPr>
+    </w:lvl>
+    <w:lvl w:ilvl="5" w:tplc="04090005" w:tentative="1">
+      <w:start w:val="1"/>
+      <w:numFmt w:val="bullet"/>
+      <w:lvlText w:val=""/>
+      <w:lvlJc w:val="left"/>
+      <w:pPr>
+        <w:ind w:left="4320" w:hanging="360"/>
+      </w:pPr>
+      <w:rPr>
+        <w:rFonts w:ascii="Wingdings" w:hAnsi="Wingdings" w:hint="default"/>
+      </w:rPr>
+    </w:lvl>
+    <w:lvl w:ilvl="6" w:tplc="04090001" w:tentative="1">
+      <w:start w:val="1"/>
+      <w:numFmt w:val="bullet"/>
+      <w:lvlText w:val=""/>
+      <w:lvlJc w:val="left"/>
+      <w:pPr>
+        <w:ind w:left="5040" w:hanging="360"/>
+      </w:pPr>
+      <w:rPr>
+        <w:rFonts w:ascii="Symbol" w:hAnsi="Symbol" w:hint="default"/>
+      </w:rPr>
+    </w:lvl>
+    <w:lvl w:ilvl="7" w:tplc="04090003" w:tentative="1">
+      <w:start w:val="1"/>
+      <w:numFmt w:val="bullet"/>
+      <w:lvlText w:val="o"/>
+      <w:lvlJc w:val="left"/>
+      <w:pPr>
+        <w:ind w:left="5760" w:hanging="360"/>
+      </w:pPr>
+      <w:rPr>
+        <w:rFonts w:ascii="Courier New" w:hAnsi="Courier New" w:cs="Courier New" w:hint="default"/>
+      </w:rPr>
+    </w:lvl>
+    <w:lvl w:ilvl="8" w:tplc="04090005" w:tentative="1">
+      <w:start w:val="1"/>
+      <w:numFmt w:val="bullet"/>
+      <w:lvlText w:val=""/>
+      <w:lvlJc w:val="left"/>
+      <w:pPr>
+        <w:ind w:left="6480" w:hanging="360"/>
+      </w:pPr>
+      <w:rPr>
+        <w:rFonts w:ascii="Wingdings" w:hAnsi="Wingdings" w:hint="default"/>
+      </w:rPr>
+    </w:lvl>
+  </w:abstractNum>
+  <w:abstractNum w:abstractNumId="7" w15:restartNumberingAfterBreak="0">
+    <w:nsid w:val="7D1B5222"/>
+    <w:multiLevelType w:val="hybridMultilevel"/>
+    <w:tmpl w:val="5F86FCA4"/>
+    <w:lvl w:ilvl="0" w:tplc="04090001">
+      <w:start w:val="1"/>
+      <w:numFmt w:val="bullet"/>
+      <w:lvlText w:val=""/>
+      <w:lvlJc w:val="left"/>
+      <w:pPr>
+        <w:ind w:left="720" w:hanging="360"/>
+      </w:pPr>
+      <w:rPr>
+        <w:rFonts w:ascii="Symbol" w:hAnsi="Symbol" w:hint="default"/>
+      </w:rPr>
+    </w:lvl>
+    <w:lvl w:ilvl="1" w:tplc="04090003">
       <w:start w:val="1"/>
       <w:numFmt w:val="bullet"/>
       <w:lvlText w:val="o"/>
@@ -1109,6 +2303,12 @@
   </w:num>
   <w:num w:numId="6">
     <w:abstractNumId w:val="0"/>
+  </w:num>
+  <w:num w:numId="7">
+    <w:abstractNumId w:val="6"/>
+  </w:num>
+  <w:num w:numId="8">
+    <w:abstractNumId w:val="7"/>
   </w:num>
 </w:numbering>
 </file>

</xml_diff>

<commit_message>
notes for boxing and unboxing
</commit_message>
<xml_diff>
--- a/Notes/notes.docx
+++ b/Notes/notes.docx
@@ -1275,31 +1275,610 @@
     </w:p>
     <w:p>
       <w:pPr>
+        <w:rPr>
+          <w:b/>
+        </w:rPr>
+      </w:pPr>
+      <w:r>
+        <w:rPr>
+          <w:b/>
+        </w:rPr>
+        <w:t>This:</w:t>
+      </w:r>
+    </w:p>
+    <w:p>
+      <w:pPr>
         <w:pStyle w:val="ListParagraph"/>
         <w:numPr>
           <w:ilvl w:val="0"/>
-          <w:numId w:val="8"/>
-        </w:numPr>
-        <w:rPr>
-          <w:b/>
-        </w:rPr>
-      </w:pPr>
+          <w:numId w:val="9"/>
+        </w:numPr>
+        <w:rPr>
+          <w:b/>
+        </w:rPr>
+      </w:pPr>
+      <w:r>
+        <w:t>Why would we ever need this?</w:t>
+      </w:r>
+    </w:p>
+    <w:p>
+      <w:pPr>
+        <w:pStyle w:val="ListParagraph"/>
+        <w:numPr>
+          <w:ilvl w:val="1"/>
+          <w:numId w:val="9"/>
+        </w:numPr>
+        <w:rPr>
+          <w:b/>
+        </w:rPr>
+      </w:pPr>
+      <w:r>
+        <w:t>You can live without ‘this’, but it makes some code clearer</w:t>
+      </w:r>
+    </w:p>
+    <w:p>
+      <w:pPr>
+        <w:pStyle w:val="ListParagraph"/>
+        <w:numPr>
+          <w:ilvl w:val="0"/>
+          <w:numId w:val="9"/>
+        </w:numPr>
+        <w:rPr>
+          <w:b/>
+        </w:rPr>
+      </w:pPr>
+      <w:r>
+        <w:t xml:space="preserve">In constructor, when you set a class variable equal to a constructor argument, using </w:t>
+      </w:r>
+      <w:proofErr w:type="spellStart"/>
+      <w:proofErr w:type="gramStart"/>
+      <w:r>
+        <w:t>this.myVar</w:t>
+      </w:r>
+      <w:proofErr w:type="spellEnd"/>
+      <w:proofErr w:type="gramEnd"/>
+      <w:r>
+        <w:t xml:space="preserve"> = </w:t>
+      </w:r>
+      <w:proofErr w:type="spellStart"/>
+      <w:r>
+        <w:t>myVar</w:t>
+      </w:r>
+      <w:proofErr w:type="spellEnd"/>
+      <w:r>
+        <w:t xml:space="preserve">; will set the class </w:t>
+      </w:r>
+      <w:proofErr w:type="spellStart"/>
+      <w:r>
+        <w:t>var</w:t>
+      </w:r>
+      <w:proofErr w:type="spellEnd"/>
+      <w:r>
+        <w:t xml:space="preserve"> equal to the constructor argument </w:t>
+      </w:r>
+      <w:proofErr w:type="spellStart"/>
+      <w:r>
+        <w:t>myVar</w:t>
+      </w:r>
+      <w:proofErr w:type="spellEnd"/>
+    </w:p>
+    <w:p>
+      <w:pPr>
+        <w:pStyle w:val="ListParagraph"/>
+        <w:numPr>
+          <w:ilvl w:val="0"/>
+          <w:numId w:val="9"/>
+        </w:numPr>
+        <w:rPr>
+          <w:b/>
+        </w:rPr>
+      </w:pPr>
+      <w:r>
+        <w:t>‘this’ references itself inside its own class</w:t>
+      </w:r>
+    </w:p>
+    <w:p>
+      <w:pPr>
+        <w:pStyle w:val="ListParagraph"/>
+        <w:numPr>
+          <w:ilvl w:val="1"/>
+          <w:numId w:val="9"/>
+        </w:numPr>
+        <w:rPr>
+          <w:b/>
+        </w:rPr>
+      </w:pPr>
+      <w:r>
+        <w:t>Basically, MY variable = argument variable</w:t>
+      </w:r>
+    </w:p>
+    <w:p>
+      <w:pPr>
+        <w:rPr>
+          <w:b/>
+        </w:rPr>
+      </w:pPr>
+      <w:proofErr w:type="spellStart"/>
+      <w:r>
+        <w:rPr>
+          <w:b/>
+        </w:rPr>
+        <w:t>Primatives</w:t>
+      </w:r>
+      <w:proofErr w:type="spellEnd"/>
+      <w:r>
+        <w:rPr>
+          <w:b/>
+        </w:rPr>
+        <w:t>:</w:t>
+      </w:r>
+    </w:p>
+    <w:p>
+      <w:pPr>
+        <w:pStyle w:val="ListParagraph"/>
+        <w:numPr>
+          <w:ilvl w:val="0"/>
+          <w:numId w:val="11"/>
+        </w:numPr>
+        <w:rPr>
+          <w:b/>
+        </w:rPr>
+      </w:pPr>
+      <w:r>
+        <w:t xml:space="preserve">byte, short, </w:t>
+      </w:r>
+      <w:proofErr w:type="spellStart"/>
+      <w:r>
+        <w:t>int</w:t>
+      </w:r>
+      <w:proofErr w:type="spellEnd"/>
+      <w:r>
+        <w:t xml:space="preserve">, long, float, double, </w:t>
+      </w:r>
+      <w:proofErr w:type="spellStart"/>
+      <w:r>
+        <w:t>boolean</w:t>
+      </w:r>
+      <w:proofErr w:type="spellEnd"/>
+      <w:r>
+        <w:t>, char</w:t>
+      </w:r>
+    </w:p>
+    <w:p>
+      <w:pPr>
+        <w:rPr>
+          <w:b/>
+        </w:rPr>
+      </w:pPr>
+      <w:proofErr w:type="spellStart"/>
+      <w:r>
+        <w:rPr>
+          <w:b/>
+        </w:rPr>
+        <w:t>Enums</w:t>
+      </w:r>
+      <w:proofErr w:type="spellEnd"/>
+      <w:r>
+        <w:rPr>
+          <w:b/>
+        </w:rPr>
+        <w:t>:</w:t>
+      </w:r>
+    </w:p>
+    <w:p>
+      <w:pPr>
+        <w:pStyle w:val="ListParagraph"/>
+        <w:numPr>
+          <w:ilvl w:val="0"/>
+          <w:numId w:val="11"/>
+        </w:numPr>
+        <w:rPr>
+          <w:b/>
+        </w:rPr>
+      </w:pPr>
+      <w:proofErr w:type="spellStart"/>
+      <w:r>
+        <w:t>enum</w:t>
+      </w:r>
+      <w:proofErr w:type="spellEnd"/>
+      <w:r>
+        <w:t xml:space="preserve"> </w:t>
+      </w:r>
+      <w:proofErr w:type="spellStart"/>
+      <w:r>
+        <w:t>typeName</w:t>
+      </w:r>
+      <w:proofErr w:type="spellEnd"/>
+      <w:r>
+        <w:t xml:space="preserve"> </w:t>
+      </w:r>
+      <w:proofErr w:type="gramStart"/>
+      <w:r>
+        <w:t>{ (</w:t>
+      </w:r>
+      <w:proofErr w:type="gramEnd"/>
+      <w:r>
+        <w:t xml:space="preserve">one or more </w:t>
+      </w:r>
+      <w:proofErr w:type="spellStart"/>
+      <w:r>
+        <w:t>enum</w:t>
+      </w:r>
+      <w:proofErr w:type="spellEnd"/>
+      <w:r>
+        <w:t xml:space="preserve"> constants}</w:t>
+      </w:r>
+    </w:p>
+    <w:p>
+      <w:pPr>
+        <w:pStyle w:val="ListParagraph"/>
+        <w:numPr>
+          <w:ilvl w:val="1"/>
+          <w:numId w:val="11"/>
+        </w:numPr>
+        <w:rPr>
+          <w:b/>
+        </w:rPr>
+      </w:pPr>
+      <w:proofErr w:type="spellStart"/>
+      <w:r>
+        <w:t>enum</w:t>
+      </w:r>
+      <w:proofErr w:type="spellEnd"/>
+      <w:r>
+        <w:t xml:space="preserve"> Day {SUNDAY, MONDAY, TUESDAY, WEDNESDAY, THURSDAY, FRIDAY, SATURDAY}</w:t>
+      </w:r>
+    </w:p>
+    <w:p>
+      <w:pPr>
+        <w:pStyle w:val="ListParagraph"/>
+        <w:numPr>
+          <w:ilvl w:val="2"/>
+          <w:numId w:val="11"/>
+        </w:numPr>
+        <w:rPr>
+          <w:b/>
+        </w:rPr>
+      </w:pPr>
+      <w:r>
+        <w:t xml:space="preserve">Day </w:t>
+      </w:r>
+      <w:proofErr w:type="spellStart"/>
+      <w:r>
+        <w:t>dayOfWeek</w:t>
+      </w:r>
+      <w:proofErr w:type="spellEnd"/>
+      <w:r>
+        <w:t xml:space="preserve"> = </w:t>
+      </w:r>
+      <w:proofErr w:type="spellStart"/>
+      <w:r>
+        <w:t>Day.WEDNESDAY</w:t>
+      </w:r>
+      <w:proofErr w:type="spellEnd"/>
+      <w:r>
+        <w:t>;</w:t>
+      </w:r>
+    </w:p>
+    <w:p>
+      <w:pPr>
+        <w:rPr>
+          <w:b/>
+        </w:rPr>
+      </w:pPr>
+      <w:r>
+        <w:rPr>
+          <w:b/>
+        </w:rPr>
+        <w:lastRenderedPageBreak/>
+        <w:t>Autoboxing</w:t>
+      </w:r>
+      <w:r>
+        <w:rPr>
+          <w:b/>
+        </w:rPr>
+        <w:t xml:space="preserve"> (boxing), </w:t>
+      </w:r>
+      <w:r>
+        <w:rPr>
+          <w:b/>
+        </w:rPr>
+        <w:t>Unboxing:</w:t>
+      </w:r>
+    </w:p>
+    <w:p>
+      <w:pPr>
+        <w:pStyle w:val="ListParagraph"/>
+        <w:numPr>
+          <w:ilvl w:val="0"/>
+          <w:numId w:val="11"/>
+        </w:numPr>
+        <w:rPr>
+          <w:b/>
+        </w:rPr>
+      </w:pPr>
+      <w:r>
+        <w:t>Autoboxing</w:t>
+      </w:r>
+      <w:r>
+        <w:t xml:space="preserve"> (boxing)</w:t>
+      </w:r>
+    </w:p>
+    <w:p>
+      <w:pPr>
+        <w:pStyle w:val="ListParagraph"/>
+        <w:numPr>
+          <w:ilvl w:val="1"/>
+          <w:numId w:val="11"/>
+        </w:numPr>
+        <w:rPr>
+          <w:b/>
+        </w:rPr>
+      </w:pPr>
+      <w:r>
+        <w:t xml:space="preserve">Converting a primitive </w:t>
+      </w:r>
+      <w:proofErr w:type="spellStart"/>
+      <w:r>
+        <w:t>valye</w:t>
+      </w:r>
+      <w:proofErr w:type="spellEnd"/>
+      <w:r>
+        <w:t xml:space="preserve"> into an object of the corresponding wrapper class is called autoboxing. For example, converting </w:t>
+      </w:r>
+      <w:proofErr w:type="spellStart"/>
+      <w:r>
+        <w:t>int</w:t>
+      </w:r>
+      <w:proofErr w:type="spellEnd"/>
+      <w:r>
+        <w:t xml:space="preserve"> to Integer class</w:t>
+      </w:r>
+    </w:p>
+    <w:p>
+      <w:pPr>
+        <w:pStyle w:val="ListParagraph"/>
+        <w:numPr>
+          <w:ilvl w:val="2"/>
+          <w:numId w:val="11"/>
+        </w:numPr>
+        <w:rPr>
+          <w:b/>
+        </w:rPr>
+      </w:pPr>
+      <w:r>
+        <w:t>Passed as a parameter to a method that expects an object of the corresponding wrapper class</w:t>
+      </w:r>
+    </w:p>
+    <w:p>
+      <w:pPr>
+        <w:pStyle w:val="ListParagraph"/>
+        <w:numPr>
+          <w:ilvl w:val="0"/>
+          <w:numId w:val="11"/>
+        </w:numPr>
+        <w:rPr>
+          <w:b/>
+        </w:rPr>
+      </w:pPr>
+      <w:r>
+        <w:t>Unboxing</w:t>
+      </w:r>
+    </w:p>
+    <w:p>
+      <w:pPr>
+        <w:pStyle w:val="ListParagraph"/>
+        <w:numPr>
+          <w:ilvl w:val="1"/>
+          <w:numId w:val="11"/>
+        </w:numPr>
+        <w:rPr>
+          <w:b/>
+        </w:rPr>
+      </w:pPr>
+      <w:r>
+        <w:t>Converting from wrapper class to primitive</w:t>
+      </w:r>
+    </w:p>
+    <w:p>
+      <w:pPr>
+        <w:pStyle w:val="ListParagraph"/>
+        <w:numPr>
+          <w:ilvl w:val="0"/>
+          <w:numId w:val="11"/>
+        </w:numPr>
+        <w:rPr>
+          <w:b/>
+        </w:rPr>
+      </w:pPr>
+      <w:r>
+        <w:t>Types</w:t>
+      </w:r>
+    </w:p>
+    <w:p>
+      <w:pPr>
+        <w:pStyle w:val="ListParagraph"/>
+        <w:numPr>
+          <w:ilvl w:val="1"/>
+          <w:numId w:val="11"/>
+        </w:numPr>
+        <w:rPr>
+          <w:b/>
+        </w:rPr>
+      </w:pPr>
+      <w:r>
+        <w:t>char, Character</w:t>
+      </w:r>
+    </w:p>
+    <w:p>
+      <w:pPr>
+        <w:pStyle w:val="ListParagraph"/>
+        <w:numPr>
+          <w:ilvl w:val="1"/>
+          <w:numId w:val="11"/>
+        </w:numPr>
+        <w:rPr>
+          <w:b/>
+        </w:rPr>
+      </w:pPr>
+      <w:r>
+        <w:t>byte, Byte</w:t>
+      </w:r>
+    </w:p>
+    <w:p>
+      <w:pPr>
+        <w:pStyle w:val="ListParagraph"/>
+        <w:numPr>
+          <w:ilvl w:val="1"/>
+          <w:numId w:val="11"/>
+        </w:numPr>
+        <w:rPr>
+          <w:b/>
+        </w:rPr>
+      </w:pPr>
+      <w:r>
+        <w:t>short, Short</w:t>
+      </w:r>
+    </w:p>
+    <w:p>
+      <w:pPr>
+        <w:pStyle w:val="ListParagraph"/>
+        <w:numPr>
+          <w:ilvl w:val="1"/>
+          <w:numId w:val="11"/>
+        </w:numPr>
+        <w:rPr>
+          <w:b/>
+        </w:rPr>
+      </w:pPr>
+      <w:proofErr w:type="spellStart"/>
+      <w:r>
+        <w:t>int</w:t>
+      </w:r>
+      <w:proofErr w:type="spellEnd"/>
+      <w:r>
+        <w:t>, Integer</w:t>
+      </w:r>
+    </w:p>
+    <w:p>
+      <w:pPr>
+        <w:pStyle w:val="ListParagraph"/>
+        <w:numPr>
+          <w:ilvl w:val="1"/>
+          <w:numId w:val="11"/>
+        </w:numPr>
+        <w:rPr>
+          <w:b/>
+        </w:rPr>
+      </w:pPr>
+      <w:r>
+        <w:t>long, Long</w:t>
+      </w:r>
+    </w:p>
+    <w:p>
+      <w:pPr>
+        <w:pStyle w:val="ListParagraph"/>
+        <w:numPr>
+          <w:ilvl w:val="1"/>
+          <w:numId w:val="11"/>
+        </w:numPr>
+        <w:rPr>
+          <w:b/>
+        </w:rPr>
+      </w:pPr>
+      <w:r>
+        <w:t>float, Float</w:t>
+      </w:r>
+    </w:p>
+    <w:p>
+      <w:pPr>
+        <w:pStyle w:val="ListParagraph"/>
+        <w:numPr>
+          <w:ilvl w:val="1"/>
+          <w:numId w:val="11"/>
+        </w:numPr>
+        <w:rPr>
+          <w:b/>
+        </w:rPr>
+      </w:pPr>
+      <w:r>
+        <w:t>double, Double</w:t>
+      </w:r>
+      <w:r>
+        <w:rPr>
+          <w:b/>
+        </w:rPr>
+        <w:t xml:space="preserve"> </w:t>
+      </w:r>
+    </w:p>
+    <w:p>
+      <w:pPr>
+        <w:pStyle w:val="ListParagraph"/>
+        <w:numPr>
+          <w:ilvl w:val="1"/>
+          <w:numId w:val="11"/>
+        </w:numPr>
+        <w:rPr>
+          <w:b/>
+        </w:rPr>
+      </w:pPr>
+      <w:proofErr w:type="spellStart"/>
+      <w:r>
+        <w:t>boolean</w:t>
+      </w:r>
+      <w:proofErr w:type="spellEnd"/>
+      <w:r>
+        <w:t>, Boolean</w:t>
+      </w:r>
+    </w:p>
+    <w:p>
+      <w:pPr>
+        <w:pStyle w:val="ListParagraph"/>
+        <w:numPr>
+          <w:ilvl w:val="0"/>
+          <w:numId w:val="11"/>
+        </w:numPr>
+        <w:rPr>
+          <w:b/>
+        </w:rPr>
+      </w:pPr>
+      <w:r>
+        <w:t>Only reason to use class wrapper instead of primitive is to use a lot of prebuilt methods</w:t>
+      </w:r>
+    </w:p>
+    <w:p>
+      <w:pPr>
+        <w:pStyle w:val="ListParagraph"/>
+        <w:numPr>
+          <w:ilvl w:val="1"/>
+          <w:numId w:val="11"/>
+        </w:numPr>
+        <w:rPr>
+          <w:b/>
+        </w:rPr>
+      </w:pPr>
+      <w:proofErr w:type="spellStart"/>
+      <w:r>
+        <w:t>Integer.parseInt</w:t>
+      </w:r>
+      <w:proofErr w:type="spellEnd"/>
+      <w:r>
+        <w:t>(double a); is an example</w:t>
+      </w:r>
       <w:bookmarkStart w:id="0" w:name="_GoBack"/>
       <w:bookmarkEnd w:id="0"/>
     </w:p>
-    <w:p/>
-    <w:p/>
-    <w:p/>
-    <w:p/>
-    <w:p>
-      <w:pPr>
-        <w:rPr>
-          <w:b/>
-        </w:rPr>
-      </w:pPr>
-      <w:r>
-        <w:t xml:space="preserve"> </w:t>
-      </w:r>
+    <w:p>
+      <w:pPr>
+        <w:pStyle w:val="ListParagraph"/>
+        <w:numPr>
+          <w:ilvl w:val="0"/>
+          <w:numId w:val="11"/>
+        </w:numPr>
+        <w:rPr>
+          <w:b/>
+        </w:rPr>
+      </w:pPr>
     </w:p>
     <w:sectPr>
       <w:headerReference w:type="default" r:id="rId7"/>
@@ -1496,6 +2075,119 @@
     </w:lvl>
   </w:abstractNum>
   <w:abstractNum w:abstractNumId="1" w15:restartNumberingAfterBreak="0">
+    <w:nsid w:val="1EC0594A"/>
+    <w:multiLevelType w:val="hybridMultilevel"/>
+    <w:tmpl w:val="86EC71B4"/>
+    <w:lvl w:ilvl="0" w:tplc="04090001">
+      <w:start w:val="1"/>
+      <w:numFmt w:val="bullet"/>
+      <w:lvlText w:val=""/>
+      <w:lvlJc w:val="left"/>
+      <w:pPr>
+        <w:ind w:left="720" w:hanging="360"/>
+      </w:pPr>
+      <w:rPr>
+        <w:rFonts w:ascii="Symbol" w:hAnsi="Symbol" w:hint="default"/>
+      </w:rPr>
+    </w:lvl>
+    <w:lvl w:ilvl="1" w:tplc="04090003">
+      <w:start w:val="1"/>
+      <w:numFmt w:val="bullet"/>
+      <w:lvlText w:val="o"/>
+      <w:lvlJc w:val="left"/>
+      <w:pPr>
+        <w:ind w:left="1440" w:hanging="360"/>
+      </w:pPr>
+      <w:rPr>
+        <w:rFonts w:ascii="Courier New" w:hAnsi="Courier New" w:cs="Courier New" w:hint="default"/>
+      </w:rPr>
+    </w:lvl>
+    <w:lvl w:ilvl="2" w:tplc="04090005">
+      <w:start w:val="1"/>
+      <w:numFmt w:val="bullet"/>
+      <w:lvlText w:val=""/>
+      <w:lvlJc w:val="left"/>
+      <w:pPr>
+        <w:ind w:left="2160" w:hanging="360"/>
+      </w:pPr>
+      <w:rPr>
+        <w:rFonts w:ascii="Wingdings" w:hAnsi="Wingdings" w:hint="default"/>
+      </w:rPr>
+    </w:lvl>
+    <w:lvl w:ilvl="3" w:tplc="04090001" w:tentative="1">
+      <w:start w:val="1"/>
+      <w:numFmt w:val="bullet"/>
+      <w:lvlText w:val=""/>
+      <w:lvlJc w:val="left"/>
+      <w:pPr>
+        <w:ind w:left="2880" w:hanging="360"/>
+      </w:pPr>
+      <w:rPr>
+        <w:rFonts w:ascii="Symbol" w:hAnsi="Symbol" w:hint="default"/>
+      </w:rPr>
+    </w:lvl>
+    <w:lvl w:ilvl="4" w:tplc="04090003" w:tentative="1">
+      <w:start w:val="1"/>
+      <w:numFmt w:val="bullet"/>
+      <w:lvlText w:val="o"/>
+      <w:lvlJc w:val="left"/>
+      <w:pPr>
+        <w:ind w:left="3600" w:hanging="360"/>
+      </w:pPr>
+      <w:rPr>
+        <w:rFonts w:ascii="Courier New" w:hAnsi="Courier New" w:cs="Courier New" w:hint="default"/>
+      </w:rPr>
+    </w:lvl>
+    <w:lvl w:ilvl="5" w:tplc="04090005" w:tentative="1">
+      <w:start w:val="1"/>
+      <w:numFmt w:val="bullet"/>
+      <w:lvlText w:val=""/>
+      <w:lvlJc w:val="left"/>
+      <w:pPr>
+        <w:ind w:left="4320" w:hanging="360"/>
+      </w:pPr>
+      <w:rPr>
+        <w:rFonts w:ascii="Wingdings" w:hAnsi="Wingdings" w:hint="default"/>
+      </w:rPr>
+    </w:lvl>
+    <w:lvl w:ilvl="6" w:tplc="04090001" w:tentative="1">
+      <w:start w:val="1"/>
+      <w:numFmt w:val="bullet"/>
+      <w:lvlText w:val=""/>
+      <w:lvlJc w:val="left"/>
+      <w:pPr>
+        <w:ind w:left="5040" w:hanging="360"/>
+      </w:pPr>
+      <w:rPr>
+        <w:rFonts w:ascii="Symbol" w:hAnsi="Symbol" w:hint="default"/>
+      </w:rPr>
+    </w:lvl>
+    <w:lvl w:ilvl="7" w:tplc="04090003" w:tentative="1">
+      <w:start w:val="1"/>
+      <w:numFmt w:val="bullet"/>
+      <w:lvlText w:val="o"/>
+      <w:lvlJc w:val="left"/>
+      <w:pPr>
+        <w:ind w:left="5760" w:hanging="360"/>
+      </w:pPr>
+      <w:rPr>
+        <w:rFonts w:ascii="Courier New" w:hAnsi="Courier New" w:cs="Courier New" w:hint="default"/>
+      </w:rPr>
+    </w:lvl>
+    <w:lvl w:ilvl="8" w:tplc="04090005" w:tentative="1">
+      <w:start w:val="1"/>
+      <w:numFmt w:val="bullet"/>
+      <w:lvlText w:val=""/>
+      <w:lvlJc w:val="left"/>
+      <w:pPr>
+        <w:ind w:left="6480" w:hanging="360"/>
+      </w:pPr>
+      <w:rPr>
+        <w:rFonts w:ascii="Wingdings" w:hAnsi="Wingdings" w:hint="default"/>
+      </w:rPr>
+    </w:lvl>
+  </w:abstractNum>
+  <w:abstractNum w:abstractNumId="2" w15:restartNumberingAfterBreak="0">
     <w:nsid w:val="24923A7E"/>
     <w:multiLevelType w:val="hybridMultilevel"/>
     <w:tmpl w:val="62A6FD9C"/>
@@ -1608,7 +2300,120 @@
       </w:rPr>
     </w:lvl>
   </w:abstractNum>
-  <w:abstractNum w:abstractNumId="2" w15:restartNumberingAfterBreak="0">
+  <w:abstractNum w:abstractNumId="3" w15:restartNumberingAfterBreak="0">
+    <w:nsid w:val="2668271F"/>
+    <w:multiLevelType w:val="hybridMultilevel"/>
+    <w:tmpl w:val="259E7E52"/>
+    <w:lvl w:ilvl="0" w:tplc="04090001">
+      <w:start w:val="1"/>
+      <w:numFmt w:val="bullet"/>
+      <w:lvlText w:val=""/>
+      <w:lvlJc w:val="left"/>
+      <w:pPr>
+        <w:ind w:left="720" w:hanging="360"/>
+      </w:pPr>
+      <w:rPr>
+        <w:rFonts w:ascii="Symbol" w:hAnsi="Symbol" w:hint="default"/>
+      </w:rPr>
+    </w:lvl>
+    <w:lvl w:ilvl="1" w:tplc="04090003">
+      <w:start w:val="1"/>
+      <w:numFmt w:val="bullet"/>
+      <w:lvlText w:val="o"/>
+      <w:lvlJc w:val="left"/>
+      <w:pPr>
+        <w:ind w:left="1440" w:hanging="360"/>
+      </w:pPr>
+      <w:rPr>
+        <w:rFonts w:ascii="Courier New" w:hAnsi="Courier New" w:cs="Courier New" w:hint="default"/>
+      </w:rPr>
+    </w:lvl>
+    <w:lvl w:ilvl="2" w:tplc="04090005" w:tentative="1">
+      <w:start w:val="1"/>
+      <w:numFmt w:val="bullet"/>
+      <w:lvlText w:val=""/>
+      <w:lvlJc w:val="left"/>
+      <w:pPr>
+        <w:ind w:left="2160" w:hanging="360"/>
+      </w:pPr>
+      <w:rPr>
+        <w:rFonts w:ascii="Wingdings" w:hAnsi="Wingdings" w:hint="default"/>
+      </w:rPr>
+    </w:lvl>
+    <w:lvl w:ilvl="3" w:tplc="04090001" w:tentative="1">
+      <w:start w:val="1"/>
+      <w:numFmt w:val="bullet"/>
+      <w:lvlText w:val=""/>
+      <w:lvlJc w:val="left"/>
+      <w:pPr>
+        <w:ind w:left="2880" w:hanging="360"/>
+      </w:pPr>
+      <w:rPr>
+        <w:rFonts w:ascii="Symbol" w:hAnsi="Symbol" w:hint="default"/>
+      </w:rPr>
+    </w:lvl>
+    <w:lvl w:ilvl="4" w:tplc="04090003" w:tentative="1">
+      <w:start w:val="1"/>
+      <w:numFmt w:val="bullet"/>
+      <w:lvlText w:val="o"/>
+      <w:lvlJc w:val="left"/>
+      <w:pPr>
+        <w:ind w:left="3600" w:hanging="360"/>
+      </w:pPr>
+      <w:rPr>
+        <w:rFonts w:ascii="Courier New" w:hAnsi="Courier New" w:cs="Courier New" w:hint="default"/>
+      </w:rPr>
+    </w:lvl>
+    <w:lvl w:ilvl="5" w:tplc="04090005" w:tentative="1">
+      <w:start w:val="1"/>
+      <w:numFmt w:val="bullet"/>
+      <w:lvlText w:val=""/>
+      <w:lvlJc w:val="left"/>
+      <w:pPr>
+        <w:ind w:left="4320" w:hanging="360"/>
+      </w:pPr>
+      <w:rPr>
+        <w:rFonts w:ascii="Wingdings" w:hAnsi="Wingdings" w:hint="default"/>
+      </w:rPr>
+    </w:lvl>
+    <w:lvl w:ilvl="6" w:tplc="04090001" w:tentative="1">
+      <w:start w:val="1"/>
+      <w:numFmt w:val="bullet"/>
+      <w:lvlText w:val=""/>
+      <w:lvlJc w:val="left"/>
+      <w:pPr>
+        <w:ind w:left="5040" w:hanging="360"/>
+      </w:pPr>
+      <w:rPr>
+        <w:rFonts w:ascii="Symbol" w:hAnsi="Symbol" w:hint="default"/>
+      </w:rPr>
+    </w:lvl>
+    <w:lvl w:ilvl="7" w:tplc="04090003" w:tentative="1">
+      <w:start w:val="1"/>
+      <w:numFmt w:val="bullet"/>
+      <w:lvlText w:val="o"/>
+      <w:lvlJc w:val="left"/>
+      <w:pPr>
+        <w:ind w:left="5760" w:hanging="360"/>
+      </w:pPr>
+      <w:rPr>
+        <w:rFonts w:ascii="Courier New" w:hAnsi="Courier New" w:cs="Courier New" w:hint="default"/>
+      </w:rPr>
+    </w:lvl>
+    <w:lvl w:ilvl="8" w:tplc="04090005" w:tentative="1">
+      <w:start w:val="1"/>
+      <w:numFmt w:val="bullet"/>
+      <w:lvlText w:val=""/>
+      <w:lvlJc w:val="left"/>
+      <w:pPr>
+        <w:ind w:left="6480" w:hanging="360"/>
+      </w:pPr>
+      <w:rPr>
+        <w:rFonts w:ascii="Wingdings" w:hAnsi="Wingdings" w:hint="default"/>
+      </w:rPr>
+    </w:lvl>
+  </w:abstractNum>
+  <w:abstractNum w:abstractNumId="4" w15:restartNumberingAfterBreak="0">
     <w:nsid w:val="2A553181"/>
     <w:multiLevelType w:val="hybridMultilevel"/>
     <w:tmpl w:val="CBC61EAA"/>
@@ -1721,7 +2526,7 @@
       </w:rPr>
     </w:lvl>
   </w:abstractNum>
-  <w:abstractNum w:abstractNumId="3" w15:restartNumberingAfterBreak="0">
+  <w:abstractNum w:abstractNumId="5" w15:restartNumberingAfterBreak="0">
     <w:nsid w:val="2CC42284"/>
     <w:multiLevelType w:val="hybridMultilevel"/>
     <w:tmpl w:val="9EB887DC"/>
@@ -1834,7 +2639,7 @@
       </w:rPr>
     </w:lvl>
   </w:abstractNum>
-  <w:abstractNum w:abstractNumId="4" w15:restartNumberingAfterBreak="0">
+  <w:abstractNum w:abstractNumId="6" w15:restartNumberingAfterBreak="0">
     <w:nsid w:val="36B33BD2"/>
     <w:multiLevelType w:val="hybridMultilevel"/>
     <w:tmpl w:val="2946E326"/>
@@ -1947,7 +2752,120 @@
       </w:rPr>
     </w:lvl>
   </w:abstractNum>
-  <w:abstractNum w:abstractNumId="5" w15:restartNumberingAfterBreak="0">
+  <w:abstractNum w:abstractNumId="7" w15:restartNumberingAfterBreak="0">
+    <w:nsid w:val="4C1B6314"/>
+    <w:multiLevelType w:val="hybridMultilevel"/>
+    <w:tmpl w:val="9DC29188"/>
+    <w:lvl w:ilvl="0" w:tplc="04090001">
+      <w:start w:val="1"/>
+      <w:numFmt w:val="bullet"/>
+      <w:lvlText w:val=""/>
+      <w:lvlJc w:val="left"/>
+      <w:pPr>
+        <w:ind w:left="720" w:hanging="360"/>
+      </w:pPr>
+      <w:rPr>
+        <w:rFonts w:ascii="Symbol" w:hAnsi="Symbol" w:hint="default"/>
+      </w:rPr>
+    </w:lvl>
+    <w:lvl w:ilvl="1" w:tplc="04090003" w:tentative="1">
+      <w:start w:val="1"/>
+      <w:numFmt w:val="bullet"/>
+      <w:lvlText w:val="o"/>
+      <w:lvlJc w:val="left"/>
+      <w:pPr>
+        <w:ind w:left="1440" w:hanging="360"/>
+      </w:pPr>
+      <w:rPr>
+        <w:rFonts w:ascii="Courier New" w:hAnsi="Courier New" w:cs="Courier New" w:hint="default"/>
+      </w:rPr>
+    </w:lvl>
+    <w:lvl w:ilvl="2" w:tplc="04090005" w:tentative="1">
+      <w:start w:val="1"/>
+      <w:numFmt w:val="bullet"/>
+      <w:lvlText w:val=""/>
+      <w:lvlJc w:val="left"/>
+      <w:pPr>
+        <w:ind w:left="2160" w:hanging="360"/>
+      </w:pPr>
+      <w:rPr>
+        <w:rFonts w:ascii="Wingdings" w:hAnsi="Wingdings" w:hint="default"/>
+      </w:rPr>
+    </w:lvl>
+    <w:lvl w:ilvl="3" w:tplc="04090001" w:tentative="1">
+      <w:start w:val="1"/>
+      <w:numFmt w:val="bullet"/>
+      <w:lvlText w:val=""/>
+      <w:lvlJc w:val="left"/>
+      <w:pPr>
+        <w:ind w:left="2880" w:hanging="360"/>
+      </w:pPr>
+      <w:rPr>
+        <w:rFonts w:ascii="Symbol" w:hAnsi="Symbol" w:hint="default"/>
+      </w:rPr>
+    </w:lvl>
+    <w:lvl w:ilvl="4" w:tplc="04090003" w:tentative="1">
+      <w:start w:val="1"/>
+      <w:numFmt w:val="bullet"/>
+      <w:lvlText w:val="o"/>
+      <w:lvlJc w:val="left"/>
+      <w:pPr>
+        <w:ind w:left="3600" w:hanging="360"/>
+      </w:pPr>
+      <w:rPr>
+        <w:rFonts w:ascii="Courier New" w:hAnsi="Courier New" w:cs="Courier New" w:hint="default"/>
+      </w:rPr>
+    </w:lvl>
+    <w:lvl w:ilvl="5" w:tplc="04090005" w:tentative="1">
+      <w:start w:val="1"/>
+      <w:numFmt w:val="bullet"/>
+      <w:lvlText w:val=""/>
+      <w:lvlJc w:val="left"/>
+      <w:pPr>
+        <w:ind w:left="4320" w:hanging="360"/>
+      </w:pPr>
+      <w:rPr>
+        <w:rFonts w:ascii="Wingdings" w:hAnsi="Wingdings" w:hint="default"/>
+      </w:rPr>
+    </w:lvl>
+    <w:lvl w:ilvl="6" w:tplc="04090001" w:tentative="1">
+      <w:start w:val="1"/>
+      <w:numFmt w:val="bullet"/>
+      <w:lvlText w:val=""/>
+      <w:lvlJc w:val="left"/>
+      <w:pPr>
+        <w:ind w:left="5040" w:hanging="360"/>
+      </w:pPr>
+      <w:rPr>
+        <w:rFonts w:ascii="Symbol" w:hAnsi="Symbol" w:hint="default"/>
+      </w:rPr>
+    </w:lvl>
+    <w:lvl w:ilvl="7" w:tplc="04090003" w:tentative="1">
+      <w:start w:val="1"/>
+      <w:numFmt w:val="bullet"/>
+      <w:lvlText w:val="o"/>
+      <w:lvlJc w:val="left"/>
+      <w:pPr>
+        <w:ind w:left="5760" w:hanging="360"/>
+      </w:pPr>
+      <w:rPr>
+        <w:rFonts w:ascii="Courier New" w:hAnsi="Courier New" w:cs="Courier New" w:hint="default"/>
+      </w:rPr>
+    </w:lvl>
+    <w:lvl w:ilvl="8" w:tplc="04090005" w:tentative="1">
+      <w:start w:val="1"/>
+      <w:numFmt w:val="bullet"/>
+      <w:lvlText w:val=""/>
+      <w:lvlJc w:val="left"/>
+      <w:pPr>
+        <w:ind w:left="6480" w:hanging="360"/>
+      </w:pPr>
+      <w:rPr>
+        <w:rFonts w:ascii="Wingdings" w:hAnsi="Wingdings" w:hint="default"/>
+      </w:rPr>
+    </w:lvl>
+  </w:abstractNum>
+  <w:abstractNum w:abstractNumId="8" w15:restartNumberingAfterBreak="0">
     <w:nsid w:val="7C094484"/>
     <w:multiLevelType w:val="hybridMultilevel"/>
     <w:tmpl w:val="A064A7DE"/>
@@ -2060,7 +2978,7 @@
       </w:rPr>
     </w:lvl>
   </w:abstractNum>
-  <w:abstractNum w:abstractNumId="6" w15:restartNumberingAfterBreak="0">
+  <w:abstractNum w:abstractNumId="9" w15:restartNumberingAfterBreak="0">
     <w:nsid w:val="7CA1049F"/>
     <w:multiLevelType w:val="hybridMultilevel"/>
     <w:tmpl w:val="FB32616C"/>
@@ -2173,7 +3091,7 @@
       </w:rPr>
     </w:lvl>
   </w:abstractNum>
-  <w:abstractNum w:abstractNumId="7" w15:restartNumberingAfterBreak="0">
+  <w:abstractNum w:abstractNumId="10" w15:restartNumberingAfterBreak="0">
     <w:nsid w:val="7D1B5222"/>
     <w:multiLevelType w:val="hybridMultilevel"/>
     <w:tmpl w:val="5F86FCA4"/>
@@ -2287,28 +3205,37 @@
     </w:lvl>
   </w:abstractNum>
   <w:num w:numId="1">
-    <w:abstractNumId w:val="1"/>
+    <w:abstractNumId w:val="2"/>
   </w:num>
   <w:num w:numId="2">
+    <w:abstractNumId w:val="8"/>
+  </w:num>
+  <w:num w:numId="3">
+    <w:abstractNumId w:val="4"/>
+  </w:num>
+  <w:num w:numId="4">
     <w:abstractNumId w:val="5"/>
   </w:num>
-  <w:num w:numId="3">
-    <w:abstractNumId w:val="2"/>
-  </w:num>
-  <w:num w:numId="4">
-    <w:abstractNumId w:val="3"/>
-  </w:num>
   <w:num w:numId="5">
-    <w:abstractNumId w:val="4"/>
+    <w:abstractNumId w:val="6"/>
   </w:num>
   <w:num w:numId="6">
     <w:abstractNumId w:val="0"/>
   </w:num>
   <w:num w:numId="7">
-    <w:abstractNumId w:val="6"/>
+    <w:abstractNumId w:val="9"/>
   </w:num>
   <w:num w:numId="8">
+    <w:abstractNumId w:val="10"/>
+  </w:num>
+  <w:num w:numId="9">
+    <w:abstractNumId w:val="3"/>
+  </w:num>
+  <w:num w:numId="10">
     <w:abstractNumId w:val="7"/>
+  </w:num>
+  <w:num w:numId="11">
+    <w:abstractNumId w:val="1"/>
   </w:num>
 </w:numbering>
 </file>

</xml_diff>

<commit_message>
note on inheritance and super
</commit_message>
<xml_diff>
--- a/Notes/notes.docx
+++ b/Notes/notes.docx
@@ -12,6 +12,12 @@
         <w:rPr>
           <w:b/>
         </w:rPr>
+        <w:t xml:space="preserve">  </w:t>
+      </w:r>
+      <w:r>
+        <w:rPr>
+          <w:b/>
+        </w:rPr>
         <w:t>Statics:</w:t>
       </w:r>
     </w:p>
@@ -60,7 +66,15 @@
         </w:numPr>
       </w:pPr>
       <w:r>
-        <w:t>Main is also global, and apparently globals are bad</w:t>
+        <w:t xml:space="preserve">Main is also global, and apparently </w:t>
+      </w:r>
+      <w:proofErr w:type="spellStart"/>
+      <w:r>
+        <w:t>globals</w:t>
+      </w:r>
+      <w:proofErr w:type="spellEnd"/>
+      <w:r>
+        <w:t xml:space="preserve"> are bad</w:t>
       </w:r>
     </w:p>
     <w:p>
@@ -120,7 +134,20 @@
         </w:numPr>
       </w:pPr>
       <w:r>
-        <w:t>Every time new is used, it’s a new instance of a method i.e. new int[4];</w:t>
+        <w:t xml:space="preserve">Every time new is used, it’s a new instance of a method i.e. new </w:t>
+      </w:r>
+      <w:proofErr w:type="spellStart"/>
+      <w:proofErr w:type="gramStart"/>
+      <w:r>
+        <w:t>int</w:t>
+      </w:r>
+      <w:proofErr w:type="spellEnd"/>
+      <w:r>
+        <w:t>[</w:t>
+      </w:r>
+      <w:proofErr w:type="gramEnd"/>
+      <w:r>
+        <w:t>4];</w:t>
       </w:r>
     </w:p>
     <w:p>
@@ -132,7 +159,39 @@
         </w:numPr>
       </w:pPr>
       <w:r>
-        <w:t>Example, every math method is static because it makes much more sense to have a static method available to every class than to force a new instance of math class every single time there needs to be a math call. Math.sqrt(25.0); instead of Math myMath = new Math(); myMath.sqrt(25.0);</w:t>
+        <w:t xml:space="preserve">Example, every math method is static because it makes much more sense to have a static method available to every class than to force a new instance of math class every single time there needs to be a math call. </w:t>
+      </w:r>
+      <w:proofErr w:type="spellStart"/>
+      <w:r>
+        <w:t>Math.sqrt</w:t>
+      </w:r>
+      <w:proofErr w:type="spellEnd"/>
+      <w:r>
+        <w:t xml:space="preserve">(25.0); instead of Math </w:t>
+      </w:r>
+      <w:proofErr w:type="spellStart"/>
+      <w:r>
+        <w:t>myMath</w:t>
+      </w:r>
+      <w:proofErr w:type="spellEnd"/>
+      <w:r>
+        <w:t xml:space="preserve"> = new </w:t>
+      </w:r>
+      <w:proofErr w:type="gramStart"/>
+      <w:r>
+        <w:t>Math(</w:t>
+      </w:r>
+      <w:proofErr w:type="gramEnd"/>
+      <w:r>
+        <w:t xml:space="preserve">); </w:t>
+      </w:r>
+      <w:proofErr w:type="spellStart"/>
+      <w:r>
+        <w:t>myMath.sqrt</w:t>
+      </w:r>
+      <w:proofErr w:type="spellEnd"/>
+      <w:r>
+        <w:t>(25.0);</w:t>
       </w:r>
     </w:p>
     <w:p>
@@ -144,7 +203,15 @@
         </w:numPr>
       </w:pPr>
       <w:r>
-        <w:t>You can access statics anywhere, and since global is bad, don’t have static unless its for utilitarian stuff</w:t>
+        <w:t xml:space="preserve">You can access statics anywhere, and since global is bad, don’t have static unless </w:t>
+      </w:r>
+      <w:proofErr w:type="spellStart"/>
+      <w:r>
+        <w:t>its</w:t>
+      </w:r>
+      <w:proofErr w:type="spellEnd"/>
+      <w:r>
+        <w:t xml:space="preserve"> for utilitarian stuff</w:t>
       </w:r>
     </w:p>
     <w:p>
@@ -171,7 +238,15 @@
         </w:numPr>
       </w:pPr>
       <w:r>
-        <w:t>All instances of class shares the same static fields</w:t>
+        <w:t xml:space="preserve">All instances of class </w:t>
+      </w:r>
+      <w:proofErr w:type="gramStart"/>
+      <w:r>
+        <w:t>shares</w:t>
+      </w:r>
+      <w:proofErr w:type="gramEnd"/>
+      <w:r>
+        <w:t xml:space="preserve"> the same static fields</w:t>
       </w:r>
     </w:p>
     <w:p>
@@ -342,8 +417,13 @@
           <w:b/>
         </w:rPr>
       </w:pPr>
-      <w:r>
-        <w:t>Basically any type that isn’t the primitive 8 types are just passed as a pointer to the object</w:t>
+      <w:proofErr w:type="gramStart"/>
+      <w:r>
+        <w:t>Basically</w:t>
+      </w:r>
+      <w:proofErr w:type="gramEnd"/>
+      <w:r>
+        <w:t xml:space="preserve"> any type that isn’t the primitive 8 types are just passed as a pointer to the object</w:t>
       </w:r>
     </w:p>
     <w:p>
@@ -358,8 +438,13 @@
         </w:rPr>
       </w:pPr>
       <w:r>
-        <w:t>In the example, r is just a pointer to globalRect</w:t>
-      </w:r>
+        <w:t xml:space="preserve">In the example, r is just a pointer to </w:t>
+      </w:r>
+      <w:proofErr w:type="spellStart"/>
+      <w:r>
+        <w:t>globalRect</w:t>
+      </w:r>
+      <w:proofErr w:type="spellEnd"/>
     </w:p>
     <w:p>
       <w:pPr>
@@ -373,7 +458,15 @@
         </w:rPr>
       </w:pPr>
       <w:r>
-        <w:t>public Rectangle globalRect;</w:t>
+        <w:t xml:space="preserve">public Rectangle </w:t>
+      </w:r>
+      <w:proofErr w:type="spellStart"/>
+      <w:r>
+        <w:t>globalRect</w:t>
+      </w:r>
+      <w:proofErr w:type="spellEnd"/>
+      <w:r>
+        <w:t>;</w:t>
       </w:r>
     </w:p>
     <w:p>
@@ -388,7 +481,36 @@
         </w:rPr>
       </w:pPr>
       <w:r>
-        <w:t>public void displayRectangle(Rectangle r){ System.out.println(r.getLength()); }</w:t>
+        <w:t xml:space="preserve">public void </w:t>
+      </w:r>
+      <w:proofErr w:type="spellStart"/>
+      <w:proofErr w:type="gramStart"/>
+      <w:r>
+        <w:t>displayRectangle</w:t>
+      </w:r>
+      <w:proofErr w:type="spellEnd"/>
+      <w:r>
+        <w:t>(</w:t>
+      </w:r>
+      <w:proofErr w:type="gramEnd"/>
+      <w:r>
+        <w:t xml:space="preserve">Rectangle r){ </w:t>
+      </w:r>
+      <w:proofErr w:type="spellStart"/>
+      <w:r>
+        <w:t>System.out.println</w:t>
+      </w:r>
+      <w:proofErr w:type="spellEnd"/>
+      <w:r>
+        <w:t>(</w:t>
+      </w:r>
+      <w:proofErr w:type="spellStart"/>
+      <w:r>
+        <w:t>r.getLength</w:t>
+      </w:r>
+      <w:proofErr w:type="spellEnd"/>
+      <w:r>
+        <w:t>()); }</w:t>
       </w:r>
     </w:p>
     <w:p>
@@ -403,8 +525,13 @@
         </w:rPr>
       </w:pPr>
       <w:r>
-        <w:t>Methods can return any object type, not just primatives</w:t>
-      </w:r>
+        <w:t xml:space="preserve">Methods can return any object type, not just </w:t>
+      </w:r>
+      <w:proofErr w:type="spellStart"/>
+      <w:r>
+        <w:t>primatives</w:t>
+      </w:r>
+      <w:proofErr w:type="spellEnd"/>
     </w:p>
     <w:p>
       <w:pPr>
@@ -431,19 +558,37 @@
         </w:rPr>
       </w:pPr>
       <w:r>
-        <w:t xml:space="preserve">Good programming practive for each class is to have a </w:t>
-      </w:r>
+        <w:t xml:space="preserve">Good programming </w:t>
+      </w:r>
+      <w:proofErr w:type="spellStart"/>
+      <w:r>
+        <w:t>practive</w:t>
+      </w:r>
+      <w:proofErr w:type="spellEnd"/>
+      <w:r>
+        <w:t xml:space="preserve"> for each class is to have a </w:t>
+      </w:r>
+      <w:proofErr w:type="spellStart"/>
+      <w:proofErr w:type="gramStart"/>
       <w:r>
         <w:rPr>
           <w:b/>
         </w:rPr>
         <w:t>toString</w:t>
       </w:r>
-      <w:r>
-        <w:rPr>
-          <w:b/>
-        </w:rPr>
-        <w:t>()</w:t>
+      <w:proofErr w:type="spellEnd"/>
+      <w:r>
+        <w:rPr>
+          <w:b/>
+        </w:rPr>
+        <w:t>(</w:t>
+      </w:r>
+      <w:proofErr w:type="gramEnd"/>
+      <w:r>
+        <w:rPr>
+          <w:b/>
+        </w:rPr>
+        <w:t>)</w:t>
       </w:r>
       <w:r>
         <w:t xml:space="preserve"> method in each class, which will return the “state” of an object created in a class</w:t>
@@ -462,7 +607,23 @@
       </w:pPr>
       <w:r>
         <w:lastRenderedPageBreak/>
-        <w:t>In RobotTorso.java, RobotHead.java, etc, there is a toString function that returns how many arms or color of eye, etc.</w:t>
+        <w:t xml:space="preserve">In RobotTorso.java, RobotHead.java, </w:t>
+      </w:r>
+      <w:proofErr w:type="spellStart"/>
+      <w:r>
+        <w:t>etc</w:t>
+      </w:r>
+      <w:proofErr w:type="spellEnd"/>
+      <w:r>
+        <w:t xml:space="preserve">, there is a </w:t>
+      </w:r>
+      <w:proofErr w:type="spellStart"/>
+      <w:r>
+        <w:t>toString</w:t>
+      </w:r>
+      <w:proofErr w:type="spellEnd"/>
+      <w:r>
+        <w:t xml:space="preserve"> function that returns how many arms or color of eye, etc.</w:t>
       </w:r>
     </w:p>
     <w:p>
@@ -477,13 +638,37 @@
         </w:rPr>
       </w:pPr>
       <w:r>
-        <w:t xml:space="preserve">If you try and System.out.println() a class object, it will look for </w:t>
-      </w:r>
-      <w:r>
-        <w:rPr>
-          <w:b/>
-        </w:rPr>
-        <w:t>toString()</w:t>
+        <w:t xml:space="preserve">If you try and </w:t>
+      </w:r>
+      <w:proofErr w:type="spellStart"/>
+      <w:r>
+        <w:t>System.out.println</w:t>
+      </w:r>
+      <w:proofErr w:type="spellEnd"/>
+      <w:r>
+        <w:t xml:space="preserve">() a class object, it will look for </w:t>
+      </w:r>
+      <w:proofErr w:type="spellStart"/>
+      <w:proofErr w:type="gramStart"/>
+      <w:r>
+        <w:rPr>
+          <w:b/>
+        </w:rPr>
+        <w:t>toString</w:t>
+      </w:r>
+      <w:proofErr w:type="spellEnd"/>
+      <w:r>
+        <w:rPr>
+          <w:b/>
+        </w:rPr>
+        <w:t>(</w:t>
+      </w:r>
+      <w:proofErr w:type="gramEnd"/>
+      <w:r>
+        <w:rPr>
+          <w:b/>
+        </w:rPr>
+        <w:t>)</w:t>
       </w:r>
       <w:r>
         <w:t>, else it will print the name and address of the object</w:t>
@@ -522,7 +707,23 @@
         <w:sym w:font="Wingdings" w:char="F0E0"/>
       </w:r>
       <w:r>
-        <w:t xml:space="preserve"> dog = “fido”; doesn’t actually change the string stored at location dog, it points dog to a brand new address </w:t>
+        <w:t xml:space="preserve"> dog = “</w:t>
+      </w:r>
+      <w:proofErr w:type="spellStart"/>
+      <w:r>
+        <w:t>fido</w:t>
+      </w:r>
+      <w:proofErr w:type="spellEnd"/>
+      <w:r>
+        <w:t xml:space="preserve">”; doesn’t actually change the string stored at location dog, it points dog to a </w:t>
+      </w:r>
+      <w:proofErr w:type="gramStart"/>
+      <w:r>
+        <w:t>brand new</w:t>
+      </w:r>
+      <w:proofErr w:type="gramEnd"/>
+      <w:r>
+        <w:t xml:space="preserve"> address </w:t>
       </w:r>
       <w:r>
         <w:t>that has a brand new address. STRINGS ARE IMMUTABLE. PERIOD</w:t>
@@ -554,8 +755,1327 @@
           <w:b/>
         </w:rPr>
       </w:pPr>
-      <w:r>
-        <w:t>StringBuilder can change specific characters, insert, delete, etc, without creating new object and address</w:t>
+      <w:proofErr w:type="spellStart"/>
+      <w:r>
+        <w:t>StringBuilder</w:t>
+      </w:r>
+      <w:proofErr w:type="spellEnd"/>
+      <w:r>
+        <w:t xml:space="preserve"> can change specific characters, insert, delete, </w:t>
+      </w:r>
+      <w:proofErr w:type="spellStart"/>
+      <w:r>
+        <w:t>etc</w:t>
+      </w:r>
+      <w:proofErr w:type="spellEnd"/>
+      <w:r>
+        <w:t>, without creating new object and address</w:t>
+      </w:r>
+    </w:p>
+    <w:p>
+      <w:pPr>
+        <w:pStyle w:val="ListParagraph"/>
+        <w:numPr>
+          <w:ilvl w:val="1"/>
+          <w:numId w:val="6"/>
+        </w:numPr>
+        <w:rPr>
+          <w:b/>
+        </w:rPr>
+      </w:pPr>
+      <w:r>
+        <w:t xml:space="preserve">Create </w:t>
+      </w:r>
+      <w:proofErr w:type="spellStart"/>
+      <w:r>
+        <w:t>StringBuilder</w:t>
+      </w:r>
+      <w:proofErr w:type="spellEnd"/>
+      <w:r>
+        <w:t xml:space="preserve"> by </w:t>
+      </w:r>
+      <w:proofErr w:type="spellStart"/>
+      <w:proofErr w:type="gramStart"/>
+      <w:r>
+        <w:t>StringBuilder</w:t>
+      </w:r>
+      <w:proofErr w:type="spellEnd"/>
+      <w:r>
+        <w:t>(</w:t>
+      </w:r>
+      <w:proofErr w:type="gramEnd"/>
+      <w:r>
+        <w:t xml:space="preserve">), </w:t>
+      </w:r>
+      <w:proofErr w:type="spellStart"/>
+      <w:r>
+        <w:t>StringBuilder</w:t>
+      </w:r>
+      <w:proofErr w:type="spellEnd"/>
+      <w:r>
+        <w:t>(</w:t>
+      </w:r>
+      <w:proofErr w:type="spellStart"/>
+      <w:r>
+        <w:t>int</w:t>
+      </w:r>
+      <w:proofErr w:type="spellEnd"/>
+      <w:r>
+        <w:t xml:space="preserve"> length), </w:t>
+      </w:r>
+      <w:proofErr w:type="spellStart"/>
+      <w:r>
+        <w:t>StringBuilder</w:t>
+      </w:r>
+      <w:proofErr w:type="spellEnd"/>
+      <w:r>
+        <w:t xml:space="preserve">(String </w:t>
+      </w:r>
+      <w:proofErr w:type="spellStart"/>
+      <w:r>
+        <w:t>str</w:t>
+      </w:r>
+      <w:proofErr w:type="spellEnd"/>
+      <w:r>
+        <w:t>)</w:t>
+      </w:r>
+    </w:p>
+    <w:p>
+      <w:pPr>
+        <w:pStyle w:val="ListParagraph"/>
+        <w:numPr>
+          <w:ilvl w:val="0"/>
+          <w:numId w:val="6"/>
+        </w:numPr>
+        <w:rPr>
+          <w:b/>
+        </w:rPr>
+      </w:pPr>
+      <w:proofErr w:type="spellStart"/>
+      <w:r>
+        <w:t>StringTokenizer</w:t>
+      </w:r>
+      <w:proofErr w:type="spellEnd"/>
+      <w:r>
+        <w:t xml:space="preserve"> doesn’t exist anymore, </w:t>
+      </w:r>
+      <w:r>
+        <w:rPr>
+          <w:b/>
+        </w:rPr>
+        <w:t>split</w:t>
+      </w:r>
+      <w:r>
+        <w:t xml:space="preserve"> instead</w:t>
+      </w:r>
+    </w:p>
+    <w:p>
+      <w:pPr>
+        <w:pStyle w:val="ListParagraph"/>
+        <w:numPr>
+          <w:ilvl w:val="1"/>
+          <w:numId w:val="6"/>
+        </w:numPr>
+        <w:rPr>
+          <w:b/>
+        </w:rPr>
+      </w:pPr>
+      <w:proofErr w:type="gramStart"/>
+      <w:r>
+        <w:t>split(</w:t>
+      </w:r>
+      <w:proofErr w:type="gramEnd"/>
+      <w:r>
+        <w:t xml:space="preserve">String regex, </w:t>
+      </w:r>
+      <w:proofErr w:type="spellStart"/>
+      <w:r>
+        <w:t>int</w:t>
+      </w:r>
+      <w:proofErr w:type="spellEnd"/>
+      <w:r>
+        <w:t xml:space="preserve"> limit); //doesn’t need limit</w:t>
+      </w:r>
+    </w:p>
+    <w:p>
+      <w:pPr>
+        <w:pStyle w:val="ListParagraph"/>
+        <w:numPr>
+          <w:ilvl w:val="2"/>
+          <w:numId w:val="6"/>
+        </w:numPr>
+        <w:rPr>
+          <w:b/>
+        </w:rPr>
+      </w:pPr>
+      <w:r>
+        <w:t>regex = regular expression</w:t>
+      </w:r>
+    </w:p>
+    <w:p>
+      <w:pPr>
+        <w:pStyle w:val="ListParagraph"/>
+        <w:numPr>
+          <w:ilvl w:val="1"/>
+          <w:numId w:val="6"/>
+        </w:numPr>
+        <w:rPr>
+          <w:b/>
+        </w:rPr>
+      </w:pPr>
+      <w:r>
+        <w:t>returns an array of strings</w:t>
+      </w:r>
+    </w:p>
+    <w:p>
+      <w:pPr>
+        <w:pStyle w:val="ListParagraph"/>
+        <w:numPr>
+          <w:ilvl w:val="1"/>
+          <w:numId w:val="6"/>
+        </w:numPr>
+        <w:rPr>
+          <w:b/>
+        </w:rPr>
+      </w:pPr>
+      <w:r>
+        <w:t xml:space="preserve">throws </w:t>
+      </w:r>
+      <w:proofErr w:type="spellStart"/>
+      <w:r>
+        <w:t>PatternSyntaxException</w:t>
+      </w:r>
+      <w:proofErr w:type="spellEnd"/>
+      <w:r>
+        <w:t xml:space="preserve"> if the regular expression syntax isn’t valid</w:t>
+      </w:r>
+    </w:p>
+    <w:p>
+      <w:pPr>
+        <w:pStyle w:val="ListParagraph"/>
+        <w:numPr>
+          <w:ilvl w:val="1"/>
+          <w:numId w:val="6"/>
+        </w:numPr>
+        <w:rPr>
+          <w:b/>
+        </w:rPr>
+      </w:pPr>
+      <w:r>
+        <w:t>“</w:t>
+      </w:r>
+      <w:proofErr w:type="spellStart"/>
+      <w:r>
+        <w:t>geekss@for@geekss</w:t>
+      </w:r>
+      <w:proofErr w:type="spellEnd"/>
+      <w:proofErr w:type="gramStart"/>
+      <w:r>
+        <w:t>”.split</w:t>
+      </w:r>
+      <w:proofErr w:type="gramEnd"/>
+      <w:r>
+        <w:t xml:space="preserve">(“@”,2) </w:t>
+      </w:r>
+      <w:r>
+        <w:sym w:font="Wingdings" w:char="F0E0"/>
+      </w:r>
+      <w:r>
+        <w:t xml:space="preserve"> “</w:t>
+      </w:r>
+      <w:proofErr w:type="spellStart"/>
+      <w:r>
+        <w:t>geekss</w:t>
+      </w:r>
+      <w:proofErr w:type="spellEnd"/>
+      <w:r>
+        <w:t>” &amp; “</w:t>
+      </w:r>
+      <w:proofErr w:type="spellStart"/>
+      <w:r>
+        <w:t>for@geekss</w:t>
+      </w:r>
+      <w:proofErr w:type="spellEnd"/>
+      <w:r>
+        <w:t>”</w:t>
+      </w:r>
+    </w:p>
+    <w:p>
+      <w:pPr>
+        <w:rPr>
+          <w:b/>
+        </w:rPr>
+      </w:pPr>
+      <w:r>
+        <w:rPr>
+          <w:b/>
+        </w:rPr>
+        <w:t>Regex:</w:t>
+      </w:r>
+    </w:p>
+    <w:p>
+      <w:pPr>
+        <w:pStyle w:val="ListParagraph"/>
+        <w:numPr>
+          <w:ilvl w:val="0"/>
+          <w:numId w:val="12"/>
+        </w:numPr>
+        <w:rPr>
+          <w:b/>
+        </w:rPr>
+      </w:pPr>
+      <w:r>
+        <w:t>. matches any character</w:t>
+      </w:r>
+    </w:p>
+    <w:p>
+      <w:pPr>
+        <w:pStyle w:val="ListParagraph"/>
+        <w:numPr>
+          <w:ilvl w:val="0"/>
+          <w:numId w:val="12"/>
+        </w:numPr>
+        <w:rPr>
+          <w:b/>
+        </w:rPr>
+      </w:pPr>
+      <w:r>
+        <w:t>^regex finds regex that matches at the beginning of the line</w:t>
+      </w:r>
+    </w:p>
+    <w:p>
+      <w:pPr>
+        <w:pStyle w:val="ListParagraph"/>
+        <w:numPr>
+          <w:ilvl w:val="0"/>
+          <w:numId w:val="12"/>
+        </w:numPr>
+        <w:rPr>
+          <w:b/>
+        </w:rPr>
+      </w:pPr>
+      <w:r>
+        <w:t>Regex$ finds regex that matches at the end of the line</w:t>
+      </w:r>
+    </w:p>
+    <w:p>
+      <w:pPr>
+        <w:pStyle w:val="ListParagraph"/>
+        <w:numPr>
+          <w:ilvl w:val="0"/>
+          <w:numId w:val="12"/>
+        </w:numPr>
+        <w:rPr>
+          <w:b/>
+        </w:rPr>
+      </w:pPr>
+      <w:r>
+        <w:t>[</w:t>
+      </w:r>
+      <w:proofErr w:type="spellStart"/>
+      <w:r>
+        <w:t>abc</w:t>
+      </w:r>
+      <w:proofErr w:type="spellEnd"/>
+      <w:r>
+        <w:t>] can match the letter a or b or c</w:t>
+      </w:r>
+    </w:p>
+    <w:p>
+      <w:pPr>
+        <w:pStyle w:val="ListParagraph"/>
+        <w:numPr>
+          <w:ilvl w:val="0"/>
+          <w:numId w:val="12"/>
+        </w:numPr>
+        <w:rPr>
+          <w:b/>
+        </w:rPr>
+      </w:pPr>
+      <w:r>
+        <w:t>[</w:t>
+      </w:r>
+      <w:proofErr w:type="spellStart"/>
+      <w:r>
+        <w:t>abc</w:t>
+      </w:r>
+      <w:proofErr w:type="spellEnd"/>
+      <w:r>
+        <w:t>][</w:t>
+      </w:r>
+      <w:proofErr w:type="spellStart"/>
+      <w:r>
+        <w:t>vz</w:t>
+      </w:r>
+      <w:proofErr w:type="spellEnd"/>
+      <w:r>
+        <w:t>] can match a or b or c followed by either v or z</w:t>
+      </w:r>
+    </w:p>
+    <w:p>
+      <w:pPr>
+        <w:pStyle w:val="ListParagraph"/>
+        <w:numPr>
+          <w:ilvl w:val="0"/>
+          <w:numId w:val="12"/>
+        </w:numPr>
+        <w:rPr>
+          <w:b/>
+        </w:rPr>
+      </w:pPr>
+      <w:r>
+        <w:t>[^</w:t>
+      </w:r>
+      <w:proofErr w:type="spellStart"/>
+      <w:r>
+        <w:t>abc</w:t>
+      </w:r>
+      <w:proofErr w:type="spellEnd"/>
+      <w:r>
+        <w:t>] negates the pattern. Patter matches any character except a or b or c</w:t>
+      </w:r>
+    </w:p>
+    <w:p>
+      <w:pPr>
+        <w:pStyle w:val="ListParagraph"/>
+        <w:numPr>
+          <w:ilvl w:val="0"/>
+          <w:numId w:val="12"/>
+        </w:numPr>
+        <w:rPr>
+          <w:b/>
+        </w:rPr>
+      </w:pPr>
+      <w:r>
+        <w:t>\d is digit</w:t>
+      </w:r>
+    </w:p>
+    <w:p>
+      <w:pPr>
+        <w:pStyle w:val="ListParagraph"/>
+        <w:numPr>
+          <w:ilvl w:val="0"/>
+          <w:numId w:val="12"/>
+        </w:numPr>
+        <w:rPr>
+          <w:b/>
+        </w:rPr>
+      </w:pPr>
+      <w:r>
+        <w:t xml:space="preserve">\D </w:t>
+      </w:r>
+      <w:proofErr w:type="gramStart"/>
+      <w:r>
+        <w:t>non digit</w:t>
+      </w:r>
+      <w:proofErr w:type="gramEnd"/>
+    </w:p>
+    <w:p>
+      <w:pPr>
+        <w:pStyle w:val="ListParagraph"/>
+        <w:numPr>
+          <w:ilvl w:val="0"/>
+          <w:numId w:val="12"/>
+        </w:numPr>
+        <w:rPr>
+          <w:b/>
+        </w:rPr>
+      </w:pPr>
+      <w:r>
+        <w:t>\s is any whitespace</w:t>
+      </w:r>
+    </w:p>
+    <w:p>
+      <w:pPr>
+        <w:pStyle w:val="ListParagraph"/>
+        <w:numPr>
+          <w:ilvl w:val="0"/>
+          <w:numId w:val="12"/>
+        </w:numPr>
+        <w:rPr>
+          <w:b/>
+        </w:rPr>
+      </w:pPr>
+      <w:r>
+        <w:t>\S non-whitespace char</w:t>
+      </w:r>
+    </w:p>
+    <w:p>
+      <w:pPr>
+        <w:pStyle w:val="ListParagraph"/>
+        <w:numPr>
+          <w:ilvl w:val="0"/>
+          <w:numId w:val="12"/>
+        </w:numPr>
+        <w:rPr>
+          <w:b/>
+        </w:rPr>
+      </w:pPr>
+      <w:r>
+        <w:t>\w a word character</w:t>
+      </w:r>
+    </w:p>
+    <w:p>
+      <w:pPr>
+        <w:pStyle w:val="ListParagraph"/>
+        <w:numPr>
+          <w:ilvl w:val="0"/>
+          <w:numId w:val="12"/>
+        </w:numPr>
+        <w:rPr>
+          <w:b/>
+        </w:rPr>
+      </w:pPr>
+      <w:r>
+        <w:t>\W a non-word</w:t>
+      </w:r>
+    </w:p>
+    <w:p>
+      <w:pPr>
+        <w:pStyle w:val="ListParagraph"/>
+        <w:numPr>
+          <w:ilvl w:val="0"/>
+          <w:numId w:val="12"/>
+        </w:numPr>
+        <w:rPr>
+          <w:b/>
+        </w:rPr>
+      </w:pPr>
+      <w:r>
+        <w:t xml:space="preserve">Many </w:t>
+      </w:r>
+      <w:proofErr w:type="spellStart"/>
+      <w:r>
+        <w:t>many</w:t>
+      </w:r>
+      <w:proofErr w:type="spellEnd"/>
+      <w:r>
+        <w:t xml:space="preserve"> </w:t>
+      </w:r>
+      <w:proofErr w:type="spellStart"/>
+      <w:r>
+        <w:t>many</w:t>
+      </w:r>
+      <w:proofErr w:type="spellEnd"/>
+      <w:r>
+        <w:t xml:space="preserve"> more</w:t>
+      </w:r>
+    </w:p>
+    <w:p>
+      <w:pPr>
+        <w:rPr>
+          <w:b/>
+        </w:rPr>
+      </w:pPr>
+      <w:r>
+        <w:rPr>
+          <w:b/>
+        </w:rPr>
+        <w:t>Inheritance:</w:t>
+      </w:r>
+    </w:p>
+    <w:p>
+      <w:pPr>
+        <w:pStyle w:val="ListParagraph"/>
+        <w:numPr>
+          <w:ilvl w:val="0"/>
+          <w:numId w:val="5"/>
+        </w:numPr>
+        <w:rPr>
+          <w:b/>
+        </w:rPr>
+      </w:pPr>
+      <w:r>
+        <w:t xml:space="preserve">Every single Java class inherits from Object, which provides </w:t>
+      </w:r>
+      <w:proofErr w:type="spellStart"/>
+      <w:proofErr w:type="gramStart"/>
+      <w:r>
+        <w:t>toString</w:t>
+      </w:r>
+      <w:proofErr w:type="spellEnd"/>
+      <w:r>
+        <w:t>(</w:t>
+      </w:r>
+      <w:proofErr w:type="gramEnd"/>
+      <w:r>
+        <w:t>) and equals()</w:t>
+      </w:r>
+    </w:p>
+    <w:p>
+      <w:pPr>
+        <w:pStyle w:val="ListParagraph"/>
+        <w:numPr>
+          <w:ilvl w:val="0"/>
+          <w:numId w:val="5"/>
+        </w:numPr>
+        <w:rPr>
+          <w:b/>
+        </w:rPr>
+      </w:pPr>
+      <w:r>
+        <w:t>Every plane has wings, every plane has engine, every ___ has something, use inheritance!</w:t>
+      </w:r>
+    </w:p>
+    <w:p>
+      <w:pPr>
+        <w:pStyle w:val="ListParagraph"/>
+        <w:numPr>
+          <w:ilvl w:val="0"/>
+          <w:numId w:val="5"/>
+        </w:numPr>
+        <w:rPr>
+          <w:b/>
+        </w:rPr>
+      </w:pPr>
+      <w:r>
+        <w:t>Get rid of duplication by having similar functions in the large class, and have smaller classes inherit from large class</w:t>
+      </w:r>
+    </w:p>
+    <w:p>
+      <w:pPr>
+        <w:pStyle w:val="ListParagraph"/>
+        <w:numPr>
+          <w:ilvl w:val="0"/>
+          <w:numId w:val="5"/>
+        </w:numPr>
+        <w:rPr>
+          <w:b/>
+        </w:rPr>
+      </w:pPr>
+      <w:r>
+        <w:t xml:space="preserve">public class F18Hornet extends Airplane </w:t>
+      </w:r>
+      <w:r>
+        <w:sym w:font="Wingdings" w:char="F0E0"/>
+      </w:r>
+      <w:r>
+        <w:t xml:space="preserve"> F18Hornet inherits all fields</w:t>
+      </w:r>
+    </w:p>
+    <w:p>
+      <w:pPr>
+        <w:pStyle w:val="ListParagraph"/>
+        <w:numPr>
+          <w:ilvl w:val="0"/>
+          <w:numId w:val="5"/>
+        </w:numPr>
+        <w:rPr>
+          <w:b/>
+        </w:rPr>
+      </w:pPr>
+      <w:r>
+        <w:lastRenderedPageBreak/>
+        <w:t xml:space="preserve">classes that inherit from </w:t>
+      </w:r>
+      <w:proofErr w:type="spellStart"/>
+      <w:r>
+        <w:t>superclasses</w:t>
+      </w:r>
+      <w:proofErr w:type="spellEnd"/>
+      <w:r>
+        <w:t xml:space="preserve"> will not inherit private fields, but often classes can access superclass private fields through getters and setters</w:t>
+      </w:r>
+    </w:p>
+    <w:p>
+      <w:pPr>
+        <w:pStyle w:val="ListParagraph"/>
+        <w:numPr>
+          <w:ilvl w:val="0"/>
+          <w:numId w:val="5"/>
+        </w:numPr>
+        <w:rPr>
+          <w:b/>
+        </w:rPr>
+      </w:pPr>
+      <w:r>
+        <w:t xml:space="preserve">Auto is superclass, </w:t>
+      </w:r>
+      <w:proofErr w:type="spellStart"/>
+      <w:r>
+        <w:t>SportsCar</w:t>
+      </w:r>
+      <w:proofErr w:type="spellEnd"/>
+      <w:r>
+        <w:t xml:space="preserve"> is subclass</w:t>
+      </w:r>
+    </w:p>
+    <w:p>
+      <w:pPr>
+        <w:pStyle w:val="ListParagraph"/>
+        <w:numPr>
+          <w:ilvl w:val="0"/>
+          <w:numId w:val="5"/>
+        </w:numPr>
+        <w:rPr>
+          <w:b/>
+        </w:rPr>
+      </w:pPr>
+      <w:r>
+        <w:t>Subclasses don’t inherit every field in superclass. Kind of….</w:t>
+      </w:r>
+    </w:p>
+    <w:p>
+      <w:pPr>
+        <w:pStyle w:val="ListParagraph"/>
+        <w:numPr>
+          <w:ilvl w:val="1"/>
+          <w:numId w:val="5"/>
+        </w:numPr>
+        <w:rPr>
+          <w:b/>
+        </w:rPr>
+      </w:pPr>
+      <w:r>
+        <w:t>In the memory of the computer, subclasses have an address for every field in the superclass, but subclasses can’t access private fields without public getters or setters</w:t>
+      </w:r>
+    </w:p>
+    <w:p>
+      <w:pPr>
+        <w:pStyle w:val="ListParagraph"/>
+        <w:numPr>
+          <w:ilvl w:val="1"/>
+          <w:numId w:val="5"/>
+        </w:numPr>
+        <w:rPr>
+          <w:b/>
+        </w:rPr>
+      </w:pPr>
+      <w:r>
+        <w:t xml:space="preserve">Technically, subclasses only inherit the public fields, but all fields are initialized in </w:t>
+      </w:r>
+      <w:proofErr w:type="gramStart"/>
+      <w:r>
+        <w:t>memory</w:t>
+      </w:r>
+      <w:proofErr w:type="gramEnd"/>
+      <w:r>
+        <w:t xml:space="preserve"> so superclass can still use its own fields</w:t>
+      </w:r>
+    </w:p>
+    <w:p>
+      <w:pPr>
+        <w:pStyle w:val="ListParagraph"/>
+        <w:numPr>
+          <w:ilvl w:val="0"/>
+          <w:numId w:val="5"/>
+        </w:numPr>
+        <w:rPr>
+          <w:b/>
+        </w:rPr>
+      </w:pPr>
+      <w:proofErr w:type="gramStart"/>
+      <w:r>
+        <w:t>In order to</w:t>
+      </w:r>
+      <w:proofErr w:type="gramEnd"/>
+      <w:r>
+        <w:t xml:space="preserve"> create </w:t>
+      </w:r>
+      <w:proofErr w:type="spellStart"/>
+      <w:r>
+        <w:t>SportsCar</w:t>
+      </w:r>
+      <w:proofErr w:type="spellEnd"/>
+      <w:r>
+        <w:t xml:space="preserve">, you need to create a new Auto class and have </w:t>
+      </w:r>
+      <w:proofErr w:type="spellStart"/>
+      <w:r>
+        <w:t>SportsCar</w:t>
+      </w:r>
+      <w:proofErr w:type="spellEnd"/>
+      <w:r>
+        <w:t xml:space="preserve"> inherit from Auto</w:t>
+      </w:r>
+    </w:p>
+    <w:p>
+      <w:pPr>
+        <w:pStyle w:val="ListParagraph"/>
+        <w:numPr>
+          <w:ilvl w:val="0"/>
+          <w:numId w:val="5"/>
+        </w:numPr>
+        <w:rPr>
+          <w:b/>
+        </w:rPr>
+      </w:pPr>
+      <w:r>
+        <w:t xml:space="preserve">When subclass is instantiated, the superclass default constructor is </w:t>
+      </w:r>
+      <w:proofErr w:type="spellStart"/>
+      <w:r>
+        <w:t>execuded</w:t>
+      </w:r>
+      <w:proofErr w:type="spellEnd"/>
+      <w:r>
+        <w:t xml:space="preserve"> first</w:t>
+      </w:r>
+    </w:p>
+    <w:p>
+      <w:pPr>
+        <w:pStyle w:val="ListParagraph"/>
+        <w:numPr>
+          <w:ilvl w:val="1"/>
+          <w:numId w:val="5"/>
+        </w:numPr>
+        <w:rPr>
+          <w:b/>
+        </w:rPr>
+      </w:pPr>
+      <w:r>
+        <w:t xml:space="preserve">You </w:t>
+      </w:r>
+      <w:proofErr w:type="gramStart"/>
+      <w:r>
+        <w:t>have to</w:t>
+      </w:r>
+      <w:proofErr w:type="gramEnd"/>
+      <w:r>
+        <w:t xml:space="preserve"> have a parent before you can have a baby</w:t>
+      </w:r>
+    </w:p>
+    <w:p>
+      <w:pPr>
+        <w:pStyle w:val="ListParagraph"/>
+        <w:numPr>
+          <w:ilvl w:val="0"/>
+          <w:numId w:val="5"/>
+        </w:numPr>
+        <w:rPr>
+          <w:b/>
+        </w:rPr>
+      </w:pPr>
+      <w:proofErr w:type="spellStart"/>
+      <w:r>
+        <w:t>SportsCar</w:t>
+      </w:r>
+      <w:proofErr w:type="spellEnd"/>
+      <w:r>
+        <w:t xml:space="preserve"> </w:t>
+      </w:r>
+      <w:proofErr w:type="spellStart"/>
+      <w:r>
+        <w:t>mclaren</w:t>
+      </w:r>
+      <w:proofErr w:type="spellEnd"/>
+      <w:r>
+        <w:t xml:space="preserve"> = new </w:t>
+      </w:r>
+      <w:proofErr w:type="spellStart"/>
+      <w:proofErr w:type="gramStart"/>
+      <w:r>
+        <w:t>SportsCar</w:t>
+      </w:r>
+      <w:proofErr w:type="spellEnd"/>
+      <w:r>
+        <w:t>(</w:t>
+      </w:r>
+      <w:proofErr w:type="gramEnd"/>
+      <w:r>
+        <w:t xml:space="preserve">) </w:t>
+      </w:r>
+      <w:r>
+        <w:sym w:font="Wingdings" w:char="F0E0"/>
+      </w:r>
+      <w:r>
+        <w:t xml:space="preserve"> calls Auto() first then it will call </w:t>
+      </w:r>
+      <w:proofErr w:type="spellStart"/>
+      <w:r>
+        <w:t>SportsCar</w:t>
+      </w:r>
+      <w:proofErr w:type="spellEnd"/>
+      <w:r>
+        <w:t>() constructor</w:t>
+      </w:r>
+    </w:p>
+    <w:p>
+      <w:pPr>
+        <w:pStyle w:val="ListParagraph"/>
+        <w:numPr>
+          <w:ilvl w:val="0"/>
+          <w:numId w:val="5"/>
+        </w:numPr>
+        <w:rPr>
+          <w:b/>
+        </w:rPr>
+      </w:pPr>
+      <w:r>
+        <w:t xml:space="preserve">public </w:t>
+      </w:r>
+      <w:proofErr w:type="spellStart"/>
+      <w:proofErr w:type="gramStart"/>
+      <w:r>
+        <w:t>SportsCar</w:t>
+      </w:r>
+      <w:proofErr w:type="spellEnd"/>
+      <w:r>
+        <w:t>(</w:t>
+      </w:r>
+      <w:proofErr w:type="gramEnd"/>
+      <w:r>
+        <w:t xml:space="preserve">){ super(); </w:t>
+      </w:r>
+      <w:proofErr w:type="spellStart"/>
+      <w:r>
+        <w:t>hasLeatherSeats</w:t>
+      </w:r>
+      <w:proofErr w:type="spellEnd"/>
+      <w:r>
+        <w:t xml:space="preserve"> = false; } = public </w:t>
+      </w:r>
+      <w:proofErr w:type="spellStart"/>
+      <w:r>
+        <w:t>SportsCar</w:t>
+      </w:r>
+      <w:proofErr w:type="spellEnd"/>
+      <w:r>
+        <w:t xml:space="preserve">() { </w:t>
+      </w:r>
+      <w:proofErr w:type="spellStart"/>
+      <w:r>
+        <w:t>hasLeatherSeats</w:t>
+      </w:r>
+      <w:proofErr w:type="spellEnd"/>
+      <w:r>
+        <w:t xml:space="preserve"> = false;} because </w:t>
+      </w:r>
+      <w:proofErr w:type="spellStart"/>
+      <w:r>
+        <w:t>SportsCar</w:t>
+      </w:r>
+      <w:proofErr w:type="spellEnd"/>
+      <w:r>
+        <w:t xml:space="preserve"> extends Auto, so Auto superclass constructor will be called first</w:t>
+      </w:r>
+    </w:p>
+    <w:p>
+      <w:pPr>
+        <w:pStyle w:val="ListParagraph"/>
+        <w:numPr>
+          <w:ilvl w:val="1"/>
+          <w:numId w:val="5"/>
+        </w:numPr>
+        <w:rPr>
+          <w:b/>
+        </w:rPr>
+      </w:pPr>
+      <w:r>
+        <w:t xml:space="preserve">Calling </w:t>
+      </w:r>
+      <w:proofErr w:type="gramStart"/>
+      <w:r>
+        <w:t>super(</w:t>
+      </w:r>
+      <w:proofErr w:type="gramEnd"/>
+      <w:r>
+        <w:t>); is just a way of calling the super constructor method</w:t>
+      </w:r>
+    </w:p>
+    <w:p>
+      <w:pPr>
+        <w:pStyle w:val="ListParagraph"/>
+        <w:numPr>
+          <w:ilvl w:val="2"/>
+          <w:numId w:val="5"/>
+        </w:numPr>
+        <w:rPr>
+          <w:b/>
+        </w:rPr>
+      </w:pPr>
+      <w:proofErr w:type="gramStart"/>
+      <w:r>
+        <w:t>super(</w:t>
+      </w:r>
+      <w:proofErr w:type="gramEnd"/>
+      <w:r>
+        <w:t>) can take arguments if superclass constructor calls for it</w:t>
+      </w:r>
+    </w:p>
+    <w:p>
+      <w:pPr>
+        <w:pStyle w:val="ListParagraph"/>
+        <w:numPr>
+          <w:ilvl w:val="3"/>
+          <w:numId w:val="5"/>
+        </w:numPr>
+        <w:rPr>
+          <w:b/>
+        </w:rPr>
+      </w:pPr>
+      <w:r>
+        <w:t xml:space="preserve">If </w:t>
+      </w:r>
+      <w:proofErr w:type="gramStart"/>
+      <w:r>
+        <w:t>super(</w:t>
+      </w:r>
+      <w:proofErr w:type="gramEnd"/>
+      <w:r>
+        <w:t>) requires arguments, you need to actually call it in subclass constructor</w:t>
+      </w:r>
+    </w:p>
+    <w:p>
+      <w:pPr>
+        <w:rPr>
+          <w:b/>
+        </w:rPr>
+      </w:pPr>
+      <w:r>
+        <w:rPr>
+          <w:b/>
+        </w:rPr>
+        <w:t>Overloading/Overriding:</w:t>
+      </w:r>
+    </w:p>
+    <w:p>
+      <w:pPr>
+        <w:pStyle w:val="ListParagraph"/>
+        <w:numPr>
+          <w:ilvl w:val="0"/>
+          <w:numId w:val="13"/>
+        </w:numPr>
+        <w:rPr>
+          <w:b/>
+        </w:rPr>
+      </w:pPr>
+      <w:r>
+        <w:t>Overloading is methods with the same name, different arguments</w:t>
+      </w:r>
+    </w:p>
+    <w:p>
+      <w:pPr>
+        <w:pStyle w:val="ListParagraph"/>
+        <w:numPr>
+          <w:ilvl w:val="1"/>
+          <w:numId w:val="13"/>
+        </w:numPr>
+        <w:rPr>
+          <w:b/>
+        </w:rPr>
+      </w:pPr>
+      <w:r>
+        <w:t>Works with inheritance</w:t>
+      </w:r>
+    </w:p>
+    <w:p>
+      <w:pPr>
+        <w:pStyle w:val="ListParagraph"/>
+        <w:numPr>
+          <w:ilvl w:val="2"/>
+          <w:numId w:val="13"/>
+        </w:numPr>
+        <w:rPr>
+          <w:b/>
+        </w:rPr>
+      </w:pPr>
+      <w:r>
+        <w:t xml:space="preserve">Animal has </w:t>
+      </w:r>
+      <w:proofErr w:type="gramStart"/>
+      <w:r>
+        <w:t>eat(</w:t>
+      </w:r>
+      <w:proofErr w:type="gramEnd"/>
+      <w:r>
+        <w:t>), Dog has eat(String)</w:t>
+      </w:r>
+    </w:p>
+    <w:p>
+      <w:pPr>
+        <w:pStyle w:val="ListParagraph"/>
+        <w:numPr>
+          <w:ilvl w:val="3"/>
+          <w:numId w:val="13"/>
+        </w:numPr>
+        <w:rPr>
+          <w:b/>
+        </w:rPr>
+      </w:pPr>
+      <w:r>
+        <w:t xml:space="preserve">Can call </w:t>
+      </w:r>
+      <w:proofErr w:type="gramStart"/>
+      <w:r>
+        <w:t>eat(</w:t>
+      </w:r>
+      <w:proofErr w:type="gramEnd"/>
+      <w:r>
+        <w:t>) and eat(String) from Dog</w:t>
+      </w:r>
+    </w:p>
+    <w:p>
+      <w:pPr>
+        <w:pStyle w:val="ListParagraph"/>
+        <w:numPr>
+          <w:ilvl w:val="0"/>
+          <w:numId w:val="13"/>
+        </w:numPr>
+        <w:rPr>
+          <w:b/>
+        </w:rPr>
+      </w:pPr>
+      <w:r>
+        <w:t>Overriding is a superclass and subclass with the same name</w:t>
+      </w:r>
+    </w:p>
+    <w:p>
+      <w:pPr>
+        <w:pStyle w:val="ListParagraph"/>
+        <w:numPr>
+          <w:ilvl w:val="1"/>
+          <w:numId w:val="13"/>
+        </w:numPr>
+        <w:rPr>
+          <w:b/>
+        </w:rPr>
+      </w:pPr>
+      <w:r>
+        <w:t xml:space="preserve">Auto has </w:t>
+      </w:r>
+      <w:proofErr w:type="spellStart"/>
+      <w:proofErr w:type="gramStart"/>
+      <w:r>
+        <w:t>getGasMileage</w:t>
+      </w:r>
+      <w:proofErr w:type="spellEnd"/>
+      <w:r>
+        <w:t>(</w:t>
+      </w:r>
+      <w:proofErr w:type="gramEnd"/>
+      <w:r>
+        <w:t xml:space="preserve">) and </w:t>
+      </w:r>
+      <w:proofErr w:type="spellStart"/>
+      <w:r>
+        <w:t>SportsCar</w:t>
+      </w:r>
+      <w:proofErr w:type="spellEnd"/>
+      <w:r>
+        <w:t xml:space="preserve"> has </w:t>
+      </w:r>
+      <w:proofErr w:type="spellStart"/>
+      <w:r>
+        <w:t>getGasMileage</w:t>
+      </w:r>
+      <w:proofErr w:type="spellEnd"/>
+      <w:r>
+        <w:t>()</w:t>
+      </w:r>
+    </w:p>
+    <w:p>
+      <w:pPr>
+        <w:pStyle w:val="ListParagraph"/>
+        <w:numPr>
+          <w:ilvl w:val="2"/>
+          <w:numId w:val="13"/>
+        </w:numPr>
+        <w:rPr>
+          <w:b/>
+        </w:rPr>
+      </w:pPr>
+      <w:r>
+        <w:t xml:space="preserve">If Auto </w:t>
+      </w:r>
+      <w:proofErr w:type="spellStart"/>
+      <w:proofErr w:type="gramStart"/>
+      <w:r>
+        <w:t>getGasMileage</w:t>
+      </w:r>
+      <w:proofErr w:type="spellEnd"/>
+      <w:r>
+        <w:t>(</w:t>
+      </w:r>
+      <w:proofErr w:type="gramEnd"/>
+      <w:r>
+        <w:t xml:space="preserve">) is private, </w:t>
+      </w:r>
+      <w:proofErr w:type="spellStart"/>
+      <w:r>
+        <w:t>SportsCar</w:t>
+      </w:r>
+      <w:proofErr w:type="spellEnd"/>
+      <w:r>
+        <w:t xml:space="preserve"> </w:t>
+      </w:r>
+      <w:proofErr w:type="spellStart"/>
+      <w:r>
+        <w:t>getGasMileage</w:t>
+      </w:r>
+      <w:proofErr w:type="spellEnd"/>
+      <w:r>
+        <w:t xml:space="preserve">() is </w:t>
+      </w:r>
+      <w:r>
+        <w:rPr>
+          <w:b/>
+          <w:i/>
+          <w:u w:val="single"/>
+        </w:rPr>
+        <w:t>NOT</w:t>
+      </w:r>
+      <w:r>
+        <w:rPr>
+          <w:u w:val="single"/>
+        </w:rPr>
+        <w:t xml:space="preserve"> </w:t>
+      </w:r>
+      <w:r>
+        <w:t>overriding</w:t>
+      </w:r>
+      <w:r>
+        <w:t>, just creating a new class</w:t>
+      </w:r>
+    </w:p>
+    <w:p>
+      <w:pPr>
+        <w:pStyle w:val="ListParagraph"/>
+        <w:numPr>
+          <w:ilvl w:val="1"/>
+          <w:numId w:val="13"/>
+        </w:numPr>
+        <w:rPr>
+          <w:b/>
+        </w:rPr>
+      </w:pPr>
+      <w:r>
+        <w:t>Subclasses will look within themselves for method before going to check in superclass</w:t>
+      </w:r>
+    </w:p>
+    <w:p>
+      <w:pPr>
+        <w:pStyle w:val="ListParagraph"/>
+        <w:numPr>
+          <w:ilvl w:val="2"/>
+          <w:numId w:val="13"/>
+        </w:numPr>
+        <w:rPr>
+          <w:b/>
+        </w:rPr>
+      </w:pPr>
+      <w:r>
+        <w:t xml:space="preserve">Subclass </w:t>
+      </w:r>
+      <w:r>
+        <w:rPr>
+          <w:u w:val="single"/>
+        </w:rPr>
+        <w:t>overrides</w:t>
+      </w:r>
+      <w:r>
+        <w:rPr>
+          <w:u w:val="single"/>
+        </w:rPr>
+        <w:t xml:space="preserve"> </w:t>
+      </w:r>
+      <w:r>
+        <w:t>superclass method</w:t>
+      </w:r>
+    </w:p>
+    <w:p>
+      <w:pPr>
+        <w:pStyle w:val="ListParagraph"/>
+        <w:numPr>
+          <w:ilvl w:val="1"/>
+          <w:numId w:val="13"/>
+        </w:numPr>
+        <w:rPr>
+          <w:b/>
+        </w:rPr>
+      </w:pPr>
+      <w:r>
+        <w:t xml:space="preserve">Can call super method </w:t>
+      </w:r>
+      <w:r>
+        <w:t>from subclass</w:t>
+      </w:r>
+      <w:r>
+        <w:t xml:space="preserve"> by </w:t>
+      </w:r>
+      <w:proofErr w:type="spellStart"/>
+      <w:proofErr w:type="gramStart"/>
+      <w:r>
+        <w:t>super.getGasMileage</w:t>
+      </w:r>
+      <w:proofErr w:type="spellEnd"/>
+      <w:proofErr w:type="gramEnd"/>
+      <w:r>
+        <w:t>()</w:t>
+      </w:r>
+    </w:p>
+    <w:p>
+      <w:pPr>
+        <w:rPr>
+          <w:b/>
+        </w:rPr>
+      </w:pPr>
+      <w:r>
+        <w:rPr>
+          <w:b/>
+        </w:rPr>
+        <w:t>Protected:</w:t>
+      </w:r>
+    </w:p>
+    <w:p>
+      <w:pPr>
+        <w:pStyle w:val="ListParagraph"/>
+        <w:numPr>
+          <w:ilvl w:val="0"/>
+          <w:numId w:val="14"/>
+        </w:numPr>
+        <w:rPr>
+          <w:b/>
+        </w:rPr>
+      </w:pPr>
+      <w:r>
+        <w:t>Private is most restrictive and most hidden, public is most open, protected is somewhere between</w:t>
+      </w:r>
+    </w:p>
+    <w:p>
+      <w:pPr>
+        <w:pStyle w:val="ListParagraph"/>
+        <w:numPr>
+          <w:ilvl w:val="0"/>
+          <w:numId w:val="14"/>
+        </w:numPr>
+        <w:rPr>
+          <w:b/>
+        </w:rPr>
+      </w:pPr>
+      <w:r>
+        <w:t>In UML diagram, # represents protected</w:t>
+      </w:r>
+    </w:p>
+    <w:p>
+      <w:pPr>
+        <w:pStyle w:val="ListParagraph"/>
+        <w:numPr>
+          <w:ilvl w:val="0"/>
+          <w:numId w:val="14"/>
+        </w:numPr>
+        <w:rPr>
+          <w:b/>
+        </w:rPr>
+      </w:pPr>
+      <w:r>
+        <w:t>Protected methods can be accessed by children objects, but private to the rest of the world</w:t>
+      </w:r>
+    </w:p>
+    <w:p>
+      <w:pPr>
+        <w:pStyle w:val="ListParagraph"/>
+        <w:numPr>
+          <w:ilvl w:val="0"/>
+          <w:numId w:val="14"/>
+        </w:numPr>
+        <w:rPr>
+          <w:b/>
+        </w:rPr>
+      </w:pPr>
+      <w:r>
+        <w:lastRenderedPageBreak/>
+        <w:t>Protected works for fields and methods</w:t>
       </w:r>
       <w:bookmarkStart w:id="0" w:name="_GoBack"/>
       <w:bookmarkEnd w:id="0"/>
@@ -570,34 +2090,6 @@
         <w:rPr>
           <w:b/>
         </w:rPr>
-        <w:t>Inheritance:</w:t>
-      </w:r>
-    </w:p>
-    <w:p>
-      <w:pPr>
-        <w:pStyle w:val="ListParagraph"/>
-        <w:numPr>
-          <w:ilvl w:val="0"/>
-          <w:numId w:val="5"/>
-        </w:numPr>
-        <w:rPr>
-          <w:b/>
-        </w:rPr>
-      </w:pPr>
-      <w:r>
-        <w:t>Every single Java class inherits from Object, which provides toString() and equals()</w:t>
-      </w:r>
-    </w:p>
-    <w:p>
-      <w:pPr>
-        <w:rPr>
-          <w:b/>
-        </w:rPr>
-      </w:pPr>
-      <w:r>
-        <w:rPr>
-          <w:b/>
-        </w:rPr>
         <w:t>Copies:</w:t>
       </w:r>
     </w:p>
@@ -673,7 +2165,15 @@
         </w:rPr>
       </w:pPr>
       <w:r>
-        <w:t>public Car copy(){</w:t>
+        <w:t xml:space="preserve">public Car </w:t>
+      </w:r>
+      <w:proofErr w:type="gramStart"/>
+      <w:r>
+        <w:t>copy(</w:t>
+      </w:r>
+      <w:proofErr w:type="gramEnd"/>
+      <w:r>
+        <w:t>){</w:t>
       </w:r>
     </w:p>
     <w:p>
@@ -688,7 +2188,23 @@
         </w:rPr>
       </w:pPr>
       <w:r>
-        <w:t>Car copyCar = new Car(color, engine, name, doors, ….”);</w:t>
+        <w:t xml:space="preserve">Car </w:t>
+      </w:r>
+      <w:proofErr w:type="spellStart"/>
+      <w:r>
+        <w:t>copyCar</w:t>
+      </w:r>
+      <w:proofErr w:type="spellEnd"/>
+      <w:r>
+        <w:t xml:space="preserve"> = new </w:t>
+      </w:r>
+      <w:proofErr w:type="gramStart"/>
+      <w:r>
+        <w:t>Car(</w:t>
+      </w:r>
+      <w:proofErr w:type="gramEnd"/>
+      <w:r>
+        <w:t>color, engine, name, doors, ….”);</w:t>
       </w:r>
     </w:p>
     <w:p>
@@ -703,7 +2219,15 @@
         </w:rPr>
       </w:pPr>
       <w:r>
-        <w:t>return copyCar;</w:t>
+        <w:t xml:space="preserve">return </w:t>
+      </w:r>
+      <w:proofErr w:type="spellStart"/>
+      <w:r>
+        <w:t>copyCar</w:t>
+      </w:r>
+      <w:proofErr w:type="spellEnd"/>
+      <w:r>
+        <w:t>;</w:t>
       </w:r>
     </w:p>
     <w:p>
@@ -761,8 +2285,13 @@
         </w:rPr>
       </w:pPr>
       <w:r>
-        <w:t>House has door, window, room, etc</w:t>
-      </w:r>
+        <w:t xml:space="preserve">House has door, window, room, </w:t>
+      </w:r>
+      <w:proofErr w:type="spellStart"/>
+      <w:r>
+        <w:t>etc</w:t>
+      </w:r>
+      <w:proofErr w:type="spellEnd"/>
     </w:p>
     <w:p>
       <w:pPr>
@@ -1170,8 +2699,39 @@
         </w:rPr>
       </w:pPr>
       <w:r>
-        <w:t>In constructor, when you set a class variable equal to a constructor argument, using this.myVar = myVar; will set the class var equal to the constructor argument myVar</w:t>
-      </w:r>
+        <w:t xml:space="preserve">In constructor, when you set a class variable equal to a constructor argument, using </w:t>
+      </w:r>
+      <w:proofErr w:type="spellStart"/>
+      <w:proofErr w:type="gramStart"/>
+      <w:r>
+        <w:t>this.myVar</w:t>
+      </w:r>
+      <w:proofErr w:type="spellEnd"/>
+      <w:proofErr w:type="gramEnd"/>
+      <w:r>
+        <w:t xml:space="preserve"> = </w:t>
+      </w:r>
+      <w:proofErr w:type="spellStart"/>
+      <w:r>
+        <w:t>myVar</w:t>
+      </w:r>
+      <w:proofErr w:type="spellEnd"/>
+      <w:r>
+        <w:t xml:space="preserve">; will set the class </w:t>
+      </w:r>
+      <w:proofErr w:type="spellStart"/>
+      <w:r>
+        <w:t>var</w:t>
+      </w:r>
+      <w:proofErr w:type="spellEnd"/>
+      <w:r>
+        <w:t xml:space="preserve"> equal to the constructor argument </w:t>
+      </w:r>
+      <w:proofErr w:type="spellStart"/>
+      <w:r>
+        <w:t>myVar</w:t>
+      </w:r>
+      <w:proofErr w:type="spellEnd"/>
     </w:p>
     <w:p>
       <w:pPr>
@@ -1209,11 +2769,19 @@
           <w:b/>
         </w:rPr>
       </w:pPr>
-      <w:r>
-        <w:rPr>
-          <w:b/>
-        </w:rPr>
-        <w:t>Primatives:</w:t>
+      <w:proofErr w:type="spellStart"/>
+      <w:r>
+        <w:rPr>
+          <w:b/>
+        </w:rPr>
+        <w:t>Primatives</w:t>
+      </w:r>
+      <w:proofErr w:type="spellEnd"/>
+      <w:r>
+        <w:rPr>
+          <w:b/>
+        </w:rPr>
+        <w:t>:</w:t>
       </w:r>
     </w:p>
     <w:p>
@@ -1228,21 +2796,44 @@
         </w:rPr>
       </w:pPr>
       <w:r>
-        <w:t>byte, short, int, long, float, double, boolean, char</w:t>
-      </w:r>
-    </w:p>
-    <w:p>
-      <w:pPr>
-        <w:rPr>
-          <w:b/>
-        </w:rPr>
-      </w:pPr>
-      <w:r>
-        <w:rPr>
-          <w:b/>
-        </w:rPr>
-        <w:lastRenderedPageBreak/>
-        <w:t>Enums:</w:t>
+        <w:t xml:space="preserve">byte, short, </w:t>
+      </w:r>
+      <w:proofErr w:type="spellStart"/>
+      <w:r>
+        <w:t>int</w:t>
+      </w:r>
+      <w:proofErr w:type="spellEnd"/>
+      <w:r>
+        <w:t xml:space="preserve">, long, float, double, </w:t>
+      </w:r>
+      <w:proofErr w:type="spellStart"/>
+      <w:r>
+        <w:t>boolean</w:t>
+      </w:r>
+      <w:proofErr w:type="spellEnd"/>
+      <w:r>
+        <w:t>, char</w:t>
+      </w:r>
+    </w:p>
+    <w:p>
+      <w:pPr>
+        <w:rPr>
+          <w:b/>
+        </w:rPr>
+      </w:pPr>
+      <w:proofErr w:type="spellStart"/>
+      <w:r>
+        <w:rPr>
+          <w:b/>
+        </w:rPr>
+        <w:t>Enums</w:t>
+      </w:r>
+      <w:proofErr w:type="spellEnd"/>
+      <w:r>
+        <w:rPr>
+          <w:b/>
+        </w:rPr>
+        <w:t>:</w:t>
       </w:r>
     </w:p>
     <w:p>
@@ -1256,8 +2847,37 @@
           <w:b/>
         </w:rPr>
       </w:pPr>
-      <w:r>
-        <w:t>enum typeName { (one or more enum constants}</w:t>
+      <w:proofErr w:type="spellStart"/>
+      <w:r>
+        <w:t>enum</w:t>
+      </w:r>
+      <w:proofErr w:type="spellEnd"/>
+      <w:r>
+        <w:t xml:space="preserve"> </w:t>
+      </w:r>
+      <w:proofErr w:type="spellStart"/>
+      <w:r>
+        <w:t>typeName</w:t>
+      </w:r>
+      <w:proofErr w:type="spellEnd"/>
+      <w:r>
+        <w:t xml:space="preserve"> </w:t>
+      </w:r>
+      <w:proofErr w:type="gramStart"/>
+      <w:r>
+        <w:t>{ (</w:t>
+      </w:r>
+      <w:proofErr w:type="gramEnd"/>
+      <w:r>
+        <w:t xml:space="preserve">one or more </w:t>
+      </w:r>
+      <w:proofErr w:type="spellStart"/>
+      <w:r>
+        <w:t>enum</w:t>
+      </w:r>
+      <w:proofErr w:type="spellEnd"/>
+      <w:r>
+        <w:t xml:space="preserve"> constants}</w:t>
       </w:r>
     </w:p>
     <w:p>
@@ -1271,8 +2891,13 @@
           <w:b/>
         </w:rPr>
       </w:pPr>
-      <w:r>
-        <w:t>enum Day {SUNDAY, MONDAY, TUESDAY, WEDNESDAY, THURSDAY, FRIDAY, SATURDAY}</w:t>
+      <w:proofErr w:type="spellStart"/>
+      <w:r>
+        <w:t>enum</w:t>
+      </w:r>
+      <w:proofErr w:type="spellEnd"/>
+      <w:r>
+        <w:t xml:space="preserve"> Day {SUNDAY, MONDAY, TUESDAY, WEDNESDAY, THURSDAY, FRIDAY, SATURDAY}</w:t>
       </w:r>
     </w:p>
     <w:p>
@@ -1287,7 +2912,23 @@
         </w:rPr>
       </w:pPr>
       <w:r>
-        <w:t>Day dayOfWeek = Day.WEDNESDAY;</w:t>
+        <w:t xml:space="preserve">Day </w:t>
+      </w:r>
+      <w:proofErr w:type="spellStart"/>
+      <w:r>
+        <w:t>dayOfWeek</w:t>
+      </w:r>
+      <w:proofErr w:type="spellEnd"/>
+      <w:r>
+        <w:t xml:space="preserve"> = </w:t>
+      </w:r>
+      <w:proofErr w:type="spellStart"/>
+      <w:r>
+        <w:t>Day.WEDNESDAY</w:t>
+      </w:r>
+      <w:proofErr w:type="spellEnd"/>
+      <w:r>
+        <w:t>;</w:t>
       </w:r>
     </w:p>
     <w:p>
@@ -1345,7 +2986,23 @@
         </w:rPr>
       </w:pPr>
       <w:r>
-        <w:t>Converting a primitive valye into an object of the corresponding wrapper class is called autoboxing. For example, converting int to Integer class</w:t>
+        <w:t xml:space="preserve">Converting a primitive </w:t>
+      </w:r>
+      <w:proofErr w:type="spellStart"/>
+      <w:r>
+        <w:t>valye</w:t>
+      </w:r>
+      <w:proofErr w:type="spellEnd"/>
+      <w:r>
+        <w:t xml:space="preserve"> into an object of the corresponding wrapper class is called autoboxing. For example, converting </w:t>
+      </w:r>
+      <w:proofErr w:type="spellStart"/>
+      <w:r>
+        <w:t>int</w:t>
+      </w:r>
+      <w:proofErr w:type="spellEnd"/>
+      <w:r>
+        <w:t xml:space="preserve"> to Integer class</w:t>
       </w:r>
     </w:p>
     <w:p>
@@ -1375,6 +3032,7 @@
         </w:rPr>
       </w:pPr>
       <w:r>
+        <w:lastRenderedPageBreak/>
         <w:t>Unboxing</w:t>
       </w:r>
     </w:p>
@@ -1464,8 +3122,13 @@
           <w:b/>
         </w:rPr>
       </w:pPr>
-      <w:r>
-        <w:t>int, Integer</w:t>
+      <w:proofErr w:type="spellStart"/>
+      <w:r>
+        <w:t>int</w:t>
+      </w:r>
+      <w:proofErr w:type="spellEnd"/>
+      <w:r>
+        <w:t>, Integer</w:t>
       </w:r>
     </w:p>
     <w:p>
@@ -1530,8 +3193,13 @@
           <w:b/>
         </w:rPr>
       </w:pPr>
-      <w:r>
-        <w:t>boolean, Boolean</w:t>
+      <w:proofErr w:type="spellStart"/>
+      <w:r>
+        <w:t>boolean</w:t>
+      </w:r>
+      <w:proofErr w:type="spellEnd"/>
+      <w:r>
+        <w:t>, Boolean</w:t>
       </w:r>
     </w:p>
     <w:p>
@@ -1560,8 +3228,13 @@
           <w:b/>
         </w:rPr>
       </w:pPr>
-      <w:r>
-        <w:t>Integer.parseInt(double a); is an example</w:t>
+      <w:proofErr w:type="spellStart"/>
+      <w:r>
+        <w:t>Integer.parseInt</w:t>
+      </w:r>
+      <w:proofErr w:type="spellEnd"/>
+      <w:r>
+        <w:t>(double a); is an example</w:t>
       </w:r>
     </w:p>
     <w:p>
@@ -1644,8 +3317,13 @@
       <w:pStyle w:val="Header"/>
     </w:pPr>
     <w:r>
-      <w:t>Notes. Just CTRL+F and search for a KeyWord</w:t>
+      <w:t xml:space="preserve">Notes. Just CTRL+F and search for a </w:t>
     </w:r>
+    <w:proofErr w:type="spellStart"/>
+    <w:r>
+      <w:t>KeyWord</w:t>
+    </w:r>
+    <w:proofErr w:type="spellEnd"/>
   </w:p>
 </w:hdr>
 </file>
@@ -1766,6 +3444,119 @@
     </w:lvl>
   </w:abstractNum>
   <w:abstractNum w:abstractNumId="1" w15:restartNumberingAfterBreak="0">
+    <w:nsid w:val="13071F5E"/>
+    <w:multiLevelType w:val="hybridMultilevel"/>
+    <w:tmpl w:val="2242B826"/>
+    <w:lvl w:ilvl="0" w:tplc="04090001">
+      <w:start w:val="1"/>
+      <w:numFmt w:val="bullet"/>
+      <w:lvlText w:val=""/>
+      <w:lvlJc w:val="left"/>
+      <w:pPr>
+        <w:ind w:left="720" w:hanging="360"/>
+      </w:pPr>
+      <w:rPr>
+        <w:rFonts w:ascii="Symbol" w:hAnsi="Symbol" w:hint="default"/>
+      </w:rPr>
+    </w:lvl>
+    <w:lvl w:ilvl="1" w:tplc="04090003" w:tentative="1">
+      <w:start w:val="1"/>
+      <w:numFmt w:val="bullet"/>
+      <w:lvlText w:val="o"/>
+      <w:lvlJc w:val="left"/>
+      <w:pPr>
+        <w:ind w:left="1440" w:hanging="360"/>
+      </w:pPr>
+      <w:rPr>
+        <w:rFonts w:ascii="Courier New" w:hAnsi="Courier New" w:cs="Courier New" w:hint="default"/>
+      </w:rPr>
+    </w:lvl>
+    <w:lvl w:ilvl="2" w:tplc="04090005" w:tentative="1">
+      <w:start w:val="1"/>
+      <w:numFmt w:val="bullet"/>
+      <w:lvlText w:val=""/>
+      <w:lvlJc w:val="left"/>
+      <w:pPr>
+        <w:ind w:left="2160" w:hanging="360"/>
+      </w:pPr>
+      <w:rPr>
+        <w:rFonts w:ascii="Wingdings" w:hAnsi="Wingdings" w:hint="default"/>
+      </w:rPr>
+    </w:lvl>
+    <w:lvl w:ilvl="3" w:tplc="04090001" w:tentative="1">
+      <w:start w:val="1"/>
+      <w:numFmt w:val="bullet"/>
+      <w:lvlText w:val=""/>
+      <w:lvlJc w:val="left"/>
+      <w:pPr>
+        <w:ind w:left="2880" w:hanging="360"/>
+      </w:pPr>
+      <w:rPr>
+        <w:rFonts w:ascii="Symbol" w:hAnsi="Symbol" w:hint="default"/>
+      </w:rPr>
+    </w:lvl>
+    <w:lvl w:ilvl="4" w:tplc="04090003" w:tentative="1">
+      <w:start w:val="1"/>
+      <w:numFmt w:val="bullet"/>
+      <w:lvlText w:val="o"/>
+      <w:lvlJc w:val="left"/>
+      <w:pPr>
+        <w:ind w:left="3600" w:hanging="360"/>
+      </w:pPr>
+      <w:rPr>
+        <w:rFonts w:ascii="Courier New" w:hAnsi="Courier New" w:cs="Courier New" w:hint="default"/>
+      </w:rPr>
+    </w:lvl>
+    <w:lvl w:ilvl="5" w:tplc="04090005" w:tentative="1">
+      <w:start w:val="1"/>
+      <w:numFmt w:val="bullet"/>
+      <w:lvlText w:val=""/>
+      <w:lvlJc w:val="left"/>
+      <w:pPr>
+        <w:ind w:left="4320" w:hanging="360"/>
+      </w:pPr>
+      <w:rPr>
+        <w:rFonts w:ascii="Wingdings" w:hAnsi="Wingdings" w:hint="default"/>
+      </w:rPr>
+    </w:lvl>
+    <w:lvl w:ilvl="6" w:tplc="04090001" w:tentative="1">
+      <w:start w:val="1"/>
+      <w:numFmt w:val="bullet"/>
+      <w:lvlText w:val=""/>
+      <w:lvlJc w:val="left"/>
+      <w:pPr>
+        <w:ind w:left="5040" w:hanging="360"/>
+      </w:pPr>
+      <w:rPr>
+        <w:rFonts w:ascii="Symbol" w:hAnsi="Symbol" w:hint="default"/>
+      </w:rPr>
+    </w:lvl>
+    <w:lvl w:ilvl="7" w:tplc="04090003" w:tentative="1">
+      <w:start w:val="1"/>
+      <w:numFmt w:val="bullet"/>
+      <w:lvlText w:val="o"/>
+      <w:lvlJc w:val="left"/>
+      <w:pPr>
+        <w:ind w:left="5760" w:hanging="360"/>
+      </w:pPr>
+      <w:rPr>
+        <w:rFonts w:ascii="Courier New" w:hAnsi="Courier New" w:cs="Courier New" w:hint="default"/>
+      </w:rPr>
+    </w:lvl>
+    <w:lvl w:ilvl="8" w:tplc="04090005" w:tentative="1">
+      <w:start w:val="1"/>
+      <w:numFmt w:val="bullet"/>
+      <w:lvlText w:val=""/>
+      <w:lvlJc w:val="left"/>
+      <w:pPr>
+        <w:ind w:left="6480" w:hanging="360"/>
+      </w:pPr>
+      <w:rPr>
+        <w:rFonts w:ascii="Wingdings" w:hAnsi="Wingdings" w:hint="default"/>
+      </w:rPr>
+    </w:lvl>
+  </w:abstractNum>
+  <w:abstractNum w:abstractNumId="2" w15:restartNumberingAfterBreak="0">
     <w:nsid w:val="1EC0594A"/>
     <w:multiLevelType w:val="hybridMultilevel"/>
     <w:tmpl w:val="86EC71B4"/>
@@ -1878,7 +3669,7 @@
       </w:rPr>
     </w:lvl>
   </w:abstractNum>
-  <w:abstractNum w:abstractNumId="2" w15:restartNumberingAfterBreak="0">
+  <w:abstractNum w:abstractNumId="3" w15:restartNumberingAfterBreak="0">
     <w:nsid w:val="24923A7E"/>
     <w:multiLevelType w:val="hybridMultilevel"/>
     <w:tmpl w:val="62A6FD9C"/>
@@ -1991,7 +3782,7 @@
       </w:rPr>
     </w:lvl>
   </w:abstractNum>
-  <w:abstractNum w:abstractNumId="3" w15:restartNumberingAfterBreak="0">
+  <w:abstractNum w:abstractNumId="4" w15:restartNumberingAfterBreak="0">
     <w:nsid w:val="2668271F"/>
     <w:multiLevelType w:val="hybridMultilevel"/>
     <w:tmpl w:val="259E7E52"/>
@@ -2104,7 +3895,7 @@
       </w:rPr>
     </w:lvl>
   </w:abstractNum>
-  <w:abstractNum w:abstractNumId="4" w15:restartNumberingAfterBreak="0">
+  <w:abstractNum w:abstractNumId="5" w15:restartNumberingAfterBreak="0">
     <w:nsid w:val="2A553181"/>
     <w:multiLevelType w:val="hybridMultilevel"/>
     <w:tmpl w:val="CBC61EAA"/>
@@ -2217,7 +4008,7 @@
       </w:rPr>
     </w:lvl>
   </w:abstractNum>
-  <w:abstractNum w:abstractNumId="5" w15:restartNumberingAfterBreak="0">
+  <w:abstractNum w:abstractNumId="6" w15:restartNumberingAfterBreak="0">
     <w:nsid w:val="2CC42284"/>
     <w:multiLevelType w:val="hybridMultilevel"/>
     <w:tmpl w:val="9EB887DC"/>
@@ -2330,7 +4121,120 @@
       </w:rPr>
     </w:lvl>
   </w:abstractNum>
-  <w:abstractNum w:abstractNumId="6" w15:restartNumberingAfterBreak="0">
+  <w:abstractNum w:abstractNumId="7" w15:restartNumberingAfterBreak="0">
+    <w:nsid w:val="2D0C70AD"/>
+    <w:multiLevelType w:val="hybridMultilevel"/>
+    <w:tmpl w:val="D52CB048"/>
+    <w:lvl w:ilvl="0" w:tplc="04090001">
+      <w:start w:val="1"/>
+      <w:numFmt w:val="bullet"/>
+      <w:lvlText w:val=""/>
+      <w:lvlJc w:val="left"/>
+      <w:pPr>
+        <w:ind w:left="720" w:hanging="360"/>
+      </w:pPr>
+      <w:rPr>
+        <w:rFonts w:ascii="Symbol" w:hAnsi="Symbol" w:hint="default"/>
+      </w:rPr>
+    </w:lvl>
+    <w:lvl w:ilvl="1" w:tplc="04090003">
+      <w:start w:val="1"/>
+      <w:numFmt w:val="bullet"/>
+      <w:lvlText w:val="o"/>
+      <w:lvlJc w:val="left"/>
+      <w:pPr>
+        <w:ind w:left="1440" w:hanging="360"/>
+      </w:pPr>
+      <w:rPr>
+        <w:rFonts w:ascii="Courier New" w:hAnsi="Courier New" w:cs="Courier New" w:hint="default"/>
+      </w:rPr>
+    </w:lvl>
+    <w:lvl w:ilvl="2" w:tplc="04090005">
+      <w:start w:val="1"/>
+      <w:numFmt w:val="bullet"/>
+      <w:lvlText w:val=""/>
+      <w:lvlJc w:val="left"/>
+      <w:pPr>
+        <w:ind w:left="2160" w:hanging="360"/>
+      </w:pPr>
+      <w:rPr>
+        <w:rFonts w:ascii="Wingdings" w:hAnsi="Wingdings" w:hint="default"/>
+      </w:rPr>
+    </w:lvl>
+    <w:lvl w:ilvl="3" w:tplc="04090001">
+      <w:start w:val="1"/>
+      <w:numFmt w:val="bullet"/>
+      <w:lvlText w:val=""/>
+      <w:lvlJc w:val="left"/>
+      <w:pPr>
+        <w:ind w:left="2880" w:hanging="360"/>
+      </w:pPr>
+      <w:rPr>
+        <w:rFonts w:ascii="Symbol" w:hAnsi="Symbol" w:hint="default"/>
+      </w:rPr>
+    </w:lvl>
+    <w:lvl w:ilvl="4" w:tplc="04090003" w:tentative="1">
+      <w:start w:val="1"/>
+      <w:numFmt w:val="bullet"/>
+      <w:lvlText w:val="o"/>
+      <w:lvlJc w:val="left"/>
+      <w:pPr>
+        <w:ind w:left="3600" w:hanging="360"/>
+      </w:pPr>
+      <w:rPr>
+        <w:rFonts w:ascii="Courier New" w:hAnsi="Courier New" w:cs="Courier New" w:hint="default"/>
+      </w:rPr>
+    </w:lvl>
+    <w:lvl w:ilvl="5" w:tplc="04090005" w:tentative="1">
+      <w:start w:val="1"/>
+      <w:numFmt w:val="bullet"/>
+      <w:lvlText w:val=""/>
+      <w:lvlJc w:val="left"/>
+      <w:pPr>
+        <w:ind w:left="4320" w:hanging="360"/>
+      </w:pPr>
+      <w:rPr>
+        <w:rFonts w:ascii="Wingdings" w:hAnsi="Wingdings" w:hint="default"/>
+      </w:rPr>
+    </w:lvl>
+    <w:lvl w:ilvl="6" w:tplc="04090001" w:tentative="1">
+      <w:start w:val="1"/>
+      <w:numFmt w:val="bullet"/>
+      <w:lvlText w:val=""/>
+      <w:lvlJc w:val="left"/>
+      <w:pPr>
+        <w:ind w:left="5040" w:hanging="360"/>
+      </w:pPr>
+      <w:rPr>
+        <w:rFonts w:ascii="Symbol" w:hAnsi="Symbol" w:hint="default"/>
+      </w:rPr>
+    </w:lvl>
+    <w:lvl w:ilvl="7" w:tplc="04090003" w:tentative="1">
+      <w:start w:val="1"/>
+      <w:numFmt w:val="bullet"/>
+      <w:lvlText w:val="o"/>
+      <w:lvlJc w:val="left"/>
+      <w:pPr>
+        <w:ind w:left="5760" w:hanging="360"/>
+      </w:pPr>
+      <w:rPr>
+        <w:rFonts w:ascii="Courier New" w:hAnsi="Courier New" w:cs="Courier New" w:hint="default"/>
+      </w:rPr>
+    </w:lvl>
+    <w:lvl w:ilvl="8" w:tplc="04090005" w:tentative="1">
+      <w:start w:val="1"/>
+      <w:numFmt w:val="bullet"/>
+      <w:lvlText w:val=""/>
+      <w:lvlJc w:val="left"/>
+      <w:pPr>
+        <w:ind w:left="6480" w:hanging="360"/>
+      </w:pPr>
+      <w:rPr>
+        <w:rFonts w:ascii="Wingdings" w:hAnsi="Wingdings" w:hint="default"/>
+      </w:rPr>
+    </w:lvl>
+  </w:abstractNum>
+  <w:abstractNum w:abstractNumId="8" w15:restartNumberingAfterBreak="0">
     <w:nsid w:val="36B33BD2"/>
     <w:multiLevelType w:val="hybridMultilevel"/>
     <w:tmpl w:val="2946E326"/>
@@ -2443,7 +4347,7 @@
       </w:rPr>
     </w:lvl>
   </w:abstractNum>
-  <w:abstractNum w:abstractNumId="7" w15:restartNumberingAfterBreak="0">
+  <w:abstractNum w:abstractNumId="9" w15:restartNumberingAfterBreak="0">
     <w:nsid w:val="4C1B6314"/>
     <w:multiLevelType w:val="hybridMultilevel"/>
     <w:tmpl w:val="9DC29188"/>
@@ -2556,7 +4460,120 @@
       </w:rPr>
     </w:lvl>
   </w:abstractNum>
-  <w:abstractNum w:abstractNumId="8" w15:restartNumberingAfterBreak="0">
+  <w:abstractNum w:abstractNumId="10" w15:restartNumberingAfterBreak="0">
+    <w:nsid w:val="66E815C1"/>
+    <w:multiLevelType w:val="hybridMultilevel"/>
+    <w:tmpl w:val="79E0E8DC"/>
+    <w:lvl w:ilvl="0" w:tplc="04090001">
+      <w:start w:val="1"/>
+      <w:numFmt w:val="bullet"/>
+      <w:lvlText w:val=""/>
+      <w:lvlJc w:val="left"/>
+      <w:pPr>
+        <w:ind w:left="720" w:hanging="360"/>
+      </w:pPr>
+      <w:rPr>
+        <w:rFonts w:ascii="Symbol" w:hAnsi="Symbol" w:hint="default"/>
+      </w:rPr>
+    </w:lvl>
+    <w:lvl w:ilvl="1" w:tplc="04090003" w:tentative="1">
+      <w:start w:val="1"/>
+      <w:numFmt w:val="bullet"/>
+      <w:lvlText w:val="o"/>
+      <w:lvlJc w:val="left"/>
+      <w:pPr>
+        <w:ind w:left="1440" w:hanging="360"/>
+      </w:pPr>
+      <w:rPr>
+        <w:rFonts w:ascii="Courier New" w:hAnsi="Courier New" w:cs="Courier New" w:hint="default"/>
+      </w:rPr>
+    </w:lvl>
+    <w:lvl w:ilvl="2" w:tplc="04090005" w:tentative="1">
+      <w:start w:val="1"/>
+      <w:numFmt w:val="bullet"/>
+      <w:lvlText w:val=""/>
+      <w:lvlJc w:val="left"/>
+      <w:pPr>
+        <w:ind w:left="2160" w:hanging="360"/>
+      </w:pPr>
+      <w:rPr>
+        <w:rFonts w:ascii="Wingdings" w:hAnsi="Wingdings" w:hint="default"/>
+      </w:rPr>
+    </w:lvl>
+    <w:lvl w:ilvl="3" w:tplc="04090001" w:tentative="1">
+      <w:start w:val="1"/>
+      <w:numFmt w:val="bullet"/>
+      <w:lvlText w:val=""/>
+      <w:lvlJc w:val="left"/>
+      <w:pPr>
+        <w:ind w:left="2880" w:hanging="360"/>
+      </w:pPr>
+      <w:rPr>
+        <w:rFonts w:ascii="Symbol" w:hAnsi="Symbol" w:hint="default"/>
+      </w:rPr>
+    </w:lvl>
+    <w:lvl w:ilvl="4" w:tplc="04090003" w:tentative="1">
+      <w:start w:val="1"/>
+      <w:numFmt w:val="bullet"/>
+      <w:lvlText w:val="o"/>
+      <w:lvlJc w:val="left"/>
+      <w:pPr>
+        <w:ind w:left="3600" w:hanging="360"/>
+      </w:pPr>
+      <w:rPr>
+        <w:rFonts w:ascii="Courier New" w:hAnsi="Courier New" w:cs="Courier New" w:hint="default"/>
+      </w:rPr>
+    </w:lvl>
+    <w:lvl w:ilvl="5" w:tplc="04090005" w:tentative="1">
+      <w:start w:val="1"/>
+      <w:numFmt w:val="bullet"/>
+      <w:lvlText w:val=""/>
+      <w:lvlJc w:val="left"/>
+      <w:pPr>
+        <w:ind w:left="4320" w:hanging="360"/>
+      </w:pPr>
+      <w:rPr>
+        <w:rFonts w:ascii="Wingdings" w:hAnsi="Wingdings" w:hint="default"/>
+      </w:rPr>
+    </w:lvl>
+    <w:lvl w:ilvl="6" w:tplc="04090001" w:tentative="1">
+      <w:start w:val="1"/>
+      <w:numFmt w:val="bullet"/>
+      <w:lvlText w:val=""/>
+      <w:lvlJc w:val="left"/>
+      <w:pPr>
+        <w:ind w:left="5040" w:hanging="360"/>
+      </w:pPr>
+      <w:rPr>
+        <w:rFonts w:ascii="Symbol" w:hAnsi="Symbol" w:hint="default"/>
+      </w:rPr>
+    </w:lvl>
+    <w:lvl w:ilvl="7" w:tplc="04090003" w:tentative="1">
+      <w:start w:val="1"/>
+      <w:numFmt w:val="bullet"/>
+      <w:lvlText w:val="o"/>
+      <w:lvlJc w:val="left"/>
+      <w:pPr>
+        <w:ind w:left="5760" w:hanging="360"/>
+      </w:pPr>
+      <w:rPr>
+        <w:rFonts w:ascii="Courier New" w:hAnsi="Courier New" w:cs="Courier New" w:hint="default"/>
+      </w:rPr>
+    </w:lvl>
+    <w:lvl w:ilvl="8" w:tplc="04090005" w:tentative="1">
+      <w:start w:val="1"/>
+      <w:numFmt w:val="bullet"/>
+      <w:lvlText w:val=""/>
+      <w:lvlJc w:val="left"/>
+      <w:pPr>
+        <w:ind w:left="6480" w:hanging="360"/>
+      </w:pPr>
+      <w:rPr>
+        <w:rFonts w:ascii="Wingdings" w:hAnsi="Wingdings" w:hint="default"/>
+      </w:rPr>
+    </w:lvl>
+  </w:abstractNum>
+  <w:abstractNum w:abstractNumId="11" w15:restartNumberingAfterBreak="0">
     <w:nsid w:val="7C094484"/>
     <w:multiLevelType w:val="hybridMultilevel"/>
     <w:tmpl w:val="A064A7DE"/>
@@ -2669,7 +4686,7 @@
       </w:rPr>
     </w:lvl>
   </w:abstractNum>
-  <w:abstractNum w:abstractNumId="9" w15:restartNumberingAfterBreak="0">
+  <w:abstractNum w:abstractNumId="12" w15:restartNumberingAfterBreak="0">
     <w:nsid w:val="7CA1049F"/>
     <w:multiLevelType w:val="hybridMultilevel"/>
     <w:tmpl w:val="FB32616C"/>
@@ -2782,7 +4799,7 @@
       </w:rPr>
     </w:lvl>
   </w:abstractNum>
-  <w:abstractNum w:abstractNumId="10" w15:restartNumberingAfterBreak="0">
+  <w:abstractNum w:abstractNumId="13" w15:restartNumberingAfterBreak="0">
     <w:nsid w:val="7D1B5222"/>
     <w:multiLevelType w:val="hybridMultilevel"/>
     <w:tmpl w:val="5F86FCA4"/>
@@ -2896,37 +4913,46 @@
     </w:lvl>
   </w:abstractNum>
   <w:num w:numId="1">
-    <w:abstractNumId w:val="2"/>
+    <w:abstractNumId w:val="3"/>
   </w:num>
   <w:num w:numId="2">
-    <w:abstractNumId w:val="8"/>
+    <w:abstractNumId w:val="11"/>
   </w:num>
   <w:num w:numId="3">
-    <w:abstractNumId w:val="4"/>
+    <w:abstractNumId w:val="5"/>
   </w:num>
   <w:num w:numId="4">
-    <w:abstractNumId w:val="5"/>
+    <w:abstractNumId w:val="6"/>
   </w:num>
   <w:num w:numId="5">
-    <w:abstractNumId w:val="6"/>
+    <w:abstractNumId w:val="8"/>
   </w:num>
   <w:num w:numId="6">
     <w:abstractNumId w:val="0"/>
   </w:num>
   <w:num w:numId="7">
+    <w:abstractNumId w:val="12"/>
+  </w:num>
+  <w:num w:numId="8">
+    <w:abstractNumId w:val="13"/>
+  </w:num>
+  <w:num w:numId="9">
+    <w:abstractNumId w:val="4"/>
+  </w:num>
+  <w:num w:numId="10">
     <w:abstractNumId w:val="9"/>
   </w:num>
-  <w:num w:numId="8">
-    <w:abstractNumId w:val="10"/>
+  <w:num w:numId="11">
+    <w:abstractNumId w:val="2"/>
   </w:num>
-  <w:num w:numId="9">
-    <w:abstractNumId w:val="3"/>
+  <w:num w:numId="12">
+    <w:abstractNumId w:val="1"/>
   </w:num>
-  <w:num w:numId="10">
+  <w:num w:numId="13">
     <w:abstractNumId w:val="7"/>
   </w:num>
-  <w:num w:numId="11">
-    <w:abstractNumId w:val="1"/>
+  <w:num w:numId="14">
+    <w:abstractNumId w:val="10"/>
   </w:num>
 </w:numbering>
 </file>
@@ -3411,6 +5437,16 @@
       <w:contextualSpacing/>
     </w:pPr>
   </w:style>
+  <w:style w:type="character" w:styleId="PlaceholderText">
+    <w:name w:val="Placeholder Text"/>
+    <w:basedOn w:val="DefaultParagraphFont"/>
+    <w:uiPriority w:val="99"/>
+    <w:semiHidden/>
+    <w:rsid w:val="007649CC"/>
+    <w:rPr>
+      <w:color w:val="808080"/>
+    </w:rPr>
+  </w:style>
 </w:styles>
 </file>
 

</xml_diff>

<commit_message>
Finished HW2 and started Polymorphism notes
</commit_message>
<xml_diff>
--- a/Notes/notes.docx
+++ b/Notes/notes.docx
@@ -350,6 +350,26 @@
     </w:p>
     <w:p>
       <w:pPr>
+        <w:pStyle w:val="ListParagraph"/>
+        <w:numPr>
+          <w:ilvl w:val="0"/>
+          <w:numId w:val="3"/>
+        </w:numPr>
+      </w:pPr>
+      <w:r>
+        <w:t xml:space="preserve">Static methods can’t be overridden because method overriding only occurs in </w:t>
+      </w:r>
+      <w:proofErr w:type="spellStart"/>
+      <w:r>
+        <w:t>thecontext</w:t>
+      </w:r>
+      <w:proofErr w:type="spellEnd"/>
+      <w:r>
+        <w:t xml:space="preserve"> of runtime</w:t>
+      </w:r>
+    </w:p>
+    <w:p>
+      <w:pPr>
         <w:rPr>
           <w:b/>
         </w:rPr>
@@ -558,6 +578,7 @@
         </w:rPr>
       </w:pPr>
       <w:r>
+        <w:lastRenderedPageBreak/>
         <w:t xml:space="preserve">Good programming </w:t>
       </w:r>
       <w:proofErr w:type="spellStart"/>
@@ -606,7 +627,6 @@
         </w:rPr>
       </w:pPr>
       <w:r>
-        <w:lastRenderedPageBreak/>
         <w:t xml:space="preserve">In RobotTorso.java, RobotHead.java, </w:t>
       </w:r>
       <w:proofErr w:type="spellStart"/>
@@ -1344,6 +1364,7 @@
         </w:rPr>
       </w:pPr>
       <w:r>
+        <w:lastRenderedPageBreak/>
         <w:t xml:space="preserve">public class F18Hornet extends Airplane </w:t>
       </w:r>
       <w:r>
@@ -1365,7 +1386,6 @@
         </w:rPr>
       </w:pPr>
       <w:r>
-        <w:lastRenderedPageBreak/>
         <w:t xml:space="preserve">classes that inherit from </w:t>
       </w:r>
       <w:proofErr w:type="spellStart"/>
@@ -1985,13 +2005,7 @@
         </w:rPr>
       </w:pPr>
       <w:r>
-        <w:t xml:space="preserve">Can call super method </w:t>
-      </w:r>
-      <w:r>
-        <w:t>from subclass</w:t>
-      </w:r>
-      <w:r>
-        <w:t xml:space="preserve"> by </w:t>
+        <w:t xml:space="preserve">Can call super method from subclass by </w:t>
       </w:r>
       <w:proofErr w:type="spellStart"/>
       <w:proofErr w:type="gramStart"/>
@@ -2059,6 +2073,7 @@
         </w:rPr>
       </w:pPr>
       <w:r>
+        <w:lastRenderedPageBreak/>
         <w:t>Protected methods can be accessed by children objects, but private to the rest of the world</w:t>
       </w:r>
     </w:p>
@@ -2074,11 +2089,8 @@
         </w:rPr>
       </w:pPr>
       <w:r>
-        <w:lastRenderedPageBreak/>
         <w:t>Protected works for fields and methods</w:t>
       </w:r>
-      <w:bookmarkStart w:id="0" w:name="_GoBack"/>
-      <w:bookmarkEnd w:id="0"/>
     </w:p>
     <w:p>
       <w:pPr>
@@ -3017,6 +3029,7 @@
         </w:rPr>
       </w:pPr>
       <w:r>
+        <w:lastRenderedPageBreak/>
         <w:t>Passed as a parameter to a method that expects an object of the corresponding wrapper class</w:t>
       </w:r>
     </w:p>
@@ -3032,7 +3045,6 @@
         </w:rPr>
       </w:pPr>
       <w:r>
-        <w:lastRenderedPageBreak/>
         <w:t>Unboxing</w:t>
       </w:r>
     </w:p>
@@ -3239,15 +3251,30 @@
     </w:p>
     <w:p>
       <w:pPr>
-        <w:pStyle w:val="ListParagraph"/>
-        <w:numPr>
-          <w:ilvl w:val="0"/>
-          <w:numId w:val="11"/>
-        </w:numPr>
-        <w:rPr>
-          <w:b/>
-        </w:rPr>
-      </w:pPr>
+        <w:rPr>
+          <w:b/>
+        </w:rPr>
+      </w:pPr>
+      <w:r>
+        <w:rPr>
+          <w:b/>
+        </w:rPr>
+        <w:t>Polymorphism:</w:t>
+      </w:r>
+    </w:p>
+    <w:p>
+      <w:pPr>
+        <w:pStyle w:val="ListParagraph"/>
+        <w:numPr>
+          <w:ilvl w:val="0"/>
+          <w:numId w:val="15"/>
+        </w:numPr>
+        <w:rPr>
+          <w:b/>
+        </w:rPr>
+      </w:pPr>
+      <w:bookmarkStart w:id="0" w:name="_GoBack"/>
+      <w:bookmarkEnd w:id="0"/>
     </w:p>
     <w:sectPr>
       <w:headerReference w:type="default" r:id="rId7"/>
@@ -4574,6 +4601,119 @@
     </w:lvl>
   </w:abstractNum>
   <w:abstractNum w:abstractNumId="11" w15:restartNumberingAfterBreak="0">
+    <w:nsid w:val="7B194EB4"/>
+    <w:multiLevelType w:val="hybridMultilevel"/>
+    <w:tmpl w:val="295AB38A"/>
+    <w:lvl w:ilvl="0" w:tplc="04090001">
+      <w:start w:val="1"/>
+      <w:numFmt w:val="bullet"/>
+      <w:lvlText w:val=""/>
+      <w:lvlJc w:val="left"/>
+      <w:pPr>
+        <w:ind w:left="720" w:hanging="360"/>
+      </w:pPr>
+      <w:rPr>
+        <w:rFonts w:ascii="Symbol" w:hAnsi="Symbol" w:hint="default"/>
+      </w:rPr>
+    </w:lvl>
+    <w:lvl w:ilvl="1" w:tplc="04090003" w:tentative="1">
+      <w:start w:val="1"/>
+      <w:numFmt w:val="bullet"/>
+      <w:lvlText w:val="o"/>
+      <w:lvlJc w:val="left"/>
+      <w:pPr>
+        <w:ind w:left="1440" w:hanging="360"/>
+      </w:pPr>
+      <w:rPr>
+        <w:rFonts w:ascii="Courier New" w:hAnsi="Courier New" w:cs="Courier New" w:hint="default"/>
+      </w:rPr>
+    </w:lvl>
+    <w:lvl w:ilvl="2" w:tplc="04090005" w:tentative="1">
+      <w:start w:val="1"/>
+      <w:numFmt w:val="bullet"/>
+      <w:lvlText w:val=""/>
+      <w:lvlJc w:val="left"/>
+      <w:pPr>
+        <w:ind w:left="2160" w:hanging="360"/>
+      </w:pPr>
+      <w:rPr>
+        <w:rFonts w:ascii="Wingdings" w:hAnsi="Wingdings" w:hint="default"/>
+      </w:rPr>
+    </w:lvl>
+    <w:lvl w:ilvl="3" w:tplc="04090001" w:tentative="1">
+      <w:start w:val="1"/>
+      <w:numFmt w:val="bullet"/>
+      <w:lvlText w:val=""/>
+      <w:lvlJc w:val="left"/>
+      <w:pPr>
+        <w:ind w:left="2880" w:hanging="360"/>
+      </w:pPr>
+      <w:rPr>
+        <w:rFonts w:ascii="Symbol" w:hAnsi="Symbol" w:hint="default"/>
+      </w:rPr>
+    </w:lvl>
+    <w:lvl w:ilvl="4" w:tplc="04090003" w:tentative="1">
+      <w:start w:val="1"/>
+      <w:numFmt w:val="bullet"/>
+      <w:lvlText w:val="o"/>
+      <w:lvlJc w:val="left"/>
+      <w:pPr>
+        <w:ind w:left="3600" w:hanging="360"/>
+      </w:pPr>
+      <w:rPr>
+        <w:rFonts w:ascii="Courier New" w:hAnsi="Courier New" w:cs="Courier New" w:hint="default"/>
+      </w:rPr>
+    </w:lvl>
+    <w:lvl w:ilvl="5" w:tplc="04090005" w:tentative="1">
+      <w:start w:val="1"/>
+      <w:numFmt w:val="bullet"/>
+      <w:lvlText w:val=""/>
+      <w:lvlJc w:val="left"/>
+      <w:pPr>
+        <w:ind w:left="4320" w:hanging="360"/>
+      </w:pPr>
+      <w:rPr>
+        <w:rFonts w:ascii="Wingdings" w:hAnsi="Wingdings" w:hint="default"/>
+      </w:rPr>
+    </w:lvl>
+    <w:lvl w:ilvl="6" w:tplc="04090001" w:tentative="1">
+      <w:start w:val="1"/>
+      <w:numFmt w:val="bullet"/>
+      <w:lvlText w:val=""/>
+      <w:lvlJc w:val="left"/>
+      <w:pPr>
+        <w:ind w:left="5040" w:hanging="360"/>
+      </w:pPr>
+      <w:rPr>
+        <w:rFonts w:ascii="Symbol" w:hAnsi="Symbol" w:hint="default"/>
+      </w:rPr>
+    </w:lvl>
+    <w:lvl w:ilvl="7" w:tplc="04090003" w:tentative="1">
+      <w:start w:val="1"/>
+      <w:numFmt w:val="bullet"/>
+      <w:lvlText w:val="o"/>
+      <w:lvlJc w:val="left"/>
+      <w:pPr>
+        <w:ind w:left="5760" w:hanging="360"/>
+      </w:pPr>
+      <w:rPr>
+        <w:rFonts w:ascii="Courier New" w:hAnsi="Courier New" w:cs="Courier New" w:hint="default"/>
+      </w:rPr>
+    </w:lvl>
+    <w:lvl w:ilvl="8" w:tplc="04090005" w:tentative="1">
+      <w:start w:val="1"/>
+      <w:numFmt w:val="bullet"/>
+      <w:lvlText w:val=""/>
+      <w:lvlJc w:val="left"/>
+      <w:pPr>
+        <w:ind w:left="6480" w:hanging="360"/>
+      </w:pPr>
+      <w:rPr>
+        <w:rFonts w:ascii="Wingdings" w:hAnsi="Wingdings" w:hint="default"/>
+      </w:rPr>
+    </w:lvl>
+  </w:abstractNum>
+  <w:abstractNum w:abstractNumId="12" w15:restartNumberingAfterBreak="0">
     <w:nsid w:val="7C094484"/>
     <w:multiLevelType w:val="hybridMultilevel"/>
     <w:tmpl w:val="A064A7DE"/>
@@ -4686,7 +4826,7 @@
       </w:rPr>
     </w:lvl>
   </w:abstractNum>
-  <w:abstractNum w:abstractNumId="12" w15:restartNumberingAfterBreak="0">
+  <w:abstractNum w:abstractNumId="13" w15:restartNumberingAfterBreak="0">
     <w:nsid w:val="7CA1049F"/>
     <w:multiLevelType w:val="hybridMultilevel"/>
     <w:tmpl w:val="FB32616C"/>
@@ -4799,7 +4939,7 @@
       </w:rPr>
     </w:lvl>
   </w:abstractNum>
-  <w:abstractNum w:abstractNumId="13" w15:restartNumberingAfterBreak="0">
+  <w:abstractNum w:abstractNumId="14" w15:restartNumberingAfterBreak="0">
     <w:nsid w:val="7D1B5222"/>
     <w:multiLevelType w:val="hybridMultilevel"/>
     <w:tmpl w:val="5F86FCA4"/>
@@ -4916,7 +5056,7 @@
     <w:abstractNumId w:val="3"/>
   </w:num>
   <w:num w:numId="2">
-    <w:abstractNumId w:val="11"/>
+    <w:abstractNumId w:val="12"/>
   </w:num>
   <w:num w:numId="3">
     <w:abstractNumId w:val="5"/>
@@ -4931,10 +5071,10 @@
     <w:abstractNumId w:val="0"/>
   </w:num>
   <w:num w:numId="7">
-    <w:abstractNumId w:val="12"/>
+    <w:abstractNumId w:val="13"/>
   </w:num>
   <w:num w:numId="8">
-    <w:abstractNumId w:val="13"/>
+    <w:abstractNumId w:val="14"/>
   </w:num>
   <w:num w:numId="9">
     <w:abstractNumId w:val="4"/>
@@ -4953,6 +5093,9 @@
   </w:num>
   <w:num w:numId="14">
     <w:abstractNumId w:val="10"/>
+  </w:num>
+  <w:num w:numId="15">
+    <w:abstractNumId w:val="11"/>
   </w:num>
 </w:numbering>
 </file>

</xml_diff>

<commit_message>
Lab5 done, starting Project 1
</commit_message>
<xml_diff>
--- a/Notes/notes.docx
+++ b/Notes/notes.docx
@@ -8,12 +8,6 @@
           <w:b/>
         </w:rPr>
       </w:pPr>
-      <w:r>
-        <w:rPr>
-          <w:b/>
-        </w:rPr>
-        <w:t xml:space="preserve">  </w:t>
-      </w:r>
       <w:r>
         <w:rPr>
           <w:b/>
@@ -3264,15 +3258,352 @@
     </w:p>
     <w:p>
       <w:pPr>
-        <w:pStyle w:val="ListParagraph"/>
-        <w:numPr>
-          <w:ilvl w:val="0"/>
-          <w:numId w:val="15"/>
-        </w:numPr>
-        <w:rPr>
-          <w:b/>
-        </w:rPr>
-      </w:pPr>
+        <w:rPr>
+          <w:b/>
+        </w:rPr>
+      </w:pPr>
+      <w:r>
+        <w:rPr>
+          <w:b/>
+        </w:rPr>
+        <w:t>Abstract:</w:t>
+      </w:r>
+    </w:p>
+    <w:p>
+      <w:pPr>
+        <w:pStyle w:val="ListParagraph"/>
+        <w:numPr>
+          <w:ilvl w:val="0"/>
+          <w:numId w:val="16"/>
+        </w:numPr>
+        <w:rPr>
+          <w:b/>
+        </w:rPr>
+      </w:pPr>
+      <w:r>
+        <w:t xml:space="preserve">If class is abstract, you </w:t>
+      </w:r>
+      <w:proofErr w:type="spellStart"/>
+      <w:proofErr w:type="gramStart"/>
+      <w:r>
+        <w:t>cant</w:t>
+      </w:r>
+      <w:proofErr w:type="spellEnd"/>
+      <w:proofErr w:type="gramEnd"/>
+      <w:r>
+        <w:t xml:space="preserve"> make an instance of class</w:t>
+      </w:r>
+    </w:p>
+    <w:p>
+      <w:pPr>
+        <w:pStyle w:val="ListParagraph"/>
+        <w:numPr>
+          <w:ilvl w:val="1"/>
+          <w:numId w:val="16"/>
+        </w:numPr>
+        <w:rPr>
+          <w:b/>
+        </w:rPr>
+      </w:pPr>
+      <w:r>
+        <w:t>You can have a class inherit from abstract class</w:t>
+      </w:r>
+    </w:p>
+    <w:p>
+      <w:pPr>
+        <w:pStyle w:val="ListParagraph"/>
+        <w:numPr>
+          <w:ilvl w:val="0"/>
+          <w:numId w:val="16"/>
+        </w:numPr>
+        <w:rPr>
+          <w:b/>
+        </w:rPr>
+      </w:pPr>
+      <w:r>
+        <w:t>Abstract methods have no body</w:t>
+      </w:r>
+    </w:p>
+    <w:p>
+      <w:pPr>
+        <w:pStyle w:val="ListParagraph"/>
+        <w:numPr>
+          <w:ilvl w:val="1"/>
+          <w:numId w:val="16"/>
+        </w:numPr>
+        <w:rPr>
+          <w:b/>
+        </w:rPr>
+      </w:pPr>
+      <w:r>
+        <w:t xml:space="preserve">If superclass has abstract method, subclass </w:t>
+      </w:r>
+      <w:proofErr w:type="gramStart"/>
+      <w:r>
+        <w:t>has to</w:t>
+      </w:r>
+      <w:proofErr w:type="gramEnd"/>
+      <w:r>
+        <w:t xml:space="preserve"> have that method and define it with some function</w:t>
+      </w:r>
+    </w:p>
+    <w:p>
+      <w:pPr>
+        <w:pStyle w:val="ListParagraph"/>
+        <w:numPr>
+          <w:ilvl w:val="0"/>
+          <w:numId w:val="16"/>
+        </w:numPr>
+        <w:rPr>
+          <w:b/>
+        </w:rPr>
+      </w:pPr>
+      <w:r>
+        <w:t xml:space="preserve">Public class </w:t>
+      </w:r>
+      <w:proofErr w:type="gramStart"/>
+      <w:r>
+        <w:t>Car{ public</w:t>
+      </w:r>
+      <w:proofErr w:type="gramEnd"/>
+      <w:r>
+        <w:t xml:space="preserve"> abstract </w:t>
+      </w:r>
+      <w:proofErr w:type="spellStart"/>
+      <w:r>
+        <w:t>hasDoors</w:t>
+      </w:r>
+      <w:proofErr w:type="spellEnd"/>
+      <w:r>
+        <w:t xml:space="preserve">(); } </w:t>
+      </w:r>
+      <w:r>
+        <w:sym w:font="Wingdings" w:char="F0E0"/>
+      </w:r>
+      <w:r>
+        <w:t xml:space="preserve"> public class </w:t>
+      </w:r>
+      <w:proofErr w:type="spellStart"/>
+      <w:r>
+        <w:t>SportsCar</w:t>
+      </w:r>
+      <w:proofErr w:type="spellEnd"/>
+      <w:r>
+        <w:t xml:space="preserve"> extends Car{ public </w:t>
+      </w:r>
+      <w:proofErr w:type="spellStart"/>
+      <w:r>
+        <w:t>hasDoors</w:t>
+      </w:r>
+      <w:proofErr w:type="spellEnd"/>
+      <w:r>
+        <w:t>(){}}</w:t>
+      </w:r>
+    </w:p>
+    <w:p>
+      <w:pPr>
+        <w:pStyle w:val="ListParagraph"/>
+        <w:numPr>
+          <w:ilvl w:val="1"/>
+          <w:numId w:val="16"/>
+        </w:numPr>
+        <w:rPr>
+          <w:b/>
+        </w:rPr>
+      </w:pPr>
+      <w:proofErr w:type="spellStart"/>
+      <w:r>
+        <w:t>hasDoors</w:t>
+      </w:r>
+      <w:proofErr w:type="spellEnd"/>
+      <w:r>
+        <w:t xml:space="preserve"> in </w:t>
+      </w:r>
+      <w:proofErr w:type="spellStart"/>
+      <w:r>
+        <w:t>SportsCar</w:t>
+      </w:r>
+      <w:proofErr w:type="spellEnd"/>
+      <w:r>
+        <w:t xml:space="preserve"> NEEDS to exist</w:t>
+      </w:r>
+    </w:p>
+    <w:p>
+      <w:pPr>
+        <w:pStyle w:val="ListParagraph"/>
+        <w:numPr>
+          <w:ilvl w:val="0"/>
+          <w:numId w:val="16"/>
+        </w:numPr>
+        <w:rPr>
+          <w:b/>
+        </w:rPr>
+      </w:pPr>
+      <w:r>
+        <w:t xml:space="preserve">Abstract objects are </w:t>
+      </w:r>
+      <w:r>
+        <w:rPr>
+          <w:i/>
+        </w:rPr>
+        <w:t>italic</w:t>
+      </w:r>
+      <w:r>
+        <w:t xml:space="preserve"> in UML diagrams</w:t>
+      </w:r>
+    </w:p>
+    <w:p>
+      <w:pPr>
+        <w:rPr>
+          <w:b/>
+        </w:rPr>
+      </w:pPr>
+      <w:r>
+        <w:rPr>
+          <w:b/>
+        </w:rPr>
+        <w:t>Exceptions:</w:t>
+      </w:r>
+    </w:p>
+    <w:p>
+      <w:pPr>
+        <w:pStyle w:val="ListParagraph"/>
+        <w:numPr>
+          <w:ilvl w:val="0"/>
+          <w:numId w:val="17"/>
+        </w:numPr>
+        <w:rPr>
+          <w:b/>
+        </w:rPr>
+      </w:pPr>
+      <w:r>
+        <w:t>Unhandled exceptions will crash the program</w:t>
+      </w:r>
+    </w:p>
+    <w:p>
+      <w:pPr>
+        <w:pStyle w:val="ListParagraph"/>
+        <w:numPr>
+          <w:ilvl w:val="1"/>
+          <w:numId w:val="17"/>
+        </w:numPr>
+        <w:rPr>
+          <w:b/>
+        </w:rPr>
+      </w:pPr>
+      <w:r>
+        <w:t>Use try/catch blocks</w:t>
+      </w:r>
+    </w:p>
+    <w:p>
+      <w:pPr>
+        <w:pStyle w:val="ListParagraph"/>
+        <w:numPr>
+          <w:ilvl w:val="2"/>
+          <w:numId w:val="17"/>
+        </w:numPr>
+        <w:rPr>
+          <w:b/>
+        </w:rPr>
+      </w:pPr>
+      <w:r>
+        <w:t>Or don’t write bad code</w:t>
+      </w:r>
+    </w:p>
+    <w:p>
+      <w:pPr>
+        <w:pStyle w:val="ListParagraph"/>
+        <w:numPr>
+          <w:ilvl w:val="0"/>
+          <w:numId w:val="17"/>
+        </w:numPr>
+        <w:rPr>
+          <w:b/>
+        </w:rPr>
+      </w:pPr>
+      <w:r>
+        <w:t>Throwable has error and exception</w:t>
+      </w:r>
+    </w:p>
+    <w:p>
+      <w:pPr>
+        <w:pStyle w:val="ListParagraph"/>
+        <w:numPr>
+          <w:ilvl w:val="1"/>
+          <w:numId w:val="17"/>
+        </w:numPr>
+        <w:rPr>
+          <w:b/>
+        </w:rPr>
+      </w:pPr>
+      <w:r>
+        <w:t xml:space="preserve">Errors are caused by </w:t>
+      </w:r>
+      <w:proofErr w:type="spellStart"/>
+      <w:r>
+        <w:t>unhandleable</w:t>
+      </w:r>
+      <w:proofErr w:type="spellEnd"/>
+      <w:r>
+        <w:t xml:space="preserve"> things with java</w:t>
+      </w:r>
+    </w:p>
+    <w:p>
+      <w:pPr>
+        <w:pStyle w:val="ListParagraph"/>
+        <w:numPr>
+          <w:ilvl w:val="2"/>
+          <w:numId w:val="17"/>
+        </w:numPr>
+        <w:rPr>
+          <w:b/>
+        </w:rPr>
+      </w:pPr>
+      <w:r>
+        <w:t>Out of memory is one error</w:t>
+      </w:r>
+    </w:p>
+    <w:p>
+      <w:pPr>
+        <w:pStyle w:val="ListParagraph"/>
+        <w:numPr>
+          <w:ilvl w:val="1"/>
+          <w:numId w:val="17"/>
+        </w:numPr>
+        <w:rPr>
+          <w:b/>
+        </w:rPr>
+      </w:pPr>
+      <w:r>
+        <w:t>Exception has two different types</w:t>
+      </w:r>
+    </w:p>
+    <w:p>
+      <w:pPr>
+        <w:pStyle w:val="ListParagraph"/>
+        <w:numPr>
+          <w:ilvl w:val="2"/>
+          <w:numId w:val="17"/>
+        </w:numPr>
+        <w:rPr>
+          <w:b/>
+        </w:rPr>
+      </w:pPr>
+      <w:proofErr w:type="spellStart"/>
+      <w:r>
+        <w:t>IOException</w:t>
+      </w:r>
+      <w:proofErr w:type="spellEnd"/>
+      <w:r>
+        <w:t xml:space="preserve"> and </w:t>
+      </w:r>
+      <w:proofErr w:type="spellStart"/>
+      <w:r>
+        <w:t>RuntimeException</w:t>
+      </w:r>
+      <w:proofErr w:type="spellEnd"/>
+    </w:p>
+    <w:p>
       <w:bookmarkStart w:id="0" w:name="_GoBack"/>
       <w:bookmarkEnd w:id="0"/>
     </w:p>
@@ -4375,6 +4706,119 @@
     </w:lvl>
   </w:abstractNum>
   <w:abstractNum w:abstractNumId="9" w15:restartNumberingAfterBreak="0">
+    <w:nsid w:val="4649225E"/>
+    <w:multiLevelType w:val="hybridMultilevel"/>
+    <w:tmpl w:val="4A3AFFFA"/>
+    <w:lvl w:ilvl="0" w:tplc="04090001">
+      <w:start w:val="1"/>
+      <w:numFmt w:val="bullet"/>
+      <w:lvlText w:val=""/>
+      <w:lvlJc w:val="left"/>
+      <w:pPr>
+        <w:ind w:left="720" w:hanging="360"/>
+      </w:pPr>
+      <w:rPr>
+        <w:rFonts w:ascii="Symbol" w:hAnsi="Symbol" w:hint="default"/>
+      </w:rPr>
+    </w:lvl>
+    <w:lvl w:ilvl="1" w:tplc="04090003">
+      <w:start w:val="1"/>
+      <w:numFmt w:val="bullet"/>
+      <w:lvlText w:val="o"/>
+      <w:lvlJc w:val="left"/>
+      <w:pPr>
+        <w:ind w:left="1440" w:hanging="360"/>
+      </w:pPr>
+      <w:rPr>
+        <w:rFonts w:ascii="Courier New" w:hAnsi="Courier New" w:cs="Courier New" w:hint="default"/>
+      </w:rPr>
+    </w:lvl>
+    <w:lvl w:ilvl="2" w:tplc="04090005" w:tentative="1">
+      <w:start w:val="1"/>
+      <w:numFmt w:val="bullet"/>
+      <w:lvlText w:val=""/>
+      <w:lvlJc w:val="left"/>
+      <w:pPr>
+        <w:ind w:left="2160" w:hanging="360"/>
+      </w:pPr>
+      <w:rPr>
+        <w:rFonts w:ascii="Wingdings" w:hAnsi="Wingdings" w:hint="default"/>
+      </w:rPr>
+    </w:lvl>
+    <w:lvl w:ilvl="3" w:tplc="04090001" w:tentative="1">
+      <w:start w:val="1"/>
+      <w:numFmt w:val="bullet"/>
+      <w:lvlText w:val=""/>
+      <w:lvlJc w:val="left"/>
+      <w:pPr>
+        <w:ind w:left="2880" w:hanging="360"/>
+      </w:pPr>
+      <w:rPr>
+        <w:rFonts w:ascii="Symbol" w:hAnsi="Symbol" w:hint="default"/>
+      </w:rPr>
+    </w:lvl>
+    <w:lvl w:ilvl="4" w:tplc="04090003" w:tentative="1">
+      <w:start w:val="1"/>
+      <w:numFmt w:val="bullet"/>
+      <w:lvlText w:val="o"/>
+      <w:lvlJc w:val="left"/>
+      <w:pPr>
+        <w:ind w:left="3600" w:hanging="360"/>
+      </w:pPr>
+      <w:rPr>
+        <w:rFonts w:ascii="Courier New" w:hAnsi="Courier New" w:cs="Courier New" w:hint="default"/>
+      </w:rPr>
+    </w:lvl>
+    <w:lvl w:ilvl="5" w:tplc="04090005" w:tentative="1">
+      <w:start w:val="1"/>
+      <w:numFmt w:val="bullet"/>
+      <w:lvlText w:val=""/>
+      <w:lvlJc w:val="left"/>
+      <w:pPr>
+        <w:ind w:left="4320" w:hanging="360"/>
+      </w:pPr>
+      <w:rPr>
+        <w:rFonts w:ascii="Wingdings" w:hAnsi="Wingdings" w:hint="default"/>
+      </w:rPr>
+    </w:lvl>
+    <w:lvl w:ilvl="6" w:tplc="04090001" w:tentative="1">
+      <w:start w:val="1"/>
+      <w:numFmt w:val="bullet"/>
+      <w:lvlText w:val=""/>
+      <w:lvlJc w:val="left"/>
+      <w:pPr>
+        <w:ind w:left="5040" w:hanging="360"/>
+      </w:pPr>
+      <w:rPr>
+        <w:rFonts w:ascii="Symbol" w:hAnsi="Symbol" w:hint="default"/>
+      </w:rPr>
+    </w:lvl>
+    <w:lvl w:ilvl="7" w:tplc="04090003" w:tentative="1">
+      <w:start w:val="1"/>
+      <w:numFmt w:val="bullet"/>
+      <w:lvlText w:val="o"/>
+      <w:lvlJc w:val="left"/>
+      <w:pPr>
+        <w:ind w:left="5760" w:hanging="360"/>
+      </w:pPr>
+      <w:rPr>
+        <w:rFonts w:ascii="Courier New" w:hAnsi="Courier New" w:cs="Courier New" w:hint="default"/>
+      </w:rPr>
+    </w:lvl>
+    <w:lvl w:ilvl="8" w:tplc="04090005" w:tentative="1">
+      <w:start w:val="1"/>
+      <w:numFmt w:val="bullet"/>
+      <w:lvlText w:val=""/>
+      <w:lvlJc w:val="left"/>
+      <w:pPr>
+        <w:ind w:left="6480" w:hanging="360"/>
+      </w:pPr>
+      <w:rPr>
+        <w:rFonts w:ascii="Wingdings" w:hAnsi="Wingdings" w:hint="default"/>
+      </w:rPr>
+    </w:lvl>
+  </w:abstractNum>
+  <w:abstractNum w:abstractNumId="10" w15:restartNumberingAfterBreak="0">
     <w:nsid w:val="4C1B6314"/>
     <w:multiLevelType w:val="hybridMultilevel"/>
     <w:tmpl w:val="9DC29188"/>
@@ -4487,7 +4931,120 @@
       </w:rPr>
     </w:lvl>
   </w:abstractNum>
-  <w:abstractNum w:abstractNumId="10" w15:restartNumberingAfterBreak="0">
+  <w:abstractNum w:abstractNumId="11" w15:restartNumberingAfterBreak="0">
+    <w:nsid w:val="4D016D3D"/>
+    <w:multiLevelType w:val="hybridMultilevel"/>
+    <w:tmpl w:val="34E8EE4C"/>
+    <w:lvl w:ilvl="0" w:tplc="04090001">
+      <w:start w:val="1"/>
+      <w:numFmt w:val="bullet"/>
+      <w:lvlText w:val=""/>
+      <w:lvlJc w:val="left"/>
+      <w:pPr>
+        <w:ind w:left="720" w:hanging="360"/>
+      </w:pPr>
+      <w:rPr>
+        <w:rFonts w:ascii="Symbol" w:hAnsi="Symbol" w:hint="default"/>
+      </w:rPr>
+    </w:lvl>
+    <w:lvl w:ilvl="1" w:tplc="04090003">
+      <w:start w:val="1"/>
+      <w:numFmt w:val="bullet"/>
+      <w:lvlText w:val="o"/>
+      <w:lvlJc w:val="left"/>
+      <w:pPr>
+        <w:ind w:left="1440" w:hanging="360"/>
+      </w:pPr>
+      <w:rPr>
+        <w:rFonts w:ascii="Courier New" w:hAnsi="Courier New" w:cs="Courier New" w:hint="default"/>
+      </w:rPr>
+    </w:lvl>
+    <w:lvl w:ilvl="2" w:tplc="04090005">
+      <w:start w:val="1"/>
+      <w:numFmt w:val="bullet"/>
+      <w:lvlText w:val=""/>
+      <w:lvlJc w:val="left"/>
+      <w:pPr>
+        <w:ind w:left="2160" w:hanging="360"/>
+      </w:pPr>
+      <w:rPr>
+        <w:rFonts w:ascii="Wingdings" w:hAnsi="Wingdings" w:hint="default"/>
+      </w:rPr>
+    </w:lvl>
+    <w:lvl w:ilvl="3" w:tplc="04090001">
+      <w:start w:val="1"/>
+      <w:numFmt w:val="bullet"/>
+      <w:lvlText w:val=""/>
+      <w:lvlJc w:val="left"/>
+      <w:pPr>
+        <w:ind w:left="2880" w:hanging="360"/>
+      </w:pPr>
+      <w:rPr>
+        <w:rFonts w:ascii="Symbol" w:hAnsi="Symbol" w:hint="default"/>
+      </w:rPr>
+    </w:lvl>
+    <w:lvl w:ilvl="4" w:tplc="04090003" w:tentative="1">
+      <w:start w:val="1"/>
+      <w:numFmt w:val="bullet"/>
+      <w:lvlText w:val="o"/>
+      <w:lvlJc w:val="left"/>
+      <w:pPr>
+        <w:ind w:left="3600" w:hanging="360"/>
+      </w:pPr>
+      <w:rPr>
+        <w:rFonts w:ascii="Courier New" w:hAnsi="Courier New" w:cs="Courier New" w:hint="default"/>
+      </w:rPr>
+    </w:lvl>
+    <w:lvl w:ilvl="5" w:tplc="04090005" w:tentative="1">
+      <w:start w:val="1"/>
+      <w:numFmt w:val="bullet"/>
+      <w:lvlText w:val=""/>
+      <w:lvlJc w:val="left"/>
+      <w:pPr>
+        <w:ind w:left="4320" w:hanging="360"/>
+      </w:pPr>
+      <w:rPr>
+        <w:rFonts w:ascii="Wingdings" w:hAnsi="Wingdings" w:hint="default"/>
+      </w:rPr>
+    </w:lvl>
+    <w:lvl w:ilvl="6" w:tplc="04090001" w:tentative="1">
+      <w:start w:val="1"/>
+      <w:numFmt w:val="bullet"/>
+      <w:lvlText w:val=""/>
+      <w:lvlJc w:val="left"/>
+      <w:pPr>
+        <w:ind w:left="5040" w:hanging="360"/>
+      </w:pPr>
+      <w:rPr>
+        <w:rFonts w:ascii="Symbol" w:hAnsi="Symbol" w:hint="default"/>
+      </w:rPr>
+    </w:lvl>
+    <w:lvl w:ilvl="7" w:tplc="04090003" w:tentative="1">
+      <w:start w:val="1"/>
+      <w:numFmt w:val="bullet"/>
+      <w:lvlText w:val="o"/>
+      <w:lvlJc w:val="left"/>
+      <w:pPr>
+        <w:ind w:left="5760" w:hanging="360"/>
+      </w:pPr>
+      <w:rPr>
+        <w:rFonts w:ascii="Courier New" w:hAnsi="Courier New" w:cs="Courier New" w:hint="default"/>
+      </w:rPr>
+    </w:lvl>
+    <w:lvl w:ilvl="8" w:tplc="04090005" w:tentative="1">
+      <w:start w:val="1"/>
+      <w:numFmt w:val="bullet"/>
+      <w:lvlText w:val=""/>
+      <w:lvlJc w:val="left"/>
+      <w:pPr>
+        <w:ind w:left="6480" w:hanging="360"/>
+      </w:pPr>
+      <w:rPr>
+        <w:rFonts w:ascii="Wingdings" w:hAnsi="Wingdings" w:hint="default"/>
+      </w:rPr>
+    </w:lvl>
+  </w:abstractNum>
+  <w:abstractNum w:abstractNumId="12" w15:restartNumberingAfterBreak="0">
     <w:nsid w:val="66E815C1"/>
     <w:multiLevelType w:val="hybridMultilevel"/>
     <w:tmpl w:val="79E0E8DC"/>
@@ -4600,7 +5157,7 @@
       </w:rPr>
     </w:lvl>
   </w:abstractNum>
-  <w:abstractNum w:abstractNumId="11" w15:restartNumberingAfterBreak="0">
+  <w:abstractNum w:abstractNumId="13" w15:restartNumberingAfterBreak="0">
     <w:nsid w:val="7B194EB4"/>
     <w:multiLevelType w:val="hybridMultilevel"/>
     <w:tmpl w:val="295AB38A"/>
@@ -4713,7 +5270,7 @@
       </w:rPr>
     </w:lvl>
   </w:abstractNum>
-  <w:abstractNum w:abstractNumId="12" w15:restartNumberingAfterBreak="0">
+  <w:abstractNum w:abstractNumId="14" w15:restartNumberingAfterBreak="0">
     <w:nsid w:val="7C094484"/>
     <w:multiLevelType w:val="hybridMultilevel"/>
     <w:tmpl w:val="A064A7DE"/>
@@ -4826,7 +5383,7 @@
       </w:rPr>
     </w:lvl>
   </w:abstractNum>
-  <w:abstractNum w:abstractNumId="13" w15:restartNumberingAfterBreak="0">
+  <w:abstractNum w:abstractNumId="15" w15:restartNumberingAfterBreak="0">
     <w:nsid w:val="7CA1049F"/>
     <w:multiLevelType w:val="hybridMultilevel"/>
     <w:tmpl w:val="FB32616C"/>
@@ -4939,7 +5496,7 @@
       </w:rPr>
     </w:lvl>
   </w:abstractNum>
-  <w:abstractNum w:abstractNumId="14" w15:restartNumberingAfterBreak="0">
+  <w:abstractNum w:abstractNumId="16" w15:restartNumberingAfterBreak="0">
     <w:nsid w:val="7D1B5222"/>
     <w:multiLevelType w:val="hybridMultilevel"/>
     <w:tmpl w:val="5F86FCA4"/>
@@ -5056,7 +5613,7 @@
     <w:abstractNumId w:val="3"/>
   </w:num>
   <w:num w:numId="2">
-    <w:abstractNumId w:val="12"/>
+    <w:abstractNumId w:val="14"/>
   </w:num>
   <w:num w:numId="3">
     <w:abstractNumId w:val="5"/>
@@ -5071,16 +5628,16 @@
     <w:abstractNumId w:val="0"/>
   </w:num>
   <w:num w:numId="7">
-    <w:abstractNumId w:val="13"/>
+    <w:abstractNumId w:val="15"/>
   </w:num>
   <w:num w:numId="8">
-    <w:abstractNumId w:val="14"/>
+    <w:abstractNumId w:val="16"/>
   </w:num>
   <w:num w:numId="9">
     <w:abstractNumId w:val="4"/>
   </w:num>
   <w:num w:numId="10">
-    <w:abstractNumId w:val="9"/>
+    <w:abstractNumId w:val="10"/>
   </w:num>
   <w:num w:numId="11">
     <w:abstractNumId w:val="2"/>
@@ -5092,9 +5649,15 @@
     <w:abstractNumId w:val="7"/>
   </w:num>
   <w:num w:numId="14">
-    <w:abstractNumId w:val="10"/>
+    <w:abstractNumId w:val="12"/>
   </w:num>
   <w:num w:numId="15">
+    <w:abstractNumId w:val="13"/>
+  </w:num>
+  <w:num w:numId="16">
+    <w:abstractNumId w:val="9"/>
+  </w:num>
+  <w:num w:numId="17">
     <w:abstractNumId w:val="11"/>
   </w:num>
 </w:numbering>

</xml_diff>

<commit_message>
Finished (?) project 1
</commit_message>
<xml_diff>
--- a/Notes/notes.docx
+++ b/Notes/notes.docx
@@ -60,7 +60,15 @@
         </w:numPr>
       </w:pPr>
       <w:r>
-        <w:t>Main is also global, and apparently globals are bad</w:t>
+        <w:t xml:space="preserve">Main is also global, and apparently </w:t>
+      </w:r>
+      <w:proofErr w:type="spellStart"/>
+      <w:r>
+        <w:t>globals</w:t>
+      </w:r>
+      <w:proofErr w:type="spellEnd"/>
+      <w:r>
+        <w:t xml:space="preserve"> are bad</w:t>
       </w:r>
     </w:p>
     <w:p>
@@ -120,7 +128,20 @@
         </w:numPr>
       </w:pPr>
       <w:r>
-        <w:t>Every time new is used, it’s a new instance of a method i.e. new int[4];</w:t>
+        <w:t xml:space="preserve">Every time new is used, it’s a new instance of a method i.e. new </w:t>
+      </w:r>
+      <w:proofErr w:type="spellStart"/>
+      <w:proofErr w:type="gramStart"/>
+      <w:r>
+        <w:t>int</w:t>
+      </w:r>
+      <w:proofErr w:type="spellEnd"/>
+      <w:r>
+        <w:t>[</w:t>
+      </w:r>
+      <w:proofErr w:type="gramEnd"/>
+      <w:r>
+        <w:t>4];</w:t>
       </w:r>
     </w:p>
     <w:p>
@@ -132,7 +153,39 @@
         </w:numPr>
       </w:pPr>
       <w:r>
-        <w:t>Example, every math method is static because it makes much more sense to have a static method available to every class than to force a new instance of math class every single time there needs to be a math call. Math.sqrt(25.0); instead of Math myMath = new Math(); myMath.sqrt(25.0);</w:t>
+        <w:t xml:space="preserve">Example, every math method is static because it makes much more sense to have a static method available to every class than to force a new instance of math class every single time there needs to be a math call. </w:t>
+      </w:r>
+      <w:proofErr w:type="spellStart"/>
+      <w:r>
+        <w:t>Math.sqrt</w:t>
+      </w:r>
+      <w:proofErr w:type="spellEnd"/>
+      <w:r>
+        <w:t xml:space="preserve">(25.0); instead of Math </w:t>
+      </w:r>
+      <w:proofErr w:type="spellStart"/>
+      <w:r>
+        <w:t>myMath</w:t>
+      </w:r>
+      <w:proofErr w:type="spellEnd"/>
+      <w:r>
+        <w:t xml:space="preserve"> = new </w:t>
+      </w:r>
+      <w:proofErr w:type="gramStart"/>
+      <w:r>
+        <w:t>Math(</w:t>
+      </w:r>
+      <w:proofErr w:type="gramEnd"/>
+      <w:r>
+        <w:t xml:space="preserve">); </w:t>
+      </w:r>
+      <w:proofErr w:type="spellStart"/>
+      <w:r>
+        <w:t>myMath.sqrt</w:t>
+      </w:r>
+      <w:proofErr w:type="spellEnd"/>
+      <w:r>
+        <w:t>(25.0);</w:t>
       </w:r>
     </w:p>
     <w:p>
@@ -144,7 +197,15 @@
         </w:numPr>
       </w:pPr>
       <w:r>
-        <w:t>You can access statics anywhere, and since global is bad, don’t have static unless its for utilitarian stuff</w:t>
+        <w:t xml:space="preserve">You can access statics anywhere, and since global is bad, don’t have static unless </w:t>
+      </w:r>
+      <w:proofErr w:type="spellStart"/>
+      <w:r>
+        <w:t>its</w:t>
+      </w:r>
+      <w:proofErr w:type="spellEnd"/>
+      <w:r>
+        <w:t xml:space="preserve"> for utilitarian stuff</w:t>
       </w:r>
     </w:p>
     <w:p>
@@ -171,7 +232,15 @@
         </w:numPr>
       </w:pPr>
       <w:r>
-        <w:t>All instances of class shares the same static fields</w:t>
+        <w:t xml:space="preserve">All instances of class </w:t>
+      </w:r>
+      <w:proofErr w:type="gramStart"/>
+      <w:r>
+        <w:t>shares</w:t>
+      </w:r>
+      <w:proofErr w:type="gramEnd"/>
+      <w:r>
+        <w:t xml:space="preserve"> the same static fields</w:t>
       </w:r>
     </w:p>
     <w:p>
@@ -282,7 +351,15 @@
         </w:numPr>
       </w:pPr>
       <w:r>
-        <w:t>Static methods can’t be overridden because method overriding only occurs in thecontext of runtime</w:t>
+        <w:t xml:space="preserve">Static methods can’t be overridden because method overriding only occurs in </w:t>
+      </w:r>
+      <w:proofErr w:type="spellStart"/>
+      <w:r>
+        <w:t>thecontext</w:t>
+      </w:r>
+      <w:proofErr w:type="spellEnd"/>
+      <w:r>
+        <w:t xml:space="preserve"> of runtime</w:t>
       </w:r>
     </w:p>
     <w:p>
@@ -354,8 +431,13 @@
           <w:b/>
         </w:rPr>
       </w:pPr>
-      <w:r>
-        <w:t>Basically any type that isn’t the primitive 8 types are just passed as a pointer to the object</w:t>
+      <w:proofErr w:type="gramStart"/>
+      <w:r>
+        <w:t>Basically</w:t>
+      </w:r>
+      <w:proofErr w:type="gramEnd"/>
+      <w:r>
+        <w:t xml:space="preserve"> any type that isn’t the primitive 8 types are just passed as a pointer to the object</w:t>
       </w:r>
     </w:p>
     <w:p>
@@ -370,8 +452,13 @@
         </w:rPr>
       </w:pPr>
       <w:r>
-        <w:t>In the example, r is just a pointer to globalRect</w:t>
-      </w:r>
+        <w:t xml:space="preserve">In the example, r is just a pointer to </w:t>
+      </w:r>
+      <w:proofErr w:type="spellStart"/>
+      <w:r>
+        <w:t>globalRect</w:t>
+      </w:r>
+      <w:proofErr w:type="spellEnd"/>
     </w:p>
     <w:p>
       <w:pPr>
@@ -385,7 +472,15 @@
         </w:rPr>
       </w:pPr>
       <w:r>
-        <w:t>public Rectangle globalRect;</w:t>
+        <w:t xml:space="preserve">public Rectangle </w:t>
+      </w:r>
+      <w:proofErr w:type="spellStart"/>
+      <w:r>
+        <w:t>globalRect</w:t>
+      </w:r>
+      <w:proofErr w:type="spellEnd"/>
+      <w:r>
+        <w:t>;</w:t>
       </w:r>
     </w:p>
     <w:p>
@@ -400,7 +495,36 @@
         </w:rPr>
       </w:pPr>
       <w:r>
-        <w:t>public void displayRectangle(Rectangle r){ System.out.println(r.getLength()); }</w:t>
+        <w:t xml:space="preserve">public void </w:t>
+      </w:r>
+      <w:proofErr w:type="spellStart"/>
+      <w:proofErr w:type="gramStart"/>
+      <w:r>
+        <w:t>displayRectangle</w:t>
+      </w:r>
+      <w:proofErr w:type="spellEnd"/>
+      <w:r>
+        <w:t>(</w:t>
+      </w:r>
+      <w:proofErr w:type="gramEnd"/>
+      <w:r>
+        <w:t xml:space="preserve">Rectangle r){ </w:t>
+      </w:r>
+      <w:proofErr w:type="spellStart"/>
+      <w:r>
+        <w:t>System.out.println</w:t>
+      </w:r>
+      <w:proofErr w:type="spellEnd"/>
+      <w:r>
+        <w:t>(</w:t>
+      </w:r>
+      <w:proofErr w:type="spellStart"/>
+      <w:r>
+        <w:t>r.getLength</w:t>
+      </w:r>
+      <w:proofErr w:type="spellEnd"/>
+      <w:r>
+        <w:t>()); }</w:t>
       </w:r>
     </w:p>
     <w:p>
@@ -415,8 +539,13 @@
         </w:rPr>
       </w:pPr>
       <w:r>
-        <w:t>Methods can return any object type, not just primatives</w:t>
-      </w:r>
+        <w:t xml:space="preserve">Methods can return any object type, not just </w:t>
+      </w:r>
+      <w:proofErr w:type="spellStart"/>
+      <w:r>
+        <w:t>primatives</w:t>
+      </w:r>
+      <w:proofErr w:type="spellEnd"/>
     </w:p>
     <w:p>
       <w:pPr>
@@ -444,19 +573,37 @@
       </w:pPr>
       <w:r>
         <w:lastRenderedPageBreak/>
-        <w:t xml:space="preserve">Good programming practive for each class is to have a </w:t>
-      </w:r>
+        <w:t xml:space="preserve">Good programming </w:t>
+      </w:r>
+      <w:proofErr w:type="spellStart"/>
+      <w:r>
+        <w:t>practive</w:t>
+      </w:r>
+      <w:proofErr w:type="spellEnd"/>
+      <w:r>
+        <w:t xml:space="preserve"> for each class is to have a </w:t>
+      </w:r>
+      <w:proofErr w:type="spellStart"/>
+      <w:proofErr w:type="gramStart"/>
       <w:r>
         <w:rPr>
           <w:b/>
         </w:rPr>
         <w:t>toString</w:t>
       </w:r>
-      <w:r>
-        <w:rPr>
-          <w:b/>
-        </w:rPr>
-        <w:t>()</w:t>
+      <w:proofErr w:type="spellEnd"/>
+      <w:r>
+        <w:rPr>
+          <w:b/>
+        </w:rPr>
+        <w:t>(</w:t>
+      </w:r>
+      <w:proofErr w:type="gramEnd"/>
+      <w:r>
+        <w:rPr>
+          <w:b/>
+        </w:rPr>
+        <w:t>)</w:t>
       </w:r>
       <w:r>
         <w:t xml:space="preserve"> method in each class, which will return the “state” of an object created in a class</w:t>
@@ -474,7 +621,23 @@
         </w:rPr>
       </w:pPr>
       <w:r>
-        <w:t>In RobotTorso.java, RobotHead.java, etc, there is a toString function that returns how many arms or color of eye, etc.</w:t>
+        <w:t xml:space="preserve">In RobotTorso.java, RobotHead.java, </w:t>
+      </w:r>
+      <w:proofErr w:type="spellStart"/>
+      <w:r>
+        <w:t>etc</w:t>
+      </w:r>
+      <w:proofErr w:type="spellEnd"/>
+      <w:r>
+        <w:t xml:space="preserve">, there is a </w:t>
+      </w:r>
+      <w:proofErr w:type="spellStart"/>
+      <w:r>
+        <w:t>toString</w:t>
+      </w:r>
+      <w:proofErr w:type="spellEnd"/>
+      <w:r>
+        <w:t xml:space="preserve"> function that returns how many arms or color of eye, etc.</w:t>
       </w:r>
     </w:p>
     <w:p>
@@ -489,13 +652,37 @@
         </w:rPr>
       </w:pPr>
       <w:r>
-        <w:t xml:space="preserve">If you try and System.out.println() a class object, it will look for </w:t>
-      </w:r>
-      <w:r>
-        <w:rPr>
-          <w:b/>
-        </w:rPr>
-        <w:t>toString()</w:t>
+        <w:t xml:space="preserve">If you try and </w:t>
+      </w:r>
+      <w:proofErr w:type="spellStart"/>
+      <w:r>
+        <w:t>System.out.println</w:t>
+      </w:r>
+      <w:proofErr w:type="spellEnd"/>
+      <w:r>
+        <w:t xml:space="preserve">() a class object, it will look for </w:t>
+      </w:r>
+      <w:proofErr w:type="spellStart"/>
+      <w:proofErr w:type="gramStart"/>
+      <w:r>
+        <w:rPr>
+          <w:b/>
+        </w:rPr>
+        <w:t>toString</w:t>
+      </w:r>
+      <w:proofErr w:type="spellEnd"/>
+      <w:r>
+        <w:rPr>
+          <w:b/>
+        </w:rPr>
+        <w:t>(</w:t>
+      </w:r>
+      <w:proofErr w:type="gramEnd"/>
+      <w:r>
+        <w:rPr>
+          <w:b/>
+        </w:rPr>
+        <w:t>)</w:t>
       </w:r>
       <w:r>
         <w:t>, else it will print the name and address of the object</w:t>
@@ -534,7 +721,23 @@
         <w:sym w:font="Wingdings" w:char="F0E0"/>
       </w:r>
       <w:r>
-        <w:t xml:space="preserve"> dog = “fido”; doesn’t actually change the string stored at location dog, it points dog to a brand new address </w:t>
+        <w:t xml:space="preserve"> dog = “</w:t>
+      </w:r>
+      <w:proofErr w:type="spellStart"/>
+      <w:r>
+        <w:t>fido</w:t>
+      </w:r>
+      <w:proofErr w:type="spellEnd"/>
+      <w:r>
+        <w:t xml:space="preserve">”; doesn’t actually change the string stored at location dog, it points dog to a </w:t>
+      </w:r>
+      <w:proofErr w:type="gramStart"/>
+      <w:r>
+        <w:t>brand new</w:t>
+      </w:r>
+      <w:proofErr w:type="gramEnd"/>
+      <w:r>
+        <w:t xml:space="preserve"> address </w:t>
       </w:r>
       <w:r>
         <w:t>that has a brand new address. STRINGS ARE IMMUTABLE. PERIOD</w:t>
@@ -566,8 +769,21 @@
           <w:b/>
         </w:rPr>
       </w:pPr>
-      <w:r>
-        <w:t>StringBuilder can change specific characters, insert, delete, etc, without creating new object and address</w:t>
+      <w:proofErr w:type="spellStart"/>
+      <w:r>
+        <w:t>StringBuilder</w:t>
+      </w:r>
+      <w:proofErr w:type="spellEnd"/>
+      <w:r>
+        <w:t xml:space="preserve"> can change specific characters, insert, delete, </w:t>
+      </w:r>
+      <w:proofErr w:type="spellStart"/>
+      <w:r>
+        <w:t>etc</w:t>
+      </w:r>
+      <w:proofErr w:type="spellEnd"/>
+      <w:r>
+        <w:t>, without creating new object and address</w:t>
       </w:r>
     </w:p>
     <w:p>
@@ -582,7 +798,60 @@
         </w:rPr>
       </w:pPr>
       <w:r>
-        <w:t>Create StringBuilder by StringBuilder(), StringBuilder(int length), StringBuilder(String str)</w:t>
+        <w:t xml:space="preserve">Create </w:t>
+      </w:r>
+      <w:proofErr w:type="spellStart"/>
+      <w:r>
+        <w:t>StringBuilder</w:t>
+      </w:r>
+      <w:proofErr w:type="spellEnd"/>
+      <w:r>
+        <w:t xml:space="preserve"> by </w:t>
+      </w:r>
+      <w:proofErr w:type="spellStart"/>
+      <w:proofErr w:type="gramStart"/>
+      <w:r>
+        <w:t>StringBuilder</w:t>
+      </w:r>
+      <w:proofErr w:type="spellEnd"/>
+      <w:r>
+        <w:t>(</w:t>
+      </w:r>
+      <w:proofErr w:type="gramEnd"/>
+      <w:r>
+        <w:t xml:space="preserve">), </w:t>
+      </w:r>
+      <w:proofErr w:type="spellStart"/>
+      <w:r>
+        <w:t>StringBuilder</w:t>
+      </w:r>
+      <w:proofErr w:type="spellEnd"/>
+      <w:r>
+        <w:t>(</w:t>
+      </w:r>
+      <w:proofErr w:type="spellStart"/>
+      <w:r>
+        <w:t>int</w:t>
+      </w:r>
+      <w:proofErr w:type="spellEnd"/>
+      <w:r>
+        <w:t xml:space="preserve"> length), </w:t>
+      </w:r>
+      <w:proofErr w:type="spellStart"/>
+      <w:r>
+        <w:t>StringBuilder</w:t>
+      </w:r>
+      <w:proofErr w:type="spellEnd"/>
+      <w:r>
+        <w:t xml:space="preserve">(String </w:t>
+      </w:r>
+      <w:proofErr w:type="spellStart"/>
+      <w:r>
+        <w:t>str</w:t>
+      </w:r>
+      <w:proofErr w:type="spellEnd"/>
+      <w:r>
+        <w:t>)</w:t>
       </w:r>
     </w:p>
     <w:p>
@@ -596,8 +865,13 @@
           <w:b/>
         </w:rPr>
       </w:pPr>
-      <w:r>
-        <w:t xml:space="preserve">StringTokenizer doesn’t exist anymore, </w:t>
+      <w:proofErr w:type="spellStart"/>
+      <w:r>
+        <w:t>StringTokenizer</w:t>
+      </w:r>
+      <w:proofErr w:type="spellEnd"/>
+      <w:r>
+        <w:t xml:space="preserve"> doesn’t exist anymore, </w:t>
       </w:r>
       <w:r>
         <w:rPr>
@@ -620,8 +894,21 @@
           <w:b/>
         </w:rPr>
       </w:pPr>
-      <w:r>
-        <w:t>split(String regex, int limit); //doesn’t need limit</w:t>
+      <w:proofErr w:type="gramStart"/>
+      <w:r>
+        <w:t>split(</w:t>
+      </w:r>
+      <w:proofErr w:type="gramEnd"/>
+      <w:r>
+        <w:t xml:space="preserve">String regex, </w:t>
+      </w:r>
+      <w:proofErr w:type="spellStart"/>
+      <w:r>
+        <w:t>int</w:t>
+      </w:r>
+      <w:proofErr w:type="spellEnd"/>
+      <w:r>
+        <w:t xml:space="preserve"> limit); //doesn’t need limit</w:t>
       </w:r>
     </w:p>
     <w:p>
@@ -666,7 +953,15 @@
         </w:rPr>
       </w:pPr>
       <w:r>
-        <w:t>throws PatternSyntaxException if the regular expression syntax isn’t valid</w:t>
+        <w:t xml:space="preserve">throws </w:t>
+      </w:r>
+      <w:proofErr w:type="spellStart"/>
+      <w:r>
+        <w:t>PatternSyntaxException</w:t>
+      </w:r>
+      <w:proofErr w:type="spellEnd"/>
+      <w:r>
+        <w:t xml:space="preserve"> if the regular expression syntax isn’t valid</w:t>
       </w:r>
     </w:p>
     <w:p>
@@ -681,13 +976,42 @@
         </w:rPr>
       </w:pPr>
       <w:r>
-        <w:t xml:space="preserve">“geekss@for@geekss”.split(“@”,2) </w:t>
+        <w:t>“</w:t>
+      </w:r>
+      <w:proofErr w:type="spellStart"/>
+      <w:r>
+        <w:t>geekss@for@geekss</w:t>
+      </w:r>
+      <w:proofErr w:type="spellEnd"/>
+      <w:proofErr w:type="gramStart"/>
+      <w:r>
+        <w:t>”.split</w:t>
+      </w:r>
+      <w:proofErr w:type="gramEnd"/>
+      <w:r>
+        <w:t xml:space="preserve">(“@”,2) </w:t>
       </w:r>
       <w:r>
         <w:sym w:font="Wingdings" w:char="F0E0"/>
       </w:r>
       <w:r>
-        <w:t xml:space="preserve"> “geekss” &amp; “for@geekss”</w:t>
+        <w:t xml:space="preserve"> “</w:t>
+      </w:r>
+      <w:proofErr w:type="spellStart"/>
+      <w:r>
+        <w:t>geekss</w:t>
+      </w:r>
+      <w:proofErr w:type="spellEnd"/>
+      <w:r>
+        <w:t>” &amp; “</w:t>
+      </w:r>
+      <w:proofErr w:type="spellStart"/>
+      <w:r>
+        <w:t>for@geekss</w:t>
+      </w:r>
+      <w:proofErr w:type="spellEnd"/>
+      <w:r>
+        <w:t>”</w:t>
       </w:r>
     </w:p>
     <w:p>
@@ -760,7 +1084,15 @@
         </w:rPr>
       </w:pPr>
       <w:r>
-        <w:t>[abc] can match the letter a or b or c</w:t>
+        <w:t>[</w:t>
+      </w:r>
+      <w:proofErr w:type="spellStart"/>
+      <w:r>
+        <w:t>abc</w:t>
+      </w:r>
+      <w:proofErr w:type="spellEnd"/>
+      <w:r>
+        <w:t>] can match the letter a or b or c</w:t>
       </w:r>
     </w:p>
     <w:p>
@@ -775,7 +1107,23 @@
         </w:rPr>
       </w:pPr>
       <w:r>
-        <w:t>[abc][vz] can match a or b or c followed by either v or z</w:t>
+        <w:t>[</w:t>
+      </w:r>
+      <w:proofErr w:type="spellStart"/>
+      <w:r>
+        <w:t>abc</w:t>
+      </w:r>
+      <w:proofErr w:type="spellEnd"/>
+      <w:r>
+        <w:t>][</w:t>
+      </w:r>
+      <w:proofErr w:type="spellStart"/>
+      <w:r>
+        <w:t>vz</w:t>
+      </w:r>
+      <w:proofErr w:type="spellEnd"/>
+      <w:r>
+        <w:t>] can match a or b or c followed by either v or z</w:t>
       </w:r>
     </w:p>
     <w:p>
@@ -790,7 +1138,15 @@
         </w:rPr>
       </w:pPr>
       <w:r>
-        <w:t>[^abc] negates the pattern. Patter matches any character except a or b or c</w:t>
+        <w:t>[^</w:t>
+      </w:r>
+      <w:proofErr w:type="spellStart"/>
+      <w:r>
+        <w:t>abc</w:t>
+      </w:r>
+      <w:proofErr w:type="spellEnd"/>
+      <w:r>
+        <w:t>] negates the pattern. Patter matches any character except a or b or c</w:t>
       </w:r>
     </w:p>
     <w:p>
@@ -820,8 +1176,13 @@
         </w:rPr>
       </w:pPr>
       <w:r>
-        <w:t>\D non digit</w:t>
-      </w:r>
+        <w:t xml:space="preserve">\D </w:t>
+      </w:r>
+      <w:proofErr w:type="gramStart"/>
+      <w:r>
+        <w:t>non digit</w:t>
+      </w:r>
+      <w:proofErr w:type="gramEnd"/>
     </w:p>
     <w:p>
       <w:pPr>
@@ -895,7 +1256,23 @@
         </w:rPr>
       </w:pPr>
       <w:r>
-        <w:t>Many many many more</w:t>
+        <w:t xml:space="preserve">Many </w:t>
+      </w:r>
+      <w:proofErr w:type="spellStart"/>
+      <w:r>
+        <w:t>many</w:t>
+      </w:r>
+      <w:proofErr w:type="spellEnd"/>
+      <w:r>
+        <w:t xml:space="preserve"> </w:t>
+      </w:r>
+      <w:proofErr w:type="spellStart"/>
+      <w:r>
+        <w:t>many</w:t>
+      </w:r>
+      <w:proofErr w:type="spellEnd"/>
+      <w:r>
+        <w:t xml:space="preserve"> more</w:t>
       </w:r>
     </w:p>
     <w:p>
@@ -923,7 +1300,20 @@
         </w:rPr>
       </w:pPr>
       <w:r>
-        <w:t>Every single Java class inherits from Object, which provides toString() and equals()</w:t>
+        <w:t xml:space="preserve">Every single Java class inherits from Object, which provides </w:t>
+      </w:r>
+      <w:proofErr w:type="spellStart"/>
+      <w:proofErr w:type="gramStart"/>
+      <w:r>
+        <w:t>toString</w:t>
+      </w:r>
+      <w:proofErr w:type="spellEnd"/>
+      <w:r>
+        <w:t>(</w:t>
+      </w:r>
+      <w:proofErr w:type="gramEnd"/>
+      <w:r>
+        <w:t>) and equals()</w:t>
       </w:r>
     </w:p>
     <w:p>
@@ -990,7 +1380,15 @@
         </w:rPr>
       </w:pPr>
       <w:r>
-        <w:t>classes that inherit from superclasses will not inherit private fields, but often classes can access superclass private fields through getters and setters</w:t>
+        <w:t xml:space="preserve">classes that inherit from </w:t>
+      </w:r>
+      <w:proofErr w:type="spellStart"/>
+      <w:r>
+        <w:t>superclasses</w:t>
+      </w:r>
+      <w:proofErr w:type="spellEnd"/>
+      <w:r>
+        <w:t xml:space="preserve"> will not inherit private fields, but often classes can access superclass private fields through getters and setters</w:t>
       </w:r>
     </w:p>
     <w:p>
@@ -1005,7 +1403,15 @@
         </w:rPr>
       </w:pPr>
       <w:r>
-        <w:t>Auto is superclass, SportsCar is subclass</w:t>
+        <w:t xml:space="preserve">Auto is superclass, </w:t>
+      </w:r>
+      <w:proofErr w:type="spellStart"/>
+      <w:r>
+        <w:t>SportsCar</w:t>
+      </w:r>
+      <w:proofErr w:type="spellEnd"/>
+      <w:r>
+        <w:t xml:space="preserve"> is subclass</w:t>
       </w:r>
     </w:p>
     <w:p>
@@ -1050,7 +1456,15 @@
         </w:rPr>
       </w:pPr>
       <w:r>
-        <w:t>Technically, subclasses only inherit the public fields, but all fields are initialized in memory so superclass can still use its own fields</w:t>
+        <w:t xml:space="preserve">Technically, subclasses only inherit the public fields, but all fields are initialized in </w:t>
+      </w:r>
+      <w:proofErr w:type="gramStart"/>
+      <w:r>
+        <w:t>memory</w:t>
+      </w:r>
+      <w:proofErr w:type="gramEnd"/>
+      <w:r>
+        <w:t xml:space="preserve"> so superclass can still use its own fields</w:t>
       </w:r>
     </w:p>
     <w:p>
@@ -1064,8 +1478,29 @@
           <w:b/>
         </w:rPr>
       </w:pPr>
-      <w:r>
-        <w:t>In order to create SportsCar, you need to create a new Auto class and have SportsCar inherit from Auto</w:t>
+      <w:proofErr w:type="gramStart"/>
+      <w:r>
+        <w:t>In order to</w:t>
+      </w:r>
+      <w:proofErr w:type="gramEnd"/>
+      <w:r>
+        <w:t xml:space="preserve"> create </w:t>
+      </w:r>
+      <w:proofErr w:type="spellStart"/>
+      <w:r>
+        <w:t>SportsCar</w:t>
+      </w:r>
+      <w:proofErr w:type="spellEnd"/>
+      <w:r>
+        <w:t xml:space="preserve">, you need to create a new Auto class and have </w:t>
+      </w:r>
+      <w:proofErr w:type="spellStart"/>
+      <w:r>
+        <w:t>SportsCar</w:t>
+      </w:r>
+      <w:proofErr w:type="spellEnd"/>
+      <w:r>
+        <w:t xml:space="preserve"> inherit from Auto</w:t>
       </w:r>
     </w:p>
     <w:p>
@@ -1080,7 +1515,15 @@
         </w:rPr>
       </w:pPr>
       <w:r>
-        <w:t>When subclass is instantiated, the superclass default constructor is execuded first</w:t>
+        <w:t xml:space="preserve">When subclass is instantiated, the superclass default constructor is </w:t>
+      </w:r>
+      <w:proofErr w:type="spellStart"/>
+      <w:r>
+        <w:t>execuded</w:t>
+      </w:r>
+      <w:proofErr w:type="spellEnd"/>
+      <w:r>
+        <w:t xml:space="preserve"> first</w:t>
       </w:r>
     </w:p>
     <w:p>
@@ -1095,7 +1538,15 @@
         </w:rPr>
       </w:pPr>
       <w:r>
-        <w:t>You have to have a parent before you can have a baby</w:t>
+        <w:t xml:space="preserve">You </w:t>
+      </w:r>
+      <w:proofErr w:type="gramStart"/>
+      <w:r>
+        <w:t>have to</w:t>
+      </w:r>
+      <w:proofErr w:type="gramEnd"/>
+      <w:r>
+        <w:t xml:space="preserve"> have a parent before you can have a baby</w:t>
       </w:r>
     </w:p>
     <w:p>
@@ -1109,14 +1560,48 @@
           <w:b/>
         </w:rPr>
       </w:pPr>
-      <w:r>
-        <w:t xml:space="preserve">SportsCar mclaren = new SportsCar() </w:t>
+      <w:proofErr w:type="spellStart"/>
+      <w:r>
+        <w:t>SportsCar</w:t>
+      </w:r>
+      <w:proofErr w:type="spellEnd"/>
+      <w:r>
+        <w:t xml:space="preserve"> </w:t>
+      </w:r>
+      <w:proofErr w:type="spellStart"/>
+      <w:r>
+        <w:t>mclaren</w:t>
+      </w:r>
+      <w:proofErr w:type="spellEnd"/>
+      <w:r>
+        <w:t xml:space="preserve"> = new </w:t>
+      </w:r>
+      <w:proofErr w:type="spellStart"/>
+      <w:proofErr w:type="gramStart"/>
+      <w:r>
+        <w:t>SportsCar</w:t>
+      </w:r>
+      <w:proofErr w:type="spellEnd"/>
+      <w:r>
+        <w:t>(</w:t>
+      </w:r>
+      <w:proofErr w:type="gramEnd"/>
+      <w:r>
+        <w:t xml:space="preserve">) </w:t>
       </w:r>
       <w:r>
         <w:sym w:font="Wingdings" w:char="F0E0"/>
       </w:r>
       <w:r>
-        <w:t xml:space="preserve"> calls Auto() first then it will call SportsCar() constructor</w:t>
+        <w:t xml:space="preserve"> calls Auto() first then it will call </w:t>
+      </w:r>
+      <w:proofErr w:type="spellStart"/>
+      <w:r>
+        <w:t>SportsCar</w:t>
+      </w:r>
+      <w:proofErr w:type="spellEnd"/>
+      <w:r>
+        <w:t>() constructor</w:t>
       </w:r>
     </w:p>
     <w:p>
@@ -1131,7 +1616,52 @@
         </w:rPr>
       </w:pPr>
       <w:r>
-        <w:t>public SportsCar(){ super(); hasLeatherSeats = false; } = public SportsCar() { hasLeatherSeats = false;} because SportsCar extends Auto, so Auto superclass constructor will be called first</w:t>
+        <w:t xml:space="preserve">public </w:t>
+      </w:r>
+      <w:proofErr w:type="spellStart"/>
+      <w:proofErr w:type="gramStart"/>
+      <w:r>
+        <w:t>SportsCar</w:t>
+      </w:r>
+      <w:proofErr w:type="spellEnd"/>
+      <w:r>
+        <w:t>(</w:t>
+      </w:r>
+      <w:proofErr w:type="gramEnd"/>
+      <w:r>
+        <w:t xml:space="preserve">){ super(); </w:t>
+      </w:r>
+      <w:proofErr w:type="spellStart"/>
+      <w:r>
+        <w:t>hasLeatherSeats</w:t>
+      </w:r>
+      <w:proofErr w:type="spellEnd"/>
+      <w:r>
+        <w:t xml:space="preserve"> = false; } = public </w:t>
+      </w:r>
+      <w:proofErr w:type="spellStart"/>
+      <w:r>
+        <w:t>SportsCar</w:t>
+      </w:r>
+      <w:proofErr w:type="spellEnd"/>
+      <w:r>
+        <w:t xml:space="preserve">() { </w:t>
+      </w:r>
+      <w:proofErr w:type="spellStart"/>
+      <w:r>
+        <w:t>hasLeatherSeats</w:t>
+      </w:r>
+      <w:proofErr w:type="spellEnd"/>
+      <w:r>
+        <w:t xml:space="preserve"> = false;} because </w:t>
+      </w:r>
+      <w:proofErr w:type="spellStart"/>
+      <w:r>
+        <w:t>SportsCar</w:t>
+      </w:r>
+      <w:proofErr w:type="spellEnd"/>
+      <w:r>
+        <w:t xml:space="preserve"> extends Auto, so Auto superclass constructor will be called first</w:t>
       </w:r>
     </w:p>
     <w:p>
@@ -1146,7 +1676,15 @@
         </w:rPr>
       </w:pPr>
       <w:r>
-        <w:t>Calling super(); is just a way of calling the super constructor method</w:t>
+        <w:t xml:space="preserve">Calling </w:t>
+      </w:r>
+      <w:proofErr w:type="gramStart"/>
+      <w:r>
+        <w:t>super(</w:t>
+      </w:r>
+      <w:proofErr w:type="gramEnd"/>
+      <w:r>
+        <w:t>); is just a way of calling the super constructor method</w:t>
       </w:r>
     </w:p>
     <w:p>
@@ -1160,8 +1698,13 @@
           <w:b/>
         </w:rPr>
       </w:pPr>
-      <w:r>
-        <w:t>super() can take arguments if superclass constructor calls for it</w:t>
+      <w:proofErr w:type="gramStart"/>
+      <w:r>
+        <w:t>super(</w:t>
+      </w:r>
+      <w:proofErr w:type="gramEnd"/>
+      <w:r>
+        <w:t>) can take arguments if superclass constructor calls for it</w:t>
       </w:r>
     </w:p>
     <w:p>
@@ -1176,7 +1719,15 @@
         </w:rPr>
       </w:pPr>
       <w:r>
-        <w:t>If super() requires arguments, you need to actually call it in subclass constructor</w:t>
+        <w:t xml:space="preserve">If </w:t>
+      </w:r>
+      <w:proofErr w:type="gramStart"/>
+      <w:r>
+        <w:t>super(</w:t>
+      </w:r>
+      <w:proofErr w:type="gramEnd"/>
+      <w:r>
+        <w:t>) requires arguments, you need to actually call it in subclass constructor</w:t>
       </w:r>
     </w:p>
     <w:p>
@@ -1234,7 +1785,15 @@
         </w:rPr>
       </w:pPr>
       <w:r>
-        <w:t>Animal has eat(), Dog has eat(String)</w:t>
+        <w:t xml:space="preserve">Animal has </w:t>
+      </w:r>
+      <w:proofErr w:type="gramStart"/>
+      <w:r>
+        <w:t>eat(</w:t>
+      </w:r>
+      <w:proofErr w:type="gramEnd"/>
+      <w:r>
+        <w:t>), Dog has eat(String)</w:t>
       </w:r>
     </w:p>
     <w:p>
@@ -1249,7 +1808,15 @@
         </w:rPr>
       </w:pPr>
       <w:r>
-        <w:t>Can call eat() and eat(String) from Dog</w:t>
+        <w:t xml:space="preserve">Can call </w:t>
+      </w:r>
+      <w:proofErr w:type="gramStart"/>
+      <w:r>
+        <w:t>eat(</w:t>
+      </w:r>
+      <w:proofErr w:type="gramEnd"/>
+      <w:r>
+        <w:t>) and eat(String) from Dog</w:t>
       </w:r>
     </w:p>
     <w:p>
@@ -1279,7 +1846,36 @@
         </w:rPr>
       </w:pPr>
       <w:r>
-        <w:t>Auto has getGasMileage() and SportsCar has getGasMileage()</w:t>
+        <w:t xml:space="preserve">Auto has </w:t>
+      </w:r>
+      <w:proofErr w:type="spellStart"/>
+      <w:proofErr w:type="gramStart"/>
+      <w:r>
+        <w:t>getGasMileage</w:t>
+      </w:r>
+      <w:proofErr w:type="spellEnd"/>
+      <w:r>
+        <w:t>(</w:t>
+      </w:r>
+      <w:proofErr w:type="gramEnd"/>
+      <w:r>
+        <w:t xml:space="preserve">) and </w:t>
+      </w:r>
+      <w:proofErr w:type="spellStart"/>
+      <w:r>
+        <w:t>SportsCar</w:t>
+      </w:r>
+      <w:proofErr w:type="spellEnd"/>
+      <w:r>
+        <w:t xml:space="preserve"> has </w:t>
+      </w:r>
+      <w:proofErr w:type="spellStart"/>
+      <w:r>
+        <w:t>getGasMileage</w:t>
+      </w:r>
+      <w:proofErr w:type="spellEnd"/>
+      <w:r>
+        <w:t>()</w:t>
       </w:r>
     </w:p>
     <w:p>
@@ -1294,7 +1890,36 @@
         </w:rPr>
       </w:pPr>
       <w:r>
-        <w:t xml:space="preserve">If Auto getGasMileage() is private, SportsCar getGasMileage() is </w:t>
+        <w:t xml:space="preserve">If Auto </w:t>
+      </w:r>
+      <w:proofErr w:type="spellStart"/>
+      <w:proofErr w:type="gramStart"/>
+      <w:r>
+        <w:t>getGasMileage</w:t>
+      </w:r>
+      <w:proofErr w:type="spellEnd"/>
+      <w:r>
+        <w:t>(</w:t>
+      </w:r>
+      <w:proofErr w:type="gramEnd"/>
+      <w:r>
+        <w:t xml:space="preserve">) is private, </w:t>
+      </w:r>
+      <w:proofErr w:type="spellStart"/>
+      <w:r>
+        <w:t>SportsCar</w:t>
+      </w:r>
+      <w:proofErr w:type="spellEnd"/>
+      <w:r>
+        <w:t xml:space="preserve"> </w:t>
+      </w:r>
+      <w:proofErr w:type="spellStart"/>
+      <w:r>
+        <w:t>getGasMileage</w:t>
+      </w:r>
+      <w:proofErr w:type="spellEnd"/>
+      <w:r>
+        <w:t xml:space="preserve">() is </w:t>
       </w:r>
       <w:r>
         <w:rPr>
@@ -1374,7 +1999,17 @@
         </w:rPr>
       </w:pPr>
       <w:r>
-        <w:t>Can call super method from subclass by super.getGasMileage()</w:t>
+        <w:t xml:space="preserve">Can call super method from subclass by </w:t>
+      </w:r>
+      <w:proofErr w:type="spellStart"/>
+      <w:proofErr w:type="gramStart"/>
+      <w:r>
+        <w:t>super.getGasMileage</w:t>
+      </w:r>
+      <w:proofErr w:type="spellEnd"/>
+      <w:proofErr w:type="gramEnd"/>
+      <w:r>
+        <w:t>()</w:t>
       </w:r>
     </w:p>
     <w:p>
@@ -1536,7 +2171,15 @@
         </w:rPr>
       </w:pPr>
       <w:r>
-        <w:t>public Car copy(){</w:t>
+        <w:t xml:space="preserve">public Car </w:t>
+      </w:r>
+      <w:proofErr w:type="gramStart"/>
+      <w:r>
+        <w:t>copy(</w:t>
+      </w:r>
+      <w:proofErr w:type="gramEnd"/>
+      <w:r>
+        <w:t>){</w:t>
       </w:r>
     </w:p>
     <w:p>
@@ -1551,7 +2194,23 @@
         </w:rPr>
       </w:pPr>
       <w:r>
-        <w:t>Car copyCar = new Car(color, engine, name, doors, ….”);</w:t>
+        <w:t xml:space="preserve">Car </w:t>
+      </w:r>
+      <w:proofErr w:type="spellStart"/>
+      <w:r>
+        <w:t>copyCar</w:t>
+      </w:r>
+      <w:proofErr w:type="spellEnd"/>
+      <w:r>
+        <w:t xml:space="preserve"> = new </w:t>
+      </w:r>
+      <w:proofErr w:type="gramStart"/>
+      <w:r>
+        <w:t>Car(</w:t>
+      </w:r>
+      <w:proofErr w:type="gramEnd"/>
+      <w:r>
+        <w:t>color, engine, name, doors, ….”);</w:t>
       </w:r>
     </w:p>
     <w:p>
@@ -1566,7 +2225,15 @@
         </w:rPr>
       </w:pPr>
       <w:r>
-        <w:t>return copyCar;</w:t>
+        <w:t xml:space="preserve">return </w:t>
+      </w:r>
+      <w:proofErr w:type="spellStart"/>
+      <w:r>
+        <w:t>copyCar</w:t>
+      </w:r>
+      <w:proofErr w:type="spellEnd"/>
+      <w:r>
+        <w:t>;</w:t>
       </w:r>
     </w:p>
     <w:p>
@@ -1624,8 +2291,13 @@
         </w:rPr>
       </w:pPr>
       <w:r>
-        <w:t>House has door, window, room, etc</w:t>
-      </w:r>
+        <w:t xml:space="preserve">House has door, window, room, </w:t>
+      </w:r>
+      <w:proofErr w:type="spellStart"/>
+      <w:r>
+        <w:t>etc</w:t>
+      </w:r>
+      <w:proofErr w:type="spellEnd"/>
     </w:p>
     <w:p>
       <w:pPr>
@@ -2033,8 +2705,39 @@
         </w:rPr>
       </w:pPr>
       <w:r>
-        <w:t>In constructor, when you set a class variable equal to a constructor argument, using this.myVar = myVar; will set the class var equal to the constructor argument myVar</w:t>
-      </w:r>
+        <w:t xml:space="preserve">In constructor, when you set a class variable equal to a constructor argument, using </w:t>
+      </w:r>
+      <w:proofErr w:type="spellStart"/>
+      <w:proofErr w:type="gramStart"/>
+      <w:r>
+        <w:t>this.myVar</w:t>
+      </w:r>
+      <w:proofErr w:type="spellEnd"/>
+      <w:proofErr w:type="gramEnd"/>
+      <w:r>
+        <w:t xml:space="preserve"> = </w:t>
+      </w:r>
+      <w:proofErr w:type="spellStart"/>
+      <w:r>
+        <w:t>myVar</w:t>
+      </w:r>
+      <w:proofErr w:type="spellEnd"/>
+      <w:r>
+        <w:t xml:space="preserve">; will set the class </w:t>
+      </w:r>
+      <w:proofErr w:type="spellStart"/>
+      <w:r>
+        <w:t>var</w:t>
+      </w:r>
+      <w:proofErr w:type="spellEnd"/>
+      <w:r>
+        <w:t xml:space="preserve"> equal to the constructor argument </w:t>
+      </w:r>
+      <w:proofErr w:type="spellStart"/>
+      <w:r>
+        <w:t>myVar</w:t>
+      </w:r>
+      <w:proofErr w:type="spellEnd"/>
     </w:p>
     <w:p>
       <w:pPr>
@@ -2072,11 +2775,19 @@
           <w:b/>
         </w:rPr>
       </w:pPr>
-      <w:r>
-        <w:rPr>
-          <w:b/>
-        </w:rPr>
-        <w:t>Primatives:</w:t>
+      <w:proofErr w:type="spellStart"/>
+      <w:r>
+        <w:rPr>
+          <w:b/>
+        </w:rPr>
+        <w:t>Primatives</w:t>
+      </w:r>
+      <w:proofErr w:type="spellEnd"/>
+      <w:r>
+        <w:rPr>
+          <w:b/>
+        </w:rPr>
+        <w:t>:</w:t>
       </w:r>
     </w:p>
     <w:p>
@@ -2091,20 +2802,44 @@
         </w:rPr>
       </w:pPr>
       <w:r>
-        <w:t>byte, short, int, long, float, double, boolean, char</w:t>
-      </w:r>
-    </w:p>
-    <w:p>
-      <w:pPr>
-        <w:rPr>
-          <w:b/>
-        </w:rPr>
-      </w:pPr>
-      <w:r>
-        <w:rPr>
-          <w:b/>
-        </w:rPr>
-        <w:t>Enums:</w:t>
+        <w:t xml:space="preserve">byte, short, </w:t>
+      </w:r>
+      <w:proofErr w:type="spellStart"/>
+      <w:r>
+        <w:t>int</w:t>
+      </w:r>
+      <w:proofErr w:type="spellEnd"/>
+      <w:r>
+        <w:t xml:space="preserve">, long, float, double, </w:t>
+      </w:r>
+      <w:proofErr w:type="spellStart"/>
+      <w:r>
+        <w:t>boolean</w:t>
+      </w:r>
+      <w:proofErr w:type="spellEnd"/>
+      <w:r>
+        <w:t>, char</w:t>
+      </w:r>
+    </w:p>
+    <w:p>
+      <w:pPr>
+        <w:rPr>
+          <w:b/>
+        </w:rPr>
+      </w:pPr>
+      <w:proofErr w:type="spellStart"/>
+      <w:r>
+        <w:rPr>
+          <w:b/>
+        </w:rPr>
+        <w:t>Enums</w:t>
+      </w:r>
+      <w:proofErr w:type="spellEnd"/>
+      <w:r>
+        <w:rPr>
+          <w:b/>
+        </w:rPr>
+        <w:t>:</w:t>
       </w:r>
     </w:p>
     <w:p>
@@ -2118,8 +2853,37 @@
           <w:b/>
         </w:rPr>
       </w:pPr>
-      <w:r>
-        <w:t>enum typeName { (one or more enum constants}</w:t>
+      <w:proofErr w:type="spellStart"/>
+      <w:r>
+        <w:t>enum</w:t>
+      </w:r>
+      <w:proofErr w:type="spellEnd"/>
+      <w:r>
+        <w:t xml:space="preserve"> </w:t>
+      </w:r>
+      <w:proofErr w:type="spellStart"/>
+      <w:r>
+        <w:t>typeName</w:t>
+      </w:r>
+      <w:proofErr w:type="spellEnd"/>
+      <w:r>
+        <w:t xml:space="preserve"> </w:t>
+      </w:r>
+      <w:proofErr w:type="gramStart"/>
+      <w:r>
+        <w:t>{ (</w:t>
+      </w:r>
+      <w:proofErr w:type="gramEnd"/>
+      <w:r>
+        <w:t xml:space="preserve">one or more </w:t>
+      </w:r>
+      <w:proofErr w:type="spellStart"/>
+      <w:r>
+        <w:t>enum</w:t>
+      </w:r>
+      <w:proofErr w:type="spellEnd"/>
+      <w:r>
+        <w:t xml:space="preserve"> constants}</w:t>
       </w:r>
     </w:p>
     <w:p>
@@ -2133,8 +2897,13 @@
           <w:b/>
         </w:rPr>
       </w:pPr>
-      <w:r>
-        <w:t>enum Day {SUNDAY, MONDAY, TUESDAY, WEDNESDAY, THURSDAY, FRIDAY, SATURDAY}</w:t>
+      <w:proofErr w:type="spellStart"/>
+      <w:r>
+        <w:t>enum</w:t>
+      </w:r>
+      <w:proofErr w:type="spellEnd"/>
+      <w:r>
+        <w:t xml:space="preserve"> Day {SUNDAY, MONDAY, TUESDAY, WEDNESDAY, THURSDAY, FRIDAY, SATURDAY}</w:t>
       </w:r>
     </w:p>
     <w:p>
@@ -2149,7 +2918,23 @@
         </w:rPr>
       </w:pPr>
       <w:r>
-        <w:t>Day dayOfWeek = Day.WEDNESDAY;</w:t>
+        <w:t xml:space="preserve">Day </w:t>
+      </w:r>
+      <w:proofErr w:type="spellStart"/>
+      <w:r>
+        <w:t>dayOfWeek</w:t>
+      </w:r>
+      <w:proofErr w:type="spellEnd"/>
+      <w:r>
+        <w:t xml:space="preserve"> = </w:t>
+      </w:r>
+      <w:proofErr w:type="spellStart"/>
+      <w:r>
+        <w:t>Day.WEDNESDAY</w:t>
+      </w:r>
+      <w:proofErr w:type="spellEnd"/>
+      <w:r>
+        <w:t>;</w:t>
       </w:r>
     </w:p>
     <w:p>
@@ -2207,7 +2992,23 @@
         </w:rPr>
       </w:pPr>
       <w:r>
-        <w:t>Converting a primitive valye into an object of the corresponding wrapper class is called autoboxing. For example, converting int to Integer class</w:t>
+        <w:t xml:space="preserve">Converting a primitive </w:t>
+      </w:r>
+      <w:proofErr w:type="spellStart"/>
+      <w:r>
+        <w:t>valye</w:t>
+      </w:r>
+      <w:proofErr w:type="spellEnd"/>
+      <w:r>
+        <w:t xml:space="preserve"> into an object of the corresponding wrapper class is called autoboxing. For example, converting </w:t>
+      </w:r>
+      <w:proofErr w:type="spellStart"/>
+      <w:r>
+        <w:t>int</w:t>
+      </w:r>
+      <w:proofErr w:type="spellEnd"/>
+      <w:r>
+        <w:t xml:space="preserve"> to Integer class</w:t>
       </w:r>
     </w:p>
     <w:p>
@@ -2327,8 +3128,13 @@
           <w:b/>
         </w:rPr>
       </w:pPr>
-      <w:r>
-        <w:t>int, Integer</w:t>
+      <w:proofErr w:type="spellStart"/>
+      <w:r>
+        <w:t>int</w:t>
+      </w:r>
+      <w:proofErr w:type="spellEnd"/>
+      <w:r>
+        <w:t>, Integer</w:t>
       </w:r>
     </w:p>
     <w:p>
@@ -2393,8 +3199,13 @@
           <w:b/>
         </w:rPr>
       </w:pPr>
-      <w:r>
-        <w:t>boolean, Boolean</w:t>
+      <w:proofErr w:type="spellStart"/>
+      <w:r>
+        <w:t>boolean</w:t>
+      </w:r>
+      <w:proofErr w:type="spellEnd"/>
+      <w:r>
+        <w:t>, Boolean</w:t>
       </w:r>
     </w:p>
     <w:p>
@@ -2423,8 +3234,13 @@
           <w:b/>
         </w:rPr>
       </w:pPr>
-      <w:r>
-        <w:t>Integer.parseInt(double a); is an example</w:t>
+      <w:proofErr w:type="spellStart"/>
+      <w:r>
+        <w:t>Integer.parseInt</w:t>
+      </w:r>
+      <w:proofErr w:type="spellEnd"/>
+      <w:r>
+        <w:t>(double a); is an example</w:t>
       </w:r>
     </w:p>
     <w:p>
@@ -2482,19 +3298,59 @@
         </w:rPr>
       </w:pPr>
       <w:r>
-        <w:t xml:space="preserve">Example, public class Car{} </w:t>
+        <w:t xml:space="preserve">Example, public class </w:t>
+      </w:r>
+      <w:proofErr w:type="gramStart"/>
+      <w:r>
+        <w:t>Car{</w:t>
+      </w:r>
+      <w:proofErr w:type="gramEnd"/>
+      <w:r>
+        <w:t xml:space="preserve">} </w:t>
       </w:r>
       <w:r>
         <w:sym w:font="Wingdings" w:char="F0E0"/>
       </w:r>
       <w:r>
-        <w:t xml:space="preserve"> public class SportsCar extends Car{} &amp;&amp; public class Truck extends Car{} </w:t>
+        <w:t xml:space="preserve"> public class </w:t>
+      </w:r>
+      <w:proofErr w:type="spellStart"/>
+      <w:r>
+        <w:t>SportsCar</w:t>
+      </w:r>
+      <w:proofErr w:type="spellEnd"/>
+      <w:r>
+        <w:t xml:space="preserve"> extends Car{} &amp;&amp; public class Truck extends Car{} </w:t>
       </w:r>
       <w:r>
         <w:sym w:font="Wingdings" w:char="F0E0"/>
       </w:r>
       <w:r>
-        <w:t xml:space="preserve"> Car myCar = new SportsCar(); Car abbiCar = new Truck();</w:t>
+        <w:t xml:space="preserve"> Car </w:t>
+      </w:r>
+      <w:proofErr w:type="spellStart"/>
+      <w:r>
+        <w:t>myCar</w:t>
+      </w:r>
+      <w:proofErr w:type="spellEnd"/>
+      <w:r>
+        <w:t xml:space="preserve"> = new </w:t>
+      </w:r>
+      <w:proofErr w:type="spellStart"/>
+      <w:r>
+        <w:t>SportsCar</w:t>
+      </w:r>
+      <w:proofErr w:type="spellEnd"/>
+      <w:r>
+        <w:t xml:space="preserve">(); Car </w:t>
+      </w:r>
+      <w:proofErr w:type="spellStart"/>
+      <w:r>
+        <w:t>abbiCar</w:t>
+      </w:r>
+      <w:proofErr w:type="spellEnd"/>
+      <w:r>
+        <w:t xml:space="preserve"> = new Truck();</w:t>
       </w:r>
     </w:p>
     <w:p>
@@ -2508,8 +3364,21 @@
           <w:b/>
         </w:rPr>
       </w:pPr>
-      <w:r>
-        <w:t>myCar and abbiCar are both different types, but since they both extend Car, they can both be type Car</w:t>
+      <w:proofErr w:type="spellStart"/>
+      <w:r>
+        <w:t>myCar</w:t>
+      </w:r>
+      <w:proofErr w:type="spellEnd"/>
+      <w:r>
+        <w:t xml:space="preserve"> and </w:t>
+      </w:r>
+      <w:proofErr w:type="spellStart"/>
+      <w:r>
+        <w:t>abbiCar</w:t>
+      </w:r>
+      <w:proofErr w:type="spellEnd"/>
+      <w:r>
+        <w:t xml:space="preserve"> are both different types, but since they both extend Car, they can both be type Car</w:t>
       </w:r>
     </w:p>
     <w:p>
@@ -2537,7 +3406,17 @@
         </w:rPr>
       </w:pPr>
       <w:r>
-        <w:t>If class is abstract, you cant make an instance of class</w:t>
+        <w:t xml:space="preserve">If class is abstract, you </w:t>
+      </w:r>
+      <w:proofErr w:type="spellStart"/>
+      <w:proofErr w:type="gramStart"/>
+      <w:r>
+        <w:t>cant</w:t>
+      </w:r>
+      <w:proofErr w:type="spellEnd"/>
+      <w:proofErr w:type="gramEnd"/>
+      <w:r>
+        <w:t xml:space="preserve"> make an instance of class</w:t>
       </w:r>
     </w:p>
     <w:p>
@@ -2582,7 +3461,15 @@
         </w:rPr>
       </w:pPr>
       <w:r>
-        <w:t>If superclass has abstract method, subclass has to have that method and define it with some function</w:t>
+        <w:t xml:space="preserve">If superclass has abstract method, subclass </w:t>
+      </w:r>
+      <w:proofErr w:type="gramStart"/>
+      <w:r>
+        <w:t>has to</w:t>
+      </w:r>
+      <w:proofErr w:type="gramEnd"/>
+      <w:r>
+        <w:t xml:space="preserve"> have that method and define it with some function</w:t>
       </w:r>
     </w:p>
     <w:p>
@@ -2597,13 +3484,45 @@
         </w:rPr>
       </w:pPr>
       <w:r>
-        <w:t xml:space="preserve">Public class Car{ public abstract hasDoors(); } </w:t>
+        <w:t xml:space="preserve">Public class </w:t>
+      </w:r>
+      <w:proofErr w:type="gramStart"/>
+      <w:r>
+        <w:t>Car{ public</w:t>
+      </w:r>
+      <w:proofErr w:type="gramEnd"/>
+      <w:r>
+        <w:t xml:space="preserve"> abstract </w:t>
+      </w:r>
+      <w:proofErr w:type="spellStart"/>
+      <w:r>
+        <w:t>hasDoors</w:t>
+      </w:r>
+      <w:proofErr w:type="spellEnd"/>
+      <w:r>
+        <w:t xml:space="preserve">(); } </w:t>
       </w:r>
       <w:r>
         <w:sym w:font="Wingdings" w:char="F0E0"/>
       </w:r>
       <w:r>
-        <w:t xml:space="preserve"> public class SportsCar extends Car{ public hasDoors(){}}</w:t>
+        <w:t xml:space="preserve"> public class </w:t>
+      </w:r>
+      <w:proofErr w:type="spellStart"/>
+      <w:r>
+        <w:t>SportsCar</w:t>
+      </w:r>
+      <w:proofErr w:type="spellEnd"/>
+      <w:r>
+        <w:t xml:space="preserve"> extends Car{ public </w:t>
+      </w:r>
+      <w:proofErr w:type="spellStart"/>
+      <w:r>
+        <w:t>hasDoors</w:t>
+      </w:r>
+      <w:proofErr w:type="spellEnd"/>
+      <w:r>
+        <w:t>(){}}</w:t>
       </w:r>
     </w:p>
     <w:p>
@@ -2617,8 +3536,21 @@
           <w:b/>
         </w:rPr>
       </w:pPr>
-      <w:r>
-        <w:t>hasDoors in SportsCar NEEDS to exist</w:t>
+      <w:proofErr w:type="spellStart"/>
+      <w:r>
+        <w:t>hasDoors</w:t>
+      </w:r>
+      <w:proofErr w:type="spellEnd"/>
+      <w:r>
+        <w:t xml:space="preserve"> in </w:t>
+      </w:r>
+      <w:proofErr w:type="spellStart"/>
+      <w:r>
+        <w:t>SportsCar</w:t>
+      </w:r>
+      <w:proofErr w:type="spellEnd"/>
+      <w:r>
+        <w:t xml:space="preserve"> NEEDS to exist</w:t>
       </w:r>
     </w:p>
     <w:p>
@@ -2730,7 +3662,15 @@
         </w:rPr>
       </w:pPr>
       <w:r>
-        <w:t>Errors are caused by unhandleable things with java</w:t>
+        <w:t xml:space="preserve">Errors are caused by </w:t>
+      </w:r>
+      <w:proofErr w:type="spellStart"/>
+      <w:r>
+        <w:t>unhandleable</w:t>
+      </w:r>
+      <w:proofErr w:type="spellEnd"/>
+      <w:r>
+        <w:t xml:space="preserve"> things with java</w:t>
       </w:r>
     </w:p>
     <w:p>
@@ -2775,9 +3715,19 @@
           <w:b/>
         </w:rPr>
       </w:pPr>
-      <w:r>
-        <w:t>IOException and RuntimeException</w:t>
-      </w:r>
+      <w:proofErr w:type="spellStart"/>
+      <w:r>
+        <w:t>IOException</w:t>
+      </w:r>
+      <w:proofErr w:type="spellEnd"/>
+      <w:r>
+        <w:t xml:space="preserve"> and </w:t>
+      </w:r>
+      <w:proofErr w:type="spellStart"/>
+      <w:r>
+        <w:t>RuntimeException</w:t>
+      </w:r>
+      <w:proofErr w:type="spellEnd"/>
     </w:p>
     <w:p>
       <w:pPr>
@@ -2805,8 +3755,13 @@
           <w:b/>
         </w:rPr>
       </w:pPr>
-      <w:r>
-        <w:t>main() calls method1() which calls method2() which calls method3()</w:t>
+      <w:proofErr w:type="gramStart"/>
+      <w:r>
+        <w:t>main(</w:t>
+      </w:r>
+      <w:proofErr w:type="gramEnd"/>
+      <w:r>
+        <w:t>) calls method1() which calls method2() which calls method3()</w:t>
       </w:r>
     </w:p>
     <w:p>
@@ -2836,7 +3791,15 @@
         </w:rPr>
       </w:pPr>
       <w:r>
-        <w:t>if there isn’t, it will go to method2, etc until main, then if main still doesn’t handle it, it’ll crash</w:t>
+        <w:t xml:space="preserve">if there isn’t, it will go to method2, </w:t>
+      </w:r>
+      <w:proofErr w:type="spellStart"/>
+      <w:r>
+        <w:t>etc</w:t>
+      </w:r>
+      <w:proofErr w:type="spellEnd"/>
+      <w:r>
+        <w:t xml:space="preserve"> until main, then if main still doesn’t handle it, it’ll crash</w:t>
       </w:r>
     </w:p>
     <w:p>
@@ -2851,7 +3814,15 @@
         </w:rPr>
       </w:pPr>
       <w:r>
-        <w:t>throws FileNotFoundException lets JVM handle an exception, try/catch blocks allow us to handle exceptions</w:t>
+        <w:t xml:space="preserve">throws </w:t>
+      </w:r>
+      <w:proofErr w:type="spellStart"/>
+      <w:r>
+        <w:t>FileNotFoundException</w:t>
+      </w:r>
+      <w:proofErr w:type="spellEnd"/>
+      <w:r>
+        <w:t xml:space="preserve"> lets JVM handle an exception, try/catch blocks allow us to handle exceptions</w:t>
       </w:r>
     </w:p>
     <w:p>
@@ -2881,7 +3852,23 @@
         </w:rPr>
       </w:pPr>
       <w:r>
-        <w:t>throw new ExceptionType(MessageString);</w:t>
+        <w:t xml:space="preserve">throw new </w:t>
+      </w:r>
+      <w:proofErr w:type="spellStart"/>
+      <w:r>
+        <w:t>ExceptionType</w:t>
+      </w:r>
+      <w:proofErr w:type="spellEnd"/>
+      <w:r>
+        <w:t>(</w:t>
+      </w:r>
+      <w:proofErr w:type="spellStart"/>
+      <w:r>
+        <w:t>MessageString</w:t>
+      </w:r>
+      <w:proofErr w:type="spellEnd"/>
+      <w:r>
+        <w:t>);</w:t>
       </w:r>
     </w:p>
     <w:p>
@@ -2929,7 +3916,15 @@
         </w:rPr>
       </w:pPr>
       <w:r>
-        <w:t>throws defines what exceptions methods can throw</w:t>
+        <w:t xml:space="preserve">throws </w:t>
+      </w:r>
+      <w:proofErr w:type="gramStart"/>
+      <w:r>
+        <w:t>defines</w:t>
+      </w:r>
+      <w:proofErr w:type="gramEnd"/>
+      <w:r>
+        <w:t xml:space="preserve"> what exceptions methods can throw</w:t>
       </w:r>
     </w:p>
     <w:p>
@@ -2944,8 +3939,13 @@
         </w:rPr>
       </w:pPr>
       <w:r>
-        <w:t>throws IOException</w:t>
-      </w:r>
+        <w:t xml:space="preserve">throws </w:t>
+      </w:r>
+      <w:proofErr w:type="spellStart"/>
+      <w:r>
+        <w:t>IOException</w:t>
+      </w:r>
+      <w:proofErr w:type="spellEnd"/>
     </w:p>
     <w:p>
       <w:pPr>
@@ -2989,440 +3989,1371 @@
         </w:rPr>
       </w:pPr>
       <w:r>
-        <w:t>throw new IOException(“Connection failed”);</w:t>
+        <w:t xml:space="preserve">throw new </w:t>
+      </w:r>
+      <w:proofErr w:type="spellStart"/>
+      <w:proofErr w:type="gramStart"/>
+      <w:r>
+        <w:t>IOException</w:t>
+      </w:r>
+      <w:proofErr w:type="spellEnd"/>
+      <w:r>
+        <w:t>(</w:t>
+      </w:r>
+      <w:proofErr w:type="gramEnd"/>
+      <w:r>
+        <w:t>“Connection failed”);</w:t>
+      </w:r>
+    </w:p>
+    <w:p>
+      <w:pPr>
+        <w:rPr>
+          <w:b/>
+        </w:rPr>
+      </w:pPr>
+      <w:r>
+        <w:rPr>
+          <w:b/>
+        </w:rPr>
+        <w:t>Interfaces:</w:t>
+      </w:r>
+    </w:p>
+    <w:p>
+      <w:pPr>
+        <w:pStyle w:val="ListParagraph"/>
+        <w:numPr>
+          <w:ilvl w:val="0"/>
+          <w:numId w:val="19"/>
+        </w:numPr>
+        <w:rPr>
+          <w:b/>
+        </w:rPr>
+      </w:pPr>
+      <w:r>
+        <w:t>Very similar to abstract class that has ALL abstract methods</w:t>
+      </w:r>
+    </w:p>
+    <w:p>
+      <w:pPr>
+        <w:pStyle w:val="ListParagraph"/>
+        <w:numPr>
+          <w:ilvl w:val="0"/>
+          <w:numId w:val="19"/>
+        </w:numPr>
+        <w:rPr>
+          <w:b/>
+        </w:rPr>
+      </w:pPr>
+      <w:r>
+        <w:t>It cannot be instantiated</w:t>
+      </w:r>
+    </w:p>
+    <w:p>
+      <w:pPr>
+        <w:pStyle w:val="ListParagraph"/>
+        <w:numPr>
+          <w:ilvl w:val="0"/>
+          <w:numId w:val="19"/>
+        </w:numPr>
+        <w:rPr>
+          <w:b/>
+        </w:rPr>
+      </w:pPr>
+      <w:proofErr w:type="gramStart"/>
+      <w:r>
+        <w:rPr>
+          <w:b/>
+        </w:rPr>
+        <w:t>All of</w:t>
+      </w:r>
+      <w:proofErr w:type="gramEnd"/>
+      <w:r>
+        <w:rPr>
+          <w:b/>
+        </w:rPr>
+        <w:t xml:space="preserve"> the methods listed in an interface must be overridden</w:t>
+      </w:r>
+    </w:p>
+    <w:p>
+      <w:pPr>
+        <w:pStyle w:val="ListParagraph"/>
+        <w:numPr>
+          <w:ilvl w:val="0"/>
+          <w:numId w:val="19"/>
+        </w:numPr>
+        <w:rPr>
+          <w:b/>
+        </w:rPr>
+      </w:pPr>
+      <w:proofErr w:type="spellStart"/>
+      <w:r>
+        <w:t>Interaaces</w:t>
+      </w:r>
+      <w:proofErr w:type="spellEnd"/>
+      <w:r>
+        <w:t xml:space="preserve"> specify behavior of a class</w:t>
+      </w:r>
+    </w:p>
+    <w:p>
+      <w:pPr>
+        <w:pStyle w:val="ListParagraph"/>
+        <w:numPr>
+          <w:ilvl w:val="0"/>
+          <w:numId w:val="19"/>
+        </w:numPr>
+        <w:rPr>
+          <w:b/>
+        </w:rPr>
+      </w:pPr>
+      <w:r>
+        <w:t xml:space="preserve">All interface methods are </w:t>
+      </w:r>
+      <w:r>
+        <w:rPr>
+          <w:b/>
+        </w:rPr>
+        <w:t>public</w:t>
+      </w:r>
+      <w:r>
+        <w:t xml:space="preserve"> and have </w:t>
+      </w:r>
+      <w:r>
+        <w:rPr>
+          <w:b/>
+        </w:rPr>
+        <w:t>no bodies</w:t>
+      </w:r>
+    </w:p>
+    <w:p>
+      <w:pPr>
+        <w:pStyle w:val="ListParagraph"/>
+        <w:numPr>
+          <w:ilvl w:val="0"/>
+          <w:numId w:val="19"/>
+        </w:numPr>
+        <w:rPr>
+          <w:b/>
+        </w:rPr>
+      </w:pPr>
+      <w:r>
+        <w:t xml:space="preserve">All fields are </w:t>
+      </w:r>
+      <w:r>
+        <w:rPr>
+          <w:b/>
+        </w:rPr>
+        <w:t>final</w:t>
+      </w:r>
+      <w:r>
+        <w:t xml:space="preserve">, </w:t>
+      </w:r>
+      <w:r>
+        <w:rPr>
+          <w:b/>
+        </w:rPr>
+        <w:t>static</w:t>
+      </w:r>
+      <w:r>
+        <w:t xml:space="preserve">, and </w:t>
+      </w:r>
+      <w:r>
+        <w:rPr>
+          <w:b/>
+        </w:rPr>
+        <w:t>MUST</w:t>
+      </w:r>
+      <w:r>
+        <w:t xml:space="preserve"> be initialized</w:t>
+      </w:r>
+    </w:p>
+    <w:p>
+      <w:pPr>
+        <w:pStyle w:val="ListParagraph"/>
+        <w:numPr>
+          <w:ilvl w:val="0"/>
+          <w:numId w:val="19"/>
+        </w:numPr>
+        <w:rPr>
+          <w:b/>
+        </w:rPr>
+      </w:pPr>
+      <w:r>
+        <w:t xml:space="preserve">An interface looks </w:t>
+      </w:r>
+      <w:proofErr w:type="gramStart"/>
+      <w:r>
+        <w:t>similar to</w:t>
+      </w:r>
+      <w:proofErr w:type="gramEnd"/>
+      <w:r>
+        <w:t xml:space="preserve"> a class, except the keyword</w:t>
+      </w:r>
+    </w:p>
+    <w:p>
+      <w:pPr>
+        <w:pStyle w:val="ListParagraph"/>
+        <w:numPr>
+          <w:ilvl w:val="0"/>
+          <w:numId w:val="19"/>
+        </w:numPr>
+        <w:rPr>
+          <w:b/>
+        </w:rPr>
+      </w:pPr>
+      <w:r>
+        <w:t xml:space="preserve">public interface </w:t>
+      </w:r>
+      <w:proofErr w:type="spellStart"/>
+      <w:proofErr w:type="gramStart"/>
+      <w:r>
+        <w:t>InterfaceName</w:t>
+      </w:r>
+      <w:proofErr w:type="spellEnd"/>
+      <w:r>
+        <w:t>{</w:t>
+      </w:r>
+      <w:proofErr w:type="gramEnd"/>
+      <w:r>
+        <w:t>}</w:t>
+      </w:r>
+    </w:p>
+    <w:p>
+      <w:pPr>
+        <w:pStyle w:val="ListParagraph"/>
+        <w:numPr>
+          <w:ilvl w:val="1"/>
+          <w:numId w:val="19"/>
+        </w:numPr>
+        <w:rPr>
+          <w:b/>
+        </w:rPr>
+      </w:pPr>
+      <w:r>
+        <w:t xml:space="preserve">Define fields by &lt;type&gt; &lt;name&gt; = &lt;value&gt;; </w:t>
+      </w:r>
+    </w:p>
+    <w:p>
+      <w:pPr>
+        <w:pStyle w:val="ListParagraph"/>
+        <w:numPr>
+          <w:ilvl w:val="2"/>
+          <w:numId w:val="19"/>
+        </w:numPr>
+        <w:rPr>
+          <w:b/>
+        </w:rPr>
+      </w:pPr>
+      <w:r>
+        <w:t>Automatically makes everything public and static</w:t>
+      </w:r>
+    </w:p>
+    <w:p>
+      <w:pPr>
+        <w:pStyle w:val="ListParagraph"/>
+        <w:numPr>
+          <w:ilvl w:val="1"/>
+          <w:numId w:val="19"/>
+        </w:numPr>
+        <w:rPr>
+          <w:b/>
+        </w:rPr>
+      </w:pPr>
+      <w:r>
+        <w:t>Define methods by &lt;return value&gt; &lt;name&gt;(&lt;arguments&gt;);</w:t>
+      </w:r>
+    </w:p>
+    <w:p>
+      <w:pPr>
+        <w:pStyle w:val="ListParagraph"/>
+        <w:numPr>
+          <w:ilvl w:val="2"/>
+          <w:numId w:val="19"/>
+        </w:numPr>
+        <w:rPr>
+          <w:b/>
+        </w:rPr>
+      </w:pPr>
+      <w:proofErr w:type="spellStart"/>
+      <w:r>
+        <w:t>No body</w:t>
+      </w:r>
+      <w:proofErr w:type="spellEnd"/>
+      <w:r>
+        <w:t xml:space="preserve"> in methods</w:t>
+      </w:r>
+    </w:p>
+    <w:p>
+      <w:pPr>
+        <w:pStyle w:val="ListParagraph"/>
+        <w:numPr>
+          <w:ilvl w:val="0"/>
+          <w:numId w:val="19"/>
+        </w:numPr>
+        <w:rPr>
+          <w:b/>
+        </w:rPr>
+      </w:pPr>
+      <w:r>
+        <w:t xml:space="preserve">public class Supercar extends Car implements </w:t>
+      </w:r>
+      <w:proofErr w:type="spellStart"/>
+      <w:r>
+        <w:t>RelateTwoCars</w:t>
+      </w:r>
+      <w:proofErr w:type="spellEnd"/>
+    </w:p>
+    <w:p>
+      <w:pPr>
+        <w:pStyle w:val="ListParagraph"/>
+        <w:numPr>
+          <w:ilvl w:val="0"/>
+          <w:numId w:val="19"/>
+        </w:numPr>
+        <w:rPr>
+          <w:b/>
+        </w:rPr>
+      </w:pPr>
+      <w:r>
+        <w:t>class can implement multiple interfaces, but can only extend one superclass</w:t>
+      </w:r>
+    </w:p>
+    <w:p>
+      <w:pPr>
+        <w:pStyle w:val="ListParagraph"/>
+        <w:numPr>
+          <w:ilvl w:val="0"/>
+          <w:numId w:val="19"/>
+        </w:numPr>
+        <w:rPr>
+          <w:b/>
+        </w:rPr>
+      </w:pPr>
+      <w:r>
+        <w:t>In UML diagram, interface is a - - - &gt; line</w:t>
+      </w:r>
+    </w:p>
+    <w:p>
+      <w:pPr>
+        <w:pStyle w:val="ListParagraph"/>
+        <w:numPr>
+          <w:ilvl w:val="0"/>
+          <w:numId w:val="19"/>
+        </w:numPr>
+        <w:rPr>
+          <w:b/>
+        </w:rPr>
+      </w:pPr>
+      <w:r>
+        <w:t xml:space="preserve">Interface is a contract/protocol/common understanding of what the class can do. When a class implements an interface, it promises to provide implementation to all the abstract methods declared in </w:t>
+      </w:r>
+      <w:proofErr w:type="spellStart"/>
+      <w:r>
+        <w:t>theinterface</w:t>
+      </w:r>
+      <w:proofErr w:type="spellEnd"/>
+    </w:p>
+    <w:p>
+      <w:pPr>
+        <w:pStyle w:val="ListParagraph"/>
+        <w:numPr>
+          <w:ilvl w:val="0"/>
+          <w:numId w:val="19"/>
+        </w:numPr>
+        <w:rPr>
+          <w:b/>
+        </w:rPr>
+      </w:pPr>
+      <w:r>
+        <w:t xml:space="preserve">Java does </w:t>
+      </w:r>
+      <w:r>
+        <w:rPr>
+          <w:b/>
+        </w:rPr>
+        <w:t>NOT</w:t>
+      </w:r>
+      <w:r>
+        <w:t xml:space="preserve"> support multiple inheritance. However, Java permits you to </w:t>
+      </w:r>
+      <w:proofErr w:type="spellStart"/>
+      <w:r>
+        <w:t>mplement</w:t>
+      </w:r>
+      <w:proofErr w:type="spellEnd"/>
+      <w:r>
+        <w:t xml:space="preserve"> more than one interface (can only </w:t>
+      </w:r>
+      <w:r>
+        <w:rPr>
+          <w:i/>
+        </w:rPr>
+        <w:t>extend</w:t>
+      </w:r>
+      <w:r>
+        <w:t xml:space="preserve"> one, but can </w:t>
+      </w:r>
+      <w:r>
+        <w:rPr>
+          <w:i/>
+        </w:rPr>
+        <w:t>implement</w:t>
+      </w:r>
+      <w:r>
+        <w:t xml:space="preserve"> many)</w:t>
+      </w:r>
+    </w:p>
+    <w:p>
+      <w:pPr>
+        <w:pStyle w:val="ListParagraph"/>
+        <w:numPr>
+          <w:ilvl w:val="0"/>
+          <w:numId w:val="19"/>
+        </w:numPr>
+        <w:rPr>
+          <w:b/>
+        </w:rPr>
+      </w:pPr>
+      <w:r>
+        <w:t>Abstract classes should be used primarily for objects that are closely related</w:t>
+      </w:r>
+    </w:p>
+    <w:p>
+      <w:pPr>
+        <w:pStyle w:val="ListParagraph"/>
+        <w:numPr>
+          <w:ilvl w:val="1"/>
+          <w:numId w:val="19"/>
+        </w:numPr>
+        <w:rPr>
+          <w:b/>
+        </w:rPr>
+      </w:pPr>
+      <w:r>
+        <w:lastRenderedPageBreak/>
+        <w:t>Supercar extends Car, Truck extends Car</w:t>
+      </w:r>
+    </w:p>
+    <w:p>
+      <w:pPr>
+        <w:pStyle w:val="ListParagraph"/>
+        <w:numPr>
+          <w:ilvl w:val="0"/>
+          <w:numId w:val="19"/>
+        </w:numPr>
+        <w:rPr>
+          <w:b/>
+        </w:rPr>
+      </w:pPr>
+      <w:r>
+        <w:t>Interfaces are best suited for providing common functionality to unrelated classes</w:t>
+      </w:r>
+    </w:p>
+    <w:p>
+      <w:pPr>
+        <w:pStyle w:val="ListParagraph"/>
+        <w:numPr>
+          <w:ilvl w:val="1"/>
+          <w:numId w:val="19"/>
+        </w:numPr>
+        <w:rPr>
+          <w:b/>
+        </w:rPr>
+      </w:pPr>
+      <w:proofErr w:type="spellStart"/>
+      <w:r>
+        <w:t>CargoPlane</w:t>
+      </w:r>
+      <w:proofErr w:type="spellEnd"/>
+      <w:r>
+        <w:t xml:space="preserve"> implements </w:t>
+      </w:r>
+      <w:proofErr w:type="spellStart"/>
+      <w:proofErr w:type="gramStart"/>
+      <w:r>
+        <w:t>PlaneFunctions</w:t>
+      </w:r>
+      <w:proofErr w:type="spellEnd"/>
+      <w:r>
+        <w:t>{</w:t>
+      </w:r>
+      <w:proofErr w:type="gramEnd"/>
+      <w:r>
+        <w:t xml:space="preserve">}, Jet implements </w:t>
+      </w:r>
+      <w:proofErr w:type="spellStart"/>
+      <w:r>
+        <w:t>PlaneFunctions</w:t>
+      </w:r>
+      <w:proofErr w:type="spellEnd"/>
+      <w:r>
+        <w:t xml:space="preserve">{}, interface </w:t>
+      </w:r>
+      <w:proofErr w:type="spellStart"/>
+      <w:r>
+        <w:t>PlaneFunctions</w:t>
+      </w:r>
+      <w:proofErr w:type="spellEnd"/>
+      <w:r>
+        <w:t xml:space="preserve">{double </w:t>
+      </w:r>
+      <w:proofErr w:type="spellStart"/>
+      <w:r>
+        <w:t>calcGasMileage</w:t>
+      </w:r>
+      <w:proofErr w:type="spellEnd"/>
+      <w:r>
+        <w:t>();}</w:t>
+      </w:r>
+    </w:p>
+    <w:p>
+      <w:pPr>
+        <w:pStyle w:val="ListParagraph"/>
+        <w:numPr>
+          <w:ilvl w:val="2"/>
+          <w:numId w:val="19"/>
+        </w:numPr>
+        <w:rPr>
+          <w:b/>
+        </w:rPr>
+      </w:pPr>
+      <w:proofErr w:type="spellStart"/>
+      <w:r>
+        <w:t>CargoPlane</w:t>
+      </w:r>
+      <w:proofErr w:type="spellEnd"/>
+      <w:r>
+        <w:t xml:space="preserve"> and Jet needs to have a double </w:t>
+      </w:r>
+      <w:proofErr w:type="spellStart"/>
+      <w:proofErr w:type="gramStart"/>
+      <w:r>
+        <w:t>calcGasMileage</w:t>
+      </w:r>
+      <w:proofErr w:type="spellEnd"/>
+      <w:r>
+        <w:t>(</w:t>
+      </w:r>
+      <w:proofErr w:type="gramEnd"/>
+      <w:r>
+        <w:t>) function</w:t>
+      </w:r>
+    </w:p>
+    <w:p>
+      <w:pPr>
+        <w:rPr>
+          <w:b/>
+        </w:rPr>
+      </w:pPr>
+      <w:r>
+        <w:rPr>
+          <w:b/>
+        </w:rPr>
+        <w:t>Recursion:</w:t>
+      </w:r>
+    </w:p>
+    <w:p>
+      <w:pPr>
+        <w:pStyle w:val="ListParagraph"/>
+        <w:numPr>
+          <w:ilvl w:val="0"/>
+          <w:numId w:val="20"/>
+        </w:numPr>
+        <w:rPr>
+          <w:b/>
+        </w:rPr>
+      </w:pPr>
+      <w:r>
+        <w:t>A lot of people think they get it, but they do it wrong</w:t>
+      </w:r>
+    </w:p>
+    <w:p>
+      <w:pPr>
+        <w:pStyle w:val="ListParagraph"/>
+        <w:numPr>
+          <w:ilvl w:val="1"/>
+          <w:numId w:val="20"/>
+        </w:numPr>
+        <w:rPr>
+          <w:b/>
+        </w:rPr>
+      </w:pPr>
+      <w:r>
+        <w:t>People call a method recursively with a loop inside method</w:t>
+      </w:r>
+    </w:p>
+    <w:p>
+      <w:pPr>
+        <w:pStyle w:val="ListParagraph"/>
+        <w:numPr>
+          <w:ilvl w:val="2"/>
+          <w:numId w:val="20"/>
+        </w:numPr>
+        <w:rPr>
+          <w:b/>
+        </w:rPr>
+      </w:pPr>
+      <w:r>
+        <w:t>That is not recursion</w:t>
+      </w:r>
+    </w:p>
+    <w:p>
+      <w:pPr>
+        <w:pStyle w:val="ListParagraph"/>
+        <w:numPr>
+          <w:ilvl w:val="0"/>
+          <w:numId w:val="20"/>
+        </w:numPr>
+        <w:rPr>
+          <w:b/>
+        </w:rPr>
+      </w:pPr>
+      <w:r>
+        <w:t>When a method calls itself, it is recursion</w:t>
+      </w:r>
+    </w:p>
+    <w:p>
+      <w:pPr>
+        <w:pStyle w:val="ListParagraph"/>
+        <w:numPr>
+          <w:ilvl w:val="1"/>
+          <w:numId w:val="20"/>
+        </w:numPr>
+        <w:rPr>
+          <w:rFonts w:cs="Times New Roman"/>
+          <w:b/>
+        </w:rPr>
+      </w:pPr>
+      <w:r>
+        <w:t xml:space="preserve">Calling methods by calling method on stack, instead of looping and calling the </w:t>
+      </w:r>
+      <w:r>
+        <w:rPr>
+          <w:rFonts w:cs="Times New Roman"/>
+        </w:rPr>
+        <w:t>same function over and over</w:t>
+      </w:r>
+    </w:p>
+    <w:p>
+      <w:pPr>
+        <w:pStyle w:val="ListParagraph"/>
+        <w:numPr>
+          <w:ilvl w:val="0"/>
+          <w:numId w:val="20"/>
+        </w:numPr>
+        <w:rPr>
+          <w:rFonts w:cs="Times New Roman"/>
+          <w:b/>
+        </w:rPr>
+      </w:pPr>
+      <w:r>
+        <w:rPr>
+          <w:rFonts w:cs="Times New Roman"/>
+        </w:rPr>
+        <w:t xml:space="preserve">Methods need to have a </w:t>
+      </w:r>
+      <w:proofErr w:type="spellStart"/>
+      <w:r>
+        <w:rPr>
+          <w:rFonts w:cs="Times New Roman"/>
+        </w:rPr>
+        <w:t>basecase</w:t>
+      </w:r>
+      <w:proofErr w:type="spellEnd"/>
+    </w:p>
+    <w:p>
+      <w:pPr>
+        <w:pStyle w:val="ListParagraph"/>
+        <w:numPr>
+          <w:ilvl w:val="1"/>
+          <w:numId w:val="20"/>
+        </w:numPr>
+        <w:rPr>
+          <w:rFonts w:cs="Times New Roman"/>
+          <w:b/>
+        </w:rPr>
+      </w:pPr>
+      <w:r>
+        <w:rPr>
+          <w:rFonts w:cs="Times New Roman"/>
+        </w:rPr>
+        <w:t>if(</w:t>
+      </w:r>
+      <w:proofErr w:type="spellStart"/>
+      <w:r>
+        <w:rPr>
+          <w:rFonts w:cs="Times New Roman"/>
+        </w:rPr>
+        <w:t>i</w:t>
+      </w:r>
+      <w:proofErr w:type="spellEnd"/>
+      <w:r>
+        <w:rPr>
+          <w:rFonts w:cs="Times New Roman"/>
+        </w:rPr>
+        <w:t xml:space="preserve">==0) return 1; is the </w:t>
+      </w:r>
+      <w:proofErr w:type="spellStart"/>
+      <w:r>
+        <w:rPr>
+          <w:rFonts w:cs="Times New Roman"/>
+        </w:rPr>
+        <w:t>basecase</w:t>
+      </w:r>
+      <w:proofErr w:type="spellEnd"/>
+      <w:r>
+        <w:rPr>
+          <w:rFonts w:cs="Times New Roman"/>
+        </w:rPr>
+        <w:t xml:space="preserve"> in </w:t>
+      </w:r>
+      <w:proofErr w:type="spellStart"/>
+      <w:r>
+        <w:rPr>
+          <w:rFonts w:cs="Times New Roman"/>
+        </w:rPr>
+        <w:t>sumTwoNums</w:t>
+      </w:r>
+      <w:proofErr w:type="spellEnd"/>
+    </w:p>
+    <w:p>
+      <w:pPr>
+        <w:pStyle w:val="ListParagraph"/>
+        <w:numPr>
+          <w:ilvl w:val="0"/>
+          <w:numId w:val="20"/>
+        </w:numPr>
+        <w:rPr>
+          <w:rFonts w:cs="Times New Roman"/>
+          <w:b/>
+        </w:rPr>
+      </w:pPr>
+      <w:r>
+        <w:rPr>
+          <w:rFonts w:cs="Times New Roman"/>
+          <w:szCs w:val="24"/>
+        </w:rPr>
+        <w:t xml:space="preserve">public class </w:t>
+      </w:r>
+      <w:proofErr w:type="spellStart"/>
+      <w:r>
+        <w:rPr>
+          <w:rFonts w:cs="Times New Roman"/>
+          <w:szCs w:val="24"/>
+        </w:rPr>
+        <w:t>OutputSum</w:t>
+      </w:r>
+      <w:proofErr w:type="spellEnd"/>
+      <w:r>
+        <w:rPr>
+          <w:rFonts w:cs="Times New Roman"/>
+          <w:szCs w:val="24"/>
+        </w:rPr>
+        <w:t>{</w:t>
+      </w:r>
+      <w:r>
+        <w:rPr>
+          <w:rFonts w:cs="Times New Roman"/>
+          <w:szCs w:val="24"/>
+        </w:rPr>
+        <w:br/>
+        <w:t xml:space="preserve">    public static void main(String[] </w:t>
+      </w:r>
+      <w:proofErr w:type="spellStart"/>
+      <w:r>
+        <w:rPr>
+          <w:rFonts w:cs="Times New Roman"/>
+          <w:szCs w:val="24"/>
+        </w:rPr>
+        <w:t>args</w:t>
+      </w:r>
+      <w:proofErr w:type="spellEnd"/>
+      <w:r>
+        <w:rPr>
+          <w:rFonts w:cs="Times New Roman"/>
+          <w:szCs w:val="24"/>
+        </w:rPr>
+        <w:t>){</w:t>
+      </w:r>
+      <w:r>
+        <w:rPr>
+          <w:rFonts w:cs="Times New Roman"/>
+          <w:szCs w:val="24"/>
+        </w:rPr>
+        <w:br/>
+        <w:t xml:space="preserve">        </w:t>
+      </w:r>
+      <w:proofErr w:type="spellStart"/>
+      <w:r>
+        <w:rPr>
+          <w:rFonts w:cs="Times New Roman"/>
+          <w:szCs w:val="24"/>
+        </w:rPr>
+        <w:t>int</w:t>
+      </w:r>
+      <w:proofErr w:type="spellEnd"/>
+      <w:r>
+        <w:rPr>
+          <w:rFonts w:cs="Times New Roman"/>
+          <w:szCs w:val="24"/>
+        </w:rPr>
+        <w:t xml:space="preserve"> </w:t>
+      </w:r>
+      <w:proofErr w:type="spellStart"/>
+      <w:r>
+        <w:rPr>
+          <w:rFonts w:cs="Times New Roman"/>
+          <w:szCs w:val="24"/>
+        </w:rPr>
+        <w:t>i</w:t>
+      </w:r>
+      <w:proofErr w:type="spellEnd"/>
+      <w:r>
+        <w:rPr>
+          <w:rFonts w:cs="Times New Roman"/>
+          <w:szCs w:val="24"/>
+        </w:rPr>
+        <w:t>=4,j=4;</w:t>
+      </w:r>
+      <w:r>
+        <w:rPr>
+          <w:rFonts w:cs="Times New Roman"/>
+          <w:szCs w:val="24"/>
+        </w:rPr>
+        <w:br/>
+        <w:t xml:space="preserve">        </w:t>
+      </w:r>
+      <w:proofErr w:type="spellStart"/>
+      <w:r>
+        <w:rPr>
+          <w:rFonts w:cs="Times New Roman"/>
+          <w:szCs w:val="24"/>
+        </w:rPr>
+        <w:t>int</w:t>
+      </w:r>
+      <w:proofErr w:type="spellEnd"/>
+      <w:r>
+        <w:rPr>
+          <w:rFonts w:cs="Times New Roman"/>
+          <w:szCs w:val="24"/>
+        </w:rPr>
+        <w:t xml:space="preserve"> </w:t>
+      </w:r>
+      <w:proofErr w:type="spellStart"/>
+      <w:r>
+        <w:rPr>
+          <w:rFonts w:cs="Times New Roman"/>
+          <w:szCs w:val="24"/>
+        </w:rPr>
+        <w:t>calcResult</w:t>
+      </w:r>
+      <w:proofErr w:type="spellEnd"/>
+      <w:r>
+        <w:rPr>
+          <w:rFonts w:cs="Times New Roman"/>
+          <w:szCs w:val="24"/>
+        </w:rPr>
+        <w:t xml:space="preserve"> = </w:t>
+      </w:r>
+      <w:proofErr w:type="spellStart"/>
+      <w:r>
+        <w:rPr>
+          <w:rFonts w:cs="Times New Roman"/>
+          <w:szCs w:val="24"/>
+        </w:rPr>
+        <w:t>sumTwoNums</w:t>
+      </w:r>
+      <w:proofErr w:type="spellEnd"/>
+      <w:r>
+        <w:rPr>
+          <w:rFonts w:cs="Times New Roman"/>
+          <w:szCs w:val="24"/>
+        </w:rPr>
+        <w:t>(</w:t>
+      </w:r>
+      <w:proofErr w:type="spellStart"/>
+      <w:r>
+        <w:rPr>
+          <w:rFonts w:cs="Times New Roman"/>
+          <w:szCs w:val="24"/>
+        </w:rPr>
+        <w:t>i,j</w:t>
+      </w:r>
+      <w:proofErr w:type="spellEnd"/>
+      <w:r>
+        <w:rPr>
+          <w:rFonts w:cs="Times New Roman"/>
+          <w:szCs w:val="24"/>
+        </w:rPr>
+        <w:t>);</w:t>
+      </w:r>
+      <w:r>
+        <w:rPr>
+          <w:rFonts w:cs="Times New Roman"/>
+          <w:szCs w:val="24"/>
+        </w:rPr>
+        <w:br/>
+        <w:t xml:space="preserve">        </w:t>
+      </w:r>
+      <w:proofErr w:type="spellStart"/>
+      <w:r>
+        <w:rPr>
+          <w:rFonts w:cs="Times New Roman"/>
+          <w:szCs w:val="24"/>
+        </w:rPr>
+        <w:t>System.out.println</w:t>
+      </w:r>
+      <w:proofErr w:type="spellEnd"/>
+      <w:r>
+        <w:rPr>
+          <w:rFonts w:cs="Times New Roman"/>
+          <w:szCs w:val="24"/>
+        </w:rPr>
+        <w:t>(</w:t>
+      </w:r>
+      <w:proofErr w:type="spellStart"/>
+      <w:r>
+        <w:rPr>
+          <w:rFonts w:cs="Times New Roman"/>
+          <w:szCs w:val="24"/>
+        </w:rPr>
+        <w:t>calcResult</w:t>
+      </w:r>
+      <w:proofErr w:type="spellEnd"/>
+      <w:r>
+        <w:rPr>
+          <w:rFonts w:cs="Times New Roman"/>
+          <w:szCs w:val="24"/>
+        </w:rPr>
+        <w:t>);</w:t>
+      </w:r>
+      <w:r>
+        <w:rPr>
+          <w:rFonts w:cs="Times New Roman"/>
+          <w:szCs w:val="24"/>
+        </w:rPr>
+        <w:br/>
+        <w:t xml:space="preserve">    }</w:t>
+      </w:r>
+      <w:r>
+        <w:rPr>
+          <w:rFonts w:cs="Times New Roman"/>
+          <w:szCs w:val="24"/>
+        </w:rPr>
+        <w:br/>
+        <w:t xml:space="preserve">    </w:t>
+      </w:r>
+      <w:r>
+        <w:rPr>
+          <w:rFonts w:cs="Times New Roman"/>
+          <w:szCs w:val="24"/>
+        </w:rPr>
+        <w:br/>
+        <w:t xml:space="preserve">    public static </w:t>
+      </w:r>
+      <w:proofErr w:type="spellStart"/>
+      <w:r>
+        <w:rPr>
+          <w:rFonts w:cs="Times New Roman"/>
+          <w:szCs w:val="24"/>
+        </w:rPr>
+        <w:t>int</w:t>
+      </w:r>
+      <w:proofErr w:type="spellEnd"/>
+      <w:r>
+        <w:rPr>
+          <w:rFonts w:cs="Times New Roman"/>
+          <w:szCs w:val="24"/>
+        </w:rPr>
+        <w:t xml:space="preserve"> </w:t>
+      </w:r>
+      <w:proofErr w:type="spellStart"/>
+      <w:r>
+        <w:rPr>
+          <w:rFonts w:cs="Times New Roman"/>
+          <w:szCs w:val="24"/>
+        </w:rPr>
+        <w:t>sumTwoNums</w:t>
+      </w:r>
+      <w:proofErr w:type="spellEnd"/>
+      <w:r>
+        <w:rPr>
+          <w:rFonts w:cs="Times New Roman"/>
+          <w:szCs w:val="24"/>
+        </w:rPr>
+        <w:t>(</w:t>
+      </w:r>
+      <w:proofErr w:type="spellStart"/>
+      <w:r>
+        <w:rPr>
+          <w:rFonts w:cs="Times New Roman"/>
+          <w:szCs w:val="24"/>
+        </w:rPr>
+        <w:t>int</w:t>
+      </w:r>
+      <w:proofErr w:type="spellEnd"/>
+      <w:r>
+        <w:rPr>
+          <w:rFonts w:cs="Times New Roman"/>
+          <w:szCs w:val="24"/>
+        </w:rPr>
+        <w:t xml:space="preserve"> </w:t>
+      </w:r>
+      <w:proofErr w:type="spellStart"/>
+      <w:r>
+        <w:rPr>
+          <w:rFonts w:cs="Times New Roman"/>
+          <w:szCs w:val="24"/>
+        </w:rPr>
+        <w:t>i</w:t>
+      </w:r>
+      <w:proofErr w:type="spellEnd"/>
+      <w:r>
+        <w:rPr>
+          <w:rFonts w:cs="Times New Roman"/>
+          <w:szCs w:val="24"/>
+        </w:rPr>
+        <w:t xml:space="preserve">, </w:t>
+      </w:r>
+      <w:proofErr w:type="spellStart"/>
+      <w:r>
+        <w:rPr>
+          <w:rFonts w:cs="Times New Roman"/>
+          <w:szCs w:val="24"/>
+        </w:rPr>
+        <w:t>int</w:t>
+      </w:r>
+      <w:proofErr w:type="spellEnd"/>
+      <w:r>
+        <w:rPr>
+          <w:rFonts w:cs="Times New Roman"/>
+          <w:szCs w:val="24"/>
+        </w:rPr>
+        <w:t xml:space="preserve"> j){</w:t>
+      </w:r>
+      <w:r>
+        <w:rPr>
+          <w:rFonts w:cs="Times New Roman"/>
+          <w:szCs w:val="24"/>
+        </w:rPr>
+        <w:br/>
+        <w:t xml:space="preserve">        if(</w:t>
+      </w:r>
+      <w:proofErr w:type="spellStart"/>
+      <w:r>
+        <w:rPr>
+          <w:rFonts w:cs="Times New Roman"/>
+          <w:szCs w:val="24"/>
+        </w:rPr>
+        <w:t>i</w:t>
+      </w:r>
+      <w:proofErr w:type="spellEnd"/>
+      <w:r>
+        <w:rPr>
+          <w:rFonts w:cs="Times New Roman"/>
+          <w:szCs w:val="24"/>
+        </w:rPr>
+        <w:t>==0)return 1;</w:t>
+      </w:r>
+      <w:r>
+        <w:rPr>
+          <w:rFonts w:cs="Times New Roman"/>
+          <w:szCs w:val="24"/>
+        </w:rPr>
+        <w:br/>
+        <w:t xml:space="preserve">        else return 1+sumTwoNums(i-1,j+1);</w:t>
+      </w:r>
+      <w:r>
+        <w:rPr>
+          <w:rFonts w:cs="Times New Roman"/>
+          <w:szCs w:val="24"/>
+        </w:rPr>
+        <w:br/>
+        <w:t xml:space="preserve">    }</w:t>
+      </w:r>
+      <w:r>
+        <w:rPr>
+          <w:rFonts w:cs="Times New Roman"/>
+          <w:szCs w:val="24"/>
+        </w:rPr>
+        <w:br/>
+        <w:t>}</w:t>
+      </w:r>
+    </w:p>
+    <w:p>
+      <w:pPr>
+        <w:pStyle w:val="ListParagraph"/>
+        <w:numPr>
+          <w:ilvl w:val="1"/>
+          <w:numId w:val="20"/>
+        </w:numPr>
+        <w:rPr>
+          <w:rFonts w:cs="Times New Roman"/>
+          <w:b/>
+        </w:rPr>
+      </w:pPr>
+      <w:r>
+        <w:rPr>
+          <w:rFonts w:cs="Times New Roman"/>
+        </w:rPr>
+        <w:t xml:space="preserve">every time the </w:t>
+      </w:r>
+      <w:proofErr w:type="spellStart"/>
+      <w:r>
+        <w:rPr>
+          <w:rFonts w:cs="Times New Roman"/>
+        </w:rPr>
+        <w:t>sumTwoNums</w:t>
+      </w:r>
+      <w:proofErr w:type="spellEnd"/>
+      <w:r>
+        <w:rPr>
+          <w:rFonts w:cs="Times New Roman"/>
+        </w:rPr>
+        <w:t xml:space="preserve"> function is called, </w:t>
+      </w:r>
+      <w:proofErr w:type="spellStart"/>
+      <w:r>
+        <w:rPr>
+          <w:rFonts w:cs="Times New Roman"/>
+        </w:rPr>
+        <w:t>i</w:t>
+      </w:r>
+      <w:proofErr w:type="spellEnd"/>
+      <w:r>
+        <w:rPr>
+          <w:rFonts w:cs="Times New Roman"/>
+        </w:rPr>
+        <w:t xml:space="preserve"> is one less. Once </w:t>
+      </w:r>
+      <w:proofErr w:type="spellStart"/>
+      <w:r>
+        <w:rPr>
+          <w:rFonts w:cs="Times New Roman"/>
+        </w:rPr>
+        <w:t>i</w:t>
+      </w:r>
+      <w:proofErr w:type="spellEnd"/>
+      <w:r>
+        <w:rPr>
+          <w:rFonts w:cs="Times New Roman"/>
+        </w:rPr>
+        <w:t xml:space="preserve"> gets to 0, it will return 1. Since it will take five iterations to get </w:t>
+      </w:r>
+      <w:proofErr w:type="spellStart"/>
+      <w:r>
+        <w:rPr>
+          <w:rFonts w:cs="Times New Roman"/>
+        </w:rPr>
+        <w:t>i</w:t>
+      </w:r>
+      <w:proofErr w:type="spellEnd"/>
+      <w:r>
+        <w:rPr>
+          <w:rFonts w:cs="Times New Roman"/>
+        </w:rPr>
+        <w:t xml:space="preserve">==0, there are five method calls </w:t>
+      </w:r>
+    </w:p>
+    <w:p>
+      <w:pPr>
+        <w:pStyle w:val="ListParagraph"/>
+        <w:numPr>
+          <w:ilvl w:val="2"/>
+          <w:numId w:val="20"/>
+        </w:numPr>
+        <w:rPr>
+          <w:rFonts w:cs="Times New Roman"/>
+          <w:b/>
+        </w:rPr>
+      </w:pPr>
+      <w:r>
+        <w:rPr>
+          <w:rFonts w:cs="Times New Roman"/>
+        </w:rPr>
+        <w:t>stack five will return 1</w:t>
+      </w:r>
+    </w:p>
+    <w:p>
+      <w:pPr>
+        <w:pStyle w:val="ListParagraph"/>
+        <w:numPr>
+          <w:ilvl w:val="2"/>
+          <w:numId w:val="20"/>
+        </w:numPr>
+        <w:rPr>
+          <w:rFonts w:cs="Times New Roman"/>
+          <w:b/>
+        </w:rPr>
+      </w:pPr>
+      <w:r>
+        <w:rPr>
+          <w:rFonts w:cs="Times New Roman"/>
+        </w:rPr>
+        <w:t>stack four will return 1+1</w:t>
+      </w:r>
+    </w:p>
+    <w:p>
+      <w:pPr>
+        <w:pStyle w:val="ListParagraph"/>
+        <w:numPr>
+          <w:ilvl w:val="2"/>
+          <w:numId w:val="20"/>
+        </w:numPr>
+        <w:rPr>
+          <w:rFonts w:cs="Times New Roman"/>
+          <w:b/>
+        </w:rPr>
+      </w:pPr>
+      <w:r>
+        <w:rPr>
+          <w:rFonts w:cs="Times New Roman"/>
+        </w:rPr>
+        <w:t>stack three will return 1+2</w:t>
+      </w:r>
+    </w:p>
+    <w:p>
+      <w:pPr>
+        <w:pStyle w:val="ListParagraph"/>
+        <w:numPr>
+          <w:ilvl w:val="2"/>
+          <w:numId w:val="20"/>
+        </w:numPr>
+        <w:rPr>
+          <w:rFonts w:cs="Times New Roman"/>
+          <w:b/>
+        </w:rPr>
+      </w:pPr>
+      <w:r>
+        <w:rPr>
+          <w:rFonts w:cs="Times New Roman"/>
+        </w:rPr>
+        <w:t>stack two will return 1+3</w:t>
+      </w:r>
+    </w:p>
+    <w:p>
+      <w:pPr>
+        <w:pStyle w:val="ListParagraph"/>
+        <w:numPr>
+          <w:ilvl w:val="2"/>
+          <w:numId w:val="20"/>
+        </w:numPr>
+        <w:rPr>
+          <w:rFonts w:cs="Times New Roman"/>
+          <w:b/>
+        </w:rPr>
+      </w:pPr>
+      <w:r>
+        <w:rPr>
+          <w:rFonts w:cs="Times New Roman"/>
+        </w:rPr>
+        <w:t>stack one will return 1+4</w:t>
+      </w:r>
+    </w:p>
+    <w:p>
+      <w:pPr>
+        <w:pStyle w:val="ListParagraph"/>
+        <w:numPr>
+          <w:ilvl w:val="0"/>
+          <w:numId w:val="20"/>
+        </w:numPr>
+        <w:rPr>
+          <w:rFonts w:cs="Times New Roman"/>
+          <w:b/>
+        </w:rPr>
+      </w:pPr>
+      <w:r>
+        <w:rPr>
+          <w:rFonts w:cs="Times New Roman"/>
+        </w:rPr>
+        <w:t>Recursion does not equal looping. Recursion has no looping whatsoever</w:t>
+      </w:r>
+    </w:p>
+    <w:p>
+      <w:pPr>
+        <w:pStyle w:val="ListParagraph"/>
+        <w:numPr>
+          <w:ilvl w:val="0"/>
+          <w:numId w:val="20"/>
+        </w:numPr>
+        <w:rPr>
+          <w:rFonts w:cs="Times New Roman"/>
+          <w:b/>
+        </w:rPr>
+      </w:pPr>
+      <w:r>
+        <w:rPr>
+          <w:rFonts w:cs="Times New Roman"/>
+        </w:rPr>
+        <w:t>Any problem that can be solved with recursion, you can also solve with a loop</w:t>
+      </w:r>
+    </w:p>
+    <w:p>
+      <w:pPr>
+        <w:pStyle w:val="ListParagraph"/>
+        <w:numPr>
+          <w:ilvl w:val="0"/>
+          <w:numId w:val="20"/>
+        </w:numPr>
+        <w:rPr>
+          <w:rFonts w:cs="Times New Roman"/>
+          <w:b/>
+        </w:rPr>
+      </w:pPr>
+      <w:r>
+        <w:rPr>
+          <w:rFonts w:cs="Times New Roman"/>
+        </w:rPr>
+        <w:t>In many cased, recursive algorithms are less efficient than algorithms</w:t>
+      </w:r>
+    </w:p>
+    <w:p>
+      <w:pPr>
+        <w:pStyle w:val="ListParagraph"/>
+        <w:numPr>
+          <w:ilvl w:val="1"/>
+          <w:numId w:val="20"/>
+        </w:numPr>
+        <w:rPr>
+          <w:rFonts w:cs="Times New Roman"/>
+          <w:b/>
+        </w:rPr>
+      </w:pPr>
+      <w:r>
+        <w:rPr>
+          <w:rFonts w:cs="Times New Roman"/>
+        </w:rPr>
+        <w:t>Every time a method calls itself, it creates a new method on the stack</w:t>
+      </w:r>
+    </w:p>
+    <w:p>
+      <w:pPr>
+        <w:pStyle w:val="ListParagraph"/>
+        <w:numPr>
+          <w:ilvl w:val="0"/>
+          <w:numId w:val="20"/>
+        </w:numPr>
+        <w:rPr>
+          <w:rFonts w:cs="Times New Roman"/>
+          <w:b/>
+        </w:rPr>
+      </w:pPr>
+      <w:r>
+        <w:rPr>
+          <w:rFonts w:cs="Times New Roman"/>
+        </w:rPr>
+        <w:t xml:space="preserve">Recursive calls move the problem closer and closer to the </w:t>
+      </w:r>
+      <w:proofErr w:type="spellStart"/>
+      <w:r>
+        <w:rPr>
+          <w:rFonts w:cs="Times New Roman"/>
+        </w:rPr>
+        <w:t>basecase</w:t>
       </w:r>
       <w:bookmarkStart w:id="0" w:name="_GoBack"/>
       <w:bookmarkEnd w:id="0"/>
-    </w:p>
-    <w:p>
-      <w:pPr>
-        <w:rPr>
-          <w:b/>
-        </w:rPr>
-      </w:pPr>
-      <w:r>
-        <w:rPr>
-          <w:b/>
-        </w:rPr>
-        <w:t>Interfaces:</w:t>
-      </w:r>
-    </w:p>
-    <w:p>
-      <w:pPr>
-        <w:pStyle w:val="ListParagraph"/>
-        <w:numPr>
-          <w:ilvl w:val="0"/>
-          <w:numId w:val="19"/>
-        </w:numPr>
-        <w:rPr>
-          <w:b/>
-        </w:rPr>
-      </w:pPr>
-      <w:r>
-        <w:t>Very similar to abstract class that has ALL abstract methods</w:t>
-      </w:r>
-    </w:p>
-    <w:p>
-      <w:pPr>
-        <w:pStyle w:val="ListParagraph"/>
-        <w:numPr>
-          <w:ilvl w:val="0"/>
-          <w:numId w:val="19"/>
-        </w:numPr>
-        <w:rPr>
-          <w:b/>
-        </w:rPr>
-      </w:pPr>
-      <w:r>
-        <w:t>It cannot be instantiated</w:t>
-      </w:r>
-    </w:p>
-    <w:p>
-      <w:pPr>
-        <w:pStyle w:val="ListParagraph"/>
-        <w:numPr>
-          <w:ilvl w:val="0"/>
-          <w:numId w:val="19"/>
-        </w:numPr>
-        <w:rPr>
-          <w:b/>
-        </w:rPr>
-      </w:pPr>
-      <w:r>
-        <w:rPr>
-          <w:b/>
-        </w:rPr>
-        <w:t>All of the methods listed in an interface must be overridden</w:t>
-      </w:r>
-    </w:p>
-    <w:p>
-      <w:pPr>
-        <w:pStyle w:val="ListParagraph"/>
-        <w:numPr>
-          <w:ilvl w:val="0"/>
-          <w:numId w:val="19"/>
-        </w:numPr>
-        <w:rPr>
-          <w:b/>
-        </w:rPr>
-      </w:pPr>
-      <w:r>
-        <w:t>Interaaces specify behavior of a class</w:t>
-      </w:r>
-    </w:p>
-    <w:p>
-      <w:pPr>
-        <w:pStyle w:val="ListParagraph"/>
-        <w:numPr>
-          <w:ilvl w:val="0"/>
-          <w:numId w:val="19"/>
-        </w:numPr>
-        <w:rPr>
-          <w:b/>
-        </w:rPr>
-      </w:pPr>
-      <w:r>
-        <w:t xml:space="preserve">All interface methods are </w:t>
-      </w:r>
-      <w:r>
-        <w:rPr>
-          <w:b/>
-        </w:rPr>
-        <w:t>public</w:t>
-      </w:r>
-      <w:r>
-        <w:t xml:space="preserve"> and have </w:t>
-      </w:r>
-      <w:r>
-        <w:rPr>
-          <w:b/>
-        </w:rPr>
-        <w:t>no bodies</w:t>
-      </w:r>
-    </w:p>
-    <w:p>
-      <w:pPr>
-        <w:pStyle w:val="ListParagraph"/>
-        <w:numPr>
-          <w:ilvl w:val="0"/>
-          <w:numId w:val="19"/>
-        </w:numPr>
-        <w:rPr>
-          <w:b/>
-        </w:rPr>
-      </w:pPr>
-      <w:r>
-        <w:t xml:space="preserve">All fields are </w:t>
-      </w:r>
-      <w:r>
-        <w:rPr>
-          <w:b/>
-        </w:rPr>
-        <w:t>final</w:t>
-      </w:r>
-      <w:r>
-        <w:t xml:space="preserve">, </w:t>
-      </w:r>
-      <w:r>
-        <w:rPr>
-          <w:b/>
-        </w:rPr>
-        <w:t>static</w:t>
-      </w:r>
-      <w:r>
-        <w:t xml:space="preserve">, and </w:t>
-      </w:r>
-      <w:r>
-        <w:rPr>
-          <w:b/>
-        </w:rPr>
-        <w:t>MUST</w:t>
-      </w:r>
-      <w:r>
-        <w:t xml:space="preserve"> be initialized</w:t>
-      </w:r>
-    </w:p>
-    <w:p>
-      <w:pPr>
-        <w:pStyle w:val="ListParagraph"/>
-        <w:numPr>
-          <w:ilvl w:val="0"/>
-          <w:numId w:val="19"/>
-        </w:numPr>
-        <w:rPr>
-          <w:b/>
-        </w:rPr>
-      </w:pPr>
-      <w:r>
-        <w:t>An interface looks similar to a class, except the keyword</w:t>
-      </w:r>
-    </w:p>
-    <w:p>
-      <w:pPr>
-        <w:pStyle w:val="ListParagraph"/>
-        <w:numPr>
-          <w:ilvl w:val="0"/>
-          <w:numId w:val="19"/>
-        </w:numPr>
-        <w:rPr>
-          <w:b/>
-        </w:rPr>
-      </w:pPr>
-      <w:r>
-        <w:t>public interface InterfaceName{}</w:t>
-      </w:r>
-    </w:p>
-    <w:p>
-      <w:pPr>
-        <w:pStyle w:val="ListParagraph"/>
-        <w:numPr>
-          <w:ilvl w:val="1"/>
-          <w:numId w:val="19"/>
-        </w:numPr>
-        <w:rPr>
-          <w:b/>
-        </w:rPr>
-      </w:pPr>
-      <w:r>
-        <w:t xml:space="preserve">Define fields by &lt;type&gt; &lt;name&gt; = &lt;value&gt;; </w:t>
-      </w:r>
-    </w:p>
-    <w:p>
-      <w:pPr>
-        <w:pStyle w:val="ListParagraph"/>
-        <w:numPr>
-          <w:ilvl w:val="2"/>
-          <w:numId w:val="19"/>
-        </w:numPr>
-        <w:rPr>
-          <w:b/>
-        </w:rPr>
-      </w:pPr>
-      <w:r>
-        <w:t>Automatically makes everything public and static</w:t>
-      </w:r>
-    </w:p>
-    <w:p>
-      <w:pPr>
-        <w:pStyle w:val="ListParagraph"/>
-        <w:numPr>
-          <w:ilvl w:val="1"/>
-          <w:numId w:val="19"/>
-        </w:numPr>
-        <w:rPr>
-          <w:b/>
-        </w:rPr>
-      </w:pPr>
-      <w:r>
-        <w:t>Define methods by &lt;return value&gt; &lt;name&gt;(&lt;arguments&gt;);</w:t>
-      </w:r>
-    </w:p>
-    <w:p>
-      <w:pPr>
-        <w:pStyle w:val="ListParagraph"/>
-        <w:numPr>
-          <w:ilvl w:val="2"/>
-          <w:numId w:val="19"/>
-        </w:numPr>
-        <w:rPr>
-          <w:b/>
-        </w:rPr>
-      </w:pPr>
-      <w:r>
-        <w:t>No body in methods</w:t>
-      </w:r>
-    </w:p>
-    <w:p>
-      <w:pPr>
-        <w:pStyle w:val="ListParagraph"/>
-        <w:numPr>
-          <w:ilvl w:val="0"/>
-          <w:numId w:val="19"/>
-        </w:numPr>
-        <w:rPr>
-          <w:b/>
-        </w:rPr>
-      </w:pPr>
-      <w:r>
-        <w:t>public class Supercar extends Car implements RelateTwoCars</w:t>
-      </w:r>
-    </w:p>
-    <w:p>
-      <w:pPr>
-        <w:pStyle w:val="ListParagraph"/>
-        <w:numPr>
-          <w:ilvl w:val="0"/>
-          <w:numId w:val="19"/>
-        </w:numPr>
-        <w:rPr>
-          <w:b/>
-        </w:rPr>
-      </w:pPr>
-      <w:r>
-        <w:t>class can implement multiple interfaces, but can only extend one superclass</w:t>
-      </w:r>
-    </w:p>
-    <w:p>
-      <w:pPr>
-        <w:pStyle w:val="ListParagraph"/>
-        <w:numPr>
-          <w:ilvl w:val="0"/>
-          <w:numId w:val="19"/>
-        </w:numPr>
-        <w:rPr>
-          <w:b/>
-        </w:rPr>
-      </w:pPr>
-      <w:r>
-        <w:t>In UML diagram, interface is a - - - &gt; line</w:t>
-      </w:r>
-    </w:p>
-    <w:p>
-      <w:pPr>
-        <w:pStyle w:val="ListParagraph"/>
-        <w:numPr>
-          <w:ilvl w:val="0"/>
-          <w:numId w:val="19"/>
-        </w:numPr>
-        <w:rPr>
-          <w:b/>
-        </w:rPr>
-      </w:pPr>
-      <w:r>
-        <w:t>Interface is a contract/protocol/common understanding of what the class can do. When a class implements an interface, it promises to provide implementation to all the abstract methods declared in theinterface</w:t>
-      </w:r>
-    </w:p>
-    <w:p>
-      <w:pPr>
-        <w:pStyle w:val="ListParagraph"/>
-        <w:numPr>
-          <w:ilvl w:val="0"/>
-          <w:numId w:val="19"/>
-        </w:numPr>
-        <w:rPr>
-          <w:b/>
-        </w:rPr>
-      </w:pPr>
-      <w:r>
-        <w:t xml:space="preserve">Java does </w:t>
-      </w:r>
-      <w:r>
-        <w:rPr>
-          <w:b/>
-        </w:rPr>
-        <w:t>NOT</w:t>
-      </w:r>
-      <w:r>
-        <w:t xml:space="preserve"> support multiple inheritance. However, Java permits you to mplement more than one interface (can only </w:t>
-      </w:r>
-      <w:r>
-        <w:rPr>
-          <w:i/>
-        </w:rPr>
-        <w:t>extend</w:t>
-      </w:r>
-      <w:r>
-        <w:t xml:space="preserve"> one, but can </w:t>
-      </w:r>
-      <w:r>
-        <w:rPr>
-          <w:i/>
-        </w:rPr>
-        <w:t>implement</w:t>
-      </w:r>
-      <w:r>
-        <w:t xml:space="preserve"> many)</w:t>
-      </w:r>
-    </w:p>
-    <w:p>
-      <w:pPr>
-        <w:pStyle w:val="ListParagraph"/>
-        <w:numPr>
-          <w:ilvl w:val="0"/>
-          <w:numId w:val="19"/>
-        </w:numPr>
-        <w:rPr>
-          <w:b/>
-        </w:rPr>
-      </w:pPr>
-      <w:r>
-        <w:t>Abstract classes should be used primarily for objects that are closely related</w:t>
-      </w:r>
-    </w:p>
-    <w:p>
-      <w:pPr>
-        <w:pStyle w:val="ListParagraph"/>
-        <w:numPr>
-          <w:ilvl w:val="1"/>
-          <w:numId w:val="19"/>
-        </w:numPr>
-        <w:rPr>
-          <w:b/>
-        </w:rPr>
-      </w:pPr>
-      <w:r>
-        <w:lastRenderedPageBreak/>
-        <w:t>Supercar extends Car, Truck extends Car</w:t>
-      </w:r>
-    </w:p>
-    <w:p>
-      <w:pPr>
-        <w:pStyle w:val="ListParagraph"/>
-        <w:numPr>
-          <w:ilvl w:val="0"/>
-          <w:numId w:val="19"/>
-        </w:numPr>
-        <w:rPr>
-          <w:b/>
-        </w:rPr>
-      </w:pPr>
-      <w:r>
-        <w:t>Interfaces are best suited for providing common functionality to unrelated classes</w:t>
-      </w:r>
-    </w:p>
-    <w:p>
-      <w:pPr>
-        <w:pStyle w:val="ListParagraph"/>
-        <w:numPr>
-          <w:ilvl w:val="1"/>
-          <w:numId w:val="19"/>
-        </w:numPr>
-        <w:rPr>
-          <w:b/>
-        </w:rPr>
-      </w:pPr>
-      <w:r>
-        <w:t>CargoPlane implements PlaneFunctions{}, Jet implements PlaneFunctions{}, interface PlaneFunctions{double calcGasMileage();}</w:t>
-      </w:r>
-    </w:p>
-    <w:p>
-      <w:pPr>
-        <w:pStyle w:val="ListParagraph"/>
-        <w:numPr>
-          <w:ilvl w:val="2"/>
-          <w:numId w:val="19"/>
-        </w:numPr>
-        <w:rPr>
-          <w:b/>
-        </w:rPr>
-      </w:pPr>
-      <w:r>
-        <w:t>CargoPlane and Jet needs to have a double calcGasMileage() function</w:t>
-      </w:r>
-    </w:p>
-    <w:p>
-      <w:pPr>
-        <w:pStyle w:val="ListParagraph"/>
-        <w:numPr>
-          <w:ilvl w:val="0"/>
-          <w:numId w:val="19"/>
-        </w:numPr>
-        <w:rPr>
-          <w:b/>
-        </w:rPr>
-      </w:pPr>
-    </w:p>
-    <w:p/>
+      <w:proofErr w:type="spellEnd"/>
+    </w:p>
     <w:sectPr>
       <w:headerReference w:type="default" r:id="rId7"/>
       <w:pgSz w:w="12240" w:h="15840"/>
@@ -3491,8 +5422,13 @@
       <w:pStyle w:val="Header"/>
     </w:pPr>
     <w:r>
-      <w:t>Notes. Just CTRL+F and search for a KeyWord</w:t>
+      <w:t xml:space="preserve">Notes. Just CTRL+F and search for a </w:t>
     </w:r>
+    <w:proofErr w:type="spellStart"/>
+    <w:r>
+      <w:t>KeyWord</w:t>
+    </w:r>
+    <w:proofErr w:type="spellEnd"/>
   </w:p>
 </w:hdr>
 </file>
@@ -3839,6 +5775,119 @@
     </w:lvl>
   </w:abstractNum>
   <w:abstractNum w:abstractNumId="3" w15:restartNumberingAfterBreak="0">
+    <w:nsid w:val="1F150F50"/>
+    <w:multiLevelType w:val="hybridMultilevel"/>
+    <w:tmpl w:val="327E6562"/>
+    <w:lvl w:ilvl="0" w:tplc="04090001">
+      <w:start w:val="1"/>
+      <w:numFmt w:val="bullet"/>
+      <w:lvlText w:val=""/>
+      <w:lvlJc w:val="left"/>
+      <w:pPr>
+        <w:ind w:left="720" w:hanging="360"/>
+      </w:pPr>
+      <w:rPr>
+        <w:rFonts w:ascii="Symbol" w:hAnsi="Symbol" w:hint="default"/>
+      </w:rPr>
+    </w:lvl>
+    <w:lvl w:ilvl="1" w:tplc="04090003">
+      <w:start w:val="1"/>
+      <w:numFmt w:val="bullet"/>
+      <w:lvlText w:val="o"/>
+      <w:lvlJc w:val="left"/>
+      <w:pPr>
+        <w:ind w:left="1440" w:hanging="360"/>
+      </w:pPr>
+      <w:rPr>
+        <w:rFonts w:ascii="Courier New" w:hAnsi="Courier New" w:cs="Courier New" w:hint="default"/>
+      </w:rPr>
+    </w:lvl>
+    <w:lvl w:ilvl="2" w:tplc="04090005">
+      <w:start w:val="1"/>
+      <w:numFmt w:val="bullet"/>
+      <w:lvlText w:val=""/>
+      <w:lvlJc w:val="left"/>
+      <w:pPr>
+        <w:ind w:left="2160" w:hanging="360"/>
+      </w:pPr>
+      <w:rPr>
+        <w:rFonts w:ascii="Wingdings" w:hAnsi="Wingdings" w:hint="default"/>
+      </w:rPr>
+    </w:lvl>
+    <w:lvl w:ilvl="3" w:tplc="04090001" w:tentative="1">
+      <w:start w:val="1"/>
+      <w:numFmt w:val="bullet"/>
+      <w:lvlText w:val=""/>
+      <w:lvlJc w:val="left"/>
+      <w:pPr>
+        <w:ind w:left="2880" w:hanging="360"/>
+      </w:pPr>
+      <w:rPr>
+        <w:rFonts w:ascii="Symbol" w:hAnsi="Symbol" w:hint="default"/>
+      </w:rPr>
+    </w:lvl>
+    <w:lvl w:ilvl="4" w:tplc="04090003" w:tentative="1">
+      <w:start w:val="1"/>
+      <w:numFmt w:val="bullet"/>
+      <w:lvlText w:val="o"/>
+      <w:lvlJc w:val="left"/>
+      <w:pPr>
+        <w:ind w:left="3600" w:hanging="360"/>
+      </w:pPr>
+      <w:rPr>
+        <w:rFonts w:ascii="Courier New" w:hAnsi="Courier New" w:cs="Courier New" w:hint="default"/>
+      </w:rPr>
+    </w:lvl>
+    <w:lvl w:ilvl="5" w:tplc="04090005" w:tentative="1">
+      <w:start w:val="1"/>
+      <w:numFmt w:val="bullet"/>
+      <w:lvlText w:val=""/>
+      <w:lvlJc w:val="left"/>
+      <w:pPr>
+        <w:ind w:left="4320" w:hanging="360"/>
+      </w:pPr>
+      <w:rPr>
+        <w:rFonts w:ascii="Wingdings" w:hAnsi="Wingdings" w:hint="default"/>
+      </w:rPr>
+    </w:lvl>
+    <w:lvl w:ilvl="6" w:tplc="04090001" w:tentative="1">
+      <w:start w:val="1"/>
+      <w:numFmt w:val="bullet"/>
+      <w:lvlText w:val=""/>
+      <w:lvlJc w:val="left"/>
+      <w:pPr>
+        <w:ind w:left="5040" w:hanging="360"/>
+      </w:pPr>
+      <w:rPr>
+        <w:rFonts w:ascii="Symbol" w:hAnsi="Symbol" w:hint="default"/>
+      </w:rPr>
+    </w:lvl>
+    <w:lvl w:ilvl="7" w:tplc="04090003" w:tentative="1">
+      <w:start w:val="1"/>
+      <w:numFmt w:val="bullet"/>
+      <w:lvlText w:val="o"/>
+      <w:lvlJc w:val="left"/>
+      <w:pPr>
+        <w:ind w:left="5760" w:hanging="360"/>
+      </w:pPr>
+      <w:rPr>
+        <w:rFonts w:ascii="Courier New" w:hAnsi="Courier New" w:cs="Courier New" w:hint="default"/>
+      </w:rPr>
+    </w:lvl>
+    <w:lvl w:ilvl="8" w:tplc="04090005" w:tentative="1">
+      <w:start w:val="1"/>
+      <w:numFmt w:val="bullet"/>
+      <w:lvlText w:val=""/>
+      <w:lvlJc w:val="left"/>
+      <w:pPr>
+        <w:ind w:left="6480" w:hanging="360"/>
+      </w:pPr>
+      <w:rPr>
+        <w:rFonts w:ascii="Wingdings" w:hAnsi="Wingdings" w:hint="default"/>
+      </w:rPr>
+    </w:lvl>
+  </w:abstractNum>
+  <w:abstractNum w:abstractNumId="4" w15:restartNumberingAfterBreak="0">
     <w:nsid w:val="24923A7E"/>
     <w:multiLevelType w:val="hybridMultilevel"/>
     <w:tmpl w:val="62A6FD9C"/>
@@ -3951,7 +6000,7 @@
       </w:rPr>
     </w:lvl>
   </w:abstractNum>
-  <w:abstractNum w:abstractNumId="4" w15:restartNumberingAfterBreak="0">
+  <w:abstractNum w:abstractNumId="5" w15:restartNumberingAfterBreak="0">
     <w:nsid w:val="2668271F"/>
     <w:multiLevelType w:val="hybridMultilevel"/>
     <w:tmpl w:val="259E7E52"/>
@@ -4064,7 +6113,7 @@
       </w:rPr>
     </w:lvl>
   </w:abstractNum>
-  <w:abstractNum w:abstractNumId="5" w15:restartNumberingAfterBreak="0">
+  <w:abstractNum w:abstractNumId="6" w15:restartNumberingAfterBreak="0">
     <w:nsid w:val="2A553181"/>
     <w:multiLevelType w:val="hybridMultilevel"/>
     <w:tmpl w:val="CBC61EAA"/>
@@ -4177,7 +6226,7 @@
       </w:rPr>
     </w:lvl>
   </w:abstractNum>
-  <w:abstractNum w:abstractNumId="6" w15:restartNumberingAfterBreak="0">
+  <w:abstractNum w:abstractNumId="7" w15:restartNumberingAfterBreak="0">
     <w:nsid w:val="2A926D4F"/>
     <w:multiLevelType w:val="hybridMultilevel"/>
     <w:tmpl w:val="8996CF58"/>
@@ -4290,7 +6339,7 @@
       </w:rPr>
     </w:lvl>
   </w:abstractNum>
-  <w:abstractNum w:abstractNumId="7" w15:restartNumberingAfterBreak="0">
+  <w:abstractNum w:abstractNumId="8" w15:restartNumberingAfterBreak="0">
     <w:nsid w:val="2CC42284"/>
     <w:multiLevelType w:val="hybridMultilevel"/>
     <w:tmpl w:val="9EB887DC"/>
@@ -4403,7 +6452,7 @@
       </w:rPr>
     </w:lvl>
   </w:abstractNum>
-  <w:abstractNum w:abstractNumId="8" w15:restartNumberingAfterBreak="0">
+  <w:abstractNum w:abstractNumId="9" w15:restartNumberingAfterBreak="0">
     <w:nsid w:val="2D0C70AD"/>
     <w:multiLevelType w:val="hybridMultilevel"/>
     <w:tmpl w:val="D52CB048"/>
@@ -4516,7 +6565,7 @@
       </w:rPr>
     </w:lvl>
   </w:abstractNum>
-  <w:abstractNum w:abstractNumId="9" w15:restartNumberingAfterBreak="0">
+  <w:abstractNum w:abstractNumId="10" w15:restartNumberingAfterBreak="0">
     <w:nsid w:val="36B33BD2"/>
     <w:multiLevelType w:val="hybridMultilevel"/>
     <w:tmpl w:val="2946E326"/>
@@ -4629,7 +6678,7 @@
       </w:rPr>
     </w:lvl>
   </w:abstractNum>
-  <w:abstractNum w:abstractNumId="10" w15:restartNumberingAfterBreak="0">
+  <w:abstractNum w:abstractNumId="11" w15:restartNumberingAfterBreak="0">
     <w:nsid w:val="4649225E"/>
     <w:multiLevelType w:val="hybridMultilevel"/>
     <w:tmpl w:val="4A3AFFFA"/>
@@ -4742,7 +6791,7 @@
       </w:rPr>
     </w:lvl>
   </w:abstractNum>
-  <w:abstractNum w:abstractNumId="11" w15:restartNumberingAfterBreak="0">
+  <w:abstractNum w:abstractNumId="12" w15:restartNumberingAfterBreak="0">
     <w:nsid w:val="4C1B6314"/>
     <w:multiLevelType w:val="hybridMultilevel"/>
     <w:tmpl w:val="9DC29188"/>
@@ -4855,7 +6904,7 @@
       </w:rPr>
     </w:lvl>
   </w:abstractNum>
-  <w:abstractNum w:abstractNumId="12" w15:restartNumberingAfterBreak="0">
+  <w:abstractNum w:abstractNumId="13" w15:restartNumberingAfterBreak="0">
     <w:nsid w:val="4D016D3D"/>
     <w:multiLevelType w:val="hybridMultilevel"/>
     <w:tmpl w:val="34E8EE4C"/>
@@ -4968,7 +7017,7 @@
       </w:rPr>
     </w:lvl>
   </w:abstractNum>
-  <w:abstractNum w:abstractNumId="13" w15:restartNumberingAfterBreak="0">
+  <w:abstractNum w:abstractNumId="14" w15:restartNumberingAfterBreak="0">
     <w:nsid w:val="56997CED"/>
     <w:multiLevelType w:val="hybridMultilevel"/>
     <w:tmpl w:val="C8502CCC"/>
@@ -5081,7 +7130,7 @@
       </w:rPr>
     </w:lvl>
   </w:abstractNum>
-  <w:abstractNum w:abstractNumId="14" w15:restartNumberingAfterBreak="0">
+  <w:abstractNum w:abstractNumId="15" w15:restartNumberingAfterBreak="0">
     <w:nsid w:val="66E815C1"/>
     <w:multiLevelType w:val="hybridMultilevel"/>
     <w:tmpl w:val="79E0E8DC"/>
@@ -5194,7 +7243,7 @@
       </w:rPr>
     </w:lvl>
   </w:abstractNum>
-  <w:abstractNum w:abstractNumId="15" w15:restartNumberingAfterBreak="0">
+  <w:abstractNum w:abstractNumId="16" w15:restartNumberingAfterBreak="0">
     <w:nsid w:val="7B194EB4"/>
     <w:multiLevelType w:val="hybridMultilevel"/>
     <w:tmpl w:val="295AB38A"/>
@@ -5307,7 +7356,7 @@
       </w:rPr>
     </w:lvl>
   </w:abstractNum>
-  <w:abstractNum w:abstractNumId="16" w15:restartNumberingAfterBreak="0">
+  <w:abstractNum w:abstractNumId="17" w15:restartNumberingAfterBreak="0">
     <w:nsid w:val="7C094484"/>
     <w:multiLevelType w:val="hybridMultilevel"/>
     <w:tmpl w:val="A064A7DE"/>
@@ -5420,7 +7469,7 @@
       </w:rPr>
     </w:lvl>
   </w:abstractNum>
-  <w:abstractNum w:abstractNumId="17" w15:restartNumberingAfterBreak="0">
+  <w:abstractNum w:abstractNumId="18" w15:restartNumberingAfterBreak="0">
     <w:nsid w:val="7CA1049F"/>
     <w:multiLevelType w:val="hybridMultilevel"/>
     <w:tmpl w:val="FB32616C"/>
@@ -5533,7 +7582,7 @@
       </w:rPr>
     </w:lvl>
   </w:abstractNum>
-  <w:abstractNum w:abstractNumId="18" w15:restartNumberingAfterBreak="0">
+  <w:abstractNum w:abstractNumId="19" w15:restartNumberingAfterBreak="0">
     <w:nsid w:val="7D1B5222"/>
     <w:multiLevelType w:val="hybridMultilevel"/>
     <w:tmpl w:val="5F86FCA4"/>
@@ -5647,34 +7696,34 @@
     </w:lvl>
   </w:abstractNum>
   <w:num w:numId="1">
-    <w:abstractNumId w:val="3"/>
+    <w:abstractNumId w:val="4"/>
   </w:num>
   <w:num w:numId="2">
-    <w:abstractNumId w:val="16"/>
+    <w:abstractNumId w:val="17"/>
   </w:num>
   <w:num w:numId="3">
-    <w:abstractNumId w:val="5"/>
+    <w:abstractNumId w:val="6"/>
   </w:num>
   <w:num w:numId="4">
-    <w:abstractNumId w:val="7"/>
+    <w:abstractNumId w:val="8"/>
   </w:num>
   <w:num w:numId="5">
-    <w:abstractNumId w:val="9"/>
+    <w:abstractNumId w:val="10"/>
   </w:num>
   <w:num w:numId="6">
     <w:abstractNumId w:val="0"/>
   </w:num>
   <w:num w:numId="7">
-    <w:abstractNumId w:val="17"/>
+    <w:abstractNumId w:val="18"/>
   </w:num>
   <w:num w:numId="8">
-    <w:abstractNumId w:val="18"/>
+    <w:abstractNumId w:val="19"/>
   </w:num>
   <w:num w:numId="9">
-    <w:abstractNumId w:val="4"/>
+    <w:abstractNumId w:val="5"/>
   </w:num>
   <w:num w:numId="10">
-    <w:abstractNumId w:val="11"/>
+    <w:abstractNumId w:val="12"/>
   </w:num>
   <w:num w:numId="11">
     <w:abstractNumId w:val="2"/>
@@ -5683,25 +7732,28 @@
     <w:abstractNumId w:val="1"/>
   </w:num>
   <w:num w:numId="13">
-    <w:abstractNumId w:val="8"/>
+    <w:abstractNumId w:val="9"/>
   </w:num>
   <w:num w:numId="14">
+    <w:abstractNumId w:val="15"/>
+  </w:num>
+  <w:num w:numId="15">
+    <w:abstractNumId w:val="16"/>
+  </w:num>
+  <w:num w:numId="16">
+    <w:abstractNumId w:val="11"/>
+  </w:num>
+  <w:num w:numId="17">
+    <w:abstractNumId w:val="13"/>
+  </w:num>
+  <w:num w:numId="18">
+    <w:abstractNumId w:val="7"/>
+  </w:num>
+  <w:num w:numId="19">
     <w:abstractNumId w:val="14"/>
   </w:num>
-  <w:num w:numId="15">
-    <w:abstractNumId w:val="15"/>
-  </w:num>
-  <w:num w:numId="16">
-    <w:abstractNumId w:val="10"/>
-  </w:num>
-  <w:num w:numId="17">
-    <w:abstractNumId w:val="12"/>
-  </w:num>
-  <w:num w:numId="18">
-    <w:abstractNumId w:val="6"/>
-  </w:num>
-  <w:num w:numId="19">
-    <w:abstractNumId w:val="13"/>
+  <w:num w:numId="20">
+    <w:abstractNumId w:val="3"/>
   </w:num>
 </w:numbering>
 </file>

</xml_diff>

<commit_message>
HW 5 done and notes about Binary
</commit_message>
<xml_diff>
--- a/Notes/notes.docx
+++ b/Notes/notes.docx
@@ -5709,37 +5709,2104 @@
       <w:pPr>
         <w:rPr>
           <w:rFonts w:cs="Times New Roman"/>
-          <w:b/>
-        </w:rPr>
-      </w:pPr>
-      <w:r>
-        <w:rPr>
-          <w:rFonts w:cs="Times New Roman"/>
-          <w:b/>
-        </w:rPr>
-        <w:t>Binary Search:</w:t>
-      </w:r>
-    </w:p>
-    <w:p>
-      <w:pPr>
-        <w:pStyle w:val="ListParagraph"/>
-        <w:numPr>
-          <w:ilvl w:val="0"/>
-          <w:numId w:val="22"/>
-        </w:numPr>
-        <w:rPr>
-          <w:rFonts w:cs="Times New Roman"/>
-          <w:b/>
-        </w:rPr>
-      </w:pPr>
-    </w:p>
-    <w:p>
-      <w:pPr>
-        <w:rPr>
-          <w:rFonts w:cs="Times New Roman"/>
-          <w:b/>
-        </w:rPr>
-      </w:pPr>
+        </w:rPr>
+      </w:pPr>
+      <w:r>
+        <w:rPr>
+          <w:rFonts w:cs="Times New Roman"/>
+          <w:b/>
+        </w:rPr>
+        <w:t>Binary Files:</w:t>
+      </w:r>
+    </w:p>
+    <w:p>
+      <w:pPr>
+        <w:pStyle w:val="ListParagraph"/>
+        <w:numPr>
+          <w:ilvl w:val="0"/>
+          <w:numId w:val="23"/>
+        </w:numPr>
+        <w:rPr>
+          <w:rFonts w:cs="Times New Roman"/>
+        </w:rPr>
+      </w:pPr>
+      <w:r>
+        <w:rPr>
+          <w:rFonts w:cs="Times New Roman"/>
+        </w:rPr>
+        <w:t>A binary file is a file stored in binary format. A binary file is computer-readable but not human-readable</w:t>
+      </w:r>
+    </w:p>
+    <w:p>
+      <w:pPr>
+        <w:pStyle w:val="ListParagraph"/>
+        <w:numPr>
+          <w:ilvl w:val="0"/>
+          <w:numId w:val="23"/>
+        </w:numPr>
+        <w:rPr>
+          <w:rFonts w:cs="Times New Roman"/>
+        </w:rPr>
+      </w:pPr>
+      <w:r>
+        <w:rPr>
+          <w:rFonts w:cs="Times New Roman"/>
+        </w:rPr>
+        <w:t>All EXE files are binary</w:t>
+      </w:r>
+    </w:p>
+    <w:p>
+      <w:pPr>
+        <w:pStyle w:val="ListParagraph"/>
+        <w:numPr>
+          <w:ilvl w:val="0"/>
+          <w:numId w:val="23"/>
+        </w:numPr>
+        <w:rPr>
+          <w:rFonts w:cs="Times New Roman"/>
+        </w:rPr>
+      </w:pPr>
+      <w:r>
+        <w:rPr>
+          <w:rFonts w:cs="Times New Roman"/>
+        </w:rPr>
+        <w:t>Data is stored in memory as the raw binary format</w:t>
+      </w:r>
+    </w:p>
+    <w:p>
+      <w:pPr>
+        <w:pStyle w:val="ListParagraph"/>
+        <w:numPr>
+          <w:ilvl w:val="0"/>
+          <w:numId w:val="23"/>
+        </w:numPr>
+        <w:rPr>
+          <w:rFonts w:cs="Times New Roman"/>
+        </w:rPr>
+      </w:pPr>
+      <w:r>
+        <w:rPr>
+          <w:rFonts w:cs="Times New Roman"/>
+        </w:rPr>
+        <w:t>Data can be stored in a file in its raw binary format</w:t>
+      </w:r>
+    </w:p>
+    <w:p>
+      <w:pPr>
+        <w:pStyle w:val="ListParagraph"/>
+        <w:numPr>
+          <w:ilvl w:val="0"/>
+          <w:numId w:val="23"/>
+        </w:numPr>
+        <w:rPr>
+          <w:rFonts w:cs="Times New Roman"/>
+        </w:rPr>
+      </w:pPr>
+      <w:r>
+        <w:rPr>
+          <w:rFonts w:cs="Times New Roman"/>
+        </w:rPr>
+        <w:t xml:space="preserve">A file that </w:t>
+      </w:r>
+      <w:proofErr w:type="spellStart"/>
+      <w:r>
+        <w:rPr>
+          <w:rFonts w:cs="Times New Roman"/>
+        </w:rPr>
+        <w:t>containsbinary</w:t>
+      </w:r>
+      <w:proofErr w:type="spellEnd"/>
+      <w:r>
+        <w:rPr>
+          <w:rFonts w:cs="Times New Roman"/>
+        </w:rPr>
+        <w:t xml:space="preserve"> data is often called a binary file</w:t>
+      </w:r>
+    </w:p>
+    <w:p>
+      <w:pPr>
+        <w:pStyle w:val="ListParagraph"/>
+        <w:numPr>
+          <w:ilvl w:val="0"/>
+          <w:numId w:val="23"/>
+        </w:numPr>
+        <w:rPr>
+          <w:rFonts w:cs="Times New Roman"/>
+        </w:rPr>
+      </w:pPr>
+      <w:r>
+        <w:rPr>
+          <w:rFonts w:cs="Times New Roman"/>
+        </w:rPr>
+        <w:t xml:space="preserve">Binary files </w:t>
+      </w:r>
+      <w:proofErr w:type="spellStart"/>
+      <w:proofErr w:type="gramStart"/>
+      <w:r>
+        <w:rPr>
+          <w:rFonts w:cs="Times New Roman"/>
+        </w:rPr>
+        <w:t>cant</w:t>
+      </w:r>
+      <w:proofErr w:type="spellEnd"/>
+      <w:proofErr w:type="gramEnd"/>
+      <w:r>
+        <w:rPr>
+          <w:rFonts w:cs="Times New Roman"/>
+        </w:rPr>
+        <w:t xml:space="preserve"> be opened in a text editor</w:t>
+      </w:r>
+    </w:p>
+    <w:p>
+      <w:pPr>
+        <w:pStyle w:val="ListParagraph"/>
+        <w:numPr>
+          <w:ilvl w:val="0"/>
+          <w:numId w:val="23"/>
+        </w:numPr>
+        <w:rPr>
+          <w:rFonts w:cs="Times New Roman"/>
+        </w:rPr>
+      </w:pPr>
+      <w:r>
+        <w:rPr>
+          <w:rFonts w:cs="Times New Roman"/>
+        </w:rPr>
+        <w:t>To write to a binary file, you must create objects from the following classes</w:t>
+      </w:r>
+    </w:p>
+    <w:p>
+      <w:pPr>
+        <w:pStyle w:val="ListParagraph"/>
+        <w:numPr>
+          <w:ilvl w:val="1"/>
+          <w:numId w:val="23"/>
+        </w:numPr>
+        <w:rPr>
+          <w:rFonts w:cs="Times New Roman"/>
+        </w:rPr>
+      </w:pPr>
+      <w:proofErr w:type="spellStart"/>
+      <w:r>
+        <w:rPr>
+          <w:rFonts w:cs="Times New Roman"/>
+        </w:rPr>
+        <w:t>FileOutputStream</w:t>
+      </w:r>
+      <w:proofErr w:type="spellEnd"/>
+    </w:p>
+    <w:p>
+      <w:pPr>
+        <w:pStyle w:val="ListParagraph"/>
+        <w:numPr>
+          <w:ilvl w:val="2"/>
+          <w:numId w:val="23"/>
+        </w:numPr>
+        <w:rPr>
+          <w:rFonts w:cs="Times New Roman"/>
+        </w:rPr>
+      </w:pPr>
+      <w:r>
+        <w:rPr>
+          <w:rFonts w:cs="Times New Roman"/>
+        </w:rPr>
+        <w:t>Opens a file to write binary data, it provides basic functionality</w:t>
+      </w:r>
+    </w:p>
+    <w:p>
+      <w:pPr>
+        <w:pStyle w:val="ListParagraph"/>
+        <w:numPr>
+          <w:ilvl w:val="1"/>
+          <w:numId w:val="23"/>
+        </w:numPr>
+        <w:rPr>
+          <w:rFonts w:cs="Times New Roman"/>
+        </w:rPr>
+      </w:pPr>
+      <w:proofErr w:type="spellStart"/>
+      <w:r>
+        <w:rPr>
+          <w:rFonts w:cs="Times New Roman"/>
+        </w:rPr>
+        <w:t>DataOutputStream</w:t>
+      </w:r>
+      <w:proofErr w:type="spellEnd"/>
+    </w:p>
+    <w:p>
+      <w:pPr>
+        <w:pStyle w:val="ListParagraph"/>
+        <w:numPr>
+          <w:ilvl w:val="2"/>
+          <w:numId w:val="23"/>
+        </w:numPr>
+        <w:rPr>
+          <w:rFonts w:cs="Times New Roman"/>
+        </w:rPr>
+      </w:pPr>
+      <w:r>
+        <w:rPr>
+          <w:rFonts w:cs="Times New Roman"/>
+        </w:rPr>
+        <w:t>Allows you to write data of any primitive type or String to binary file</w:t>
+      </w:r>
+    </w:p>
+    <w:p>
+      <w:pPr>
+        <w:pStyle w:val="ListParagraph"/>
+        <w:numPr>
+          <w:ilvl w:val="1"/>
+          <w:numId w:val="23"/>
+        </w:numPr>
+        <w:rPr>
+          <w:rFonts w:cs="Times New Roman"/>
+        </w:rPr>
+      </w:pPr>
+      <w:proofErr w:type="spellStart"/>
+      <w:r>
+        <w:rPr>
+          <w:rFonts w:cs="Times New Roman"/>
+        </w:rPr>
+        <w:t>FileOutputStream</w:t>
+      </w:r>
+      <w:proofErr w:type="spellEnd"/>
+      <w:r>
+        <w:rPr>
+          <w:rFonts w:cs="Times New Roman"/>
+        </w:rPr>
+        <w:t xml:space="preserve"> </w:t>
+      </w:r>
+      <w:proofErr w:type="spellStart"/>
+      <w:r>
+        <w:rPr>
+          <w:rFonts w:cs="Times New Roman"/>
+        </w:rPr>
+        <w:t>fstream</w:t>
+      </w:r>
+      <w:proofErr w:type="spellEnd"/>
+      <w:r>
+        <w:rPr>
+          <w:rFonts w:cs="Times New Roman"/>
+        </w:rPr>
+        <w:t xml:space="preserve"> = new </w:t>
+      </w:r>
+      <w:proofErr w:type="spellStart"/>
+      <w:r>
+        <w:rPr>
+          <w:rFonts w:cs="Times New Roman"/>
+        </w:rPr>
+        <w:t>FileOutputStream</w:t>
+      </w:r>
+      <w:proofErr w:type="spellEnd"/>
+      <w:r>
+        <w:rPr>
+          <w:rFonts w:cs="Times New Roman"/>
+        </w:rPr>
+        <w:t>(“MyInfo.dat”);</w:t>
+      </w:r>
+    </w:p>
+    <w:p>
+      <w:pPr>
+        <w:pStyle w:val="ListParagraph"/>
+        <w:numPr>
+          <w:ilvl w:val="1"/>
+          <w:numId w:val="23"/>
+        </w:numPr>
+        <w:rPr>
+          <w:rFonts w:cs="Times New Roman"/>
+        </w:rPr>
+      </w:pPr>
+      <w:proofErr w:type="spellStart"/>
+      <w:r>
+        <w:rPr>
+          <w:rFonts w:cs="Times New Roman"/>
+        </w:rPr>
+        <w:t>DataOutputStream</w:t>
+      </w:r>
+      <w:proofErr w:type="spellEnd"/>
+      <w:r>
+        <w:rPr>
+          <w:rFonts w:cs="Times New Roman"/>
+        </w:rPr>
+        <w:t xml:space="preserve"> </w:t>
+      </w:r>
+      <w:proofErr w:type="spellStart"/>
+      <w:r>
+        <w:rPr>
+          <w:rFonts w:cs="Times New Roman"/>
+        </w:rPr>
+        <w:t>outputFile</w:t>
+      </w:r>
+      <w:proofErr w:type="spellEnd"/>
+      <w:r>
+        <w:rPr>
+          <w:rFonts w:cs="Times New Roman"/>
+        </w:rPr>
+        <w:t xml:space="preserve"> = new </w:t>
+      </w:r>
+      <w:proofErr w:type="spellStart"/>
+      <w:r>
+        <w:rPr>
+          <w:rFonts w:cs="Times New Roman"/>
+        </w:rPr>
+        <w:t>DataOutputStream</w:t>
+      </w:r>
+      <w:proofErr w:type="spellEnd"/>
+      <w:r>
+        <w:rPr>
+          <w:rFonts w:cs="Times New Roman"/>
+        </w:rPr>
+        <w:t>(</w:t>
+      </w:r>
+      <w:proofErr w:type="spellStart"/>
+      <w:r>
+        <w:rPr>
+          <w:rFonts w:cs="Times New Roman"/>
+        </w:rPr>
+        <w:t>fstream</w:t>
+      </w:r>
+      <w:proofErr w:type="spellEnd"/>
+      <w:r>
+        <w:rPr>
+          <w:rFonts w:cs="Times New Roman"/>
+        </w:rPr>
+        <w:t>);</w:t>
+      </w:r>
+    </w:p>
+    <w:p>
+      <w:pPr>
+        <w:pStyle w:val="ListParagraph"/>
+        <w:numPr>
+          <w:ilvl w:val="1"/>
+          <w:numId w:val="23"/>
+        </w:numPr>
+        <w:rPr>
+          <w:rFonts w:cs="Times New Roman"/>
+        </w:rPr>
+      </w:pPr>
+      <w:r>
+        <w:rPr>
+          <w:rFonts w:cs="Times New Roman"/>
+        </w:rPr>
+        <w:t>If file already exists, it will delete the file and create a new empty file</w:t>
+      </w:r>
+    </w:p>
+    <w:p>
+      <w:pPr>
+        <w:pStyle w:val="ListParagraph"/>
+        <w:numPr>
+          <w:ilvl w:val="1"/>
+          <w:numId w:val="23"/>
+        </w:numPr>
+        <w:rPr>
+          <w:rFonts w:cs="Times New Roman"/>
+        </w:rPr>
+      </w:pPr>
+      <w:r>
+        <w:rPr>
+          <w:rFonts w:cs="Times New Roman"/>
+        </w:rPr>
+        <w:t>Once it is created, you can write binary data to file</w:t>
+      </w:r>
+    </w:p>
+    <w:p>
+      <w:pPr>
+        <w:pStyle w:val="ListParagraph"/>
+        <w:numPr>
+          <w:ilvl w:val="0"/>
+          <w:numId w:val="23"/>
+        </w:numPr>
+        <w:rPr>
+          <w:rFonts w:cs="Times New Roman"/>
+        </w:rPr>
+      </w:pPr>
+      <w:r>
+        <w:rPr>
+          <w:rFonts w:cs="Times New Roman"/>
+        </w:rPr>
+        <w:t>To read from a binary file, you must create objects from the following classes</w:t>
+      </w:r>
+    </w:p>
+    <w:p>
+      <w:pPr>
+        <w:pStyle w:val="ListParagraph"/>
+        <w:numPr>
+          <w:ilvl w:val="1"/>
+          <w:numId w:val="23"/>
+        </w:numPr>
+        <w:rPr>
+          <w:rFonts w:cs="Times New Roman"/>
+        </w:rPr>
+      </w:pPr>
+      <w:proofErr w:type="spellStart"/>
+      <w:r>
+        <w:rPr>
+          <w:rFonts w:cs="Times New Roman"/>
+        </w:rPr>
+        <w:t>FileInputStream</w:t>
+      </w:r>
+      <w:proofErr w:type="spellEnd"/>
+    </w:p>
+    <w:p>
+      <w:pPr>
+        <w:pStyle w:val="ListParagraph"/>
+        <w:numPr>
+          <w:ilvl w:val="2"/>
+          <w:numId w:val="23"/>
+        </w:numPr>
+        <w:rPr>
+          <w:rFonts w:cs="Times New Roman"/>
+        </w:rPr>
+      </w:pPr>
+      <w:r>
+        <w:rPr>
+          <w:rFonts w:cs="Times New Roman"/>
+        </w:rPr>
+        <w:t>Opens a file to read binary data</w:t>
+      </w:r>
+    </w:p>
+    <w:p>
+      <w:pPr>
+        <w:pStyle w:val="ListParagraph"/>
+        <w:numPr>
+          <w:ilvl w:val="1"/>
+          <w:numId w:val="23"/>
+        </w:numPr>
+        <w:rPr>
+          <w:rFonts w:cs="Times New Roman"/>
+        </w:rPr>
+      </w:pPr>
+      <w:proofErr w:type="spellStart"/>
+      <w:r>
+        <w:rPr>
+          <w:rFonts w:cs="Times New Roman"/>
+        </w:rPr>
+        <w:t>DataInputStream</w:t>
+      </w:r>
+      <w:proofErr w:type="spellEnd"/>
+    </w:p>
+    <w:p>
+      <w:pPr>
+        <w:pStyle w:val="ListParagraph"/>
+        <w:numPr>
+          <w:ilvl w:val="2"/>
+          <w:numId w:val="23"/>
+        </w:numPr>
+        <w:rPr>
+          <w:rFonts w:cs="Times New Roman"/>
+        </w:rPr>
+      </w:pPr>
+      <w:r>
+        <w:rPr>
+          <w:rFonts w:cs="Times New Roman"/>
+        </w:rPr>
+        <w:t>Allows a lot more functionality in reading</w:t>
+      </w:r>
+    </w:p>
+    <w:p>
+      <w:pPr>
+        <w:pStyle w:val="ListParagraph"/>
+        <w:numPr>
+          <w:ilvl w:val="1"/>
+          <w:numId w:val="23"/>
+        </w:numPr>
+        <w:rPr>
+          <w:rFonts w:cs="Times New Roman"/>
+        </w:rPr>
+      </w:pPr>
+      <w:proofErr w:type="spellStart"/>
+      <w:r>
+        <w:rPr>
+          <w:rFonts w:cs="Times New Roman"/>
+        </w:rPr>
+        <w:t>FileInputStream</w:t>
+      </w:r>
+      <w:proofErr w:type="spellEnd"/>
+      <w:r>
+        <w:rPr>
+          <w:rFonts w:cs="Times New Roman"/>
+        </w:rPr>
+        <w:t xml:space="preserve"> </w:t>
+      </w:r>
+      <w:proofErr w:type="spellStart"/>
+      <w:r>
+        <w:rPr>
+          <w:rFonts w:cs="Times New Roman"/>
+        </w:rPr>
+        <w:t>fstream</w:t>
+      </w:r>
+      <w:proofErr w:type="spellEnd"/>
+      <w:r>
+        <w:rPr>
+          <w:rFonts w:cs="Times New Roman"/>
+        </w:rPr>
+        <w:t xml:space="preserve"> = new </w:t>
+      </w:r>
+      <w:proofErr w:type="spellStart"/>
+      <w:r>
+        <w:rPr>
+          <w:rFonts w:cs="Times New Roman"/>
+        </w:rPr>
+        <w:t>FileInputStream</w:t>
+      </w:r>
+      <w:proofErr w:type="spellEnd"/>
+      <w:r>
+        <w:rPr>
+          <w:rFonts w:cs="Times New Roman"/>
+        </w:rPr>
+        <w:t>(“MyInfo.dat”);</w:t>
+      </w:r>
+    </w:p>
+    <w:p>
+      <w:pPr>
+        <w:pStyle w:val="ListParagraph"/>
+        <w:numPr>
+          <w:ilvl w:val="1"/>
+          <w:numId w:val="23"/>
+        </w:numPr>
+        <w:rPr>
+          <w:rFonts w:cs="Times New Roman"/>
+        </w:rPr>
+      </w:pPr>
+      <w:proofErr w:type="spellStart"/>
+      <w:r>
+        <w:rPr>
+          <w:rFonts w:cs="Times New Roman"/>
+        </w:rPr>
+        <w:t>DataInputStream</w:t>
+      </w:r>
+      <w:proofErr w:type="spellEnd"/>
+      <w:r>
+        <w:rPr>
+          <w:rFonts w:cs="Times New Roman"/>
+        </w:rPr>
+        <w:t xml:space="preserve"> </w:t>
+      </w:r>
+      <w:proofErr w:type="spellStart"/>
+      <w:r>
+        <w:rPr>
+          <w:rFonts w:cs="Times New Roman"/>
+        </w:rPr>
+        <w:t>inputFile</w:t>
+      </w:r>
+      <w:proofErr w:type="spellEnd"/>
+      <w:r>
+        <w:rPr>
+          <w:rFonts w:cs="Times New Roman"/>
+        </w:rPr>
+        <w:t xml:space="preserve"> = new </w:t>
+      </w:r>
+      <w:proofErr w:type="spellStart"/>
+      <w:r>
+        <w:rPr>
+          <w:rFonts w:cs="Times New Roman"/>
+        </w:rPr>
+        <w:t>DataInputStream</w:t>
+      </w:r>
+      <w:proofErr w:type="spellEnd"/>
+      <w:r>
+        <w:rPr>
+          <w:rFonts w:cs="Times New Roman"/>
+        </w:rPr>
+        <w:t>(</w:t>
+      </w:r>
+      <w:proofErr w:type="spellStart"/>
+      <w:r>
+        <w:rPr>
+          <w:rFonts w:cs="Times New Roman"/>
+        </w:rPr>
+        <w:t>fstream</w:t>
+      </w:r>
+      <w:proofErr w:type="spellEnd"/>
+      <w:r>
+        <w:rPr>
+          <w:rFonts w:cs="Times New Roman"/>
+        </w:rPr>
+        <w:t>);</w:t>
+      </w:r>
+    </w:p>
+    <w:p>
+      <w:pPr>
+        <w:pStyle w:val="ListParagraph"/>
+        <w:numPr>
+          <w:ilvl w:val="0"/>
+          <w:numId w:val="23"/>
+        </w:numPr>
+        <w:rPr>
+          <w:rFonts w:cs="Times New Roman"/>
+        </w:rPr>
+      </w:pPr>
+      <w:r>
+        <w:rPr>
+          <w:rFonts w:cs="Times New Roman"/>
+        </w:rPr>
+        <w:t xml:space="preserve">To write a string to a binary file, use </w:t>
+      </w:r>
+      <w:proofErr w:type="spellStart"/>
+      <w:r>
+        <w:rPr>
+          <w:rFonts w:cs="Times New Roman"/>
+        </w:rPr>
+        <w:t>DataOutputStream</w:t>
+      </w:r>
+      <w:proofErr w:type="spellEnd"/>
+      <w:r>
+        <w:rPr>
+          <w:rFonts w:cs="Times New Roman"/>
+        </w:rPr>
+        <w:t xml:space="preserve"> class </w:t>
+      </w:r>
+      <w:proofErr w:type="spellStart"/>
+      <w:r>
+        <w:rPr>
+          <w:rFonts w:cs="Times New Roman"/>
+        </w:rPr>
+        <w:t>writeUTF</w:t>
+      </w:r>
+      <w:proofErr w:type="spellEnd"/>
+      <w:r>
+        <w:rPr>
+          <w:rFonts w:cs="Times New Roman"/>
+        </w:rPr>
+        <w:t xml:space="preserve"> method</w:t>
+      </w:r>
+    </w:p>
+    <w:p>
+      <w:pPr>
+        <w:pStyle w:val="ListParagraph"/>
+        <w:numPr>
+          <w:ilvl w:val="1"/>
+          <w:numId w:val="23"/>
+        </w:numPr>
+        <w:rPr>
+          <w:rFonts w:cs="Times New Roman"/>
+        </w:rPr>
+      </w:pPr>
+      <w:proofErr w:type="spellStart"/>
+      <w:r>
+        <w:rPr>
+          <w:rFonts w:cs="Times New Roman"/>
+        </w:rPr>
+        <w:t>outputFile.writeUTF</w:t>
+      </w:r>
+      <w:proofErr w:type="spellEnd"/>
+      <w:r>
+        <w:rPr>
+          <w:rFonts w:cs="Times New Roman"/>
+        </w:rPr>
+        <w:t>(“</w:t>
+      </w:r>
+      <w:proofErr w:type="spellStart"/>
+      <w:r>
+        <w:rPr>
+          <w:rFonts w:cs="Times New Roman"/>
+        </w:rPr>
+        <w:t>Wassup</w:t>
+      </w:r>
+      <w:proofErr w:type="spellEnd"/>
+      <w:r>
+        <w:rPr>
+          <w:rFonts w:cs="Times New Roman"/>
+        </w:rPr>
+        <w:t>”);</w:t>
+      </w:r>
+    </w:p>
+    <w:p>
+      <w:pPr>
+        <w:pStyle w:val="ListParagraph"/>
+        <w:numPr>
+          <w:ilvl w:val="0"/>
+          <w:numId w:val="23"/>
+        </w:numPr>
+        <w:rPr>
+          <w:rFonts w:cs="Times New Roman"/>
+        </w:rPr>
+      </w:pPr>
+      <w:r>
+        <w:rPr>
+          <w:rFonts w:cs="Times New Roman"/>
+        </w:rPr>
+        <w:t xml:space="preserve">To read string from a binary file, use </w:t>
+      </w:r>
+      <w:proofErr w:type="spellStart"/>
+      <w:r>
+        <w:rPr>
+          <w:rFonts w:cs="Times New Roman"/>
+        </w:rPr>
+        <w:t>DataOutputStream</w:t>
+      </w:r>
+      <w:proofErr w:type="spellEnd"/>
+      <w:r>
+        <w:rPr>
+          <w:rFonts w:cs="Times New Roman"/>
+        </w:rPr>
+        <w:t xml:space="preserve"> class </w:t>
+      </w:r>
+      <w:proofErr w:type="spellStart"/>
+      <w:r>
+        <w:rPr>
+          <w:rFonts w:cs="Times New Roman"/>
+        </w:rPr>
+        <w:t>readUTF</w:t>
+      </w:r>
+      <w:proofErr w:type="spellEnd"/>
+    </w:p>
+    <w:p>
+      <w:pPr>
+        <w:pStyle w:val="ListParagraph"/>
+        <w:numPr>
+          <w:ilvl w:val="1"/>
+          <w:numId w:val="23"/>
+        </w:numPr>
+        <w:rPr>
+          <w:rFonts w:cs="Times New Roman"/>
+        </w:rPr>
+      </w:pPr>
+      <w:proofErr w:type="spellStart"/>
+      <w:r>
+        <w:rPr>
+          <w:rFonts w:cs="Times New Roman"/>
+        </w:rPr>
+        <w:t>inputFile.readUTF</w:t>
+      </w:r>
+      <w:proofErr w:type="spellEnd"/>
+      <w:r>
+        <w:rPr>
+          <w:rFonts w:cs="Times New Roman"/>
+        </w:rPr>
+        <w:t>();</w:t>
+      </w:r>
+    </w:p>
+    <w:p>
+      <w:pPr>
+        <w:pStyle w:val="ListParagraph"/>
+        <w:numPr>
+          <w:ilvl w:val="0"/>
+          <w:numId w:val="23"/>
+        </w:numPr>
+        <w:rPr>
+          <w:rFonts w:cs="Times New Roman"/>
+        </w:rPr>
+      </w:pPr>
+      <w:proofErr w:type="spellStart"/>
+      <w:r>
+        <w:rPr>
+          <w:rFonts w:cs="Times New Roman"/>
+        </w:rPr>
+        <w:t>readUTF</w:t>
+      </w:r>
+      <w:proofErr w:type="spellEnd"/>
+      <w:r>
+        <w:rPr>
+          <w:rFonts w:cs="Times New Roman"/>
+        </w:rPr>
+        <w:t xml:space="preserve"> will only read string correctly if it was written using </w:t>
+      </w:r>
+      <w:proofErr w:type="spellStart"/>
+      <w:r>
+        <w:rPr>
+          <w:rFonts w:cs="Times New Roman"/>
+        </w:rPr>
+        <w:t>writeUTF</w:t>
+      </w:r>
+      <w:proofErr w:type="spellEnd"/>
+    </w:p>
+    <w:p>
+      <w:pPr>
+        <w:pStyle w:val="ListParagraph"/>
+        <w:numPr>
+          <w:ilvl w:val="0"/>
+          <w:numId w:val="23"/>
+        </w:numPr>
+        <w:rPr>
+          <w:rFonts w:cs="Times New Roman"/>
+        </w:rPr>
+      </w:pPr>
+      <w:r>
+        <w:rPr>
+          <w:rFonts w:cs="Times New Roman"/>
+        </w:rPr>
+        <w:lastRenderedPageBreak/>
+        <w:t xml:space="preserve">To append data to binary file, you need to give </w:t>
+      </w:r>
+      <w:proofErr w:type="spellStart"/>
+      <w:r>
+        <w:rPr>
+          <w:rFonts w:cs="Times New Roman"/>
+        </w:rPr>
+        <w:t>FileOutputStream</w:t>
+      </w:r>
+      <w:proofErr w:type="spellEnd"/>
+      <w:r>
+        <w:rPr>
+          <w:rFonts w:cs="Times New Roman"/>
+        </w:rPr>
+        <w:t xml:space="preserve"> constructor a new variable</w:t>
+      </w:r>
+    </w:p>
+    <w:p>
+      <w:pPr>
+        <w:pStyle w:val="ListParagraph"/>
+        <w:numPr>
+          <w:ilvl w:val="1"/>
+          <w:numId w:val="23"/>
+        </w:numPr>
+        <w:rPr>
+          <w:rFonts w:cs="Times New Roman"/>
+        </w:rPr>
+      </w:pPr>
+      <w:proofErr w:type="spellStart"/>
+      <w:r>
+        <w:rPr>
+          <w:rFonts w:cs="Times New Roman"/>
+        </w:rPr>
+        <w:t>FileOutputStream</w:t>
+      </w:r>
+      <w:proofErr w:type="spellEnd"/>
+      <w:r>
+        <w:rPr>
+          <w:rFonts w:cs="Times New Roman"/>
+        </w:rPr>
+        <w:t xml:space="preserve"> </w:t>
+      </w:r>
+      <w:proofErr w:type="spellStart"/>
+      <w:r>
+        <w:rPr>
+          <w:rFonts w:cs="Times New Roman"/>
+        </w:rPr>
+        <w:t>fstream</w:t>
+      </w:r>
+      <w:proofErr w:type="spellEnd"/>
+      <w:r>
+        <w:rPr>
+          <w:rFonts w:cs="Times New Roman"/>
+        </w:rPr>
+        <w:t xml:space="preserve"> = new </w:t>
+      </w:r>
+      <w:proofErr w:type="spellStart"/>
+      <w:proofErr w:type="gramStart"/>
+      <w:r>
+        <w:rPr>
+          <w:rFonts w:cs="Times New Roman"/>
+        </w:rPr>
+        <w:t>FileOutputStream</w:t>
+      </w:r>
+      <w:proofErr w:type="spellEnd"/>
+      <w:r>
+        <w:rPr>
+          <w:rFonts w:cs="Times New Roman"/>
+        </w:rPr>
+        <w:t>(</w:t>
+      </w:r>
+      <w:proofErr w:type="gramEnd"/>
+      <w:r>
+        <w:rPr>
+          <w:rFonts w:cs="Times New Roman"/>
+        </w:rPr>
+        <w:t>“info.dat”, true)</w:t>
+      </w:r>
+    </w:p>
+    <w:p>
+      <w:pPr>
+        <w:pStyle w:val="ListParagraph"/>
+        <w:numPr>
+          <w:ilvl w:val="2"/>
+          <w:numId w:val="23"/>
+        </w:numPr>
+        <w:rPr>
+          <w:rFonts w:cs="Times New Roman"/>
+        </w:rPr>
+      </w:pPr>
+      <w:r>
+        <w:rPr>
+          <w:rFonts w:cs="Times New Roman"/>
+        </w:rPr>
+        <w:t>The true tells the code to not delete the file, but just open the existing one</w:t>
+      </w:r>
+    </w:p>
+    <w:p>
+      <w:pPr>
+        <w:rPr>
+          <w:rFonts w:cs="Times New Roman"/>
+          <w:b/>
+        </w:rPr>
+      </w:pPr>
+      <w:r>
+        <w:rPr>
+          <w:rFonts w:cs="Times New Roman"/>
+          <w:b/>
+        </w:rPr>
+        <w:t>Random Access File</w:t>
+      </w:r>
+    </w:p>
+    <w:p>
+      <w:pPr>
+        <w:pStyle w:val="ListParagraph"/>
+        <w:numPr>
+          <w:ilvl w:val="0"/>
+          <w:numId w:val="24"/>
+        </w:numPr>
+        <w:rPr>
+          <w:rFonts w:cs="Times New Roman"/>
+        </w:rPr>
+      </w:pPr>
+      <w:r>
+        <w:rPr>
+          <w:rFonts w:cs="Times New Roman"/>
+        </w:rPr>
+        <w:t>With sequential access</w:t>
+      </w:r>
+    </w:p>
+    <w:p>
+      <w:pPr>
+        <w:pStyle w:val="ListParagraph"/>
+        <w:numPr>
+          <w:ilvl w:val="1"/>
+          <w:numId w:val="24"/>
+        </w:numPr>
+        <w:rPr>
+          <w:rFonts w:cs="Times New Roman"/>
+        </w:rPr>
+      </w:pPr>
+      <w:r>
+        <w:rPr>
+          <w:rFonts w:cs="Times New Roman"/>
+        </w:rPr>
+        <w:t xml:space="preserve">The </w:t>
+      </w:r>
+      <w:proofErr w:type="gramStart"/>
+      <w:r>
+        <w:rPr>
+          <w:rFonts w:cs="Times New Roman"/>
+        </w:rPr>
+        <w:t>first time</w:t>
+      </w:r>
+      <w:proofErr w:type="gramEnd"/>
+      <w:r>
+        <w:rPr>
+          <w:rFonts w:cs="Times New Roman"/>
+        </w:rPr>
+        <w:t xml:space="preserve"> data is read from the file, the data will be read from its beginning</w:t>
+      </w:r>
+    </w:p>
+    <w:p>
+      <w:pPr>
+        <w:pStyle w:val="ListParagraph"/>
+        <w:numPr>
+          <w:ilvl w:val="1"/>
+          <w:numId w:val="24"/>
+        </w:numPr>
+        <w:rPr>
+          <w:rFonts w:cs="Times New Roman"/>
+        </w:rPr>
+      </w:pPr>
+      <w:r>
+        <w:rPr>
+          <w:rFonts w:cs="Times New Roman"/>
+        </w:rPr>
+        <w:t>As the reading continues, the files read position advances</w:t>
+      </w:r>
+    </w:p>
+    <w:p>
+      <w:pPr>
+        <w:pStyle w:val="ListParagraph"/>
+        <w:numPr>
+          <w:ilvl w:val="1"/>
+          <w:numId w:val="24"/>
+        </w:numPr>
+        <w:rPr>
+          <w:rFonts w:cs="Times New Roman"/>
+        </w:rPr>
+      </w:pPr>
+      <w:r>
+        <w:rPr>
+          <w:rFonts w:cs="Times New Roman"/>
+        </w:rPr>
+        <w:t>Sequential file access is useful in many circumstances</w:t>
+      </w:r>
+    </w:p>
+    <w:p>
+      <w:pPr>
+        <w:pStyle w:val="ListParagraph"/>
+        <w:numPr>
+          <w:ilvl w:val="1"/>
+          <w:numId w:val="24"/>
+        </w:numPr>
+        <w:rPr>
+          <w:rFonts w:cs="Times New Roman"/>
+        </w:rPr>
+      </w:pPr>
+      <w:r>
+        <w:rPr>
+          <w:rFonts w:cs="Times New Roman"/>
+        </w:rPr>
+        <w:t xml:space="preserve">If the file is very long, locating data could take a long </w:t>
+      </w:r>
+      <w:proofErr w:type="spellStart"/>
+      <w:r>
+        <w:rPr>
+          <w:rFonts w:cs="Times New Roman"/>
+        </w:rPr>
+        <w:t>long</w:t>
+      </w:r>
+      <w:proofErr w:type="spellEnd"/>
+      <w:r>
+        <w:rPr>
+          <w:rFonts w:cs="Times New Roman"/>
+        </w:rPr>
+        <w:t xml:space="preserve"> time</w:t>
+      </w:r>
+    </w:p>
+    <w:p>
+      <w:pPr>
+        <w:pStyle w:val="ListParagraph"/>
+        <w:numPr>
+          <w:ilvl w:val="0"/>
+          <w:numId w:val="24"/>
+        </w:numPr>
+        <w:rPr>
+          <w:rFonts w:cs="Times New Roman"/>
+        </w:rPr>
+      </w:pPr>
+      <w:r>
+        <w:rPr>
+          <w:rFonts w:cs="Times New Roman"/>
+        </w:rPr>
+        <w:t>Random access file</w:t>
+      </w:r>
+    </w:p>
+    <w:p>
+      <w:pPr>
+        <w:pStyle w:val="ListParagraph"/>
+        <w:numPr>
+          <w:ilvl w:val="1"/>
+          <w:numId w:val="24"/>
+        </w:numPr>
+        <w:rPr>
+          <w:rFonts w:cs="Times New Roman"/>
+        </w:rPr>
+      </w:pPr>
+      <w:r>
+        <w:rPr>
+          <w:rFonts w:cs="Times New Roman"/>
+        </w:rPr>
+        <w:t>Allows reader to jump to any location in a file</w:t>
+      </w:r>
+    </w:p>
+    <w:p>
+      <w:pPr>
+        <w:pStyle w:val="ListParagraph"/>
+        <w:numPr>
+          <w:ilvl w:val="1"/>
+          <w:numId w:val="24"/>
+        </w:numPr>
+        <w:rPr>
+          <w:rFonts w:cs="Times New Roman"/>
+        </w:rPr>
+      </w:pPr>
+      <w:r>
+        <w:rPr>
+          <w:rFonts w:cs="Times New Roman"/>
+        </w:rPr>
+        <w:t xml:space="preserve">To create and work with random access files in Java, you use the </w:t>
+      </w:r>
+      <w:proofErr w:type="spellStart"/>
+      <w:r>
+        <w:rPr>
+          <w:rFonts w:cs="Times New Roman"/>
+        </w:rPr>
+        <w:t>RandomAccessFile</w:t>
+      </w:r>
+      <w:proofErr w:type="spellEnd"/>
+      <w:r>
+        <w:rPr>
+          <w:rFonts w:cs="Times New Roman"/>
+        </w:rPr>
+        <w:t xml:space="preserve"> class</w:t>
+      </w:r>
+    </w:p>
+    <w:p>
+      <w:pPr>
+        <w:pStyle w:val="ListParagraph"/>
+        <w:numPr>
+          <w:ilvl w:val="2"/>
+          <w:numId w:val="24"/>
+        </w:numPr>
+        <w:rPr>
+          <w:rFonts w:cs="Times New Roman"/>
+        </w:rPr>
+      </w:pPr>
+      <w:proofErr w:type="spellStart"/>
+      <w:proofErr w:type="gramStart"/>
+      <w:r>
+        <w:rPr>
+          <w:rFonts w:cs="Times New Roman"/>
+        </w:rPr>
+        <w:t>RandomAccessFile</w:t>
+      </w:r>
+      <w:proofErr w:type="spellEnd"/>
+      <w:r>
+        <w:rPr>
+          <w:rFonts w:cs="Times New Roman"/>
+        </w:rPr>
+        <w:t>(</w:t>
+      </w:r>
+      <w:proofErr w:type="gramEnd"/>
+      <w:r>
+        <w:rPr>
+          <w:rFonts w:cs="Times New Roman"/>
+        </w:rPr>
+        <w:t>String filename, String mode)</w:t>
+      </w:r>
+    </w:p>
+    <w:p>
+      <w:pPr>
+        <w:pStyle w:val="ListParagraph"/>
+        <w:numPr>
+          <w:ilvl w:val="3"/>
+          <w:numId w:val="24"/>
+        </w:numPr>
+        <w:rPr>
+          <w:rFonts w:cs="Times New Roman"/>
+        </w:rPr>
+      </w:pPr>
+      <w:r>
+        <w:rPr>
+          <w:rFonts w:cs="Times New Roman"/>
+        </w:rPr>
+        <w:t>Mode: “r” = “reading”, “w” = “writing”, “</w:t>
+      </w:r>
+      <w:proofErr w:type="spellStart"/>
+      <w:r>
+        <w:rPr>
+          <w:rFonts w:cs="Times New Roman"/>
+        </w:rPr>
+        <w:t>rw</w:t>
+      </w:r>
+      <w:proofErr w:type="spellEnd"/>
+      <w:r>
+        <w:rPr>
+          <w:rFonts w:cs="Times New Roman"/>
+        </w:rPr>
+        <w:t>” = “reading and writing”</w:t>
+      </w:r>
+    </w:p>
+    <w:p>
+      <w:pPr>
+        <w:pStyle w:val="ListParagraph"/>
+        <w:numPr>
+          <w:ilvl w:val="2"/>
+          <w:numId w:val="24"/>
+        </w:numPr>
+        <w:rPr>
+          <w:rFonts w:cs="Times New Roman"/>
+        </w:rPr>
+      </w:pPr>
+      <w:r>
+        <w:rPr>
+          <w:rFonts w:cs="Times New Roman"/>
+        </w:rPr>
+        <w:t xml:space="preserve">When opening a file with mode “r”, </w:t>
+      </w:r>
+      <w:proofErr w:type="spellStart"/>
+      <w:r>
+        <w:rPr>
+          <w:rFonts w:cs="Times New Roman"/>
+        </w:rPr>
+        <w:t>FileNotFountException</w:t>
+      </w:r>
+      <w:proofErr w:type="spellEnd"/>
+      <w:r>
+        <w:rPr>
+          <w:rFonts w:cs="Times New Roman"/>
+        </w:rPr>
+        <w:t xml:space="preserve"> will be thrown</w:t>
+      </w:r>
+    </w:p>
+    <w:p>
+      <w:pPr>
+        <w:pStyle w:val="ListParagraph"/>
+        <w:numPr>
+          <w:ilvl w:val="1"/>
+          <w:numId w:val="24"/>
+        </w:numPr>
+        <w:rPr>
+          <w:rFonts w:cs="Times New Roman"/>
+        </w:rPr>
+      </w:pPr>
+      <w:r>
+        <w:rPr>
+          <w:rFonts w:cs="Times New Roman"/>
+        </w:rPr>
+        <w:t xml:space="preserve">Opening file in “r” mode and trying to write </w:t>
+      </w:r>
+      <w:proofErr w:type="spellStart"/>
+      <w:r>
+        <w:rPr>
+          <w:rFonts w:cs="Times New Roman"/>
+        </w:rPr>
+        <w:t>willthrow</w:t>
+      </w:r>
+      <w:proofErr w:type="spellEnd"/>
+      <w:r>
+        <w:rPr>
+          <w:rFonts w:cs="Times New Roman"/>
+        </w:rPr>
+        <w:t xml:space="preserve"> </w:t>
+      </w:r>
+      <w:proofErr w:type="spellStart"/>
+      <w:r>
+        <w:rPr>
+          <w:rFonts w:cs="Times New Roman"/>
+        </w:rPr>
+        <w:t>IOException</w:t>
+      </w:r>
+      <w:proofErr w:type="spellEnd"/>
+    </w:p>
+    <w:p>
+      <w:pPr>
+        <w:pStyle w:val="ListParagraph"/>
+        <w:numPr>
+          <w:ilvl w:val="1"/>
+          <w:numId w:val="24"/>
+        </w:numPr>
+        <w:rPr>
+          <w:rFonts w:cs="Times New Roman"/>
+        </w:rPr>
+      </w:pPr>
+      <w:r>
+        <w:rPr>
+          <w:rFonts w:cs="Times New Roman"/>
+        </w:rPr>
+        <w:t>If you open file in “</w:t>
+      </w:r>
+      <w:proofErr w:type="spellStart"/>
+      <w:r>
+        <w:rPr>
+          <w:rFonts w:cs="Times New Roman"/>
+        </w:rPr>
+        <w:t>rw</w:t>
+      </w:r>
+      <w:proofErr w:type="spellEnd"/>
+      <w:r>
+        <w:rPr>
+          <w:rFonts w:cs="Times New Roman"/>
+        </w:rPr>
+        <w:t>” mode, it will be preserved and not deleted</w:t>
+      </w:r>
+    </w:p>
+    <w:p>
+      <w:pPr>
+        <w:pStyle w:val="ListParagraph"/>
+        <w:numPr>
+          <w:ilvl w:val="2"/>
+          <w:numId w:val="24"/>
+        </w:numPr>
+        <w:rPr>
+          <w:rFonts w:cs="Times New Roman"/>
+        </w:rPr>
+      </w:pPr>
+      <w:r>
+        <w:rPr>
+          <w:rFonts w:cs="Times New Roman"/>
+        </w:rPr>
+        <w:t xml:space="preserve">It will be created if it doesn’t </w:t>
+      </w:r>
+      <w:proofErr w:type="spellStart"/>
+      <w:r>
+        <w:rPr>
+          <w:rFonts w:cs="Times New Roman"/>
+        </w:rPr>
+        <w:t>exist</w:t>
+      </w:r>
+    </w:p>
+    <w:p>
+      <w:pPr>
+        <w:pStyle w:val="ListParagraph"/>
+        <w:numPr>
+          <w:ilvl w:val="0"/>
+          <w:numId w:val="24"/>
+        </w:numPr>
+        <w:rPr>
+          <w:rFonts w:cs="Times New Roman"/>
+        </w:rPr>
+      </w:pPr>
+      <w:r>
+        <w:rPr>
+          <w:rFonts w:cs="Times New Roman"/>
+        </w:rPr>
+        <w:t>RandomAcc</w:t>
+      </w:r>
+      <w:r>
+        <w:rPr>
+          <w:rFonts w:cs="Times New Roman"/>
+        </w:rPr>
+        <w:t>essFile</w:t>
+      </w:r>
+      <w:proofErr w:type="spellEnd"/>
+      <w:r>
+        <w:rPr>
+          <w:rFonts w:cs="Times New Roman"/>
+        </w:rPr>
+        <w:t xml:space="preserve"> class treats a file like a stream</w:t>
+      </w:r>
+    </w:p>
+    <w:p>
+      <w:pPr>
+        <w:pStyle w:val="ListParagraph"/>
+        <w:numPr>
+          <w:ilvl w:val="0"/>
+          <w:numId w:val="24"/>
+        </w:numPr>
+        <w:rPr>
+          <w:rFonts w:cs="Times New Roman"/>
+        </w:rPr>
+      </w:pPr>
+      <w:r>
+        <w:rPr>
+          <w:rFonts w:cs="Times New Roman"/>
+        </w:rPr>
+        <w:t>The bytes are numbered</w:t>
+      </w:r>
+    </w:p>
+    <w:p>
+      <w:pPr>
+        <w:pStyle w:val="ListParagraph"/>
+        <w:numPr>
+          <w:ilvl w:val="1"/>
+          <w:numId w:val="24"/>
+        </w:numPr>
+        <w:rPr>
+          <w:rFonts w:cs="Times New Roman"/>
+        </w:rPr>
+      </w:pPr>
+      <w:r>
+        <w:rPr>
+          <w:rFonts w:cs="Times New Roman"/>
+        </w:rPr>
+        <w:t>First byte is 0</w:t>
+      </w:r>
+    </w:p>
+    <w:p>
+      <w:pPr>
+        <w:pStyle w:val="ListParagraph"/>
+        <w:numPr>
+          <w:ilvl w:val="1"/>
+          <w:numId w:val="24"/>
+        </w:numPr>
+        <w:rPr>
+          <w:rFonts w:cs="Times New Roman"/>
+        </w:rPr>
+      </w:pPr>
+      <w:r>
+        <w:rPr>
+          <w:rFonts w:cs="Times New Roman"/>
+        </w:rPr>
+        <w:t>Last byte is one less than number of bytes in file</w:t>
+      </w:r>
+    </w:p>
+    <w:p>
+      <w:pPr>
+        <w:pStyle w:val="ListParagraph"/>
+        <w:numPr>
+          <w:ilvl w:val="0"/>
+          <w:numId w:val="24"/>
+        </w:numPr>
+        <w:rPr>
+          <w:rFonts w:cs="Times New Roman"/>
+        </w:rPr>
+      </w:pPr>
+      <w:r>
+        <w:rPr>
+          <w:rFonts w:cs="Times New Roman"/>
+        </w:rPr>
+        <w:t xml:space="preserve">The byte numbers are </w:t>
+      </w:r>
+      <w:proofErr w:type="gramStart"/>
+      <w:r>
+        <w:rPr>
+          <w:rFonts w:cs="Times New Roman"/>
+        </w:rPr>
+        <w:t>similar to</w:t>
+      </w:r>
+      <w:proofErr w:type="gramEnd"/>
+      <w:r>
+        <w:rPr>
+          <w:rFonts w:cs="Times New Roman"/>
+        </w:rPr>
+        <w:t xml:space="preserve"> an array subscript and are used to identify locations of the file</w:t>
+      </w:r>
+    </w:p>
+    <w:p>
+      <w:pPr>
+        <w:pStyle w:val="ListParagraph"/>
+        <w:numPr>
+          <w:ilvl w:val="0"/>
+          <w:numId w:val="24"/>
+        </w:numPr>
+        <w:rPr>
+          <w:rFonts w:cs="Times New Roman"/>
+        </w:rPr>
+      </w:pPr>
+      <w:r>
+        <w:rPr>
+          <w:rFonts w:cs="Times New Roman"/>
+        </w:rPr>
+        <w:t xml:space="preserve">The file pointer is a long not an </w:t>
+      </w:r>
+      <w:proofErr w:type="spellStart"/>
+      <w:r>
+        <w:rPr>
+          <w:rFonts w:cs="Times New Roman"/>
+        </w:rPr>
+        <w:t>int</w:t>
+      </w:r>
+      <w:proofErr w:type="spellEnd"/>
+    </w:p>
+    <w:p>
+      <w:pPr>
+        <w:pStyle w:val="ListParagraph"/>
+        <w:numPr>
+          <w:ilvl w:val="0"/>
+          <w:numId w:val="24"/>
+        </w:numPr>
+        <w:rPr>
+          <w:rFonts w:cs="Times New Roman"/>
+        </w:rPr>
+      </w:pPr>
+      <w:r>
+        <w:rPr>
+          <w:rFonts w:cs="Times New Roman"/>
+        </w:rPr>
+        <w:t>File pointer is initially 0</w:t>
+      </w:r>
+    </w:p>
+    <w:p>
+      <w:pPr>
+        <w:pStyle w:val="ListParagraph"/>
+        <w:numPr>
+          <w:ilvl w:val="0"/>
+          <w:numId w:val="24"/>
+        </w:numPr>
+        <w:rPr>
+          <w:rFonts w:cs="Times New Roman"/>
+        </w:rPr>
+      </w:pPr>
+      <w:r>
+        <w:rPr>
+          <w:rFonts w:cs="Times New Roman"/>
+        </w:rPr>
+        <w:t xml:space="preserve">You can randomly read from any point at index </w:t>
+      </w:r>
+      <w:proofErr w:type="spellStart"/>
+      <w:r>
+        <w:rPr>
+          <w:rFonts w:cs="Times New Roman"/>
+        </w:rPr>
+        <w:t>file_pointer</w:t>
+      </w:r>
+      <w:proofErr w:type="spellEnd"/>
+      <w:r>
+        <w:rPr>
+          <w:rFonts w:cs="Times New Roman"/>
+        </w:rPr>
+        <w:t>, or you could read iteratively in a loop</w:t>
+      </w:r>
+    </w:p>
+    <w:p>
+      <w:pPr>
+        <w:pStyle w:val="ListParagraph"/>
+        <w:numPr>
+          <w:ilvl w:val="0"/>
+          <w:numId w:val="24"/>
+        </w:numPr>
+        <w:rPr>
+          <w:rFonts w:cs="Times New Roman"/>
+        </w:rPr>
+      </w:pPr>
+      <w:r>
+        <w:rPr>
+          <w:rFonts w:cs="Times New Roman"/>
+        </w:rPr>
+        <w:t>Write will overwrite data if there is data at where you point to</w:t>
+      </w:r>
+    </w:p>
+    <w:p>
+      <w:pPr>
+        <w:pStyle w:val="ListParagraph"/>
+        <w:numPr>
+          <w:ilvl w:val="0"/>
+          <w:numId w:val="24"/>
+        </w:numPr>
+        <w:rPr>
+          <w:rFonts w:cs="Times New Roman"/>
+        </w:rPr>
+      </w:pPr>
+      <w:r>
+        <w:rPr>
+          <w:rFonts w:cs="Times New Roman"/>
+        </w:rPr>
+        <w:t xml:space="preserve">To change the position of the </w:t>
+      </w:r>
+      <w:proofErr w:type="spellStart"/>
+      <w:r>
+        <w:rPr>
+          <w:rFonts w:cs="Times New Roman"/>
+        </w:rPr>
+        <w:t>file_pointer</w:t>
+      </w:r>
+      <w:proofErr w:type="spellEnd"/>
+    </w:p>
+    <w:p>
+      <w:pPr>
+        <w:pStyle w:val="ListParagraph"/>
+        <w:numPr>
+          <w:ilvl w:val="1"/>
+          <w:numId w:val="24"/>
+        </w:numPr>
+        <w:rPr>
+          <w:rFonts w:cs="Times New Roman"/>
+        </w:rPr>
+      </w:pPr>
+      <w:proofErr w:type="spellStart"/>
+      <w:r>
+        <w:rPr>
+          <w:rFonts w:cs="Times New Roman"/>
+        </w:rPr>
+        <w:t>rndFile.seek</w:t>
+      </w:r>
+      <w:proofErr w:type="spellEnd"/>
+      <w:r>
+        <w:rPr>
+          <w:rFonts w:cs="Times New Roman"/>
+        </w:rPr>
+        <w:t>(99)</w:t>
+      </w:r>
+    </w:p>
+    <w:p>
+      <w:pPr>
+        <w:pStyle w:val="ListParagraph"/>
+        <w:numPr>
+          <w:ilvl w:val="1"/>
+          <w:numId w:val="24"/>
+        </w:numPr>
+        <w:rPr>
+          <w:rFonts w:cs="Times New Roman"/>
+        </w:rPr>
+      </w:pPr>
+      <w:proofErr w:type="spellStart"/>
+      <w:r>
+        <w:rPr>
+          <w:rFonts w:cs="Times New Roman"/>
+        </w:rPr>
+        <w:t>rndFile.read</w:t>
+      </w:r>
+      <w:proofErr w:type="spellEnd"/>
+      <w:r>
+        <w:rPr>
+          <w:rFonts w:cs="Times New Roman"/>
+        </w:rPr>
+        <w:t>() will read at the 99</w:t>
+      </w:r>
+      <w:r>
+        <w:rPr>
+          <w:rFonts w:cs="Times New Roman"/>
+          <w:vertAlign w:val="superscript"/>
+        </w:rPr>
+        <w:t>th</w:t>
+      </w:r>
+      <w:r>
+        <w:rPr>
+          <w:rFonts w:cs="Times New Roman"/>
+        </w:rPr>
+        <w:t xml:space="preserve"> byte</w:t>
+      </w:r>
+    </w:p>
+    <w:p>
+      <w:pPr>
+        <w:rPr>
+          <w:rFonts w:cs="Times New Roman"/>
+          <w:b/>
+        </w:rPr>
+      </w:pPr>
+      <w:r>
+        <w:rPr>
+          <w:rFonts w:cs="Times New Roman"/>
+          <w:b/>
+        </w:rPr>
+        <w:t>Serialization</w:t>
+      </w:r>
+    </w:p>
+    <w:p>
+      <w:pPr>
+        <w:pStyle w:val="ListParagraph"/>
+        <w:numPr>
+          <w:ilvl w:val="0"/>
+          <w:numId w:val="25"/>
+        </w:numPr>
+        <w:rPr>
+          <w:rFonts w:cs="Times New Roman"/>
+          <w:b/>
+        </w:rPr>
+      </w:pPr>
+      <w:r>
+        <w:rPr>
+          <w:rFonts w:cs="Times New Roman"/>
+        </w:rPr>
+        <w:t>Ability to read or write an object to a stream</w:t>
+      </w:r>
+    </w:p>
+    <w:p>
+      <w:pPr>
+        <w:pStyle w:val="ListParagraph"/>
+        <w:numPr>
+          <w:ilvl w:val="1"/>
+          <w:numId w:val="25"/>
+        </w:numPr>
+        <w:rPr>
+          <w:rFonts w:cs="Times New Roman"/>
+          <w:b/>
+        </w:rPr>
+      </w:pPr>
+      <w:r>
+        <w:rPr>
+          <w:rFonts w:cs="Times New Roman"/>
+        </w:rPr>
+        <w:t>Process of “flattening” an object</w:t>
+      </w:r>
+    </w:p>
+    <w:p>
+      <w:pPr>
+        <w:pStyle w:val="ListParagraph"/>
+        <w:numPr>
+          <w:ilvl w:val="0"/>
+          <w:numId w:val="25"/>
+        </w:numPr>
+        <w:rPr>
+          <w:rFonts w:cs="Times New Roman"/>
+          <w:b/>
+        </w:rPr>
+      </w:pPr>
+      <w:r>
+        <w:rPr>
+          <w:rFonts w:cs="Times New Roman"/>
+        </w:rPr>
+        <w:t>Used to save object to some permanent storage</w:t>
+      </w:r>
+    </w:p>
+    <w:p>
+      <w:pPr>
+        <w:pStyle w:val="ListParagraph"/>
+        <w:numPr>
+          <w:ilvl w:val="1"/>
+          <w:numId w:val="25"/>
+        </w:numPr>
+        <w:rPr>
+          <w:rFonts w:cs="Times New Roman"/>
+          <w:b/>
+        </w:rPr>
+      </w:pPr>
+      <w:r>
+        <w:rPr>
+          <w:rFonts w:cs="Times New Roman"/>
+        </w:rPr>
+        <w:lastRenderedPageBreak/>
+        <w:t>Its state should be written in a serialized form</w:t>
+      </w:r>
+    </w:p>
+    <w:p>
+      <w:pPr>
+        <w:pStyle w:val="ListParagraph"/>
+        <w:numPr>
+          <w:ilvl w:val="0"/>
+          <w:numId w:val="25"/>
+        </w:numPr>
+        <w:rPr>
+          <w:rFonts w:cs="Times New Roman"/>
+          <w:b/>
+        </w:rPr>
+      </w:pPr>
+      <w:r>
+        <w:rPr>
+          <w:rFonts w:cs="Times New Roman"/>
+        </w:rPr>
+        <w:t>If object takes other types of objects as fields, saving its contents can be complicated</w:t>
+      </w:r>
+    </w:p>
+    <w:p>
+      <w:pPr>
+        <w:pStyle w:val="ListParagraph"/>
+        <w:numPr>
+          <w:ilvl w:val="0"/>
+          <w:numId w:val="25"/>
+        </w:numPr>
+        <w:rPr>
+          <w:rFonts w:cs="Times New Roman"/>
+          <w:b/>
+        </w:rPr>
+      </w:pPr>
+      <w:r>
+        <w:rPr>
+          <w:rFonts w:cs="Times New Roman"/>
+        </w:rPr>
+        <w:t>Java allows you to serialize objects which is a simpler way of saving objects to a file</w:t>
+      </w:r>
+    </w:p>
+    <w:p>
+      <w:pPr>
+        <w:pStyle w:val="ListParagraph"/>
+        <w:numPr>
+          <w:ilvl w:val="0"/>
+          <w:numId w:val="25"/>
+        </w:numPr>
+        <w:rPr>
+          <w:rFonts w:cs="Times New Roman"/>
+          <w:b/>
+        </w:rPr>
+      </w:pPr>
+      <w:r>
+        <w:rPr>
+          <w:rFonts w:cs="Times New Roman"/>
+        </w:rPr>
+        <w:t>When an object is serialized, it is converted into a series of bytes that contain the object’s data</w:t>
+      </w:r>
+    </w:p>
+    <w:p>
+      <w:pPr>
+        <w:pStyle w:val="ListParagraph"/>
+        <w:numPr>
+          <w:ilvl w:val="0"/>
+          <w:numId w:val="25"/>
+        </w:numPr>
+        <w:rPr>
+          <w:rFonts w:cs="Times New Roman"/>
+          <w:b/>
+        </w:rPr>
+      </w:pPr>
+      <w:r>
+        <w:rPr>
+          <w:rFonts w:cs="Times New Roman"/>
+        </w:rPr>
+        <w:t>For an object to be serialized, its class must implement the Serializable interface</w:t>
+      </w:r>
+    </w:p>
+    <w:p>
+      <w:pPr>
+        <w:pStyle w:val="ListParagraph"/>
+        <w:numPr>
+          <w:ilvl w:val="1"/>
+          <w:numId w:val="25"/>
+        </w:numPr>
+        <w:rPr>
+          <w:rFonts w:cs="Times New Roman"/>
+          <w:b/>
+        </w:rPr>
+      </w:pPr>
+      <w:proofErr w:type="spellStart"/>
+      <w:r>
+        <w:rPr>
+          <w:rFonts w:cs="Times New Roman"/>
+        </w:rPr>
+        <w:t>Seralizable</w:t>
+      </w:r>
+      <w:proofErr w:type="spellEnd"/>
+      <w:r>
+        <w:rPr>
+          <w:rFonts w:cs="Times New Roman"/>
+        </w:rPr>
+        <w:t xml:space="preserve"> interface has no methods or fields</w:t>
+      </w:r>
+    </w:p>
+    <w:p>
+      <w:pPr>
+        <w:pStyle w:val="ListParagraph"/>
+        <w:numPr>
+          <w:ilvl w:val="1"/>
+          <w:numId w:val="25"/>
+        </w:numPr>
+        <w:rPr>
+          <w:rFonts w:cs="Times New Roman"/>
+          <w:b/>
+        </w:rPr>
+      </w:pPr>
+      <w:proofErr w:type="spellStart"/>
+      <w:r>
+        <w:rPr>
+          <w:rFonts w:cs="Times New Roman"/>
+        </w:rPr>
+        <w:t>Onlyto</w:t>
+      </w:r>
+      <w:proofErr w:type="spellEnd"/>
+      <w:r>
+        <w:rPr>
+          <w:rFonts w:cs="Times New Roman"/>
+        </w:rPr>
+        <w:t xml:space="preserve"> let toe Java compiler to know that objects of the class might be serialized</w:t>
+      </w:r>
+    </w:p>
+    <w:p>
+      <w:pPr>
+        <w:pStyle w:val="ListParagraph"/>
+        <w:numPr>
+          <w:ilvl w:val="1"/>
+          <w:numId w:val="25"/>
+        </w:numPr>
+        <w:rPr>
+          <w:rFonts w:cs="Times New Roman"/>
+          <w:b/>
+        </w:rPr>
+      </w:pPr>
+      <w:r>
+        <w:rPr>
+          <w:rFonts w:cs="Times New Roman"/>
+        </w:rPr>
+        <w:t xml:space="preserve">If a class contains </w:t>
+      </w:r>
+      <w:proofErr w:type="spellStart"/>
+      <w:r>
+        <w:rPr>
+          <w:rFonts w:cs="Times New Roman"/>
+        </w:rPr>
+        <w:t>obejcts</w:t>
+      </w:r>
+      <w:proofErr w:type="spellEnd"/>
+      <w:r>
+        <w:rPr>
+          <w:rFonts w:cs="Times New Roman"/>
+        </w:rPr>
+        <w:t xml:space="preserve"> of other classes as fields, those classes must also implement Serializable</w:t>
+      </w:r>
+    </w:p>
+    <w:p>
+      <w:pPr>
+        <w:pStyle w:val="ListParagraph"/>
+        <w:numPr>
+          <w:ilvl w:val="0"/>
+          <w:numId w:val="25"/>
+        </w:numPr>
+        <w:rPr>
+          <w:rFonts w:cs="Times New Roman"/>
+          <w:b/>
+        </w:rPr>
+      </w:pPr>
+      <w:r>
+        <w:rPr>
+          <w:rFonts w:cs="Times New Roman"/>
+        </w:rPr>
+        <w:t xml:space="preserve">To write a serialized object to a file, you use an </w:t>
+      </w:r>
+      <w:proofErr w:type="spellStart"/>
+      <w:r>
+        <w:rPr>
+          <w:rFonts w:cs="Times New Roman"/>
+        </w:rPr>
+        <w:t>ObjectOutputStream</w:t>
+      </w:r>
+      <w:proofErr w:type="spellEnd"/>
+      <w:r>
+        <w:rPr>
+          <w:rFonts w:cs="Times New Roman"/>
+        </w:rPr>
+        <w:t xml:space="preserve"> object</w:t>
+      </w:r>
+    </w:p>
+    <w:p>
+      <w:pPr>
+        <w:pStyle w:val="ListParagraph"/>
+        <w:numPr>
+          <w:ilvl w:val="1"/>
+          <w:numId w:val="25"/>
+        </w:numPr>
+        <w:rPr>
+          <w:rFonts w:cs="Times New Roman"/>
+          <w:b/>
+        </w:rPr>
+      </w:pPr>
+      <w:proofErr w:type="spellStart"/>
+      <w:r>
+        <w:rPr>
+          <w:rFonts w:cs="Times New Roman"/>
+        </w:rPr>
+        <w:t>FileOutputSteam</w:t>
+      </w:r>
+      <w:proofErr w:type="spellEnd"/>
+      <w:r>
+        <w:rPr>
+          <w:rFonts w:cs="Times New Roman"/>
+        </w:rPr>
+        <w:t xml:space="preserve"> </w:t>
+      </w:r>
+      <w:proofErr w:type="spellStart"/>
+      <w:r>
+        <w:rPr>
+          <w:rFonts w:cs="Times New Roman"/>
+        </w:rPr>
+        <w:t>outSteam</w:t>
+      </w:r>
+      <w:proofErr w:type="spellEnd"/>
+      <w:r>
+        <w:rPr>
+          <w:rFonts w:cs="Times New Roman"/>
+        </w:rPr>
+        <w:t xml:space="preserve"> = new </w:t>
+      </w:r>
+      <w:proofErr w:type="spellStart"/>
+      <w:r>
+        <w:rPr>
+          <w:rFonts w:cs="Times New Roman"/>
+        </w:rPr>
+        <w:t>FileOutputStream</w:t>
+      </w:r>
+      <w:proofErr w:type="spellEnd"/>
+      <w:r>
+        <w:rPr>
+          <w:rFonts w:cs="Times New Roman"/>
+        </w:rPr>
+        <w:t>(“Object.dat”);</w:t>
+      </w:r>
+    </w:p>
+    <w:p>
+      <w:pPr>
+        <w:pStyle w:val="ListParagraph"/>
+        <w:numPr>
+          <w:ilvl w:val="1"/>
+          <w:numId w:val="25"/>
+        </w:numPr>
+        <w:rPr>
+          <w:rFonts w:cs="Times New Roman"/>
+          <w:b/>
+        </w:rPr>
+      </w:pPr>
+      <w:proofErr w:type="spellStart"/>
+      <w:r>
+        <w:rPr>
+          <w:rFonts w:cs="Times New Roman"/>
+        </w:rPr>
+        <w:t>ObjectOutputStream</w:t>
+      </w:r>
+      <w:proofErr w:type="spellEnd"/>
+      <w:r>
+        <w:rPr>
+          <w:rFonts w:cs="Times New Roman"/>
+        </w:rPr>
+        <w:t xml:space="preserve"> </w:t>
+      </w:r>
+      <w:proofErr w:type="spellStart"/>
+      <w:r>
+        <w:rPr>
+          <w:rFonts w:cs="Times New Roman"/>
+        </w:rPr>
+        <w:t>objectOutputFile</w:t>
+      </w:r>
+      <w:proofErr w:type="spellEnd"/>
+      <w:r>
+        <w:rPr>
+          <w:rFonts w:cs="Times New Roman"/>
+        </w:rPr>
+        <w:t xml:space="preserve"> = new </w:t>
+      </w:r>
+      <w:proofErr w:type="spellStart"/>
+      <w:r>
+        <w:rPr>
+          <w:rFonts w:cs="Times New Roman"/>
+        </w:rPr>
+        <w:t>ObjectOutputStream</w:t>
+      </w:r>
+      <w:proofErr w:type="spellEnd"/>
+      <w:r>
+        <w:rPr>
+          <w:rFonts w:cs="Times New Roman"/>
+        </w:rPr>
+        <w:t>(</w:t>
+      </w:r>
+      <w:proofErr w:type="spellStart"/>
+      <w:r>
+        <w:rPr>
+          <w:rFonts w:cs="Times New Roman"/>
+        </w:rPr>
+        <w:t>outStream</w:t>
+      </w:r>
+      <w:proofErr w:type="spellEnd"/>
+      <w:r>
+        <w:rPr>
+          <w:rFonts w:cs="Times New Roman"/>
+        </w:rPr>
+        <w:t>);</w:t>
+      </w:r>
+    </w:p>
+    <w:p>
+      <w:pPr>
+        <w:pStyle w:val="ListParagraph"/>
+        <w:numPr>
+          <w:ilvl w:val="1"/>
+          <w:numId w:val="25"/>
+        </w:numPr>
+        <w:rPr>
+          <w:rFonts w:cs="Times New Roman"/>
+          <w:b/>
+        </w:rPr>
+      </w:pPr>
+      <w:r>
+        <w:rPr>
+          <w:rFonts w:cs="Times New Roman"/>
+        </w:rPr>
+        <w:t xml:space="preserve">Car </w:t>
+      </w:r>
+      <w:proofErr w:type="spellStart"/>
+      <w:r>
+        <w:rPr>
+          <w:rFonts w:cs="Times New Roman"/>
+        </w:rPr>
+        <w:t>car</w:t>
+      </w:r>
+      <w:proofErr w:type="spellEnd"/>
+      <w:r>
+        <w:rPr>
+          <w:rFonts w:cs="Times New Roman"/>
+        </w:rPr>
+        <w:t xml:space="preserve"> = new </w:t>
+      </w:r>
+      <w:proofErr w:type="gramStart"/>
+      <w:r>
+        <w:rPr>
+          <w:rFonts w:cs="Times New Roman"/>
+        </w:rPr>
+        <w:t>Car(</w:t>
+      </w:r>
+      <w:proofErr w:type="gramEnd"/>
+      <w:r>
+        <w:rPr>
+          <w:rFonts w:cs="Times New Roman"/>
+        </w:rPr>
+        <w:t>8, 3.8, 4, 2);</w:t>
+      </w:r>
+    </w:p>
+    <w:p>
+      <w:pPr>
+        <w:pStyle w:val="ListParagraph"/>
+        <w:numPr>
+          <w:ilvl w:val="1"/>
+          <w:numId w:val="25"/>
+        </w:numPr>
+        <w:rPr>
+          <w:rFonts w:cs="Times New Roman"/>
+          <w:b/>
+        </w:rPr>
+      </w:pPr>
+      <w:proofErr w:type="spellStart"/>
+      <w:r>
+        <w:rPr>
+          <w:rFonts w:cs="Times New Roman"/>
+        </w:rPr>
+        <w:t>objectOutputfile.writeObject</w:t>
+      </w:r>
+      <w:proofErr w:type="spellEnd"/>
+      <w:r>
+        <w:rPr>
+          <w:rFonts w:cs="Times New Roman"/>
+        </w:rPr>
+        <w:t>(car);</w:t>
+      </w:r>
       <w:bookmarkStart w:id="0" w:name="_GoBack"/>
       <w:bookmarkEnd w:id="0"/>
     </w:p>
@@ -7181,6 +9248,119 @@
     </w:lvl>
   </w:abstractNum>
   <w:abstractNum w:abstractNumId="12" w15:restartNumberingAfterBreak="0">
+    <w:nsid w:val="2FF17CD3"/>
+    <w:multiLevelType w:val="hybridMultilevel"/>
+    <w:tmpl w:val="E2AEC3C8"/>
+    <w:lvl w:ilvl="0" w:tplc="04090001">
+      <w:start w:val="1"/>
+      <w:numFmt w:val="bullet"/>
+      <w:lvlText w:val=""/>
+      <w:lvlJc w:val="left"/>
+      <w:pPr>
+        <w:ind w:left="720" w:hanging="360"/>
+      </w:pPr>
+      <w:rPr>
+        <w:rFonts w:ascii="Symbol" w:hAnsi="Symbol" w:hint="default"/>
+      </w:rPr>
+    </w:lvl>
+    <w:lvl w:ilvl="1" w:tplc="04090003">
+      <w:start w:val="1"/>
+      <w:numFmt w:val="bullet"/>
+      <w:lvlText w:val="o"/>
+      <w:lvlJc w:val="left"/>
+      <w:pPr>
+        <w:ind w:left="1440" w:hanging="360"/>
+      </w:pPr>
+      <w:rPr>
+        <w:rFonts w:ascii="Courier New" w:hAnsi="Courier New" w:cs="Courier New" w:hint="default"/>
+      </w:rPr>
+    </w:lvl>
+    <w:lvl w:ilvl="2" w:tplc="04090005" w:tentative="1">
+      <w:start w:val="1"/>
+      <w:numFmt w:val="bullet"/>
+      <w:lvlText w:val=""/>
+      <w:lvlJc w:val="left"/>
+      <w:pPr>
+        <w:ind w:left="2160" w:hanging="360"/>
+      </w:pPr>
+      <w:rPr>
+        <w:rFonts w:ascii="Wingdings" w:hAnsi="Wingdings" w:hint="default"/>
+      </w:rPr>
+    </w:lvl>
+    <w:lvl w:ilvl="3" w:tplc="04090001" w:tentative="1">
+      <w:start w:val="1"/>
+      <w:numFmt w:val="bullet"/>
+      <w:lvlText w:val=""/>
+      <w:lvlJc w:val="left"/>
+      <w:pPr>
+        <w:ind w:left="2880" w:hanging="360"/>
+      </w:pPr>
+      <w:rPr>
+        <w:rFonts w:ascii="Symbol" w:hAnsi="Symbol" w:hint="default"/>
+      </w:rPr>
+    </w:lvl>
+    <w:lvl w:ilvl="4" w:tplc="04090003" w:tentative="1">
+      <w:start w:val="1"/>
+      <w:numFmt w:val="bullet"/>
+      <w:lvlText w:val="o"/>
+      <w:lvlJc w:val="left"/>
+      <w:pPr>
+        <w:ind w:left="3600" w:hanging="360"/>
+      </w:pPr>
+      <w:rPr>
+        <w:rFonts w:ascii="Courier New" w:hAnsi="Courier New" w:cs="Courier New" w:hint="default"/>
+      </w:rPr>
+    </w:lvl>
+    <w:lvl w:ilvl="5" w:tplc="04090005" w:tentative="1">
+      <w:start w:val="1"/>
+      <w:numFmt w:val="bullet"/>
+      <w:lvlText w:val=""/>
+      <w:lvlJc w:val="left"/>
+      <w:pPr>
+        <w:ind w:left="4320" w:hanging="360"/>
+      </w:pPr>
+      <w:rPr>
+        <w:rFonts w:ascii="Wingdings" w:hAnsi="Wingdings" w:hint="default"/>
+      </w:rPr>
+    </w:lvl>
+    <w:lvl w:ilvl="6" w:tplc="04090001" w:tentative="1">
+      <w:start w:val="1"/>
+      <w:numFmt w:val="bullet"/>
+      <w:lvlText w:val=""/>
+      <w:lvlJc w:val="left"/>
+      <w:pPr>
+        <w:ind w:left="5040" w:hanging="360"/>
+      </w:pPr>
+      <w:rPr>
+        <w:rFonts w:ascii="Symbol" w:hAnsi="Symbol" w:hint="default"/>
+      </w:rPr>
+    </w:lvl>
+    <w:lvl w:ilvl="7" w:tplc="04090003" w:tentative="1">
+      <w:start w:val="1"/>
+      <w:numFmt w:val="bullet"/>
+      <w:lvlText w:val="o"/>
+      <w:lvlJc w:val="left"/>
+      <w:pPr>
+        <w:ind w:left="5760" w:hanging="360"/>
+      </w:pPr>
+      <w:rPr>
+        <w:rFonts w:ascii="Courier New" w:hAnsi="Courier New" w:cs="Courier New" w:hint="default"/>
+      </w:rPr>
+    </w:lvl>
+    <w:lvl w:ilvl="8" w:tplc="04090005" w:tentative="1">
+      <w:start w:val="1"/>
+      <w:numFmt w:val="bullet"/>
+      <w:lvlText w:val=""/>
+      <w:lvlJc w:val="left"/>
+      <w:pPr>
+        <w:ind w:left="6480" w:hanging="360"/>
+      </w:pPr>
+      <w:rPr>
+        <w:rFonts w:ascii="Wingdings" w:hAnsi="Wingdings" w:hint="default"/>
+      </w:rPr>
+    </w:lvl>
+  </w:abstractNum>
+  <w:abstractNum w:abstractNumId="13" w15:restartNumberingAfterBreak="0">
     <w:nsid w:val="36B33BD2"/>
     <w:multiLevelType w:val="hybridMultilevel"/>
     <w:tmpl w:val="2946E326"/>
@@ -7293,7 +9473,233 @@
       </w:rPr>
     </w:lvl>
   </w:abstractNum>
-  <w:abstractNum w:abstractNumId="13" w15:restartNumberingAfterBreak="0">
+  <w:abstractNum w:abstractNumId="14" w15:restartNumberingAfterBreak="0">
+    <w:nsid w:val="3C2E7D26"/>
+    <w:multiLevelType w:val="hybridMultilevel"/>
+    <w:tmpl w:val="D5D852E4"/>
+    <w:lvl w:ilvl="0" w:tplc="04090001">
+      <w:start w:val="1"/>
+      <w:numFmt w:val="bullet"/>
+      <w:lvlText w:val=""/>
+      <w:lvlJc w:val="left"/>
+      <w:pPr>
+        <w:ind w:left="720" w:hanging="360"/>
+      </w:pPr>
+      <w:rPr>
+        <w:rFonts w:ascii="Symbol" w:hAnsi="Symbol" w:hint="default"/>
+      </w:rPr>
+    </w:lvl>
+    <w:lvl w:ilvl="1" w:tplc="04090003">
+      <w:start w:val="1"/>
+      <w:numFmt w:val="bullet"/>
+      <w:lvlText w:val="o"/>
+      <w:lvlJc w:val="left"/>
+      <w:pPr>
+        <w:ind w:left="1440" w:hanging="360"/>
+      </w:pPr>
+      <w:rPr>
+        <w:rFonts w:ascii="Courier New" w:hAnsi="Courier New" w:cs="Courier New" w:hint="default"/>
+      </w:rPr>
+    </w:lvl>
+    <w:lvl w:ilvl="2" w:tplc="04090005">
+      <w:start w:val="1"/>
+      <w:numFmt w:val="bullet"/>
+      <w:lvlText w:val=""/>
+      <w:lvlJc w:val="left"/>
+      <w:pPr>
+        <w:ind w:left="2160" w:hanging="360"/>
+      </w:pPr>
+      <w:rPr>
+        <w:rFonts w:ascii="Wingdings" w:hAnsi="Wingdings" w:hint="default"/>
+      </w:rPr>
+    </w:lvl>
+    <w:lvl w:ilvl="3" w:tplc="04090001">
+      <w:start w:val="1"/>
+      <w:numFmt w:val="bullet"/>
+      <w:lvlText w:val=""/>
+      <w:lvlJc w:val="left"/>
+      <w:pPr>
+        <w:ind w:left="2880" w:hanging="360"/>
+      </w:pPr>
+      <w:rPr>
+        <w:rFonts w:ascii="Symbol" w:hAnsi="Symbol" w:hint="default"/>
+      </w:rPr>
+    </w:lvl>
+    <w:lvl w:ilvl="4" w:tplc="04090003" w:tentative="1">
+      <w:start w:val="1"/>
+      <w:numFmt w:val="bullet"/>
+      <w:lvlText w:val="o"/>
+      <w:lvlJc w:val="left"/>
+      <w:pPr>
+        <w:ind w:left="3600" w:hanging="360"/>
+      </w:pPr>
+      <w:rPr>
+        <w:rFonts w:ascii="Courier New" w:hAnsi="Courier New" w:cs="Courier New" w:hint="default"/>
+      </w:rPr>
+    </w:lvl>
+    <w:lvl w:ilvl="5" w:tplc="04090005" w:tentative="1">
+      <w:start w:val="1"/>
+      <w:numFmt w:val="bullet"/>
+      <w:lvlText w:val=""/>
+      <w:lvlJc w:val="left"/>
+      <w:pPr>
+        <w:ind w:left="4320" w:hanging="360"/>
+      </w:pPr>
+      <w:rPr>
+        <w:rFonts w:ascii="Wingdings" w:hAnsi="Wingdings" w:hint="default"/>
+      </w:rPr>
+    </w:lvl>
+    <w:lvl w:ilvl="6" w:tplc="04090001" w:tentative="1">
+      <w:start w:val="1"/>
+      <w:numFmt w:val="bullet"/>
+      <w:lvlText w:val=""/>
+      <w:lvlJc w:val="left"/>
+      <w:pPr>
+        <w:ind w:left="5040" w:hanging="360"/>
+      </w:pPr>
+      <w:rPr>
+        <w:rFonts w:ascii="Symbol" w:hAnsi="Symbol" w:hint="default"/>
+      </w:rPr>
+    </w:lvl>
+    <w:lvl w:ilvl="7" w:tplc="04090003" w:tentative="1">
+      <w:start w:val="1"/>
+      <w:numFmt w:val="bullet"/>
+      <w:lvlText w:val="o"/>
+      <w:lvlJc w:val="left"/>
+      <w:pPr>
+        <w:ind w:left="5760" w:hanging="360"/>
+      </w:pPr>
+      <w:rPr>
+        <w:rFonts w:ascii="Courier New" w:hAnsi="Courier New" w:cs="Courier New" w:hint="default"/>
+      </w:rPr>
+    </w:lvl>
+    <w:lvl w:ilvl="8" w:tplc="04090005" w:tentative="1">
+      <w:start w:val="1"/>
+      <w:numFmt w:val="bullet"/>
+      <w:lvlText w:val=""/>
+      <w:lvlJc w:val="left"/>
+      <w:pPr>
+        <w:ind w:left="6480" w:hanging="360"/>
+      </w:pPr>
+      <w:rPr>
+        <w:rFonts w:ascii="Wingdings" w:hAnsi="Wingdings" w:hint="default"/>
+      </w:rPr>
+    </w:lvl>
+  </w:abstractNum>
+  <w:abstractNum w:abstractNumId="15" w15:restartNumberingAfterBreak="0">
+    <w:nsid w:val="45DC5C22"/>
+    <w:multiLevelType w:val="hybridMultilevel"/>
+    <w:tmpl w:val="7EBEC4E4"/>
+    <w:lvl w:ilvl="0" w:tplc="04090001">
+      <w:start w:val="1"/>
+      <w:numFmt w:val="bullet"/>
+      <w:lvlText w:val=""/>
+      <w:lvlJc w:val="left"/>
+      <w:pPr>
+        <w:ind w:left="720" w:hanging="360"/>
+      </w:pPr>
+      <w:rPr>
+        <w:rFonts w:ascii="Symbol" w:hAnsi="Symbol" w:hint="default"/>
+      </w:rPr>
+    </w:lvl>
+    <w:lvl w:ilvl="1" w:tplc="04090003">
+      <w:start w:val="1"/>
+      <w:numFmt w:val="bullet"/>
+      <w:lvlText w:val="o"/>
+      <w:lvlJc w:val="left"/>
+      <w:pPr>
+        <w:ind w:left="1440" w:hanging="360"/>
+      </w:pPr>
+      <w:rPr>
+        <w:rFonts w:ascii="Courier New" w:hAnsi="Courier New" w:cs="Courier New" w:hint="default"/>
+      </w:rPr>
+    </w:lvl>
+    <w:lvl w:ilvl="2" w:tplc="04090005">
+      <w:start w:val="1"/>
+      <w:numFmt w:val="bullet"/>
+      <w:lvlText w:val=""/>
+      <w:lvlJc w:val="left"/>
+      <w:pPr>
+        <w:ind w:left="2160" w:hanging="360"/>
+      </w:pPr>
+      <w:rPr>
+        <w:rFonts w:ascii="Wingdings" w:hAnsi="Wingdings" w:hint="default"/>
+      </w:rPr>
+    </w:lvl>
+    <w:lvl w:ilvl="3" w:tplc="04090001" w:tentative="1">
+      <w:start w:val="1"/>
+      <w:numFmt w:val="bullet"/>
+      <w:lvlText w:val=""/>
+      <w:lvlJc w:val="left"/>
+      <w:pPr>
+        <w:ind w:left="2880" w:hanging="360"/>
+      </w:pPr>
+      <w:rPr>
+        <w:rFonts w:ascii="Symbol" w:hAnsi="Symbol" w:hint="default"/>
+      </w:rPr>
+    </w:lvl>
+    <w:lvl w:ilvl="4" w:tplc="04090003" w:tentative="1">
+      <w:start w:val="1"/>
+      <w:numFmt w:val="bullet"/>
+      <w:lvlText w:val="o"/>
+      <w:lvlJc w:val="left"/>
+      <w:pPr>
+        <w:ind w:left="3600" w:hanging="360"/>
+      </w:pPr>
+      <w:rPr>
+        <w:rFonts w:ascii="Courier New" w:hAnsi="Courier New" w:cs="Courier New" w:hint="default"/>
+      </w:rPr>
+    </w:lvl>
+    <w:lvl w:ilvl="5" w:tplc="04090005" w:tentative="1">
+      <w:start w:val="1"/>
+      <w:numFmt w:val="bullet"/>
+      <w:lvlText w:val=""/>
+      <w:lvlJc w:val="left"/>
+      <w:pPr>
+        <w:ind w:left="4320" w:hanging="360"/>
+      </w:pPr>
+      <w:rPr>
+        <w:rFonts w:ascii="Wingdings" w:hAnsi="Wingdings" w:hint="default"/>
+      </w:rPr>
+    </w:lvl>
+    <w:lvl w:ilvl="6" w:tplc="04090001" w:tentative="1">
+      <w:start w:val="1"/>
+      <w:numFmt w:val="bullet"/>
+      <w:lvlText w:val=""/>
+      <w:lvlJc w:val="left"/>
+      <w:pPr>
+        <w:ind w:left="5040" w:hanging="360"/>
+      </w:pPr>
+      <w:rPr>
+        <w:rFonts w:ascii="Symbol" w:hAnsi="Symbol" w:hint="default"/>
+      </w:rPr>
+    </w:lvl>
+    <w:lvl w:ilvl="7" w:tplc="04090003" w:tentative="1">
+      <w:start w:val="1"/>
+      <w:numFmt w:val="bullet"/>
+      <w:lvlText w:val="o"/>
+      <w:lvlJc w:val="left"/>
+      <w:pPr>
+        <w:ind w:left="5760" w:hanging="360"/>
+      </w:pPr>
+      <w:rPr>
+        <w:rFonts w:ascii="Courier New" w:hAnsi="Courier New" w:cs="Courier New" w:hint="default"/>
+      </w:rPr>
+    </w:lvl>
+    <w:lvl w:ilvl="8" w:tplc="04090005" w:tentative="1">
+      <w:start w:val="1"/>
+      <w:numFmt w:val="bullet"/>
+      <w:lvlText w:val=""/>
+      <w:lvlJc w:val="left"/>
+      <w:pPr>
+        <w:ind w:left="6480" w:hanging="360"/>
+      </w:pPr>
+      <w:rPr>
+        <w:rFonts w:ascii="Wingdings" w:hAnsi="Wingdings" w:hint="default"/>
+      </w:rPr>
+    </w:lvl>
+  </w:abstractNum>
+  <w:abstractNum w:abstractNumId="16" w15:restartNumberingAfterBreak="0">
     <w:nsid w:val="4649225E"/>
     <w:multiLevelType w:val="hybridMultilevel"/>
     <w:tmpl w:val="4A3AFFFA"/>
@@ -7406,7 +9812,7 @@
       </w:rPr>
     </w:lvl>
   </w:abstractNum>
-  <w:abstractNum w:abstractNumId="14" w15:restartNumberingAfterBreak="0">
+  <w:abstractNum w:abstractNumId="17" w15:restartNumberingAfterBreak="0">
     <w:nsid w:val="4C1B6314"/>
     <w:multiLevelType w:val="hybridMultilevel"/>
     <w:tmpl w:val="9DC29188"/>
@@ -7519,7 +9925,7 @@
       </w:rPr>
     </w:lvl>
   </w:abstractNum>
-  <w:abstractNum w:abstractNumId="15" w15:restartNumberingAfterBreak="0">
+  <w:abstractNum w:abstractNumId="18" w15:restartNumberingAfterBreak="0">
     <w:nsid w:val="4D016D3D"/>
     <w:multiLevelType w:val="hybridMultilevel"/>
     <w:tmpl w:val="34E8EE4C"/>
@@ -7632,7 +10038,7 @@
       </w:rPr>
     </w:lvl>
   </w:abstractNum>
-  <w:abstractNum w:abstractNumId="16" w15:restartNumberingAfterBreak="0">
+  <w:abstractNum w:abstractNumId="19" w15:restartNumberingAfterBreak="0">
     <w:nsid w:val="56997CED"/>
     <w:multiLevelType w:val="hybridMultilevel"/>
     <w:tmpl w:val="C8502CCC"/>
@@ -7745,7 +10151,7 @@
       </w:rPr>
     </w:lvl>
   </w:abstractNum>
-  <w:abstractNum w:abstractNumId="17" w15:restartNumberingAfterBreak="0">
+  <w:abstractNum w:abstractNumId="20" w15:restartNumberingAfterBreak="0">
     <w:nsid w:val="66E815C1"/>
     <w:multiLevelType w:val="hybridMultilevel"/>
     <w:tmpl w:val="79E0E8DC"/>
@@ -7858,7 +10264,7 @@
       </w:rPr>
     </w:lvl>
   </w:abstractNum>
-  <w:abstractNum w:abstractNumId="18" w15:restartNumberingAfterBreak="0">
+  <w:abstractNum w:abstractNumId="21" w15:restartNumberingAfterBreak="0">
     <w:nsid w:val="7B194EB4"/>
     <w:multiLevelType w:val="hybridMultilevel"/>
     <w:tmpl w:val="295AB38A"/>
@@ -7971,7 +10377,7 @@
       </w:rPr>
     </w:lvl>
   </w:abstractNum>
-  <w:abstractNum w:abstractNumId="19" w15:restartNumberingAfterBreak="0">
+  <w:abstractNum w:abstractNumId="22" w15:restartNumberingAfterBreak="0">
     <w:nsid w:val="7C094484"/>
     <w:multiLevelType w:val="hybridMultilevel"/>
     <w:tmpl w:val="A064A7DE"/>
@@ -8084,7 +10490,7 @@
       </w:rPr>
     </w:lvl>
   </w:abstractNum>
-  <w:abstractNum w:abstractNumId="20" w15:restartNumberingAfterBreak="0">
+  <w:abstractNum w:abstractNumId="23" w15:restartNumberingAfterBreak="0">
     <w:nsid w:val="7CA1049F"/>
     <w:multiLevelType w:val="hybridMultilevel"/>
     <w:tmpl w:val="FB32616C"/>
@@ -8197,7 +10603,7 @@
       </w:rPr>
     </w:lvl>
   </w:abstractNum>
-  <w:abstractNum w:abstractNumId="21" w15:restartNumberingAfterBreak="0">
+  <w:abstractNum w:abstractNumId="24" w15:restartNumberingAfterBreak="0">
     <w:nsid w:val="7D1B5222"/>
     <w:multiLevelType w:val="hybridMultilevel"/>
     <w:tmpl w:val="5F86FCA4"/>
@@ -8314,7 +10720,7 @@
     <w:abstractNumId w:val="5"/>
   </w:num>
   <w:num w:numId="2">
-    <w:abstractNumId w:val="19"/>
+    <w:abstractNumId w:val="22"/>
   </w:num>
   <w:num w:numId="3">
     <w:abstractNumId w:val="8"/>
@@ -8323,22 +10729,22 @@
     <w:abstractNumId w:val="10"/>
   </w:num>
   <w:num w:numId="5">
-    <w:abstractNumId w:val="12"/>
+    <w:abstractNumId w:val="13"/>
   </w:num>
   <w:num w:numId="6">
     <w:abstractNumId w:val="0"/>
   </w:num>
   <w:num w:numId="7">
-    <w:abstractNumId w:val="20"/>
+    <w:abstractNumId w:val="23"/>
   </w:num>
   <w:num w:numId="8">
-    <w:abstractNumId w:val="21"/>
+    <w:abstractNumId w:val="24"/>
   </w:num>
   <w:num w:numId="9">
     <w:abstractNumId w:val="6"/>
   </w:num>
   <w:num w:numId="10">
-    <w:abstractNumId w:val="14"/>
+    <w:abstractNumId w:val="17"/>
   </w:num>
   <w:num w:numId="11">
     <w:abstractNumId w:val="3"/>
@@ -8350,22 +10756,22 @@
     <w:abstractNumId w:val="11"/>
   </w:num>
   <w:num w:numId="14">
-    <w:abstractNumId w:val="17"/>
+    <w:abstractNumId w:val="20"/>
   </w:num>
   <w:num w:numId="15">
-    <w:abstractNumId w:val="18"/>
+    <w:abstractNumId w:val="21"/>
   </w:num>
   <w:num w:numId="16">
-    <w:abstractNumId w:val="13"/>
+    <w:abstractNumId w:val="16"/>
   </w:num>
   <w:num w:numId="17">
-    <w:abstractNumId w:val="15"/>
+    <w:abstractNumId w:val="18"/>
   </w:num>
   <w:num w:numId="18">
     <w:abstractNumId w:val="9"/>
   </w:num>
   <w:num w:numId="19">
-    <w:abstractNumId w:val="16"/>
+    <w:abstractNumId w:val="19"/>
   </w:num>
   <w:num w:numId="20">
     <w:abstractNumId w:val="4"/>
@@ -8375,6 +10781,15 @@
   </w:num>
   <w:num w:numId="22">
     <w:abstractNumId w:val="2"/>
+  </w:num>
+  <w:num w:numId="23">
+    <w:abstractNumId w:val="15"/>
+  </w:num>
+  <w:num w:numId="24">
+    <w:abstractNumId w:val="14"/>
+  </w:num>
+  <w:num w:numId="25">
+    <w:abstractNumId w:val="12"/>
   </w:num>
 </w:numbering>
 </file>

</xml_diff>